<commit_message>
Merged PR 2920: Ran compiler again with default value for "generateReportLayout"
</commit_message>
<xml_diff>
--- a/src/_Reports/layouts/NP Purchase Order.docx
+++ b/src/_Reports/layouts/NP Purchase Order.docx
@@ -170,9 +170,9 @@
             <w:lang w:eastAsia="en-US"/>
           </w:rPr>
           <w:alias w:val="#Nav: /Purchase_Header/CopyLoop/PageLoop/RoundLoop"/>
-          <w:tag w:val="#Nav: NP Purchase Order/6014617"/>
+          <w:tag w:val="#Nav: NPR Purchase Order/6014617"/>
           <w:id w:val="-1560549007"/>
-          <w15:dataBinding w:prefixMappings="xmlns:ns0='urn:microsoft-dynamics-nav/reports/NP Purchase Order/6014617/'" w:xpath="/ns0:NavWordReportXmlPart[1]/ns0:Purchase_Header[1]/ns0:CopyLoop[1]/ns0:PageLoop[1]/ns0:RoundLoop" w:storeItemID="{7D164763-0F82-4934-9643-3C9C721E8F3A}"/>
+          <w15:dataBinding w:prefixMappings="xmlns:ns0='urn:microsoft-dynamics-nav/reports/NPR Purchase Order/6014617/'" w:xpath="/ns0:NavWordReportXmlPart[1]/ns0:Purchase_Header[1]/ns0:CopyLoop[1]/ns0:PageLoop[1]/ns0:RoundLoop" w:storeItemID="{7D164763-0F82-4934-9643-3C9C721E8F3A}"/>
           <w15:repeatingSection/>
         </w:sdtPr>
         <w:sdtEndPr/>
@@ -220,12 +220,12 @@
                           <w:lang w:eastAsia="en-US"/>
                         </w:rPr>
                         <w:alias w:val="#Nav: /Purchase_Header/CopyLoop/PageLoop/RoundLoop/No_PurchLine"/>
-                        <w:tag w:val="#Nav: NP Purchase Order/6014617"/>
+                        <w:tag w:val="#Nav: NPR Purchase Order/6014617"/>
                         <w:id w:val="-1572729219"/>
                         <w:placeholder>
                           <w:docPart w:val="F5C53815F55B48919B660192A2A3E1FB"/>
                         </w:placeholder>
-                        <w:dataBinding w:prefixMappings="xmlns:ns0='urn:microsoft-dynamics-nav/reports/NP Purchase Order/6014617/'" w:xpath="/ns0:NavWordReportXmlPart[1]/ns0:Purchase_Header[1]/ns0:CopyLoop[1]/ns0:PageLoop[1]/ns0:RoundLoop[1]/ns0:No_PurchLine[1]" w:storeItemID="{7D164763-0F82-4934-9643-3C9C721E8F3A}"/>
+                        <w:dataBinding w:prefixMappings="xmlns:ns0='urn:microsoft-dynamics-nav/reports/NPR Purchase Order/6014617/'" w:xpath="/ns0:NavWordReportXmlPart[1]/ns0:Purchase_Header[1]/ns0:CopyLoop[1]/ns0:PageLoop[1]/ns0:RoundLoop[1]/ns0:No_PurchLine[1]" w:storeItemID="{7D164763-0F82-4934-9643-3C9C721E8F3A}"/>
                         <w:text/>
                       </w:sdtPr>
                       <w:sdtEndPr/>
@@ -256,12 +256,12 @@
                       <w:lang w:val="en-US" w:eastAsia="en-US"/>
                     </w:rPr>
                     <w:alias w:val="#Nav: /Purchase_Header/CopyLoop/PageLoop/RoundLoop/VendorItemNo_PurchLine"/>
-                    <w:tag w:val="#Nav: NP Purchase Order/6014617"/>
+                    <w:tag w:val="#Nav: NPR Purchase Order/6014617"/>
                     <w:id w:val="-201782751"/>
                     <w:placeholder>
                       <w:docPart w:val="D3CD16F1A70D4317997ADE368D02AB9E"/>
                     </w:placeholder>
-                    <w:dataBinding w:prefixMappings="xmlns:ns0='urn:microsoft-dynamics-nav/reports/NP Purchase Order/6014617/'" w:xpath="/ns0:NavWordReportXmlPart[1]/ns0:Purchase_Header[1]/ns0:CopyLoop[1]/ns0:PageLoop[1]/ns0:RoundLoop[1]/ns0:VendorItemNo_PurchLine[1]" w:storeItemID="{7D164763-0F82-4934-9643-3C9C721E8F3A}"/>
+                    <w:dataBinding w:prefixMappings="xmlns:ns0='urn:microsoft-dynamics-nav/reports/NPR Purchase Order/6014617/'" w:xpath="/ns0:NavWordReportXmlPart[1]/ns0:Purchase_Header[1]/ns0:CopyLoop[1]/ns0:PageLoop[1]/ns0:RoundLoop[1]/ns0:VendorItemNo_PurchLine[1]" w:storeItemID="{7D164763-0F82-4934-9643-3C9C721E8F3A}"/>
                     <w:text/>
                   </w:sdtPr>
                   <w:sdtEndPr/>
@@ -310,12 +310,12 @@
                         <w:lang w:val="en-US" w:eastAsia="en-US"/>
                       </w:rPr>
                       <w:alias w:val="#Nav: /Purchase_Header/CopyLoop/PageLoop/RoundLoop/Desc_PurchLine"/>
-                      <w:tag w:val="#Nav: NP Purchase Order/6014617"/>
+                      <w:tag w:val="#Nav: NPR Purchase Order/6014617"/>
                       <w:id w:val="615875841"/>
                       <w:placeholder>
                         <w:docPart w:val="CA43350383E8405F95833641E88FEABF"/>
                       </w:placeholder>
-                      <w:dataBinding w:prefixMappings="xmlns:ns0='urn:microsoft-dynamics-nav/reports/NP Purchase Order/6014617/'" w:xpath="/ns0:NavWordReportXmlPart[1]/ns0:Purchase_Header[1]/ns0:CopyLoop[1]/ns0:PageLoop[1]/ns0:RoundLoop[1]/ns0:Desc_PurchLine[1]" w:storeItemID="{7D164763-0F82-4934-9643-3C9C721E8F3A}"/>
+                      <w:dataBinding w:prefixMappings="xmlns:ns0='urn:microsoft-dynamics-nav/reports/NPR Purchase Order/6014617/'" w:xpath="/ns0:NavWordReportXmlPart[1]/ns0:Purchase_Header[1]/ns0:CopyLoop[1]/ns0:PageLoop[1]/ns0:RoundLoop[1]/ns0:Desc_PurchLine[1]" w:storeItemID="{7D164763-0F82-4934-9643-3C9C721E8F3A}"/>
                       <w:text/>
                     </w:sdtPr>
                     <w:sdtEndPr/>
@@ -372,12 +372,12 @@
                           <w:lang w:eastAsia="en-US"/>
                         </w:rPr>
                         <w:alias w:val="#Nav: /Purchase_Header/CopyLoop/PageLoop/RoundLoop/BlankZero_Qty_PurchLine"/>
-                        <w:tag w:val="#Nav: NP Purchase Order/6014617"/>
+                        <w:tag w:val="#Nav: NPR Purchase Order/6014617"/>
                         <w:id w:val="-473983984"/>
                         <w:placeholder>
                           <w:docPart w:val="4A564A9B9ED44051B9ACEE940B3CE186"/>
                         </w:placeholder>
-                        <w:dataBinding w:prefixMappings="xmlns:ns0='urn:microsoft-dynamics-nav/reports/NP Purchase Order/6014617/'" w:xpath="/ns0:NavWordReportXmlPart[1]/ns0:Purchase_Header[1]/ns0:CopyLoop[1]/ns0:PageLoop[1]/ns0:RoundLoop[1]/ns0:BlankZero_Qty_PurchLine[1]" w:storeItemID="{7D164763-0F82-4934-9643-3C9C721E8F3A}"/>
+                        <w:dataBinding w:prefixMappings="xmlns:ns0='urn:microsoft-dynamics-nav/reports/NPR Purchase Order/6014617/'" w:xpath="/ns0:NavWordReportXmlPart[1]/ns0:Purchase_Header[1]/ns0:CopyLoop[1]/ns0:PageLoop[1]/ns0:RoundLoop[1]/ns0:BlankZero_Qty_PurchLine[1]" w:storeItemID="{7D164763-0F82-4934-9643-3C9C721E8F3A}"/>
                         <w:text/>
                       </w:sdtPr>
                       <w:sdtEndPr/>
@@ -410,12 +410,12 @@
                         <w:lang w:eastAsia="en-US"/>
                       </w:rPr>
                       <w:alias w:val="#Nav: /Purchase_Header/CopyLoop/PageLoop/RoundLoop/UOM_PurchLine"/>
-                      <w:tag w:val="#Nav: NP Purchase Order/6014617"/>
+                      <w:tag w:val="#Nav: NPR Purchase Order/6014617"/>
                       <w:id w:val="45501135"/>
                       <w:placeholder>
                         <w:docPart w:val="CA43350383E8405F95833641E88FEABF"/>
                       </w:placeholder>
-                      <w:dataBinding w:prefixMappings="xmlns:ns0='urn:microsoft-dynamics-nav/reports/NP Purchase Order/6014617/'" w:xpath="/ns0:NavWordReportXmlPart[1]/ns0:Purchase_Header[1]/ns0:CopyLoop[1]/ns0:PageLoop[1]/ns0:RoundLoop[1]/ns0:UOM_PurchLine[1]" w:storeItemID="{7D164763-0F82-4934-9643-3C9C721E8F3A}"/>
+                      <w:dataBinding w:prefixMappings="xmlns:ns0='urn:microsoft-dynamics-nav/reports/NPR Purchase Order/6014617/'" w:xpath="/ns0:NavWordReportXmlPart[1]/ns0:Purchase_Header[1]/ns0:CopyLoop[1]/ns0:PageLoop[1]/ns0:RoundLoop[1]/ns0:UOM_PurchLine[1]" w:storeItemID="{7D164763-0F82-4934-9643-3C9C721E8F3A}"/>
                       <w:text/>
                     </w:sdtPr>
                     <w:sdtEndPr/>
@@ -460,12 +460,12 @@
                         <w:lang w:eastAsia="en-US"/>
                       </w:rPr>
                       <w:alias w:val="#Nav: /Purchase_Header/CopyLoop/PageLoop/RoundLoop/BlankZero_DirUnitCost_PurchLine"/>
-                      <w:tag w:val="#Nav: NP Purchase Order/6014617"/>
+                      <w:tag w:val="#Nav: NPR Purchase Order/6014617"/>
                       <w:id w:val="1067005222"/>
                       <w:placeholder>
                         <w:docPart w:val="CA43350383E8405F95833641E88FEABF"/>
                       </w:placeholder>
-                      <w:dataBinding w:prefixMappings="xmlns:ns0='urn:microsoft-dynamics-nav/reports/NP Purchase Order/6014617/'" w:xpath="/ns0:NavWordReportXmlPart[1]/ns0:Purchase_Header[1]/ns0:CopyLoop[1]/ns0:PageLoop[1]/ns0:RoundLoop[1]/ns0:BlankZero_DirUnitCost_PurchLine[1]" w:storeItemID="{7D164763-0F82-4934-9643-3C9C721E8F3A}"/>
+                      <w:dataBinding w:prefixMappings="xmlns:ns0='urn:microsoft-dynamics-nav/reports/NPR Purchase Order/6014617/'" w:xpath="/ns0:NavWordReportXmlPart[1]/ns0:Purchase_Header[1]/ns0:CopyLoop[1]/ns0:PageLoop[1]/ns0:RoundLoop[1]/ns0:BlankZero_DirUnitCost_PurchLine[1]" w:storeItemID="{7D164763-0F82-4934-9643-3C9C721E8F3A}"/>
                       <w:text/>
                     </w:sdtPr>
                     <w:sdtEndPr/>
@@ -510,12 +510,12 @@
                         <w:lang w:eastAsia="en-US"/>
                       </w:rPr>
                       <w:alias w:val="#Nav: /Purchase_Header/CopyLoop/PageLoop/RoundLoop/BlankZero_LineDisc_PurchLine"/>
-                      <w:tag w:val="#Nav: NP Purchase Order/6014617"/>
+                      <w:tag w:val="#Nav: NPR Purchase Order/6014617"/>
                       <w:id w:val="999167197"/>
                       <w:placeholder>
                         <w:docPart w:val="CA43350383E8405F95833641E88FEABF"/>
                       </w:placeholder>
-                      <w:dataBinding w:prefixMappings="xmlns:ns0='urn:microsoft-dynamics-nav/reports/NP Purchase Order/6014617/'" w:xpath="/ns0:NavWordReportXmlPart[1]/ns0:Purchase_Header[1]/ns0:CopyLoop[1]/ns0:PageLoop[1]/ns0:RoundLoop[1]/ns0:BlankZero_LineDisc_PurchLine[1]" w:storeItemID="{7D164763-0F82-4934-9643-3C9C721E8F3A}"/>
+                      <w:dataBinding w:prefixMappings="xmlns:ns0='urn:microsoft-dynamics-nav/reports/NPR Purchase Order/6014617/'" w:xpath="/ns0:NavWordReportXmlPart[1]/ns0:Purchase_Header[1]/ns0:CopyLoop[1]/ns0:PageLoop[1]/ns0:RoundLoop[1]/ns0:BlankZero_LineDisc_PurchLine[1]" w:storeItemID="{7D164763-0F82-4934-9643-3C9C721E8F3A}"/>
                       <w:text/>
                     </w:sdtPr>
                     <w:sdtEndPr/>
@@ -560,12 +560,12 @@
                         <w:lang w:eastAsia="en-US"/>
                       </w:rPr>
                       <w:alias w:val="#Nav: /Purchase_Header/CopyLoop/PageLoop/RoundLoop/BlankZero_LineAmt_PurchLine"/>
-                      <w:tag w:val="#Nav: NP Purchase Order/6014617"/>
+                      <w:tag w:val="#Nav: NPR Purchase Order/6014617"/>
                       <w:id w:val="-1325506102"/>
                       <w:placeholder>
                         <w:docPart w:val="CA43350383E8405F95833641E88FEABF"/>
                       </w:placeholder>
-                      <w:dataBinding w:prefixMappings="xmlns:ns0='urn:microsoft-dynamics-nav/reports/NP Purchase Order/6014617/'" w:xpath="/ns0:NavWordReportXmlPart[1]/ns0:Purchase_Header[1]/ns0:CopyLoop[1]/ns0:PageLoop[1]/ns0:RoundLoop[1]/ns0:BlankZero_LineAmt_PurchLine[1]" w:storeItemID="{7D164763-0F82-4934-9643-3C9C721E8F3A}"/>
+                      <w:dataBinding w:prefixMappings="xmlns:ns0='urn:microsoft-dynamics-nav/reports/NPR Purchase Order/6014617/'" w:xpath="/ns0:NavWordReportXmlPart[1]/ns0:Purchase_Header[1]/ns0:CopyLoop[1]/ns0:PageLoop[1]/ns0:RoundLoop[1]/ns0:BlankZero_LineAmt_PurchLine[1]" w:storeItemID="{7D164763-0F82-4934-9643-3C9C721E8F3A}"/>
                       <w:text/>
                     </w:sdtPr>
                     <w:sdtEndPr/>
@@ -794,12 +794,12 @@
                 <w:lang w:eastAsia="en-US"/>
               </w:rPr>
               <w:alias w:val="#Nav: /Purchase_Header/PaymentTermsDescCaption"/>
-              <w:tag w:val="#Nav: NP Purchase Order/6014617"/>
+              <w:tag w:val="#Nav: NPR Purchase Order/6014617"/>
               <w:id w:val="515111713"/>
               <w:placeholder>
                 <w:docPart w:val="5ADAF2CFFE324D6493DFE1137B456566"/>
               </w:placeholder>
-              <w:dataBinding w:prefixMappings="xmlns:ns0='urn:microsoft-dynamics-nav/reports/NP Purchase Order/6014617/'" w:xpath="/ns0:NavWordReportXmlPart[1]/ns0:Purchase_Header[1]/ns0:PaymentTermsDescCaption[1]" w:storeItemID="{7D164763-0F82-4934-9643-3C9C721E8F3A}"/>
+              <w:dataBinding w:prefixMappings="xmlns:ns0='urn:microsoft-dynamics-nav/reports/NPR Purchase Order/6014617/'" w:xpath="/ns0:NavWordReportXmlPart[1]/ns0:Purchase_Header[1]/ns0:PaymentTermsDescCaption[1]" w:storeItemID="{7D164763-0F82-4934-9643-3C9C721E8F3A}"/>
               <w:text/>
             </w:sdtPr>
             <w:sdtEndPr/>
@@ -848,12 +848,12 @@
                 <w:lang w:eastAsia="en-US"/>
               </w:rPr>
               <w:alias w:val="#Nav: /Purchase_Header/CopyLoop/PageLoop/PaymentTermsDesc"/>
-              <w:tag w:val="#Nav: NP Purchase Order/6014617"/>
+              <w:tag w:val="#Nav: NPR Purchase Order/6014617"/>
               <w:id w:val="-954093026"/>
               <w:placeholder>
                 <w:docPart w:val="5ADAF2CFFE324D6493DFE1137B456566"/>
               </w:placeholder>
-              <w:dataBinding w:prefixMappings="xmlns:ns0='urn:microsoft-dynamics-nav/reports/NP Purchase Order/6014617/'" w:xpath="/ns0:NavWordReportXmlPart[1]/ns0:Purchase_Header[1]/ns0:CopyLoop[1]/ns0:PageLoop[1]/ns0:PaymentTermsDesc[1]" w:storeItemID="{7D164763-0F82-4934-9643-3C9C721E8F3A}"/>
+              <w:dataBinding w:prefixMappings="xmlns:ns0='urn:microsoft-dynamics-nav/reports/NPR Purchase Order/6014617/'" w:xpath="/ns0:NavWordReportXmlPart[1]/ns0:Purchase_Header[1]/ns0:CopyLoop[1]/ns0:PageLoop[1]/ns0:PaymentTermsDesc[1]" w:storeItemID="{7D164763-0F82-4934-9643-3C9C721E8F3A}"/>
               <w:text/>
             </w:sdtPr>
             <w:sdtEndPr/>
@@ -964,12 +964,12 @@
                 <w:lang w:eastAsia="en-US"/>
               </w:rPr>
               <w:alias w:val="#Nav: /Purchase_Header/CopyLoop/PageLoop/DueDateCaption_PurchaseHeader"/>
-              <w:tag w:val="#Nav: NP Purchase Order/6014617"/>
+              <w:tag w:val="#Nav: NPR Purchase Order/6014617"/>
               <w:id w:val="-493411522"/>
               <w:placeholder>
                 <w:docPart w:val="5ADAF2CFFE324D6493DFE1137B456566"/>
               </w:placeholder>
-              <w:dataBinding w:prefixMappings="xmlns:ns0='urn:microsoft-dynamics-nav/reports/NP Purchase Order/6014617/'" w:xpath="/ns0:NavWordReportXmlPart[1]/ns0:Purchase_Header[1]/ns0:CopyLoop[1]/ns0:PageLoop[1]/ns0:DueDateCaption_PurchaseHeader[1]" w:storeItemID="{7D164763-0F82-4934-9643-3C9C721E8F3A}"/>
+              <w:dataBinding w:prefixMappings="xmlns:ns0='urn:microsoft-dynamics-nav/reports/NPR Purchase Order/6014617/'" w:xpath="/ns0:NavWordReportXmlPart[1]/ns0:Purchase_Header[1]/ns0:CopyLoop[1]/ns0:PageLoop[1]/ns0:DueDateCaption_PurchaseHeader[1]" w:storeItemID="{7D164763-0F82-4934-9643-3C9C721E8F3A}"/>
               <w:text/>
             </w:sdtPr>
             <w:sdtEndPr/>
@@ -1018,12 +1018,12 @@
                 <w:lang w:eastAsia="en-US"/>
               </w:rPr>
               <w:alias w:val="#Nav: /Purchase_Header/CopyLoop/PageLoop/DueDate_PurchaseHeader"/>
-              <w:tag w:val="#Nav: NP Purchase Order/6014617"/>
+              <w:tag w:val="#Nav: NPR Purchase Order/6014617"/>
               <w:id w:val="2068681581"/>
               <w:placeholder>
                 <w:docPart w:val="5ADAF2CFFE324D6493DFE1137B456566"/>
               </w:placeholder>
-              <w:dataBinding w:prefixMappings="xmlns:ns0='urn:microsoft-dynamics-nav/reports/NP Purchase Order/6014617/'" w:xpath="/ns0:NavWordReportXmlPart[1]/ns0:Purchase_Header[1]/ns0:CopyLoop[1]/ns0:PageLoop[1]/ns0:DueDate_PurchaseHeader[1]" w:storeItemID="{7D164763-0F82-4934-9643-3C9C721E8F3A}"/>
+              <w:dataBinding w:prefixMappings="xmlns:ns0='urn:microsoft-dynamics-nav/reports/NPR Purchase Order/6014617/'" w:xpath="/ns0:NavWordReportXmlPart[1]/ns0:Purchase_Header[1]/ns0:CopyLoop[1]/ns0:PageLoop[1]/ns0:DueDate_PurchaseHeader[1]" w:storeItemID="{7D164763-0F82-4934-9643-3C9C721E8F3A}"/>
               <w:text/>
             </w:sdtPr>
             <w:sdtEndPr/>
@@ -1090,12 +1090,12 @@
                 <w:lang w:eastAsia="en-US"/>
               </w:rPr>
               <w:alias w:val="#Nav: /Purchase_Header/CopyLoop/PageLoop/RoundLoop/TotalExclVATText"/>
-              <w:tag w:val="#Nav: NP Purchase Order/6014617"/>
+              <w:tag w:val="#Nav: NPR Purchase Order/6014617"/>
               <w:id w:val="-1547746505"/>
               <w:placeholder>
                 <w:docPart w:val="5ADAF2CFFE324D6493DFE1137B456566"/>
               </w:placeholder>
-              <w:dataBinding w:prefixMappings="xmlns:ns0='urn:microsoft-dynamics-nav/reports/NP Purchase Order/6014617/'" w:xpath="/ns0:NavWordReportXmlPart[1]/ns0:Purchase_Header[1]/ns0:CopyLoop[1]/ns0:PageLoop[1]/ns0:RoundLoop[1]/ns0:TotalExclVATText[1]" w:storeItemID="{7D164763-0F82-4934-9643-3C9C721E8F3A}"/>
+              <w:dataBinding w:prefixMappings="xmlns:ns0='urn:microsoft-dynamics-nav/reports/NPR Purchase Order/6014617/'" w:xpath="/ns0:NavWordReportXmlPart[1]/ns0:Purchase_Header[1]/ns0:CopyLoop[1]/ns0:PageLoop[1]/ns0:RoundLoop[1]/ns0:TotalExclVATText[1]" w:storeItemID="{7D164763-0F82-4934-9643-3C9C721E8F3A}"/>
               <w:text/>
             </w:sdtPr>
             <w:sdtEndPr/>
@@ -1139,12 +1139,12 @@
               <w:lang w:val="en-US" w:eastAsia="en-US"/>
             </w:rPr>
             <w:alias w:val="#Nav: /Purchase_Header/CopyLoop/PageLoop/Totals/TotalNetAmount_Totals"/>
-            <w:tag w:val="#Nav: NP Purchase Order/6014617"/>
+            <w:tag w:val="#Nav: NPR Purchase Order/6014617"/>
             <w:id w:val="1277983049"/>
             <w:placeholder>
               <w:docPart w:val="5ADAF2CFFE324D6493DFE1137B456566"/>
             </w:placeholder>
-            <w:dataBinding w:prefixMappings="xmlns:ns0='urn:microsoft-dynamics-nav/reports/NP Purchase Order/6014617/'" w:xpath="/ns0:NavWordReportXmlPart[1]/ns0:Purchase_Header[1]/ns0:CopyLoop[1]/ns0:PageLoop[1]/ns0:Totals[1]/ns0:TotalNetAmount_Totals[1]" w:storeItemID="{7D164763-0F82-4934-9643-3C9C721E8F3A}"/>
+            <w:dataBinding w:prefixMappings="xmlns:ns0='urn:microsoft-dynamics-nav/reports/NPR Purchase Order/6014617/'" w:xpath="/ns0:NavWordReportXmlPart[1]/ns0:Purchase_Header[1]/ns0:CopyLoop[1]/ns0:PageLoop[1]/ns0:Totals[1]/ns0:TotalNetAmount_Totals[1]" w:storeItemID="{7D164763-0F82-4934-9643-3C9C721E8F3A}"/>
             <w:text/>
           </w:sdtPr>
           <w:sdtEndPr/>
@@ -1202,12 +1202,12 @@
                 <w:lang w:eastAsia="en-US"/>
               </w:rPr>
               <w:alias w:val="#Nav: /Purchase_Header/CopyLoop/PageLoop/CompanyInfoBankAccNoCaption"/>
-              <w:tag w:val="#Nav: NP Purchase Order/6014617"/>
+              <w:tag w:val="#Nav: NPR Purchase Order/6014617"/>
               <w:id w:val="-404600903"/>
               <w:placeholder>
                 <w:docPart w:val="5ADAF2CFFE324D6493DFE1137B456566"/>
               </w:placeholder>
-              <w:dataBinding w:prefixMappings="xmlns:ns0='urn:microsoft-dynamics-nav/reports/NP Purchase Order/6014617/'" w:xpath="/ns0:NavWordReportXmlPart[1]/ns0:Purchase_Header[1]/ns0:CopyLoop[1]/ns0:PageLoop[1]/ns0:CompanyInfoBankAccNoCaption[1]" w:storeItemID="{7D164763-0F82-4934-9643-3C9C721E8F3A}"/>
+              <w:dataBinding w:prefixMappings="xmlns:ns0='urn:microsoft-dynamics-nav/reports/NPR Purchase Order/6014617/'" w:xpath="/ns0:NavWordReportXmlPart[1]/ns0:Purchase_Header[1]/ns0:CopyLoop[1]/ns0:PageLoop[1]/ns0:CompanyInfoBankAccNoCaption[1]" w:storeItemID="{7D164763-0F82-4934-9643-3C9C721E8F3A}"/>
               <w:text/>
             </w:sdtPr>
             <w:sdtEndPr/>
@@ -1269,12 +1269,12 @@
                   <w:lang w:eastAsia="en-US"/>
                 </w:rPr>
                 <w:alias w:val="#Nav: /Purchase_Header/CopyLoop/PageLoop/CompanyInfoBankName"/>
-                <w:tag w:val="#Nav: NP Purchase Order/6014617"/>
+                <w:tag w:val="#Nav: NPR Purchase Order/6014617"/>
                 <w:id w:val="423078618"/>
                 <w:placeholder>
                   <w:docPart w:val="5ADAF2CFFE324D6493DFE1137B456566"/>
                 </w:placeholder>
-                <w:dataBinding w:prefixMappings="xmlns:ns0='urn:microsoft-dynamics-nav/reports/NP Purchase Order/6014617/'" w:xpath="/ns0:NavWordReportXmlPart[1]/ns0:Purchase_Header[1]/ns0:CopyLoop[1]/ns0:PageLoop[1]/ns0:CompanyInfoBankName[1]" w:storeItemID="{7D164763-0F82-4934-9643-3C9C721E8F3A}"/>
+                <w:dataBinding w:prefixMappings="xmlns:ns0='urn:microsoft-dynamics-nav/reports/NPR Purchase Order/6014617/'" w:xpath="/ns0:NavWordReportXmlPart[1]/ns0:Purchase_Header[1]/ns0:CopyLoop[1]/ns0:PageLoop[1]/ns0:CompanyInfoBankName[1]" w:storeItemID="{7D164763-0F82-4934-9643-3C9C721E8F3A}"/>
                 <w:text/>
               </w:sdtPr>
               <w:sdtEndPr/>
@@ -1313,12 +1313,12 @@
                   <w:lang w:eastAsia="en-US"/>
                 </w:rPr>
                 <w:alias w:val="#Nav: /Purchase_Header/CopyLoop/PageLoop/CompanyInfoBankAccNo"/>
-                <w:tag w:val="#Nav: NP Purchase Order/6014617"/>
+                <w:tag w:val="#Nav: NPR Purchase Order/6014617"/>
                 <w:id w:val="-820038231"/>
                 <w:placeholder>
                   <w:docPart w:val="5ADAF2CFFE324D6493DFE1137B456566"/>
                 </w:placeholder>
-                <w:dataBinding w:prefixMappings="xmlns:ns0='urn:microsoft-dynamics-nav/reports/NP Purchase Order/6014617/'" w:xpath="/ns0:NavWordReportXmlPart[1]/ns0:Purchase_Header[1]/ns0:CopyLoop[1]/ns0:PageLoop[1]/ns0:CompanyInfoBankAccNo[1]" w:storeItemID="{7D164763-0F82-4934-9643-3C9C721E8F3A}"/>
+                <w:dataBinding w:prefixMappings="xmlns:ns0='urn:microsoft-dynamics-nav/reports/NPR Purchase Order/6014617/'" w:xpath="/ns0:NavWordReportXmlPart[1]/ns0:Purchase_Header[1]/ns0:CopyLoop[1]/ns0:PageLoop[1]/ns0:CompanyInfoBankAccNo[1]" w:storeItemID="{7D164763-0F82-4934-9643-3C9C721E8F3A}"/>
                 <w:text/>
               </w:sdtPr>
               <w:sdtEndPr/>
@@ -1368,12 +1368,12 @@
               <w:lang w:val="en-US" w:eastAsia="en-US"/>
             </w:rPr>
             <w:alias w:val="#Nav: /Purchase_Header/CopyLoop/PageLoop/RoundLoop/PurchLineLineDiscCaption"/>
-            <w:tag w:val="#Nav: NP Purchase Order/6014617"/>
+            <w:tag w:val="#Nav: NPR Purchase Order/6014617"/>
             <w:id w:val="-109983665"/>
             <w:placeholder>
               <w:docPart w:val="5ADAF2CFFE324D6493DFE1137B456566"/>
             </w:placeholder>
-            <w:dataBinding w:prefixMappings="xmlns:ns0='urn:microsoft-dynamics-nav/reports/NP Purchase Order/6014617/'" w:xpath="/ns0:NavWordReportXmlPart[1]/ns0:Purchase_Header[1]/ns0:CopyLoop[1]/ns0:PageLoop[1]/ns0:RoundLoop[1]/ns0:PurchLineLineDiscCaption[1]" w:storeItemID="{7D164763-0F82-4934-9643-3C9C721E8F3A}"/>
+            <w:dataBinding w:prefixMappings="xmlns:ns0='urn:microsoft-dynamics-nav/reports/NPR Purchase Order/6014617/'" w:xpath="/ns0:NavWordReportXmlPart[1]/ns0:Purchase_Header[1]/ns0:CopyLoop[1]/ns0:PageLoop[1]/ns0:RoundLoop[1]/ns0:PurchLineLineDiscCaption[1]" w:storeItemID="{7D164763-0F82-4934-9643-3C9C721E8F3A}"/>
             <w:text/>
           </w:sdtPr>
           <w:sdtEndPr/>
@@ -1421,12 +1421,12 @@
               <w:lang w:val="en-US" w:eastAsia="en-US"/>
             </w:rPr>
             <w:alias w:val="#Nav: /Purchase_Header/CopyLoop/PageLoop/Totals/TotalInvoiceDiscountAmount_Totals"/>
-            <w:tag w:val="#Nav: NP Purchase Order/6014617"/>
+            <w:tag w:val="#Nav: NPR Purchase Order/6014617"/>
             <w:id w:val="1309510808"/>
             <w:placeholder>
               <w:docPart w:val="5ADAF2CFFE324D6493DFE1137B456566"/>
             </w:placeholder>
-            <w:dataBinding w:prefixMappings="xmlns:ns0='urn:microsoft-dynamics-nav/reports/NP Purchase Order/6014617/'" w:xpath="/ns0:NavWordReportXmlPart[1]/ns0:Purchase_Header[1]/ns0:CopyLoop[1]/ns0:PageLoop[1]/ns0:Totals[1]/ns0:TotalInvoiceDiscountAmount_Totals[1]" w:storeItemID="{7D164763-0F82-4934-9643-3C9C721E8F3A}"/>
+            <w:dataBinding w:prefixMappings="xmlns:ns0='urn:microsoft-dynamics-nav/reports/NPR Purchase Order/6014617/'" w:xpath="/ns0:NavWordReportXmlPart[1]/ns0:Purchase_Header[1]/ns0:CopyLoop[1]/ns0:PageLoop[1]/ns0:Totals[1]/ns0:TotalInvoiceDiscountAmount_Totals[1]" w:storeItemID="{7D164763-0F82-4934-9643-3C9C721E8F3A}"/>
             <w:text/>
           </w:sdtPr>
           <w:sdtEndPr/>
@@ -1484,12 +1484,12 @@
                 <w:lang w:eastAsia="en-US"/>
               </w:rPr>
               <w:alias w:val="#Nav: /Purchase_Header/IBANCaption"/>
-              <w:tag w:val="#Nav: NP Purchase Order/6014617"/>
+              <w:tag w:val="#Nav: NPR Purchase Order/6014617"/>
               <w:id w:val="-305092469"/>
               <w:placeholder>
                 <w:docPart w:val="5ADAF2CFFE324D6493DFE1137B456566"/>
               </w:placeholder>
-              <w:dataBinding w:prefixMappings="xmlns:ns0='urn:microsoft-dynamics-nav/reports/NP Purchase Order/6014617/'" w:xpath="/ns0:NavWordReportXmlPart[1]/ns0:Purchase_Header[1]/ns0:IBANCaption[1]" w:storeItemID="{7D164763-0F82-4934-9643-3C9C721E8F3A}"/>
+              <w:dataBinding w:prefixMappings="xmlns:ns0='urn:microsoft-dynamics-nav/reports/NPR Purchase Order/6014617/'" w:xpath="/ns0:NavWordReportXmlPart[1]/ns0:Purchase_Header[1]/ns0:IBANCaption[1]" w:storeItemID="{7D164763-0F82-4934-9643-3C9C721E8F3A}"/>
               <w:text/>
             </w:sdtPr>
             <w:sdtEndPr/>
@@ -1538,12 +1538,12 @@
                 <w:lang w:eastAsia="en-US"/>
               </w:rPr>
               <w:alias w:val="#Nav: /Purchase_Header/CopyLoop/PageLoop/IBAN_CompanyInfo"/>
-              <w:tag w:val="#Nav: NP Purchase Order/6014617"/>
+              <w:tag w:val="#Nav: NPR Purchase Order/6014617"/>
               <w:id w:val="1159664918"/>
               <w:placeholder>
                 <w:docPart w:val="5ADAF2CFFE324D6493DFE1137B456566"/>
               </w:placeholder>
-              <w:dataBinding w:prefixMappings="xmlns:ns0='urn:microsoft-dynamics-nav/reports/NP Purchase Order/6014617/'" w:xpath="/ns0:NavWordReportXmlPart[1]/ns0:Purchase_Header[1]/ns0:CopyLoop[1]/ns0:PageLoop[1]/ns0:IBAN_CompanyInfo[1]" w:storeItemID="{7D164763-0F82-4934-9643-3C9C721E8F3A}"/>
+              <w:dataBinding w:prefixMappings="xmlns:ns0='urn:microsoft-dynamics-nav/reports/NPR Purchase Order/6014617/'" w:xpath="/ns0:NavWordReportXmlPart[1]/ns0:Purchase_Header[1]/ns0:CopyLoop[1]/ns0:PageLoop[1]/ns0:IBAN_CompanyInfo[1]" w:storeItemID="{7D164763-0F82-4934-9643-3C9C721E8F3A}"/>
               <w:text/>
             </w:sdtPr>
             <w:sdtEndPr/>
@@ -1610,12 +1610,12 @@
                 <w:lang w:eastAsia="en-US"/>
               </w:rPr>
               <w:alias w:val="#Nav: /Purchase_Header/CopyLoop/PageLoop/RoundLoop/VATAmountText"/>
-              <w:tag w:val="#Nav: NP Purchase Order/6014617"/>
+              <w:tag w:val="#Nav: NPR Purchase Order/6014617"/>
               <w:id w:val="-1865439197"/>
               <w:placeholder>
                 <w:docPart w:val="5ADAF2CFFE324D6493DFE1137B456566"/>
               </w:placeholder>
-              <w:dataBinding w:prefixMappings="xmlns:ns0='urn:microsoft-dynamics-nav/reports/NP Purchase Order/6014617/'" w:xpath="/ns0:NavWordReportXmlPart[1]/ns0:Purchase_Header[1]/ns0:CopyLoop[1]/ns0:PageLoop[1]/ns0:RoundLoop[1]/ns0:VATAmountText[1]" w:storeItemID="{7D164763-0F82-4934-9643-3C9C721E8F3A}"/>
+              <w:dataBinding w:prefixMappings="xmlns:ns0='urn:microsoft-dynamics-nav/reports/NPR Purchase Order/6014617/'" w:xpath="/ns0:NavWordReportXmlPart[1]/ns0:Purchase_Header[1]/ns0:CopyLoop[1]/ns0:PageLoop[1]/ns0:RoundLoop[1]/ns0:VATAmountText[1]" w:storeItemID="{7D164763-0F82-4934-9643-3C9C721E8F3A}"/>
               <w:text/>
             </w:sdtPr>
             <w:sdtEndPr/>
@@ -1659,12 +1659,12 @@
               <w:lang w:val="en-US" w:eastAsia="en-US"/>
             </w:rPr>
             <w:alias w:val="#Nav: /Purchase_Header/CopyLoop/PageLoop/Totals/TotalVATAmount_Totals"/>
-            <w:tag w:val="#Nav: NP Purchase Order/6014617"/>
+            <w:tag w:val="#Nav: NPR Purchase Order/6014617"/>
             <w:id w:val="320700140"/>
             <w:placeholder>
               <w:docPart w:val="5ADAF2CFFE324D6493DFE1137B456566"/>
             </w:placeholder>
-            <w:dataBinding w:prefixMappings="xmlns:ns0='urn:microsoft-dynamics-nav/reports/NP Purchase Order/6014617/'" w:xpath="/ns0:NavWordReportXmlPart[1]/ns0:Purchase_Header[1]/ns0:CopyLoop[1]/ns0:PageLoop[1]/ns0:Totals[1]/ns0:TotalVATAmount_Totals[1]" w:storeItemID="{7D164763-0F82-4934-9643-3C9C721E8F3A}"/>
+            <w:dataBinding w:prefixMappings="xmlns:ns0='urn:microsoft-dynamics-nav/reports/NPR Purchase Order/6014617/'" w:xpath="/ns0:NavWordReportXmlPart[1]/ns0:Purchase_Header[1]/ns0:CopyLoop[1]/ns0:PageLoop[1]/ns0:Totals[1]/ns0:TotalVATAmount_Totals[1]" w:storeItemID="{7D164763-0F82-4934-9643-3C9C721E8F3A}"/>
             <w:text/>
           </w:sdtPr>
           <w:sdtEndPr/>
@@ -1722,12 +1722,12 @@
                 <w:lang w:eastAsia="en-US"/>
               </w:rPr>
               <w:alias w:val="#Nav: /Purchase_Header/SWIFTCaption"/>
-              <w:tag w:val="#Nav: NP Purchase Order/6014617"/>
+              <w:tag w:val="#Nav: NPR Purchase Order/6014617"/>
               <w:id w:val="954060915"/>
               <w:placeholder>
                 <w:docPart w:val="5ADAF2CFFE324D6493DFE1137B456566"/>
               </w:placeholder>
-              <w:dataBinding w:prefixMappings="xmlns:ns0='urn:microsoft-dynamics-nav/reports/NP Purchase Order/6014617/'" w:xpath="/ns0:NavWordReportXmlPart[1]/ns0:Purchase_Header[1]/ns0:SWIFTCaption[1]" w:storeItemID="{7D164763-0F82-4934-9643-3C9C721E8F3A}"/>
+              <w:dataBinding w:prefixMappings="xmlns:ns0='urn:microsoft-dynamics-nav/reports/NPR Purchase Order/6014617/'" w:xpath="/ns0:NavWordReportXmlPart[1]/ns0:Purchase_Header[1]/ns0:SWIFTCaption[1]" w:storeItemID="{7D164763-0F82-4934-9643-3C9C721E8F3A}"/>
               <w:text/>
             </w:sdtPr>
             <w:sdtEndPr/>
@@ -1776,12 +1776,12 @@
                 <w:lang w:eastAsia="en-US"/>
               </w:rPr>
               <w:alias w:val="#Nav: /Purchase_Header/CopyLoop/PageLoop/SWIFT_CompanyInfo"/>
-              <w:tag w:val="#Nav: NP Purchase Order/6014617"/>
+              <w:tag w:val="#Nav: NPR Purchase Order/6014617"/>
               <w:id w:val="981501636"/>
               <w:placeholder>
                 <w:docPart w:val="5ADAF2CFFE324D6493DFE1137B456566"/>
               </w:placeholder>
-              <w:dataBinding w:prefixMappings="xmlns:ns0='urn:microsoft-dynamics-nav/reports/NP Purchase Order/6014617/'" w:xpath="/ns0:NavWordReportXmlPart[1]/ns0:Purchase_Header[1]/ns0:CopyLoop[1]/ns0:PageLoop[1]/ns0:SWIFT_CompanyInfo[1]" w:storeItemID="{7D164763-0F82-4934-9643-3C9C721E8F3A}"/>
+              <w:dataBinding w:prefixMappings="xmlns:ns0='urn:microsoft-dynamics-nav/reports/NPR Purchase Order/6014617/'" w:xpath="/ns0:NavWordReportXmlPart[1]/ns0:Purchase_Header[1]/ns0:CopyLoop[1]/ns0:PageLoop[1]/ns0:SWIFT_CompanyInfo[1]" w:storeItemID="{7D164763-0F82-4934-9643-3C9C721E8F3A}"/>
               <w:text/>
             </w:sdtPr>
             <w:sdtEndPr/>
@@ -1848,12 +1848,12 @@
                 <w:lang w:val="en-US" w:eastAsia="en-US"/>
               </w:rPr>
               <w:alias w:val="#Nav: /Purchase_Header/CopyLoop/PageLoop/RoundLoop/TotalInclVATText"/>
-              <w:tag w:val="#Nav: NP Purchase Order/6014617"/>
+              <w:tag w:val="#Nav: NPR Purchase Order/6014617"/>
               <w:id w:val="-762532459"/>
               <w:placeholder>
                 <w:docPart w:val="5ADAF2CFFE324D6493DFE1137B456566"/>
               </w:placeholder>
-              <w:dataBinding w:prefixMappings="xmlns:ns0='urn:microsoft-dynamics-nav/reports/NP Purchase Order/6014617/'" w:xpath="/ns0:NavWordReportXmlPart[1]/ns0:Purchase_Header[1]/ns0:CopyLoop[1]/ns0:PageLoop[1]/ns0:RoundLoop[1]/ns0:TotalInclVATText[1]" w:storeItemID="{7D164763-0F82-4934-9643-3C9C721E8F3A}"/>
+              <w:dataBinding w:prefixMappings="xmlns:ns0='urn:microsoft-dynamics-nav/reports/NPR Purchase Order/6014617/'" w:xpath="/ns0:NavWordReportXmlPart[1]/ns0:Purchase_Header[1]/ns0:CopyLoop[1]/ns0:PageLoop[1]/ns0:RoundLoop[1]/ns0:TotalInclVATText[1]" w:storeItemID="{7D164763-0F82-4934-9643-3C9C721E8F3A}"/>
               <w:text/>
             </w:sdtPr>
             <w:sdtEndPr/>
@@ -1897,12 +1897,12 @@
               <w:lang w:val="en-US" w:eastAsia="en-US"/>
             </w:rPr>
             <w:alias w:val="#Nav: /Purchase_Header/CopyLoop/PageLoop/Totals/TotalAmountIncludingVAT_Totals"/>
-            <w:tag w:val="#Nav: NP Purchase Order/6014617"/>
+            <w:tag w:val="#Nav: NPR Purchase Order/6014617"/>
             <w:id w:val="1962374010"/>
             <w:placeholder>
               <w:docPart w:val="5ADAF2CFFE324D6493DFE1137B456566"/>
             </w:placeholder>
-            <w:dataBinding w:prefixMappings="xmlns:ns0='urn:microsoft-dynamics-nav/reports/NP Purchase Order/6014617/'" w:xpath="/ns0:NavWordReportXmlPart[1]/ns0:Purchase_Header[1]/ns0:CopyLoop[1]/ns0:PageLoop[1]/ns0:Totals[1]/ns0:TotalAmountIncludingVAT_Totals[1]" w:storeItemID="{7D164763-0F82-4934-9643-3C9C721E8F3A}"/>
+            <w:dataBinding w:prefixMappings="xmlns:ns0='urn:microsoft-dynamics-nav/reports/NPR Purchase Order/6014617/'" w:xpath="/ns0:NavWordReportXmlPart[1]/ns0:Purchase_Header[1]/ns0:CopyLoop[1]/ns0:PageLoop[1]/ns0:Totals[1]/ns0:TotalAmountIncludingVAT_Totals[1]" w:storeItemID="{7D164763-0F82-4934-9643-3C9C721E8F3A}"/>
             <w:text/>
           </w:sdtPr>
           <w:sdtEndPr/>
@@ -2159,12 +2159,12 @@
                 <w:lang w:val="en-US" w:eastAsia="en-US"/>
               </w:rPr>
               <w:alias w:val="#Nav: /Purchase_Header/CopyLoop/PageLoop/CompanyAddr1"/>
-              <w:tag w:val="#Nav: NP Purchase Order/6014617"/>
+              <w:tag w:val="#Nav: NPR Purchase Order/6014617"/>
               <w:id w:val="935636921"/>
               <w:placeholder>
                 <w:docPart w:val="01613E6191B44CCD87E5F9B2C89A4F3E"/>
               </w:placeholder>
-              <w:dataBinding w:prefixMappings="xmlns:ns0='urn:microsoft-dynamics-nav/reports/NP Purchase Order/6014617/'" w:xpath="/ns0:NavWordReportXmlPart[1]/ns0:Purchase_Header[1]/ns0:CopyLoop[1]/ns0:PageLoop[1]/ns0:CompanyAddr1[1]" w:storeItemID="{7D164763-0F82-4934-9643-3C9C721E8F3A}"/>
+              <w:dataBinding w:prefixMappings="xmlns:ns0='urn:microsoft-dynamics-nav/reports/NPR Purchase Order/6014617/'" w:xpath="/ns0:NavWordReportXmlPart[1]/ns0:Purchase_Header[1]/ns0:CopyLoop[1]/ns0:PageLoop[1]/ns0:CompanyAddr1[1]" w:storeItemID="{7D164763-0F82-4934-9643-3C9C721E8F3A}"/>
               <w:text/>
             </w:sdtPr>
             <w:sdtEndPr/>
@@ -2204,12 +2204,12 @@
                 <w:lang w:val="en-US" w:eastAsia="en-US"/>
               </w:rPr>
               <w:alias w:val="#Nav: /Purchase_Header/CopyLoop/PageLoop/CompanyAddr2"/>
-              <w:tag w:val="#Nav: NP Purchase Order/6014617"/>
+              <w:tag w:val="#Nav: NPR Purchase Order/6014617"/>
               <w:id w:val="-1399972863"/>
               <w:placeholder>
                 <w:docPart w:val="01613E6191B44CCD87E5F9B2C89A4F3E"/>
               </w:placeholder>
-              <w:dataBinding w:prefixMappings="xmlns:ns0='urn:microsoft-dynamics-nav/reports/NP Purchase Order/6014617/'" w:xpath="/ns0:NavWordReportXmlPart[1]/ns0:Purchase_Header[1]/ns0:CopyLoop[1]/ns0:PageLoop[1]/ns0:CompanyAddr2[1]" w:storeItemID="{7D164763-0F82-4934-9643-3C9C721E8F3A}"/>
+              <w:dataBinding w:prefixMappings="xmlns:ns0='urn:microsoft-dynamics-nav/reports/NPR Purchase Order/6014617/'" w:xpath="/ns0:NavWordReportXmlPart[1]/ns0:Purchase_Header[1]/ns0:CopyLoop[1]/ns0:PageLoop[1]/ns0:CompanyAddr2[1]" w:storeItemID="{7D164763-0F82-4934-9643-3C9C721E8F3A}"/>
               <w:text/>
             </w:sdtPr>
             <w:sdtEndPr/>
@@ -2249,12 +2249,12 @@
                 <w:lang w:val="en-US" w:eastAsia="en-US"/>
               </w:rPr>
               <w:alias w:val="#Nav: /Purchase_Header/CopyLoop/PageLoop/CompanyAddr3"/>
-              <w:tag w:val="#Nav: NP Purchase Order/6014617"/>
+              <w:tag w:val="#Nav: NPR Purchase Order/6014617"/>
               <w:id w:val="-1334607650"/>
               <w:placeholder>
                 <w:docPart w:val="01613E6191B44CCD87E5F9B2C89A4F3E"/>
               </w:placeholder>
-              <w:dataBinding w:prefixMappings="xmlns:ns0='urn:microsoft-dynamics-nav/reports/NP Purchase Order/6014617/'" w:xpath="/ns0:NavWordReportXmlPart[1]/ns0:Purchase_Header[1]/ns0:CopyLoop[1]/ns0:PageLoop[1]/ns0:CompanyAddr3[1]" w:storeItemID="{7D164763-0F82-4934-9643-3C9C721E8F3A}"/>
+              <w:dataBinding w:prefixMappings="xmlns:ns0='urn:microsoft-dynamics-nav/reports/NPR Purchase Order/6014617/'" w:xpath="/ns0:NavWordReportXmlPart[1]/ns0:Purchase_Header[1]/ns0:CopyLoop[1]/ns0:PageLoop[1]/ns0:CompanyAddr3[1]" w:storeItemID="{7D164763-0F82-4934-9643-3C9C721E8F3A}"/>
               <w:text/>
             </w:sdtPr>
             <w:sdtEndPr/>
@@ -2291,12 +2291,12 @@
               <w:lang w:val="en-US" w:eastAsia="en-US"/>
             </w:rPr>
             <w:alias w:val="#Nav: /Purchase_Header/CopyLoop/PageLoop/CompanyInfoPhoneNoCaption"/>
-            <w:tag w:val="#Nav: NP Purchase Order/6014617"/>
+            <w:tag w:val="#Nav: NPR Purchase Order/6014617"/>
             <w:id w:val="581880273"/>
             <w:placeholder>
               <w:docPart w:val="01613E6191B44CCD87E5F9B2C89A4F3E"/>
             </w:placeholder>
-            <w:dataBinding w:prefixMappings="xmlns:ns0='urn:microsoft-dynamics-nav/reports/NP Purchase Order/6014617/'" w:xpath="/ns0:NavWordReportXmlPart[1]/ns0:Purchase_Header[1]/ns0:CopyLoop[1]/ns0:PageLoop[1]/ns0:CompanyInfoPhoneNoCaption[1]" w:storeItemID="{7D164763-0F82-4934-9643-3C9C721E8F3A}"/>
+            <w:dataBinding w:prefixMappings="xmlns:ns0='urn:microsoft-dynamics-nav/reports/NPR Purchase Order/6014617/'" w:xpath="/ns0:NavWordReportXmlPart[1]/ns0:Purchase_Header[1]/ns0:CopyLoop[1]/ns0:PageLoop[1]/ns0:CompanyInfoPhoneNoCaption[1]" w:storeItemID="{7D164763-0F82-4934-9643-3C9C721E8F3A}"/>
             <w:text/>
           </w:sdtPr>
           <w:sdtEndPr/>
@@ -2347,12 +2347,12 @@
               <w:lang w:val="en-US" w:eastAsia="en-US"/>
             </w:rPr>
             <w:alias w:val="#Nav: /Purchase_Header/CopyLoop/PageLoop/CompanyInfoPhoneNo"/>
-            <w:tag w:val="#Nav: NP Purchase Order/6014617"/>
+            <w:tag w:val="#Nav: NPR Purchase Order/6014617"/>
             <w:id w:val="-928346671"/>
             <w:placeholder>
               <w:docPart w:val="01613E6191B44CCD87E5F9B2C89A4F3E"/>
             </w:placeholder>
-            <w:dataBinding w:prefixMappings="xmlns:ns0='urn:microsoft-dynamics-nav/reports/NP Purchase Order/6014617/'" w:xpath="/ns0:NavWordReportXmlPart[1]/ns0:Purchase_Header[1]/ns0:CopyLoop[1]/ns0:PageLoop[1]/ns0:CompanyInfoPhoneNo[1]" w:storeItemID="{7D164763-0F82-4934-9643-3C9C721E8F3A}"/>
+            <w:dataBinding w:prefixMappings="xmlns:ns0='urn:microsoft-dynamics-nav/reports/NPR Purchase Order/6014617/'" w:xpath="/ns0:NavWordReportXmlPart[1]/ns0:Purchase_Header[1]/ns0:CopyLoop[1]/ns0:PageLoop[1]/ns0:CompanyInfoPhoneNo[1]" w:storeItemID="{7D164763-0F82-4934-9643-3C9C721E8F3A}"/>
             <w:text/>
           </w:sdtPr>
           <w:sdtEndPr/>
@@ -2402,12 +2402,12 @@
               <w:lang w:val="en-US" w:eastAsia="en-US"/>
             </w:rPr>
             <w:alias w:val="#Nav: /Purchase_Header/EmailIDCaption"/>
-            <w:tag w:val="#Nav: NP Purchase Order/6014617"/>
+            <w:tag w:val="#Nav: NPR Purchase Order/6014617"/>
             <w:id w:val="-234322253"/>
             <w:placeholder>
               <w:docPart w:val="01613E6191B44CCD87E5F9B2C89A4F3E"/>
             </w:placeholder>
-            <w:dataBinding w:prefixMappings="xmlns:ns0='urn:microsoft-dynamics-nav/reports/NP Purchase Order/6014617/'" w:xpath="/ns0:NavWordReportXmlPart[1]/ns0:Purchase_Header[1]/ns0:EmailIDCaption[1]" w:storeItemID="{7D164763-0F82-4934-9643-3C9C721E8F3A}"/>
+            <w:dataBinding w:prefixMappings="xmlns:ns0='urn:microsoft-dynamics-nav/reports/NPR Purchase Order/6014617/'" w:xpath="/ns0:NavWordReportXmlPart[1]/ns0:Purchase_Header[1]/ns0:EmailIDCaption[1]" w:storeItemID="{7D164763-0F82-4934-9643-3C9C721E8F3A}"/>
             <w:text/>
           </w:sdtPr>
           <w:sdtEndPr/>
@@ -2458,12 +2458,12 @@
               <w:lang w:val="en-US" w:eastAsia="en-US"/>
             </w:rPr>
             <w:alias w:val="#Nav: /Purchase_Header/CopyLoop/PageLoop/CompanyInfoEmail"/>
-            <w:tag w:val="#Nav: NP Purchase Order/6014617"/>
+            <w:tag w:val="#Nav: NPR Purchase Order/6014617"/>
             <w:id w:val="-554082338"/>
             <w:placeholder>
               <w:docPart w:val="01613E6191B44CCD87E5F9B2C89A4F3E"/>
             </w:placeholder>
-            <w:dataBinding w:prefixMappings="xmlns:ns0='urn:microsoft-dynamics-nav/reports/NP Purchase Order/6014617/'" w:xpath="/ns0:NavWordReportXmlPart[1]/ns0:Purchase_Header[1]/ns0:CopyLoop[1]/ns0:PageLoop[1]/ns0:CompanyInfoEmail[1]" w:storeItemID="{7D164763-0F82-4934-9643-3C9C721E8F3A}"/>
+            <w:dataBinding w:prefixMappings="xmlns:ns0='urn:microsoft-dynamics-nav/reports/NPR Purchase Order/6014617/'" w:xpath="/ns0:NavWordReportXmlPart[1]/ns0:Purchase_Header[1]/ns0:CopyLoop[1]/ns0:PageLoop[1]/ns0:CompanyInfoEmail[1]" w:storeItemID="{7D164763-0F82-4934-9643-3C9C721E8F3A}"/>
             <w:text/>
           </w:sdtPr>
           <w:sdtEndPr/>
@@ -2533,12 +2533,12 @@
                 <w:lang w:val="en-US" w:eastAsia="en-US"/>
               </w:rPr>
               <w:alias w:val="#Nav: /Purchase_Header/CopyLoop/PageLoop/CompanyInfoVATRegNoCaption"/>
-              <w:tag w:val="#Nav: NP Purchase Order/6014617"/>
+              <w:tag w:val="#Nav: NPR Purchase Order/6014617"/>
               <w:id w:val="454675497"/>
               <w:placeholder>
                 <w:docPart w:val="01613E6191B44CCD87E5F9B2C89A4F3E"/>
               </w:placeholder>
-              <w:dataBinding w:prefixMappings="xmlns:ns0='urn:microsoft-dynamics-nav/reports/NP Purchase Order/6014617/'" w:xpath="/ns0:NavWordReportXmlPart[1]/ns0:Purchase_Header[1]/ns0:CopyLoop[1]/ns0:PageLoop[1]/ns0:CompanyInfoVATRegNoCaption[1]" w:storeItemID="{7D164763-0F82-4934-9643-3C9C721E8F3A}"/>
+              <w:dataBinding w:prefixMappings="xmlns:ns0='urn:microsoft-dynamics-nav/reports/NPR Purchase Order/6014617/'" w:xpath="/ns0:NavWordReportXmlPart[1]/ns0:Purchase_Header[1]/ns0:CopyLoop[1]/ns0:PageLoop[1]/ns0:CompanyInfoVATRegNoCaption[1]" w:storeItemID="{7D164763-0F82-4934-9643-3C9C721E8F3A}"/>
               <w:text/>
             </w:sdtPr>
             <w:sdtEndPr/>
@@ -2588,12 +2588,12 @@
               <w:lang w:val="en-US" w:eastAsia="en-US"/>
             </w:rPr>
             <w:alias w:val="#Nav: /Purchase_Header/CopyLoop/PageLoop/CompanyInfoVATRegNo"/>
-            <w:tag w:val="#Nav: NP Purchase Order/6014617"/>
+            <w:tag w:val="#Nav: NPR Purchase Order/6014617"/>
             <w:id w:val="-1356418260"/>
             <w:placeholder>
               <w:docPart w:val="01613E6191B44CCD87E5F9B2C89A4F3E"/>
             </w:placeholder>
-            <w:dataBinding w:prefixMappings="xmlns:ns0='urn:microsoft-dynamics-nav/reports/NP Purchase Order/6014617/'" w:xpath="/ns0:NavWordReportXmlPart[1]/ns0:Purchase_Header[1]/ns0:CopyLoop[1]/ns0:PageLoop[1]/ns0:CompanyInfoVATRegNo[1]" w:storeItemID="{7D164763-0F82-4934-9643-3C9C721E8F3A}"/>
+            <w:dataBinding w:prefixMappings="xmlns:ns0='urn:microsoft-dynamics-nav/reports/NPR Purchase Order/6014617/'" w:xpath="/ns0:NavWordReportXmlPart[1]/ns0:Purchase_Header[1]/ns0:CopyLoop[1]/ns0:PageLoop[1]/ns0:CompanyInfoVATRegNo[1]" w:storeItemID="{7D164763-0F82-4934-9643-3C9C721E8F3A}"/>
             <w:text/>
           </w:sdtPr>
           <w:sdtEndPr/>
@@ -2810,12 +2810,12 @@
                 <w:lang w:val="en-US" w:eastAsia="en-US"/>
               </w:rPr>
               <w:alias w:val="#Nav: /Purchase_Header/CopyLoop/PageLoop/CompanyAddr1"/>
-              <w:tag w:val="#Nav: NP Purchase Order/6014617"/>
+              <w:tag w:val="#Nav: NPR Purchase Order/6014617"/>
               <w:id w:val="-386571256"/>
               <w:placeholder>
                 <w:docPart w:val="D8EC0C2CB5784FD2A926FB2B84F5BDF1"/>
               </w:placeholder>
-              <w:dataBinding w:prefixMappings="xmlns:ns0='urn:microsoft-dynamics-nav/reports/NP Purchase Order/6014617/'" w:xpath="/ns0:NavWordReportXmlPart[1]/ns0:Purchase_Header[1]/ns0:CopyLoop[1]/ns0:PageLoop[1]/ns0:CompanyAddr1[1]" w:storeItemID="{7D164763-0F82-4934-9643-3C9C721E8F3A}"/>
+              <w:dataBinding w:prefixMappings="xmlns:ns0='urn:microsoft-dynamics-nav/reports/NPR Purchase Order/6014617/'" w:xpath="/ns0:NavWordReportXmlPart[1]/ns0:Purchase_Header[1]/ns0:CopyLoop[1]/ns0:PageLoop[1]/ns0:CompanyAddr1[1]" w:storeItemID="{7D164763-0F82-4934-9643-3C9C721E8F3A}"/>
               <w:text/>
             </w:sdtPr>
             <w:sdtEndPr/>
@@ -2855,12 +2855,12 @@
                 <w:lang w:val="en-US" w:eastAsia="en-US"/>
               </w:rPr>
               <w:alias w:val="#Nav: /Purchase_Header/CopyLoop/PageLoop/CompanyAddr2"/>
-              <w:tag w:val="#Nav: NP Purchase Order/6014617"/>
+              <w:tag w:val="#Nav: NPR Purchase Order/6014617"/>
               <w:id w:val="-774477789"/>
               <w:placeholder>
                 <w:docPart w:val="D8EC0C2CB5784FD2A926FB2B84F5BDF1"/>
               </w:placeholder>
-              <w:dataBinding w:prefixMappings="xmlns:ns0='urn:microsoft-dynamics-nav/reports/NP Purchase Order/6014617/'" w:xpath="/ns0:NavWordReportXmlPart[1]/ns0:Purchase_Header[1]/ns0:CopyLoop[1]/ns0:PageLoop[1]/ns0:CompanyAddr2[1]" w:storeItemID="{7D164763-0F82-4934-9643-3C9C721E8F3A}"/>
+              <w:dataBinding w:prefixMappings="xmlns:ns0='urn:microsoft-dynamics-nav/reports/NPR Purchase Order/6014617/'" w:xpath="/ns0:NavWordReportXmlPart[1]/ns0:Purchase_Header[1]/ns0:CopyLoop[1]/ns0:PageLoop[1]/ns0:CompanyAddr2[1]" w:storeItemID="{7D164763-0F82-4934-9643-3C9C721E8F3A}"/>
               <w:text/>
             </w:sdtPr>
             <w:sdtEndPr/>
@@ -2900,12 +2900,12 @@
                 <w:lang w:val="en-US" w:eastAsia="en-US"/>
               </w:rPr>
               <w:alias w:val="#Nav: /Purchase_Header/CopyLoop/PageLoop/CompanyAddr3"/>
-              <w:tag w:val="#Nav: NP Purchase Order/6014617"/>
+              <w:tag w:val="#Nav: NPR Purchase Order/6014617"/>
               <w:id w:val="1284779710"/>
               <w:placeholder>
                 <w:docPart w:val="D8EC0C2CB5784FD2A926FB2B84F5BDF1"/>
               </w:placeholder>
-              <w:dataBinding w:prefixMappings="xmlns:ns0='urn:microsoft-dynamics-nav/reports/NP Purchase Order/6014617/'" w:xpath="/ns0:NavWordReportXmlPart[1]/ns0:Purchase_Header[1]/ns0:CopyLoop[1]/ns0:PageLoop[1]/ns0:CompanyAddr3[1]" w:storeItemID="{7D164763-0F82-4934-9643-3C9C721E8F3A}"/>
+              <w:dataBinding w:prefixMappings="xmlns:ns0='urn:microsoft-dynamics-nav/reports/NPR Purchase Order/6014617/'" w:xpath="/ns0:NavWordReportXmlPart[1]/ns0:Purchase_Header[1]/ns0:CopyLoop[1]/ns0:PageLoop[1]/ns0:CompanyAddr3[1]" w:storeItemID="{7D164763-0F82-4934-9643-3C9C721E8F3A}"/>
               <w:text/>
             </w:sdtPr>
             <w:sdtEndPr/>
@@ -2942,12 +2942,12 @@
               <w:lang w:val="en-US" w:eastAsia="en-US"/>
             </w:rPr>
             <w:alias w:val="#Nav: /Purchase_Header/CopyLoop/PageLoop/CompanyInfoPhoneNoCaption"/>
-            <w:tag w:val="#Nav: NP Purchase Order/6014617"/>
+            <w:tag w:val="#Nav: NPR Purchase Order/6014617"/>
             <w:id w:val="-2131386831"/>
             <w:placeholder>
               <w:docPart w:val="D8EC0C2CB5784FD2A926FB2B84F5BDF1"/>
             </w:placeholder>
-            <w:dataBinding w:prefixMappings="xmlns:ns0='urn:microsoft-dynamics-nav/reports/NP Purchase Order/6014617/'" w:xpath="/ns0:NavWordReportXmlPart[1]/ns0:Purchase_Header[1]/ns0:CopyLoop[1]/ns0:PageLoop[1]/ns0:CompanyInfoPhoneNoCaption[1]" w:storeItemID="{7D164763-0F82-4934-9643-3C9C721E8F3A}"/>
+            <w:dataBinding w:prefixMappings="xmlns:ns0='urn:microsoft-dynamics-nav/reports/NPR Purchase Order/6014617/'" w:xpath="/ns0:NavWordReportXmlPart[1]/ns0:Purchase_Header[1]/ns0:CopyLoop[1]/ns0:PageLoop[1]/ns0:CompanyInfoPhoneNoCaption[1]" w:storeItemID="{7D164763-0F82-4934-9643-3C9C721E8F3A}"/>
             <w:text/>
           </w:sdtPr>
           <w:sdtEndPr/>
@@ -2998,12 +2998,12 @@
               <w:lang w:val="en-US" w:eastAsia="en-US"/>
             </w:rPr>
             <w:alias w:val="#Nav: /Purchase_Header/CopyLoop/PageLoop/CompanyInfoPhoneNo"/>
-            <w:tag w:val="#Nav: NP Purchase Order/6014617"/>
+            <w:tag w:val="#Nav: NPR Purchase Order/6014617"/>
             <w:id w:val="312304486"/>
             <w:placeholder>
               <w:docPart w:val="D8EC0C2CB5784FD2A926FB2B84F5BDF1"/>
             </w:placeholder>
-            <w:dataBinding w:prefixMappings="xmlns:ns0='urn:microsoft-dynamics-nav/reports/NP Purchase Order/6014617/'" w:xpath="/ns0:NavWordReportXmlPart[1]/ns0:Purchase_Header[1]/ns0:CopyLoop[1]/ns0:PageLoop[1]/ns0:CompanyInfoPhoneNo[1]" w:storeItemID="{7D164763-0F82-4934-9643-3C9C721E8F3A}"/>
+            <w:dataBinding w:prefixMappings="xmlns:ns0='urn:microsoft-dynamics-nav/reports/NPR Purchase Order/6014617/'" w:xpath="/ns0:NavWordReportXmlPart[1]/ns0:Purchase_Header[1]/ns0:CopyLoop[1]/ns0:PageLoop[1]/ns0:CompanyInfoPhoneNo[1]" w:storeItemID="{7D164763-0F82-4934-9643-3C9C721E8F3A}"/>
             <w:text/>
           </w:sdtPr>
           <w:sdtEndPr/>
@@ -3053,12 +3053,12 @@
               <w:lang w:val="en-US" w:eastAsia="en-US"/>
             </w:rPr>
             <w:alias w:val="#Nav: /Purchase_Header/EmailIDCaption"/>
-            <w:tag w:val="#Nav: NP Purchase Order/6014617"/>
+            <w:tag w:val="#Nav: NPR Purchase Order/6014617"/>
             <w:id w:val="1649007306"/>
             <w:placeholder>
               <w:docPart w:val="D8EC0C2CB5784FD2A926FB2B84F5BDF1"/>
             </w:placeholder>
-            <w:dataBinding w:prefixMappings="xmlns:ns0='urn:microsoft-dynamics-nav/reports/NP Purchase Order/6014617/'" w:xpath="/ns0:NavWordReportXmlPart[1]/ns0:Purchase_Header[1]/ns0:EmailIDCaption[1]" w:storeItemID="{7D164763-0F82-4934-9643-3C9C721E8F3A}"/>
+            <w:dataBinding w:prefixMappings="xmlns:ns0='urn:microsoft-dynamics-nav/reports/NPR Purchase Order/6014617/'" w:xpath="/ns0:NavWordReportXmlPart[1]/ns0:Purchase_Header[1]/ns0:EmailIDCaption[1]" w:storeItemID="{7D164763-0F82-4934-9643-3C9C721E8F3A}"/>
             <w:text/>
           </w:sdtPr>
           <w:sdtEndPr/>
@@ -3109,12 +3109,12 @@
               <w:lang w:val="en-US" w:eastAsia="en-US"/>
             </w:rPr>
             <w:alias w:val="#Nav: /Purchase_Header/CopyLoop/PageLoop/CompanyInfoEmail"/>
-            <w:tag w:val="#Nav: NP Purchase Order/6014617"/>
+            <w:tag w:val="#Nav: NPR Purchase Order/6014617"/>
             <w:id w:val="-860048939"/>
             <w:placeholder>
               <w:docPart w:val="D8EC0C2CB5784FD2A926FB2B84F5BDF1"/>
             </w:placeholder>
-            <w:dataBinding w:prefixMappings="xmlns:ns0='urn:microsoft-dynamics-nav/reports/NP Purchase Order/6014617/'" w:xpath="/ns0:NavWordReportXmlPart[1]/ns0:Purchase_Header[1]/ns0:CopyLoop[1]/ns0:PageLoop[1]/ns0:CompanyInfoEmail[1]" w:storeItemID="{7D164763-0F82-4934-9643-3C9C721E8F3A}"/>
+            <w:dataBinding w:prefixMappings="xmlns:ns0='urn:microsoft-dynamics-nav/reports/NPR Purchase Order/6014617/'" w:xpath="/ns0:NavWordReportXmlPart[1]/ns0:Purchase_Header[1]/ns0:CopyLoop[1]/ns0:PageLoop[1]/ns0:CompanyInfoEmail[1]" w:storeItemID="{7D164763-0F82-4934-9643-3C9C721E8F3A}"/>
             <w:text/>
           </w:sdtPr>
           <w:sdtEndPr/>
@@ -3184,12 +3184,12 @@
                 <w:lang w:val="en-US" w:eastAsia="en-US"/>
               </w:rPr>
               <w:alias w:val="#Nav: /Purchase_Header/CopyLoop/PageLoop/CompanyInfoVATRegNoCaption"/>
-              <w:tag w:val="#Nav: NP Purchase Order/6014617"/>
+              <w:tag w:val="#Nav: NPR Purchase Order/6014617"/>
               <w:id w:val="-1553918075"/>
               <w:placeholder>
                 <w:docPart w:val="D8EC0C2CB5784FD2A926FB2B84F5BDF1"/>
               </w:placeholder>
-              <w:dataBinding w:prefixMappings="xmlns:ns0='urn:microsoft-dynamics-nav/reports/NP Purchase Order/6014617/'" w:xpath="/ns0:NavWordReportXmlPart[1]/ns0:Purchase_Header[1]/ns0:CopyLoop[1]/ns0:PageLoop[1]/ns0:CompanyInfoVATRegNoCaption[1]" w:storeItemID="{7D164763-0F82-4934-9643-3C9C721E8F3A}"/>
+              <w:dataBinding w:prefixMappings="xmlns:ns0='urn:microsoft-dynamics-nav/reports/NPR Purchase Order/6014617/'" w:xpath="/ns0:NavWordReportXmlPart[1]/ns0:Purchase_Header[1]/ns0:CopyLoop[1]/ns0:PageLoop[1]/ns0:CompanyInfoVATRegNoCaption[1]" w:storeItemID="{7D164763-0F82-4934-9643-3C9C721E8F3A}"/>
               <w:text/>
             </w:sdtPr>
             <w:sdtEndPr/>
@@ -3239,12 +3239,12 @@
               <w:lang w:val="en-US" w:eastAsia="en-US"/>
             </w:rPr>
             <w:alias w:val="#Nav: /Purchase_Header/CopyLoop/PageLoop/CompanyInfoVATRegNo"/>
-            <w:tag w:val="#Nav: NP Purchase Order/6014617"/>
+            <w:tag w:val="#Nav: NPR Purchase Order/6014617"/>
             <w:id w:val="-1909375228"/>
             <w:placeholder>
               <w:docPart w:val="D8EC0C2CB5784FD2A926FB2B84F5BDF1"/>
             </w:placeholder>
-            <w:dataBinding w:prefixMappings="xmlns:ns0='urn:microsoft-dynamics-nav/reports/NP Purchase Order/6014617/'" w:xpath="/ns0:NavWordReportXmlPart[1]/ns0:Purchase_Header[1]/ns0:CopyLoop[1]/ns0:PageLoop[1]/ns0:CompanyInfoVATRegNo[1]" w:storeItemID="{7D164763-0F82-4934-9643-3C9C721E8F3A}"/>
+            <w:dataBinding w:prefixMappings="xmlns:ns0='urn:microsoft-dynamics-nav/reports/NPR Purchase Order/6014617/'" w:xpath="/ns0:NavWordReportXmlPart[1]/ns0:Purchase_Header[1]/ns0:CopyLoop[1]/ns0:PageLoop[1]/ns0:CompanyInfoVATRegNo[1]" w:storeItemID="{7D164763-0F82-4934-9643-3C9C721E8F3A}"/>
             <w:text/>
           </w:sdtPr>
           <w:sdtEndPr/>
@@ -3373,12 +3373,12 @@
                 <w:lang w:eastAsia="en-US"/>
               </w:rPr>
               <w:alias w:val="#Nav: /Purchase_Header/CopyLoop/PageLoop/RoundLoop/No_PurchLineCaption"/>
-              <w:tag w:val="#Nav: NP Purchase Order/6014617"/>
+              <w:tag w:val="#Nav: NPR Purchase Order/6014617"/>
               <w:id w:val="-620531815"/>
               <w:placeholder>
                 <w:docPart w:val="51C181B599994F2CB4C3C17DA95C63B3"/>
               </w:placeholder>
-              <w:dataBinding w:prefixMappings="xmlns:ns0='urn:microsoft-dynamics-nav/reports/NP Purchase Order/6014617/'" w:xpath="/ns0:NavWordReportXmlPart[1]/ns0:Purchase_Header[1]/ns0:CopyLoop[1]/ns0:PageLoop[1]/ns0:RoundLoop[1]/ns0:No_PurchLineCaption[1]" w:storeItemID="{7D164763-0F82-4934-9643-3C9C721E8F3A}"/>
+              <w:dataBinding w:prefixMappings="xmlns:ns0='urn:microsoft-dynamics-nav/reports/NPR Purchase Order/6014617/'" w:xpath="/ns0:NavWordReportXmlPart[1]/ns0:Purchase_Header[1]/ns0:CopyLoop[1]/ns0:PageLoop[1]/ns0:RoundLoop[1]/ns0:No_PurchLineCaption[1]" w:storeItemID="{7D164763-0F82-4934-9643-3C9C721E8F3A}"/>
               <w:text/>
             </w:sdtPr>
             <w:sdtEndPr/>
@@ -3438,12 +3438,12 @@
                 <w:lang w:eastAsia="en-US"/>
               </w:rPr>
               <w:alias w:val="#Nav: /Purchase_Header/CopyLoop/PageLoop/RoundLoop/VendorItemNoCaption"/>
-              <w:tag w:val="#Nav: NP Purchase Order/6014617"/>
+              <w:tag w:val="#Nav: NPR Purchase Order/6014617"/>
               <w:id w:val="-1457249233"/>
               <w:placeholder>
                 <w:docPart w:val="70CC480CEDD643DFB25A270C1857C0AE"/>
               </w:placeholder>
-              <w:dataBinding w:prefixMappings="xmlns:ns0='urn:microsoft-dynamics-nav/reports/NP Purchase Order/6014617/'" w:xpath="/ns0:NavWordReportXmlPart[1]/ns0:Purchase_Header[1]/ns0:CopyLoop[1]/ns0:PageLoop[1]/ns0:RoundLoop[1]/ns0:VendorItemNoCaption[1]" w:storeItemID="{7D164763-0F82-4934-9643-3C9C721E8F3A}"/>
+              <w:dataBinding w:prefixMappings="xmlns:ns0='urn:microsoft-dynamics-nav/reports/NPR Purchase Order/6014617/'" w:xpath="/ns0:NavWordReportXmlPart[1]/ns0:Purchase_Header[1]/ns0:CopyLoop[1]/ns0:PageLoop[1]/ns0:RoundLoop[1]/ns0:VendorItemNoCaption[1]" w:storeItemID="{7D164763-0F82-4934-9643-3C9C721E8F3A}"/>
               <w:text/>
             </w:sdtPr>
             <w:sdtEndPr/>
@@ -3490,12 +3490,12 @@
                 <w:lang w:eastAsia="en-US"/>
               </w:rPr>
               <w:alias w:val="#Nav: /Purchase_Header/CopyLoop/PageLoop/RoundLoop/Desc_PurchLineCaption"/>
-              <w:tag w:val="#Nav: NP Purchase Order/6014617"/>
+              <w:tag w:val="#Nav: NPR Purchase Order/6014617"/>
               <w:id w:val="1702127053"/>
               <w:placeholder>
                 <w:docPart w:val="305516818D66469F85114A298EDA6A17"/>
               </w:placeholder>
-              <w:dataBinding w:prefixMappings="xmlns:ns0='urn:microsoft-dynamics-nav/reports/NP Purchase Order/6014617/'" w:xpath="/ns0:NavWordReportXmlPart[1]/ns0:Purchase_Header[1]/ns0:CopyLoop[1]/ns0:PageLoop[1]/ns0:RoundLoop[1]/ns0:Desc_PurchLineCaption[1]" w:storeItemID="{7D164763-0F82-4934-9643-3C9C721E8F3A}"/>
+              <w:dataBinding w:prefixMappings="xmlns:ns0='urn:microsoft-dynamics-nav/reports/NPR Purchase Order/6014617/'" w:xpath="/ns0:NavWordReportXmlPart[1]/ns0:Purchase_Header[1]/ns0:CopyLoop[1]/ns0:PageLoop[1]/ns0:RoundLoop[1]/ns0:Desc_PurchLineCaption[1]" w:storeItemID="{7D164763-0F82-4934-9643-3C9C721E8F3A}"/>
               <w:text/>
             </w:sdtPr>
             <w:sdtEndPr/>
@@ -3543,12 +3543,12 @@
                 <w:lang w:eastAsia="en-US"/>
               </w:rPr>
               <w:alias w:val="#Nav: /Purchase_Header/CopyLoop/PageLoop/RoundLoop/Qty_PurchLineCaption"/>
-              <w:tag w:val="#Nav: NP Purchase Order/6014617"/>
+              <w:tag w:val="#Nav: NPR Purchase Order/6014617"/>
               <w:id w:val="-1155520086"/>
               <w:placeholder>
                 <w:docPart w:val="60D4391CB23B4BA28BEB56DF3DB9ECEF"/>
               </w:placeholder>
-              <w:dataBinding w:prefixMappings="xmlns:ns0='urn:microsoft-dynamics-nav/reports/NP Purchase Order/6014617/'" w:xpath="/ns0:NavWordReportXmlPart[1]/ns0:Purchase_Header[1]/ns0:CopyLoop[1]/ns0:PageLoop[1]/ns0:RoundLoop[1]/ns0:Qty_PurchLineCaption[1]" w:storeItemID="{7D164763-0F82-4934-9643-3C9C721E8F3A}"/>
+              <w:dataBinding w:prefixMappings="xmlns:ns0='urn:microsoft-dynamics-nav/reports/NPR Purchase Order/6014617/'" w:xpath="/ns0:NavWordReportXmlPart[1]/ns0:Purchase_Header[1]/ns0:CopyLoop[1]/ns0:PageLoop[1]/ns0:RoundLoop[1]/ns0:Qty_PurchLineCaption[1]" w:storeItemID="{7D164763-0F82-4934-9643-3C9C721E8F3A}"/>
               <w:text/>
             </w:sdtPr>
             <w:sdtEndPr/>
@@ -3583,12 +3583,12 @@
               <w:lang w:eastAsia="en-US"/>
             </w:rPr>
             <w:alias w:val="#Nav: /Purchase_Header/CopyLoop/PageLoop/RoundLoop/UOM_PurchLineCaption"/>
-            <w:tag w:val="#Nav: NP Purchase Order/6014617"/>
+            <w:tag w:val="#Nav: NPR Purchase Order/6014617"/>
             <w:id w:val="-1334825676"/>
             <w:placeholder>
               <w:docPart w:val="0DBCBA56C37F4E2EBFB165048ED11470"/>
             </w:placeholder>
-            <w:dataBinding w:prefixMappings="xmlns:ns0='urn:microsoft-dynamics-nav/reports/NP Purchase Order/6014617/'" w:xpath="/ns0:NavWordReportXmlPart[1]/ns0:Purchase_Header[1]/ns0:CopyLoop[1]/ns0:PageLoop[1]/ns0:RoundLoop[1]/ns0:UOM_PurchLineCaption[1]" w:storeItemID="{7D164763-0F82-4934-9643-3C9C721E8F3A}"/>
+            <w:dataBinding w:prefixMappings="xmlns:ns0='urn:microsoft-dynamics-nav/reports/NPR Purchase Order/6014617/'" w:xpath="/ns0:NavWordReportXmlPart[1]/ns0:Purchase_Header[1]/ns0:CopyLoop[1]/ns0:PageLoop[1]/ns0:RoundLoop[1]/ns0:UOM_PurchLineCaption[1]" w:storeItemID="{7D164763-0F82-4934-9643-3C9C721E8F3A}"/>
             <w:text/>
           </w:sdtPr>
           <w:sdtEndPr/>
@@ -3635,12 +3635,12 @@
               <w:lang w:eastAsia="en-US"/>
             </w:rPr>
             <w:alias w:val="#Nav: /Purchase_Header/CopyLoop/PageLoop/RoundLoop/DirectUniCostCaption"/>
-            <w:tag w:val="#Nav: NP Purchase Order/6014617"/>
+            <w:tag w:val="#Nav: NPR Purchase Order/6014617"/>
             <w:id w:val="2083022447"/>
             <w:placeholder>
               <w:docPart w:val="9B11CDDCFC5C4772AAB08FC9788CA68C"/>
             </w:placeholder>
-            <w:dataBinding w:prefixMappings="xmlns:ns0='urn:microsoft-dynamics-nav/reports/NP Purchase Order/6014617/'" w:xpath="/ns0:NavWordReportXmlPart[1]/ns0:Purchase_Header[1]/ns0:CopyLoop[1]/ns0:PageLoop[1]/ns0:RoundLoop[1]/ns0:DirectUniCostCaption[1]" w:storeItemID="{7D164763-0F82-4934-9643-3C9C721E8F3A}"/>
+            <w:dataBinding w:prefixMappings="xmlns:ns0='urn:microsoft-dynamics-nav/reports/NPR Purchase Order/6014617/'" w:xpath="/ns0:NavWordReportXmlPart[1]/ns0:Purchase_Header[1]/ns0:CopyLoop[1]/ns0:PageLoop[1]/ns0:RoundLoop[1]/ns0:DirectUniCostCaption[1]" w:storeItemID="{7D164763-0F82-4934-9643-3C9C721E8F3A}"/>
             <w:text/>
           </w:sdtPr>
           <w:sdtEndPr/>
@@ -3684,12 +3684,12 @@
             <w:lang w:val="en-US" w:eastAsia="en-US"/>
           </w:rPr>
           <w:alias w:val="#Nav: /Purchase_Header/CopyLoop/PageLoop/RoundLoop/PurchLineLineDiscCaption"/>
-          <w:tag w:val="#Nav: NP Purchase Order/6014617"/>
+          <w:tag w:val="#Nav: NPR Purchase Order/6014617"/>
           <w:id w:val="-126629019"/>
           <w:placeholder>
             <w:docPart w:val="8C4A0D7371D94BCC8B27D1DAC7361442"/>
           </w:placeholder>
-          <w:dataBinding w:prefixMappings="xmlns:ns0='urn:microsoft-dynamics-nav/reports/NP Purchase Order/6014617/'" w:xpath="/ns0:NavWordReportXmlPart[1]/ns0:Purchase_Header[1]/ns0:CopyLoop[1]/ns0:PageLoop[1]/ns0:RoundLoop[1]/ns0:PurchLineLineDiscCaption[1]" w:storeItemID="{7D164763-0F82-4934-9643-3C9C721E8F3A}"/>
+          <w:dataBinding w:prefixMappings="xmlns:ns0='urn:microsoft-dynamics-nav/reports/NPR Purchase Order/6014617/'" w:xpath="/ns0:NavWordReportXmlPart[1]/ns0:Purchase_Header[1]/ns0:CopyLoop[1]/ns0:PageLoop[1]/ns0:RoundLoop[1]/ns0:PurchLineLineDiscCaption[1]" w:storeItemID="{7D164763-0F82-4934-9643-3C9C721E8F3A}"/>
           <w:text/>
         </w:sdtPr>
         <w:sdtEndPr/>
@@ -3741,12 +3741,12 @@
               <w:lang w:eastAsia="en-US"/>
             </w:rPr>
             <w:alias w:val="#Nav: /Purchase_Header/AmountCaption"/>
-            <w:tag w:val="#Nav: NP Purchase Order/6014617"/>
+            <w:tag w:val="#Nav: NPR Purchase Order/6014617"/>
             <w:id w:val="1387520958"/>
             <w:placeholder>
               <w:docPart w:val="E1BDAE1281C04140BC5F0ADC3EF79E54"/>
             </w:placeholder>
-            <w:dataBinding w:prefixMappings="xmlns:ns0='urn:microsoft-dynamics-nav/reports/NP Purchase Order/6014617/'" w:xpath="/ns0:NavWordReportXmlPart[1]/ns0:Purchase_Header[1]/ns0:AmountCaption[1]" w:storeItemID="{7D164763-0F82-4934-9643-3C9C721E8F3A}"/>
+            <w:dataBinding w:prefixMappings="xmlns:ns0='urn:microsoft-dynamics-nav/reports/NPR Purchase Order/6014617/'" w:xpath="/ns0:NavWordReportXmlPart[1]/ns0:Purchase_Header[1]/ns0:AmountCaption[1]" w:storeItemID="{7D164763-0F82-4934-9643-3C9C721E8F3A}"/>
             <w:text/>
           </w:sdtPr>
           <w:sdtEndPr/>
@@ -3832,10 +3832,10 @@
             <w:lang w:val="en-US" w:eastAsia="en-US"/>
           </w:rPr>
           <w:alias w:val="#Nav: /Purchase_Header/CompanyLogo"/>
-          <w:tag w:val="#Nav: NP Purchase Order/6014617"/>
+          <w:tag w:val="#Nav: NPR Purchase Order/6014617"/>
           <w:id w:val="1145699707"/>
           <w:showingPlcHdr/>
-          <w:dataBinding w:prefixMappings="xmlns:ns0='urn:microsoft-dynamics-nav/reports/NP Purchase Order/6014617/'" w:xpath="/ns0:NavWordReportXmlPart[1]/ns0:Purchase_Header[1]/ns0:CompanyLogo[1]" w:storeItemID="{7D164763-0F82-4934-9643-3C9C721E8F3A}"/>
+          <w:dataBinding w:prefixMappings="xmlns:ns0='urn:microsoft-dynamics-nav/reports/NPR Purchase Order/6014617/'" w:xpath="/ns0:NavWordReportXmlPart[1]/ns0:Purchase_Header[1]/ns0:CompanyLogo[1]" w:storeItemID="{7D164763-0F82-4934-9643-3C9C721E8F3A}"/>
           <w:picture/>
         </w:sdtPr>
         <w:sdtEndPr/>
@@ -3930,12 +3930,12 @@
             <w:lang w:eastAsia="en-US"/>
           </w:rPr>
           <w:alias w:val="#Nav: /Purchase_Header/DocCaption"/>
-          <w:tag w:val="#Nav: NP Purchase Order/6014617"/>
+          <w:tag w:val="#Nav: NPR Purchase Order/6014617"/>
           <w:id w:val="8654523"/>
           <w:placeholder>
             <w:docPart w:val="53EDA2235D4B4939814FB8C5B1D0A0FA"/>
           </w:placeholder>
-          <w:dataBinding w:prefixMappings="xmlns:ns0='urn:microsoft-dynamics-nav/reports/NP Purchase Order/6014617/'" w:xpath="/ns0:NavWordReportXmlPart[1]/ns0:Purchase_Header[1]/ns0:DocCaption[1]" w:storeItemID="{7D164763-0F82-4934-9643-3C9C721E8F3A}"/>
+          <w:dataBinding w:prefixMappings="xmlns:ns0='urn:microsoft-dynamics-nav/reports/NPR Purchase Order/6014617/'" w:xpath="/ns0:NavWordReportXmlPart[1]/ns0:Purchase_Header[1]/ns0:DocCaption[1]" w:storeItemID="{7D164763-0F82-4934-9643-3C9C721E8F3A}"/>
           <w:text/>
         </w:sdtPr>
         <w:sdtEndPr/>
@@ -4016,12 +4016,12 @@
               <w:lang w:eastAsia="en-US"/>
             </w:rPr>
             <w:alias w:val="#Nav: /Purchase_Header/CopyLoop/PageLoop/OrderNoCaption"/>
-            <w:tag w:val="#Nav: NP Purchase Order/6014617"/>
+            <w:tag w:val="#Nav: NPR Purchase Order/6014617"/>
             <w:id w:val="-1795753024"/>
             <w:placeholder>
               <w:docPart w:val="B5677FC027A2427E989F7A28E27E5C20"/>
             </w:placeholder>
-            <w:dataBinding w:prefixMappings="xmlns:ns0='urn:microsoft-dynamics-nav/reports/NP Purchase Order/6014617/'" w:xpath="/ns0:NavWordReportXmlPart[1]/ns0:Purchase_Header[1]/ns0:CopyLoop[1]/ns0:PageLoop[1]/ns0:OrderNoCaption[1]" w:storeItemID="{7D164763-0F82-4934-9643-3C9C721E8F3A}"/>
+            <w:dataBinding w:prefixMappings="xmlns:ns0='urn:microsoft-dynamics-nav/reports/NPR Purchase Order/6014617/'" w:xpath="/ns0:NavWordReportXmlPart[1]/ns0:Purchase_Header[1]/ns0:CopyLoop[1]/ns0:PageLoop[1]/ns0:OrderNoCaption[1]" w:storeItemID="{7D164763-0F82-4934-9643-3C9C721E8F3A}"/>
             <w:text/>
           </w:sdtPr>
           <w:sdtEndPr/>
@@ -4067,12 +4067,12 @@
             <w:lang w:val="en-US" w:eastAsia="en-US"/>
           </w:rPr>
           <w:alias w:val="#Nav: /Purchase_Header/No_PurchHeader"/>
-          <w:tag w:val="#Nav: NP Purchase Order/6014617"/>
+          <w:tag w:val="#Nav: NPR Purchase Order/6014617"/>
           <w:id w:val="1641844661"/>
           <w:placeholder>
             <w:docPart w:val="B5677FC027A2427E989F7A28E27E5C20"/>
           </w:placeholder>
-          <w:dataBinding w:prefixMappings="xmlns:ns0='urn:microsoft-dynamics-nav/reports/NP Purchase Order/6014617/'" w:xpath="/ns0:NavWordReportXmlPart[1]/ns0:Purchase_Header[1]/ns0:No_PurchHeader[1]" w:storeItemID="{7D164763-0F82-4934-9643-3C9C721E8F3A}"/>
+          <w:dataBinding w:prefixMappings="xmlns:ns0='urn:microsoft-dynamics-nav/reports/NPR Purchase Order/6014617/'" w:xpath="/ns0:NavWordReportXmlPart[1]/ns0:Purchase_Header[1]/ns0:No_PurchHeader[1]" w:storeItemID="{7D164763-0F82-4934-9643-3C9C721E8F3A}"/>
           <w:text/>
         </w:sdtPr>
         <w:sdtEndPr/>
@@ -4152,12 +4152,12 @@
               <w:lang w:eastAsia="en-US"/>
             </w:rPr>
             <w:alias w:val="#Nav: /Purchase_Header/CopyLoop/PageLoop/DocumentDateCaption"/>
-            <w:tag w:val="#Nav: NP Purchase Order/6014617"/>
+            <w:tag w:val="#Nav: NPR Purchase Order/6014617"/>
             <w:id w:val="1614784420"/>
             <w:placeholder>
               <w:docPart w:val="6AA79F1874F4494AA3C4C958D1547B80"/>
             </w:placeholder>
-            <w:dataBinding w:prefixMappings="xmlns:ns0='urn:microsoft-dynamics-nav/reports/NP Purchase Order/6014617/'" w:xpath="/ns0:NavWordReportXmlPart[1]/ns0:Purchase_Header[1]/ns0:CopyLoop[1]/ns0:PageLoop[1]/ns0:DocumentDateCaption[1]" w:storeItemID="{7D164763-0F82-4934-9643-3C9C721E8F3A}"/>
+            <w:dataBinding w:prefixMappings="xmlns:ns0='urn:microsoft-dynamics-nav/reports/NPR Purchase Order/6014617/'" w:xpath="/ns0:NavWordReportXmlPart[1]/ns0:Purchase_Header[1]/ns0:CopyLoop[1]/ns0:PageLoop[1]/ns0:DocumentDateCaption[1]" w:storeItemID="{7D164763-0F82-4934-9643-3C9C721E8F3A}"/>
             <w:text/>
           </w:sdtPr>
           <w:sdtEndPr/>
@@ -4204,12 +4204,12 @@
               <w:lang w:eastAsia="en-US"/>
             </w:rPr>
             <w:alias w:val="#Nav: /Purchase_Header/CopyLoop/PageLoop/DocDate_PurchHeader"/>
-            <w:tag w:val="#Nav: NP Purchase Order/6014617"/>
+            <w:tag w:val="#Nav: NPR Purchase Order/6014617"/>
             <w:id w:val="-1535177987"/>
             <w:placeholder>
               <w:docPart w:val="6AA79F1874F4494AA3C4C958D1547B80"/>
             </w:placeholder>
-            <w:dataBinding w:prefixMappings="xmlns:ns0='urn:microsoft-dynamics-nav/reports/NP Purchase Order/6014617/'" w:xpath="/ns0:NavWordReportXmlPart[1]/ns0:Purchase_Header[1]/ns0:CopyLoop[1]/ns0:PageLoop[1]/ns0:DocDate_PurchHeader[1]" w:storeItemID="{7D164763-0F82-4934-9643-3C9C721E8F3A}"/>
+            <w:dataBinding w:prefixMappings="xmlns:ns0='urn:microsoft-dynamics-nav/reports/NPR Purchase Order/6014617/'" w:xpath="/ns0:NavWordReportXmlPart[1]/ns0:Purchase_Header[1]/ns0:CopyLoop[1]/ns0:PageLoop[1]/ns0:DocDate_PurchHeader[1]" w:storeItemID="{7D164763-0F82-4934-9643-3C9C721E8F3A}"/>
             <w:text/>
           </w:sdtPr>
           <w:sdtEndPr/>
@@ -4282,12 +4282,12 @@
               <w:lang w:eastAsia="en-US"/>
             </w:rPr>
             <w:alias w:val="#Nav: /Purchase_Header/CopyLoop/PageLoop/BuyFrmVendNo_PurchHeaderCaption"/>
-            <w:tag w:val="#Nav: NP Purchase Order/6014617"/>
+            <w:tag w:val="#Nav: NPR Purchase Order/6014617"/>
             <w:id w:val="412289075"/>
             <w:placeholder>
               <w:docPart w:val="430D9E4DAA87482CAAF65405E05C5224"/>
             </w:placeholder>
-            <w:dataBinding w:prefixMappings="xmlns:ns0='urn:microsoft-dynamics-nav/reports/NP Purchase Order/6014617/'" w:xpath="/ns0:NavWordReportXmlPart[1]/ns0:Purchase_Header[1]/ns0:CopyLoop[1]/ns0:PageLoop[1]/ns0:BuyFrmVendNo_PurchHeaderCaption[1]" w:storeItemID="{7D164763-0F82-4934-9643-3C9C721E8F3A}"/>
+            <w:dataBinding w:prefixMappings="xmlns:ns0='urn:microsoft-dynamics-nav/reports/NPR Purchase Order/6014617/'" w:xpath="/ns0:NavWordReportXmlPart[1]/ns0:Purchase_Header[1]/ns0:CopyLoop[1]/ns0:PageLoop[1]/ns0:BuyFrmVendNo_PurchHeaderCaption[1]" w:storeItemID="{7D164763-0F82-4934-9643-3C9C721E8F3A}"/>
             <w:text/>
           </w:sdtPr>
           <w:sdtEndPr/>
@@ -4334,12 +4334,12 @@
               <w:lang w:eastAsia="en-US"/>
             </w:rPr>
             <w:alias w:val="#Nav: /Purchase_Header/CopyLoop/PageLoop/BuyFrmVendNo_PurchHeader"/>
-            <w:tag w:val="#Nav: NP Purchase Order/6014617"/>
+            <w:tag w:val="#Nav: NPR Purchase Order/6014617"/>
             <w:id w:val="-895195833"/>
             <w:placeholder>
               <w:docPart w:val="87CE059739EE490EA9B8A246D721527C"/>
             </w:placeholder>
-            <w:dataBinding w:prefixMappings="xmlns:ns0='urn:microsoft-dynamics-nav/reports/NP Purchase Order/6014617/'" w:xpath="/ns0:NavWordReportXmlPart[1]/ns0:Purchase_Header[1]/ns0:CopyLoop[1]/ns0:PageLoop[1]/ns0:BuyFrmVendNo_PurchHeader[1]" w:storeItemID="{7D164763-0F82-4934-9643-3C9C721E8F3A}"/>
+            <w:dataBinding w:prefixMappings="xmlns:ns0='urn:microsoft-dynamics-nav/reports/NPR Purchase Order/6014617/'" w:xpath="/ns0:NavWordReportXmlPart[1]/ns0:Purchase_Header[1]/ns0:CopyLoop[1]/ns0:PageLoop[1]/ns0:BuyFrmVendNo_PurchHeader[1]" w:storeItemID="{7D164763-0F82-4934-9643-3C9C721E8F3A}"/>
             <w:text/>
           </w:sdtPr>
           <w:sdtEndPr/>
@@ -4474,12 +4474,12 @@
               <w:lang w:eastAsia="en-US"/>
             </w:rPr>
             <w:alias w:val="#Nav: /Purchase_Header/CopyLoop/PageLoop/CurrencyCodeCaption"/>
-            <w:tag w:val="#Nav: NP Purchase Order/6014617"/>
+            <w:tag w:val="#Nav: NPR Purchase Order/6014617"/>
             <w:id w:val="420066314"/>
             <w:placeholder>
               <w:docPart w:val="C147EA52DF7842499841A5DAF61EA6C6"/>
             </w:placeholder>
-            <w:dataBinding w:prefixMappings="xmlns:ns0='urn:microsoft-dynamics-nav/reports/NP Purchase Order/6014617/'" w:xpath="/ns0:NavWordReportXmlPart[1]/ns0:Purchase_Header[1]/ns0:CopyLoop[1]/ns0:PageLoop[1]/ns0:CurrencyCodeCaption[1]" w:storeItemID="{7D164763-0F82-4934-9643-3C9C721E8F3A}"/>
+            <w:dataBinding w:prefixMappings="xmlns:ns0='urn:microsoft-dynamics-nav/reports/NPR Purchase Order/6014617/'" w:xpath="/ns0:NavWordReportXmlPart[1]/ns0:Purchase_Header[1]/ns0:CopyLoop[1]/ns0:PageLoop[1]/ns0:CurrencyCodeCaption[1]" w:storeItemID="{7D164763-0F82-4934-9643-3C9C721E8F3A}"/>
             <w:text/>
           </w:sdtPr>
           <w:sdtEndPr/>
@@ -4527,12 +4527,12 @@
               <w:lang w:eastAsia="en-US"/>
             </w:rPr>
             <w:alias w:val="#Nav: /Purchase_Header/CopyLoop/PageLoop/CurrencyCode_PurchHeader"/>
-            <w:tag w:val="#Nav: NP Purchase Order/6014617"/>
+            <w:tag w:val="#Nav: NPR Purchase Order/6014617"/>
             <w:id w:val="1265032152"/>
             <w:placeholder>
               <w:docPart w:val="C147EA52DF7842499841A5DAF61EA6C6"/>
             </w:placeholder>
-            <w:dataBinding w:prefixMappings="xmlns:ns0='urn:microsoft-dynamics-nav/reports/NP Purchase Order/6014617/'" w:xpath="/ns0:NavWordReportXmlPart[1]/ns0:Purchase_Header[1]/ns0:CopyLoop[1]/ns0:PageLoop[1]/ns0:CurrencyCode_PurchHeader[1]" w:storeItemID="{7D164763-0F82-4934-9643-3C9C721E8F3A}"/>
+            <w:dataBinding w:prefixMappings="xmlns:ns0='urn:microsoft-dynamics-nav/reports/NPR Purchase Order/6014617/'" w:xpath="/ns0:NavWordReportXmlPart[1]/ns0:Purchase_Header[1]/ns0:CopyLoop[1]/ns0:PageLoop[1]/ns0:CurrencyCode_PurchHeader[1]" w:storeItemID="{7D164763-0F82-4934-9643-3C9C721E8F3A}"/>
             <w:text/>
           </w:sdtPr>
           <w:sdtEndPr/>
@@ -4607,12 +4607,12 @@
               <w:lang w:val="en-US" w:eastAsia="en-US"/>
             </w:rPr>
             <w:alias w:val="#Nav: /Purchase_Header/CopyLoop/PageLoop/VATNoText"/>
-            <w:tag w:val="#Nav: NP Purchase Order/6014617"/>
+            <w:tag w:val="#Nav: NPR Purchase Order/6014617"/>
             <w:id w:val="-1576192617"/>
             <w:placeholder>
               <w:docPart w:val="3FF53C17A2704FBDB10AE0789B184726"/>
             </w:placeholder>
-            <w:dataBinding w:prefixMappings="xmlns:ns0='urn:microsoft-dynamics-nav/reports/NP Purchase Order/6014617/'" w:xpath="/ns0:NavWordReportXmlPart[1]/ns0:Purchase_Header[1]/ns0:CopyLoop[1]/ns0:PageLoop[1]/ns0:VATNoText[1]" w:storeItemID="{7D164763-0F82-4934-9643-3C9C721E8F3A}"/>
+            <w:dataBinding w:prefixMappings="xmlns:ns0='urn:microsoft-dynamics-nav/reports/NPR Purchase Order/6014617/'" w:xpath="/ns0:NavWordReportXmlPart[1]/ns0:Purchase_Header[1]/ns0:CopyLoop[1]/ns0:PageLoop[1]/ns0:VATNoText[1]" w:storeItemID="{7D164763-0F82-4934-9643-3C9C721E8F3A}"/>
             <w:text/>
           </w:sdtPr>
           <w:sdtEndPr/>
@@ -4659,12 +4659,12 @@
               <w:lang w:val="en-US" w:eastAsia="en-US"/>
             </w:rPr>
             <w:alias w:val="#Nav: /Purchase_Header/CopyLoop/PageLoop/VATRegNo_PurchHeader"/>
-            <w:tag w:val="#Nav: NP Purchase Order/6014617"/>
+            <w:tag w:val="#Nav: NPR Purchase Order/6014617"/>
             <w:id w:val="752705950"/>
             <w:placeholder>
               <w:docPart w:val="FDC672BA15C7499E87690644BB70F9A1"/>
             </w:placeholder>
-            <w:dataBinding w:prefixMappings="xmlns:ns0='urn:microsoft-dynamics-nav/reports/NP Purchase Order/6014617/'" w:xpath="/ns0:NavWordReportXmlPart[1]/ns0:Purchase_Header[1]/ns0:CopyLoop[1]/ns0:PageLoop[1]/ns0:VATRegNo_PurchHeader[1]" w:storeItemID="{7D164763-0F82-4934-9643-3C9C721E8F3A}"/>
+            <w:dataBinding w:prefixMappings="xmlns:ns0='urn:microsoft-dynamics-nav/reports/NPR Purchase Order/6014617/'" w:xpath="/ns0:NavWordReportXmlPart[1]/ns0:Purchase_Header[1]/ns0:CopyLoop[1]/ns0:PageLoop[1]/ns0:VATRegNo_PurchHeader[1]" w:storeItemID="{7D164763-0F82-4934-9643-3C9C721E8F3A}"/>
             <w:text/>
           </w:sdtPr>
           <w:sdtEndPr/>
@@ -4737,12 +4737,12 @@
               <w:lang w:eastAsia="en-US"/>
             </w:rPr>
             <w:alias w:val="#Nav: /Purchase_Header/CopyLoop/PageLoop/ReferenceText"/>
-            <w:tag w:val="#Nav: NP Purchase Order/6014617"/>
+            <w:tag w:val="#Nav: NPR Purchase Order/6014617"/>
             <w:id w:val="-1432966128"/>
             <w:placeholder>
               <w:docPart w:val="D70CD909C2DE4226832CC2BEBA0BE7DA"/>
             </w:placeholder>
-            <w:dataBinding w:prefixMappings="xmlns:ns0='urn:microsoft-dynamics-nav/reports/NP Purchase Order/6014617/'" w:xpath="/ns0:NavWordReportXmlPart[1]/ns0:Purchase_Header[1]/ns0:CopyLoop[1]/ns0:PageLoop[1]/ns0:ReferenceText[1]" w:storeItemID="{7D164763-0F82-4934-9643-3C9C721E8F3A}"/>
+            <w:dataBinding w:prefixMappings="xmlns:ns0='urn:microsoft-dynamics-nav/reports/NPR Purchase Order/6014617/'" w:xpath="/ns0:NavWordReportXmlPart[1]/ns0:Purchase_Header[1]/ns0:CopyLoop[1]/ns0:PageLoop[1]/ns0:ReferenceText[1]" w:storeItemID="{7D164763-0F82-4934-9643-3C9C721E8F3A}"/>
             <w:text/>
           </w:sdtPr>
           <w:sdtEndPr/>
@@ -4789,12 +4789,12 @@
               <w:lang w:eastAsia="en-US"/>
             </w:rPr>
             <w:alias w:val="#Nav: /Purchase_Header/CopyLoop/PageLoop/YourRef_PurchHeader"/>
-            <w:tag w:val="#Nav: NP Purchase Order/6014617"/>
+            <w:tag w:val="#Nav: NPR Purchase Order/6014617"/>
             <w:id w:val="1005635675"/>
             <w:placeholder>
               <w:docPart w:val="D6B41B3F50D940F09C3DC0757FD18449"/>
             </w:placeholder>
-            <w:dataBinding w:prefixMappings="xmlns:ns0='urn:microsoft-dynamics-nav/reports/NP Purchase Order/6014617/'" w:xpath="/ns0:NavWordReportXmlPart[1]/ns0:Purchase_Header[1]/ns0:CopyLoop[1]/ns0:PageLoop[1]/ns0:YourRef_PurchHeader[1]" w:storeItemID="{7D164763-0F82-4934-9643-3C9C721E8F3A}"/>
+            <w:dataBinding w:prefixMappings="xmlns:ns0='urn:microsoft-dynamics-nav/reports/NPR Purchase Order/6014617/'" w:xpath="/ns0:NavWordReportXmlPart[1]/ns0:Purchase_Header[1]/ns0:CopyLoop[1]/ns0:PageLoop[1]/ns0:YourRef_PurchHeader[1]" w:storeItemID="{7D164763-0F82-4934-9643-3C9C721E8F3A}"/>
             <w:text/>
           </w:sdtPr>
           <w:sdtEndPr/>
@@ -4869,12 +4869,12 @@
               <w:lang w:eastAsia="en-US"/>
             </w:rPr>
             <w:alias w:val="#Nav: /Purchase_Header/CopyLoop/PageLoop/PageCaption"/>
-            <w:tag w:val="#Nav: NP Purchase Order/6014617"/>
+            <w:tag w:val="#Nav: NPR Purchase Order/6014617"/>
             <w:id w:val="-1656283712"/>
             <w:placeholder>
               <w:docPart w:val="9501B8E3D2CB486F82B19DF9EB8C369D"/>
             </w:placeholder>
-            <w:dataBinding w:prefixMappings="xmlns:ns0='urn:microsoft-dynamics-nav/reports/NP Purchase Order/6014617/'" w:xpath="/ns0:NavWordReportXmlPart[1]/ns0:Purchase_Header[1]/ns0:CopyLoop[1]/ns0:PageLoop[1]/ns0:PageCaption[1]" w:storeItemID="{7D164763-0F82-4934-9643-3C9C721E8F3A}"/>
+            <w:dataBinding w:prefixMappings="xmlns:ns0='urn:microsoft-dynamics-nav/reports/NPR Purchase Order/6014617/'" w:xpath="/ns0:NavWordReportXmlPart[1]/ns0:Purchase_Header[1]/ns0:CopyLoop[1]/ns0:PageLoop[1]/ns0:PageCaption[1]" w:storeItemID="{7D164763-0F82-4934-9643-3C9C721E8F3A}"/>
             <w:text/>
           </w:sdtPr>
           <w:sdtEndPr/>
@@ -5068,12 +5068,12 @@
               <w:lang w:val="en-US" w:eastAsia="en-US"/>
             </w:rPr>
             <w:alias w:val="#Nav: /Purchase_Header/CopyLoop/PageLoop/SupplierAddrLbl"/>
-            <w:tag w:val="#Nav: NP Purchase Order/6014617"/>
+            <w:tag w:val="#Nav: NPR Purchase Order/6014617"/>
             <w:id w:val="1201056146"/>
             <w:placeholder>
               <w:docPart w:val="D0ECE9CF05D84BF89A2A36E72440484D"/>
             </w:placeholder>
-            <w:dataBinding w:prefixMappings="xmlns:ns0='urn:microsoft-dynamics-nav/reports/NP Purchase Order/6014617/'" w:xpath="/ns0:NavWordReportXmlPart[1]/ns0:Purchase_Header[1]/ns0:CopyLoop[1]/ns0:PageLoop[1]/ns0:SupplierAddrLbl[1]" w:storeItemID="{7D164763-0F82-4934-9643-3C9C721E8F3A}"/>
+            <w:dataBinding w:prefixMappings="xmlns:ns0='urn:microsoft-dynamics-nav/reports/NPR Purchase Order/6014617/'" w:xpath="/ns0:NavWordReportXmlPart[1]/ns0:Purchase_Header[1]/ns0:CopyLoop[1]/ns0:PageLoop[1]/ns0:SupplierAddrLbl[1]" w:storeItemID="{7D164763-0F82-4934-9643-3C9C721E8F3A}"/>
             <w:text/>
           </w:sdtPr>
           <w:sdtEndPr/>
@@ -5120,12 +5120,12 @@
               <w:lang w:val="en-US" w:eastAsia="en-US"/>
             </w:rPr>
             <w:alias w:val="#Nav: /Purchase_Header/CopyLoop/PageLoop/BuyFromAddr1"/>
-            <w:tag w:val="#Nav: NP Purchase Order/6014617"/>
+            <w:tag w:val="#Nav: NPR Purchase Order/6014617"/>
             <w:id w:val="-1228300756"/>
             <w:placeholder>
               <w:docPart w:val="D0ECE9CF05D84BF89A2A36E72440484D"/>
             </w:placeholder>
-            <w:dataBinding w:prefixMappings="xmlns:ns0='urn:microsoft-dynamics-nav/reports/NP Purchase Order/6014617/'" w:xpath="/ns0:NavWordReportXmlPart[1]/ns0:Purchase_Header[1]/ns0:CopyLoop[1]/ns0:PageLoop[1]/ns0:BuyFromAddr1[1]" w:storeItemID="{7D164763-0F82-4934-9643-3C9C721E8F3A}"/>
+            <w:dataBinding w:prefixMappings="xmlns:ns0='urn:microsoft-dynamics-nav/reports/NPR Purchase Order/6014617/'" w:xpath="/ns0:NavWordReportXmlPart[1]/ns0:Purchase_Header[1]/ns0:CopyLoop[1]/ns0:PageLoop[1]/ns0:BuyFromAddr1[1]" w:storeItemID="{7D164763-0F82-4934-9643-3C9C721E8F3A}"/>
             <w:text/>
           </w:sdtPr>
           <w:sdtEndPr/>
@@ -5168,12 +5168,12 @@
               <w:lang w:val="en-US" w:eastAsia="en-US"/>
             </w:rPr>
             <w:alias w:val="#Nav: /Purchase_Header/CopyLoop/PageLoop/BuyFromAddr2"/>
-            <w:tag w:val="#Nav: NP Purchase Order/6014617"/>
+            <w:tag w:val="#Nav: NPR Purchase Order/6014617"/>
             <w:id w:val="1305744796"/>
             <w:placeholder>
               <w:docPart w:val="D0ECE9CF05D84BF89A2A36E72440484D"/>
             </w:placeholder>
-            <w:dataBinding w:prefixMappings="xmlns:ns0='urn:microsoft-dynamics-nav/reports/NP Purchase Order/6014617/'" w:xpath="/ns0:NavWordReportXmlPart[1]/ns0:Purchase_Header[1]/ns0:CopyLoop[1]/ns0:PageLoop[1]/ns0:BuyFromAddr2[1]" w:storeItemID="{7D164763-0F82-4934-9643-3C9C721E8F3A}"/>
+            <w:dataBinding w:prefixMappings="xmlns:ns0='urn:microsoft-dynamics-nav/reports/NPR Purchase Order/6014617/'" w:xpath="/ns0:NavWordReportXmlPart[1]/ns0:Purchase_Header[1]/ns0:CopyLoop[1]/ns0:PageLoop[1]/ns0:BuyFromAddr2[1]" w:storeItemID="{7D164763-0F82-4934-9643-3C9C721E8F3A}"/>
             <w:text/>
           </w:sdtPr>
           <w:sdtEndPr/>
@@ -5216,12 +5216,12 @@
               <w:lang w:val="en-US" w:eastAsia="en-US"/>
             </w:rPr>
             <w:alias w:val="#Nav: /Purchase_Header/CopyLoop/PageLoop/BuyFromAddr3"/>
-            <w:tag w:val="#Nav: NP Purchase Order/6014617"/>
+            <w:tag w:val="#Nav: NPR Purchase Order/6014617"/>
             <w:id w:val="1360315652"/>
             <w:placeholder>
               <w:docPart w:val="D0ECE9CF05D84BF89A2A36E72440484D"/>
             </w:placeholder>
-            <w:dataBinding w:prefixMappings="xmlns:ns0='urn:microsoft-dynamics-nav/reports/NP Purchase Order/6014617/'" w:xpath="/ns0:NavWordReportXmlPart[1]/ns0:Purchase_Header[1]/ns0:CopyLoop[1]/ns0:PageLoop[1]/ns0:BuyFromAddr3[1]" w:storeItemID="{7D164763-0F82-4934-9643-3C9C721E8F3A}"/>
+            <w:dataBinding w:prefixMappings="xmlns:ns0='urn:microsoft-dynamics-nav/reports/NPR Purchase Order/6014617/'" w:xpath="/ns0:NavWordReportXmlPart[1]/ns0:Purchase_Header[1]/ns0:CopyLoop[1]/ns0:PageLoop[1]/ns0:BuyFromAddr3[1]" w:storeItemID="{7D164763-0F82-4934-9643-3C9C721E8F3A}"/>
             <w:text/>
           </w:sdtPr>
           <w:sdtEndPr/>
@@ -5264,12 +5264,12 @@
               <w:lang w:val="en-US" w:eastAsia="en-US"/>
             </w:rPr>
             <w:alias w:val="#Nav: /Purchase_Header/CopyLoop/PageLoop/BuyFromAddr4"/>
-            <w:tag w:val="#Nav: NP Purchase Order/6014617"/>
+            <w:tag w:val="#Nav: NPR Purchase Order/6014617"/>
             <w:id w:val="-1761752072"/>
             <w:placeholder>
               <w:docPart w:val="D0ECE9CF05D84BF89A2A36E72440484D"/>
             </w:placeholder>
-            <w:dataBinding w:prefixMappings="xmlns:ns0='urn:microsoft-dynamics-nav/reports/NP Purchase Order/6014617/'" w:xpath="/ns0:NavWordReportXmlPart[1]/ns0:Purchase_Header[1]/ns0:CopyLoop[1]/ns0:PageLoop[1]/ns0:BuyFromAddr4[1]" w:storeItemID="{7D164763-0F82-4934-9643-3C9C721E8F3A}"/>
+            <w:dataBinding w:prefixMappings="xmlns:ns0='urn:microsoft-dynamics-nav/reports/NPR Purchase Order/6014617/'" w:xpath="/ns0:NavWordReportXmlPart[1]/ns0:Purchase_Header[1]/ns0:CopyLoop[1]/ns0:PageLoop[1]/ns0:BuyFromAddr4[1]" w:storeItemID="{7D164763-0F82-4934-9643-3C9C721E8F3A}"/>
             <w:text/>
           </w:sdtPr>
           <w:sdtEndPr/>
@@ -5312,12 +5312,12 @@
               <w:lang w:val="en-US" w:eastAsia="en-US"/>
             </w:rPr>
             <w:alias w:val="#Nav: /Purchase_Header/CopyLoop/PageLoop/BuyFromAddr5"/>
-            <w:tag w:val="#Nav: NP Purchase Order/6014617"/>
+            <w:tag w:val="#Nav: NPR Purchase Order/6014617"/>
             <w:id w:val="1593812658"/>
             <w:placeholder>
               <w:docPart w:val="D0ECE9CF05D84BF89A2A36E72440484D"/>
             </w:placeholder>
-            <w:dataBinding w:prefixMappings="xmlns:ns0='urn:microsoft-dynamics-nav/reports/NP Purchase Order/6014617/'" w:xpath="/ns0:NavWordReportXmlPart[1]/ns0:Purchase_Header[1]/ns0:CopyLoop[1]/ns0:PageLoop[1]/ns0:BuyFromAddr5[1]" w:storeItemID="{7D164763-0F82-4934-9643-3C9C721E8F3A}"/>
+            <w:dataBinding w:prefixMappings="xmlns:ns0='urn:microsoft-dynamics-nav/reports/NPR Purchase Order/6014617/'" w:xpath="/ns0:NavWordReportXmlPart[1]/ns0:Purchase_Header[1]/ns0:CopyLoop[1]/ns0:PageLoop[1]/ns0:BuyFromAddr5[1]" w:storeItemID="{7D164763-0F82-4934-9643-3C9C721E8F3A}"/>
             <w:text/>
           </w:sdtPr>
           <w:sdtEndPr/>
@@ -5360,12 +5360,12 @@
               <w:lang w:val="en-US" w:eastAsia="en-US"/>
             </w:rPr>
             <w:alias w:val="#Nav: /Purchase_Header/CopyLoop/PageLoop/BuyFromAddr6"/>
-            <w:tag w:val="#Nav: NP Purchase Order/6014617"/>
+            <w:tag w:val="#Nav: NPR Purchase Order/6014617"/>
             <w:id w:val="1716768597"/>
             <w:placeholder>
               <w:docPart w:val="D0ECE9CF05D84BF89A2A36E72440484D"/>
             </w:placeholder>
-            <w:dataBinding w:prefixMappings="xmlns:ns0='urn:microsoft-dynamics-nav/reports/NP Purchase Order/6014617/'" w:xpath="/ns0:NavWordReportXmlPart[1]/ns0:Purchase_Header[1]/ns0:CopyLoop[1]/ns0:PageLoop[1]/ns0:BuyFromAddr6[1]" w:storeItemID="{7D164763-0F82-4934-9643-3C9C721E8F3A}"/>
+            <w:dataBinding w:prefixMappings="xmlns:ns0='urn:microsoft-dynamics-nav/reports/NPR Purchase Order/6014617/'" w:xpath="/ns0:NavWordReportXmlPart[1]/ns0:Purchase_Header[1]/ns0:CopyLoop[1]/ns0:PageLoop[1]/ns0:BuyFromAddr6[1]" w:storeItemID="{7D164763-0F82-4934-9643-3C9C721E8F3A}"/>
             <w:text/>
           </w:sdtPr>
           <w:sdtEndPr/>
@@ -5430,12 +5430,12 @@
               <w:lang w:val="en-US" w:eastAsia="en-US"/>
             </w:rPr>
             <w:alias w:val="#Nav: /Purchase_Header/CopyLoop/PageLoop/InvoiceAddrLbl"/>
-            <w:tag w:val="#Nav: NP Purchase Order/6014617"/>
+            <w:tag w:val="#Nav: NPR Purchase Order/6014617"/>
             <w:id w:val="-1716420654"/>
             <w:placeholder>
               <w:docPart w:val="EAC7D27BE36C4E96A9E4881C3E1CC916"/>
             </w:placeholder>
-            <w:dataBinding w:prefixMappings="xmlns:ns0='urn:microsoft-dynamics-nav/reports/NP Purchase Order/6014617/'" w:xpath="/ns0:NavWordReportXmlPart[1]/ns0:Purchase_Header[1]/ns0:CopyLoop[1]/ns0:PageLoop[1]/ns0:InvoiceAddrLbl[1]" w:storeItemID="{7D164763-0F82-4934-9643-3C9C721E8F3A}"/>
+            <w:dataBinding w:prefixMappings="xmlns:ns0='urn:microsoft-dynamics-nav/reports/NPR Purchase Order/6014617/'" w:xpath="/ns0:NavWordReportXmlPart[1]/ns0:Purchase_Header[1]/ns0:CopyLoop[1]/ns0:PageLoop[1]/ns0:InvoiceAddrLbl[1]" w:storeItemID="{7D164763-0F82-4934-9643-3C9C721E8F3A}"/>
             <w:text/>
           </w:sdtPr>
           <w:sdtEndPr/>
@@ -5479,12 +5479,12 @@
               <w:lang w:val="en-US" w:eastAsia="en-US"/>
             </w:rPr>
             <w:alias w:val="#Nav: /Purchase_Header/CopyLoop/PageLoop/CompanyAddr1"/>
-            <w:tag w:val="#Nav: NP Purchase Order/6014617"/>
+            <w:tag w:val="#Nav: NPR Purchase Order/6014617"/>
             <w:id w:val="1920602938"/>
             <w:placeholder>
               <w:docPart w:val="EAC7D27BE36C4E96A9E4881C3E1CC916"/>
             </w:placeholder>
-            <w:dataBinding w:prefixMappings="xmlns:ns0='urn:microsoft-dynamics-nav/reports/NP Purchase Order/6014617/'" w:xpath="/ns0:NavWordReportXmlPart[1]/ns0:Purchase_Header[1]/ns0:CopyLoop[1]/ns0:PageLoop[1]/ns0:CompanyAddr1[1]" w:storeItemID="{7D164763-0F82-4934-9643-3C9C721E8F3A}"/>
+            <w:dataBinding w:prefixMappings="xmlns:ns0='urn:microsoft-dynamics-nav/reports/NPR Purchase Order/6014617/'" w:xpath="/ns0:NavWordReportXmlPart[1]/ns0:Purchase_Header[1]/ns0:CopyLoop[1]/ns0:PageLoop[1]/ns0:CompanyAddr1[1]" w:storeItemID="{7D164763-0F82-4934-9643-3C9C721E8F3A}"/>
             <w:text/>
           </w:sdtPr>
           <w:sdtEndPr/>
@@ -5524,12 +5524,12 @@
               <w:lang w:val="en-US" w:eastAsia="en-US"/>
             </w:rPr>
             <w:alias w:val="#Nav: /Purchase_Header/CopyLoop/PageLoop/CompanyAddr2"/>
-            <w:tag w:val="#Nav: NP Purchase Order/6014617"/>
+            <w:tag w:val="#Nav: NPR Purchase Order/6014617"/>
             <w:id w:val="-416942785"/>
             <w:placeholder>
               <w:docPart w:val="EAC7D27BE36C4E96A9E4881C3E1CC916"/>
             </w:placeholder>
-            <w:dataBinding w:prefixMappings="xmlns:ns0='urn:microsoft-dynamics-nav/reports/NP Purchase Order/6014617/'" w:xpath="/ns0:NavWordReportXmlPart[1]/ns0:Purchase_Header[1]/ns0:CopyLoop[1]/ns0:PageLoop[1]/ns0:CompanyAddr2[1]" w:storeItemID="{7D164763-0F82-4934-9643-3C9C721E8F3A}"/>
+            <w:dataBinding w:prefixMappings="xmlns:ns0='urn:microsoft-dynamics-nav/reports/NPR Purchase Order/6014617/'" w:xpath="/ns0:NavWordReportXmlPart[1]/ns0:Purchase_Header[1]/ns0:CopyLoop[1]/ns0:PageLoop[1]/ns0:CompanyAddr2[1]" w:storeItemID="{7D164763-0F82-4934-9643-3C9C721E8F3A}"/>
             <w:text/>
           </w:sdtPr>
           <w:sdtEndPr/>
@@ -5569,12 +5569,12 @@
               <w:lang w:val="en-US" w:eastAsia="en-US"/>
             </w:rPr>
             <w:alias w:val="#Nav: /Purchase_Header/CopyLoop/PageLoop/CompanyAddr3"/>
-            <w:tag w:val="#Nav: NP Purchase Order/6014617"/>
+            <w:tag w:val="#Nav: NPR Purchase Order/6014617"/>
             <w:id w:val="-725833459"/>
             <w:placeholder>
               <w:docPart w:val="EAC7D27BE36C4E96A9E4881C3E1CC916"/>
             </w:placeholder>
-            <w:dataBinding w:prefixMappings="xmlns:ns0='urn:microsoft-dynamics-nav/reports/NP Purchase Order/6014617/'" w:xpath="/ns0:NavWordReportXmlPart[1]/ns0:Purchase_Header[1]/ns0:CopyLoop[1]/ns0:PageLoop[1]/ns0:CompanyAddr3[1]" w:storeItemID="{7D164763-0F82-4934-9643-3C9C721E8F3A}"/>
+            <w:dataBinding w:prefixMappings="xmlns:ns0='urn:microsoft-dynamics-nav/reports/NPR Purchase Order/6014617/'" w:xpath="/ns0:NavWordReportXmlPart[1]/ns0:Purchase_Header[1]/ns0:CopyLoop[1]/ns0:PageLoop[1]/ns0:CompanyAddr3[1]" w:storeItemID="{7D164763-0F82-4934-9643-3C9C721E8F3A}"/>
             <w:text/>
           </w:sdtPr>
           <w:sdtEndPr/>
@@ -5614,12 +5614,12 @@
               <w:lang w:val="en-US" w:eastAsia="en-US"/>
             </w:rPr>
             <w:alias w:val="#Nav: /Purchase_Header/CopyLoop/PageLoop/CompanyAddr4"/>
-            <w:tag w:val="#Nav: NP Purchase Order/6014617"/>
+            <w:tag w:val="#Nav: NPR Purchase Order/6014617"/>
             <w:id w:val="-1303389613"/>
             <w:placeholder>
               <w:docPart w:val="EAC7D27BE36C4E96A9E4881C3E1CC916"/>
             </w:placeholder>
-            <w:dataBinding w:prefixMappings="xmlns:ns0='urn:microsoft-dynamics-nav/reports/NP Purchase Order/6014617/'" w:xpath="/ns0:NavWordReportXmlPart[1]/ns0:Purchase_Header[1]/ns0:CopyLoop[1]/ns0:PageLoop[1]/ns0:CompanyAddr4[1]" w:storeItemID="{7D164763-0F82-4934-9643-3C9C721E8F3A}"/>
+            <w:dataBinding w:prefixMappings="xmlns:ns0='urn:microsoft-dynamics-nav/reports/NPR Purchase Order/6014617/'" w:xpath="/ns0:NavWordReportXmlPart[1]/ns0:Purchase_Header[1]/ns0:CopyLoop[1]/ns0:PageLoop[1]/ns0:CompanyAddr4[1]" w:storeItemID="{7D164763-0F82-4934-9643-3C9C721E8F3A}"/>
             <w:text/>
           </w:sdtPr>
           <w:sdtEndPr/>
@@ -5659,12 +5659,12 @@
               <w:lang w:val="en-US" w:eastAsia="en-US"/>
             </w:rPr>
             <w:alias w:val="#Nav: /Purchase_Header/CopyLoop/PageLoop/CompanyAddr5"/>
-            <w:tag w:val="#Nav: NP Purchase Order/6014617"/>
+            <w:tag w:val="#Nav: NPR Purchase Order/6014617"/>
             <w:id w:val="29002733"/>
             <w:placeholder>
               <w:docPart w:val="EAC7D27BE36C4E96A9E4881C3E1CC916"/>
             </w:placeholder>
-            <w:dataBinding w:prefixMappings="xmlns:ns0='urn:microsoft-dynamics-nav/reports/NP Purchase Order/6014617/'" w:xpath="/ns0:NavWordReportXmlPart[1]/ns0:Purchase_Header[1]/ns0:CopyLoop[1]/ns0:PageLoop[1]/ns0:CompanyAddr5[1]" w:storeItemID="{7D164763-0F82-4934-9643-3C9C721E8F3A}"/>
+            <w:dataBinding w:prefixMappings="xmlns:ns0='urn:microsoft-dynamics-nav/reports/NPR Purchase Order/6014617/'" w:xpath="/ns0:NavWordReportXmlPart[1]/ns0:Purchase_Header[1]/ns0:CopyLoop[1]/ns0:PageLoop[1]/ns0:CompanyAddr5[1]" w:storeItemID="{7D164763-0F82-4934-9643-3C9C721E8F3A}"/>
             <w:text/>
           </w:sdtPr>
           <w:sdtEndPr/>
@@ -5704,12 +5704,12 @@
               <w:lang w:val="en-US" w:eastAsia="en-US"/>
             </w:rPr>
             <w:alias w:val="#Nav: /Purchase_Header/CopyLoop/PageLoop/CompanyAddr6"/>
-            <w:tag w:val="#Nav: NP Purchase Order/6014617"/>
+            <w:tag w:val="#Nav: NPR Purchase Order/6014617"/>
             <w:id w:val="1569228817"/>
             <w:placeholder>
               <w:docPart w:val="EAC7D27BE36C4E96A9E4881C3E1CC916"/>
             </w:placeholder>
-            <w:dataBinding w:prefixMappings="xmlns:ns0='urn:microsoft-dynamics-nav/reports/NP Purchase Order/6014617/'" w:xpath="/ns0:NavWordReportXmlPart[1]/ns0:Purchase_Header[1]/ns0:CopyLoop[1]/ns0:PageLoop[1]/ns0:CompanyAddr6[1]" w:storeItemID="{7D164763-0F82-4934-9643-3C9C721E8F3A}"/>
+            <w:dataBinding w:prefixMappings="xmlns:ns0='urn:microsoft-dynamics-nav/reports/NPR Purchase Order/6014617/'" w:xpath="/ns0:NavWordReportXmlPart[1]/ns0:Purchase_Header[1]/ns0:CopyLoop[1]/ns0:PageLoop[1]/ns0:CompanyAddr6[1]" w:storeItemID="{7D164763-0F82-4934-9643-3C9C721E8F3A}"/>
             <w:text/>
           </w:sdtPr>
           <w:sdtEndPr/>
@@ -5755,12 +5755,12 @@
               <w:lang w:val="en-US" w:eastAsia="en-US"/>
             </w:rPr>
             <w:alias w:val="#Nav: /Purchase_Header/CopyLoop/PageLoop/DeliveryAddrLbl"/>
-            <w:tag w:val="#Nav: NP Purchase Order/6014617"/>
+            <w:tag w:val="#Nav: NPR Purchase Order/6014617"/>
             <w:id w:val="741065327"/>
             <w:placeholder>
               <w:docPart w:val="34C12D0888104667B0AD536670CB085E"/>
             </w:placeholder>
-            <w:dataBinding w:prefixMappings="xmlns:ns0='urn:microsoft-dynamics-nav/reports/NP Purchase Order/6014617/'" w:xpath="/ns0:NavWordReportXmlPart[1]/ns0:Purchase_Header[1]/ns0:CopyLoop[1]/ns0:PageLoop[1]/ns0:DeliveryAddrLbl[1]" w:storeItemID="{7D164763-0F82-4934-9643-3C9C721E8F3A}"/>
+            <w:dataBinding w:prefixMappings="xmlns:ns0='urn:microsoft-dynamics-nav/reports/NPR Purchase Order/6014617/'" w:xpath="/ns0:NavWordReportXmlPart[1]/ns0:Purchase_Header[1]/ns0:CopyLoop[1]/ns0:PageLoop[1]/ns0:DeliveryAddrLbl[1]" w:storeItemID="{7D164763-0F82-4934-9643-3C9C721E8F3A}"/>
             <w:text/>
           </w:sdtPr>
           <w:sdtEndPr/>
@@ -5804,12 +5804,12 @@
               <w:lang w:val="en-US" w:eastAsia="en-US"/>
             </w:rPr>
             <w:alias w:val="#Nav: /Purchase_Header/CopyLoop/PageLoop/Total3/ShipToAddr1"/>
-            <w:tag w:val="#Nav: NP Purchase Order/6014617"/>
+            <w:tag w:val="#Nav: NPR Purchase Order/6014617"/>
             <w:id w:val="-1839222943"/>
             <w:placeholder>
               <w:docPart w:val="34C12D0888104667B0AD536670CB085E"/>
             </w:placeholder>
-            <w:dataBinding w:prefixMappings="xmlns:ns0='urn:microsoft-dynamics-nav/reports/NP Purchase Order/6014617/'" w:xpath="/ns0:NavWordReportXmlPart[1]/ns0:Purchase_Header[1]/ns0:CopyLoop[1]/ns0:PageLoop[1]/ns0:Total3[1]/ns0:ShipToAddr1[1]" w:storeItemID="{7D164763-0F82-4934-9643-3C9C721E8F3A}"/>
+            <w:dataBinding w:prefixMappings="xmlns:ns0='urn:microsoft-dynamics-nav/reports/NPR Purchase Order/6014617/'" w:xpath="/ns0:NavWordReportXmlPart[1]/ns0:Purchase_Header[1]/ns0:CopyLoop[1]/ns0:PageLoop[1]/ns0:Total3[1]/ns0:ShipToAddr1[1]" w:storeItemID="{7D164763-0F82-4934-9643-3C9C721E8F3A}"/>
             <w:text/>
           </w:sdtPr>
           <w:sdtEndPr/>
@@ -5849,12 +5849,12 @@
               <w:lang w:val="en-US" w:eastAsia="en-US"/>
             </w:rPr>
             <w:alias w:val="#Nav: /Purchase_Header/CopyLoop/PageLoop/Total3/ShipToAddr2"/>
-            <w:tag w:val="#Nav: NP Purchase Order/6014617"/>
+            <w:tag w:val="#Nav: NPR Purchase Order/6014617"/>
             <w:id w:val="-2013601964"/>
             <w:placeholder>
               <w:docPart w:val="34C12D0888104667B0AD536670CB085E"/>
             </w:placeholder>
-            <w:dataBinding w:prefixMappings="xmlns:ns0='urn:microsoft-dynamics-nav/reports/NP Purchase Order/6014617/'" w:xpath="/ns0:NavWordReportXmlPart[1]/ns0:Purchase_Header[1]/ns0:CopyLoop[1]/ns0:PageLoop[1]/ns0:Total3[1]/ns0:ShipToAddr2[1]" w:storeItemID="{7D164763-0F82-4934-9643-3C9C721E8F3A}"/>
+            <w:dataBinding w:prefixMappings="xmlns:ns0='urn:microsoft-dynamics-nav/reports/NPR Purchase Order/6014617/'" w:xpath="/ns0:NavWordReportXmlPart[1]/ns0:Purchase_Header[1]/ns0:CopyLoop[1]/ns0:PageLoop[1]/ns0:Total3[1]/ns0:ShipToAddr2[1]" w:storeItemID="{7D164763-0F82-4934-9643-3C9C721E8F3A}"/>
             <w:text/>
           </w:sdtPr>
           <w:sdtEndPr/>
@@ -5894,12 +5894,12 @@
               <w:lang w:val="en-US" w:eastAsia="en-US"/>
             </w:rPr>
             <w:alias w:val="#Nav: /Purchase_Header/CopyLoop/PageLoop/Total3/ShipToAddr3"/>
-            <w:tag w:val="#Nav: NP Purchase Order/6014617"/>
+            <w:tag w:val="#Nav: NPR Purchase Order/6014617"/>
             <w:id w:val="32012504"/>
             <w:placeholder>
               <w:docPart w:val="34C12D0888104667B0AD536670CB085E"/>
             </w:placeholder>
-            <w:dataBinding w:prefixMappings="xmlns:ns0='urn:microsoft-dynamics-nav/reports/NP Purchase Order/6014617/'" w:xpath="/ns0:NavWordReportXmlPart[1]/ns0:Purchase_Header[1]/ns0:CopyLoop[1]/ns0:PageLoop[1]/ns0:Total3[1]/ns0:ShipToAddr3[1]" w:storeItemID="{7D164763-0F82-4934-9643-3C9C721E8F3A}"/>
+            <w:dataBinding w:prefixMappings="xmlns:ns0='urn:microsoft-dynamics-nav/reports/NPR Purchase Order/6014617/'" w:xpath="/ns0:NavWordReportXmlPart[1]/ns0:Purchase_Header[1]/ns0:CopyLoop[1]/ns0:PageLoop[1]/ns0:Total3[1]/ns0:ShipToAddr3[1]" w:storeItemID="{7D164763-0F82-4934-9643-3C9C721E8F3A}"/>
             <w:text/>
           </w:sdtPr>
           <w:sdtEndPr/>
@@ -5939,12 +5939,12 @@
               <w:lang w:val="en-US" w:eastAsia="en-US"/>
             </w:rPr>
             <w:alias w:val="#Nav: /Purchase_Header/CopyLoop/PageLoop/Total3/ShipToAddr4"/>
-            <w:tag w:val="#Nav: NP Purchase Order/6014617"/>
+            <w:tag w:val="#Nav: NPR Purchase Order/6014617"/>
             <w:id w:val="1556747459"/>
             <w:placeholder>
               <w:docPart w:val="34C12D0888104667B0AD536670CB085E"/>
             </w:placeholder>
-            <w:dataBinding w:prefixMappings="xmlns:ns0='urn:microsoft-dynamics-nav/reports/NP Purchase Order/6014617/'" w:xpath="/ns0:NavWordReportXmlPart[1]/ns0:Purchase_Header[1]/ns0:CopyLoop[1]/ns0:PageLoop[1]/ns0:Total3[1]/ns0:ShipToAddr4[1]" w:storeItemID="{7D164763-0F82-4934-9643-3C9C721E8F3A}"/>
+            <w:dataBinding w:prefixMappings="xmlns:ns0='urn:microsoft-dynamics-nav/reports/NPR Purchase Order/6014617/'" w:xpath="/ns0:NavWordReportXmlPart[1]/ns0:Purchase_Header[1]/ns0:CopyLoop[1]/ns0:PageLoop[1]/ns0:Total3[1]/ns0:ShipToAddr4[1]" w:storeItemID="{7D164763-0F82-4934-9643-3C9C721E8F3A}"/>
             <w:text/>
           </w:sdtPr>
           <w:sdtEndPr/>
@@ -5984,12 +5984,12 @@
               <w:lang w:val="en-US" w:eastAsia="en-US"/>
             </w:rPr>
             <w:alias w:val="#Nav: /Purchase_Header/CopyLoop/PageLoop/Total3/ShipToAddr5"/>
-            <w:tag w:val="#Nav: NP Purchase Order/6014617"/>
+            <w:tag w:val="#Nav: NPR Purchase Order/6014617"/>
             <w:id w:val="-750966774"/>
             <w:placeholder>
               <w:docPart w:val="34C12D0888104667B0AD536670CB085E"/>
             </w:placeholder>
-            <w:dataBinding w:prefixMappings="xmlns:ns0='urn:microsoft-dynamics-nav/reports/NP Purchase Order/6014617/'" w:xpath="/ns0:NavWordReportXmlPart[1]/ns0:Purchase_Header[1]/ns0:CopyLoop[1]/ns0:PageLoop[1]/ns0:Total3[1]/ns0:ShipToAddr5[1]" w:storeItemID="{7D164763-0F82-4934-9643-3C9C721E8F3A}"/>
+            <w:dataBinding w:prefixMappings="xmlns:ns0='urn:microsoft-dynamics-nav/reports/NPR Purchase Order/6014617/'" w:xpath="/ns0:NavWordReportXmlPart[1]/ns0:Purchase_Header[1]/ns0:CopyLoop[1]/ns0:PageLoop[1]/ns0:Total3[1]/ns0:ShipToAddr5[1]" w:storeItemID="{7D164763-0F82-4934-9643-3C9C721E8F3A}"/>
             <w:text/>
           </w:sdtPr>
           <w:sdtEndPr/>
@@ -6029,12 +6029,12 @@
               <w:lang w:val="en-US" w:eastAsia="en-US"/>
             </w:rPr>
             <w:alias w:val="#Nav: /Purchase_Header/CopyLoop/PageLoop/Total3/ShipToAddr6"/>
-            <w:tag w:val="#Nav: NP Purchase Order/6014617"/>
+            <w:tag w:val="#Nav: NPR Purchase Order/6014617"/>
             <w:id w:val="1326481024"/>
             <w:placeholder>
               <w:docPart w:val="34C12D0888104667B0AD536670CB085E"/>
             </w:placeholder>
-            <w:dataBinding w:prefixMappings="xmlns:ns0='urn:microsoft-dynamics-nav/reports/NP Purchase Order/6014617/'" w:xpath="/ns0:NavWordReportXmlPart[1]/ns0:Purchase_Header[1]/ns0:CopyLoop[1]/ns0:PageLoop[1]/ns0:Total3[1]/ns0:ShipToAddr6[1]" w:storeItemID="{7D164763-0F82-4934-9643-3C9C721E8F3A}"/>
+            <w:dataBinding w:prefixMappings="xmlns:ns0='urn:microsoft-dynamics-nav/reports/NPR Purchase Order/6014617/'" w:xpath="/ns0:NavWordReportXmlPart[1]/ns0:Purchase_Header[1]/ns0:CopyLoop[1]/ns0:PageLoop[1]/ns0:Total3[1]/ns0:ShipToAddr6[1]" w:storeItemID="{7D164763-0F82-4934-9643-3C9C721E8F3A}"/>
             <w:text/>
           </w:sdtPr>
           <w:sdtEndPr/>
@@ -6127,12 +6127,12 @@
                 <w:lang w:eastAsia="en-US"/>
               </w:rPr>
               <w:alias w:val="#Nav: /Purchase_Header/CopyLoop/PageLoop/RoundLoop/No_PurchLineCaption"/>
-              <w:tag w:val="#Nav: NP Purchase Order/6014617"/>
+              <w:tag w:val="#Nav: NPR Purchase Order/6014617"/>
               <w:id w:val="1439020597"/>
               <w:placeholder>
                 <w:docPart w:val="1EDE8F11E32D4749859E58BBB8425CF9"/>
               </w:placeholder>
-              <w:dataBinding w:prefixMappings="xmlns:ns0='urn:microsoft-dynamics-nav/reports/NP Purchase Order/6014617/'" w:xpath="/ns0:NavWordReportXmlPart[1]/ns0:Purchase_Header[1]/ns0:CopyLoop[1]/ns0:PageLoop[1]/ns0:RoundLoop[1]/ns0:No_PurchLineCaption[1]" w:storeItemID="{7D164763-0F82-4934-9643-3C9C721E8F3A}"/>
+              <w:dataBinding w:prefixMappings="xmlns:ns0='urn:microsoft-dynamics-nav/reports/NPR Purchase Order/6014617/'" w:xpath="/ns0:NavWordReportXmlPart[1]/ns0:Purchase_Header[1]/ns0:CopyLoop[1]/ns0:PageLoop[1]/ns0:RoundLoop[1]/ns0:No_PurchLineCaption[1]" w:storeItemID="{7D164763-0F82-4934-9643-3C9C721E8F3A}"/>
               <w:text/>
             </w:sdtPr>
             <w:sdtEndPr/>
@@ -6192,12 +6192,12 @@
                 <w:lang w:eastAsia="en-US"/>
               </w:rPr>
               <w:alias w:val="#Nav: /Purchase_Header/CopyLoop/PageLoop/RoundLoop/VendorItemNoCaption"/>
-              <w:tag w:val="#Nav: NP Purchase Order/6014617"/>
+              <w:tag w:val="#Nav: NPR Purchase Order/6014617"/>
               <w:id w:val="-856658069"/>
               <w:placeholder>
                 <w:docPart w:val="FA882FA5C8624B159E00054BE586BBEE"/>
               </w:placeholder>
-              <w:dataBinding w:prefixMappings="xmlns:ns0='urn:microsoft-dynamics-nav/reports/NP Purchase Order/6014617/'" w:xpath="/ns0:NavWordReportXmlPart[1]/ns0:Purchase_Header[1]/ns0:CopyLoop[1]/ns0:PageLoop[1]/ns0:RoundLoop[1]/ns0:VendorItemNoCaption[1]" w:storeItemID="{7D164763-0F82-4934-9643-3C9C721E8F3A}"/>
+              <w:dataBinding w:prefixMappings="xmlns:ns0='urn:microsoft-dynamics-nav/reports/NPR Purchase Order/6014617/'" w:xpath="/ns0:NavWordReportXmlPart[1]/ns0:Purchase_Header[1]/ns0:CopyLoop[1]/ns0:PageLoop[1]/ns0:RoundLoop[1]/ns0:VendorItemNoCaption[1]" w:storeItemID="{7D164763-0F82-4934-9643-3C9C721E8F3A}"/>
               <w:text/>
             </w:sdtPr>
             <w:sdtEndPr/>
@@ -6244,12 +6244,12 @@
                 <w:lang w:eastAsia="en-US"/>
               </w:rPr>
               <w:alias w:val="#Nav: /Purchase_Header/CopyLoop/PageLoop/RoundLoop/Desc_PurchLineCaption"/>
-              <w:tag w:val="#Nav: NP Purchase Order/6014617"/>
+              <w:tag w:val="#Nav: NPR Purchase Order/6014617"/>
               <w:id w:val="-1007520145"/>
               <w:placeholder>
                 <w:docPart w:val="7C0C23E89E4946659227F935998A5B01"/>
               </w:placeholder>
-              <w:dataBinding w:prefixMappings="xmlns:ns0='urn:microsoft-dynamics-nav/reports/NP Purchase Order/6014617/'" w:xpath="/ns0:NavWordReportXmlPart[1]/ns0:Purchase_Header[1]/ns0:CopyLoop[1]/ns0:PageLoop[1]/ns0:RoundLoop[1]/ns0:Desc_PurchLineCaption[1]" w:storeItemID="{7D164763-0F82-4934-9643-3C9C721E8F3A}"/>
+              <w:dataBinding w:prefixMappings="xmlns:ns0='urn:microsoft-dynamics-nav/reports/NPR Purchase Order/6014617/'" w:xpath="/ns0:NavWordReportXmlPart[1]/ns0:Purchase_Header[1]/ns0:CopyLoop[1]/ns0:PageLoop[1]/ns0:RoundLoop[1]/ns0:Desc_PurchLineCaption[1]" w:storeItemID="{7D164763-0F82-4934-9643-3C9C721E8F3A}"/>
               <w:text/>
             </w:sdtPr>
             <w:sdtEndPr/>
@@ -6297,12 +6297,12 @@
                 <w:lang w:eastAsia="en-US"/>
               </w:rPr>
               <w:alias w:val="#Nav: /Purchase_Header/CopyLoop/PageLoop/RoundLoop/Qty_PurchLineCaption"/>
-              <w:tag w:val="#Nav: NP Purchase Order/6014617"/>
+              <w:tag w:val="#Nav: NPR Purchase Order/6014617"/>
               <w:id w:val="1529219379"/>
               <w:placeholder>
                 <w:docPart w:val="03B61F6143D543708ACD7F826448D5A0"/>
               </w:placeholder>
-              <w:dataBinding w:prefixMappings="xmlns:ns0='urn:microsoft-dynamics-nav/reports/NP Purchase Order/6014617/'" w:xpath="/ns0:NavWordReportXmlPart[1]/ns0:Purchase_Header[1]/ns0:CopyLoop[1]/ns0:PageLoop[1]/ns0:RoundLoop[1]/ns0:Qty_PurchLineCaption[1]" w:storeItemID="{7D164763-0F82-4934-9643-3C9C721E8F3A}"/>
+              <w:dataBinding w:prefixMappings="xmlns:ns0='urn:microsoft-dynamics-nav/reports/NPR Purchase Order/6014617/'" w:xpath="/ns0:NavWordReportXmlPart[1]/ns0:Purchase_Header[1]/ns0:CopyLoop[1]/ns0:PageLoop[1]/ns0:RoundLoop[1]/ns0:Qty_PurchLineCaption[1]" w:storeItemID="{7D164763-0F82-4934-9643-3C9C721E8F3A}"/>
               <w:text/>
             </w:sdtPr>
             <w:sdtEndPr/>
@@ -6337,12 +6337,12 @@
               <w:lang w:eastAsia="en-US"/>
             </w:rPr>
             <w:alias w:val="#Nav: /Purchase_Header/CopyLoop/PageLoop/RoundLoop/UOM_PurchLineCaption"/>
-            <w:tag w:val="#Nav: NP Purchase Order/6014617"/>
+            <w:tag w:val="#Nav: NPR Purchase Order/6014617"/>
             <w:id w:val="352768920"/>
             <w:placeholder>
               <w:docPart w:val="DA3FB48212F64D8A8FB5ED9FA7AEC824"/>
             </w:placeholder>
-            <w:dataBinding w:prefixMappings="xmlns:ns0='urn:microsoft-dynamics-nav/reports/NP Purchase Order/6014617/'" w:xpath="/ns0:NavWordReportXmlPart[1]/ns0:Purchase_Header[1]/ns0:CopyLoop[1]/ns0:PageLoop[1]/ns0:RoundLoop[1]/ns0:UOM_PurchLineCaption[1]" w:storeItemID="{7D164763-0F82-4934-9643-3C9C721E8F3A}"/>
+            <w:dataBinding w:prefixMappings="xmlns:ns0='urn:microsoft-dynamics-nav/reports/NPR Purchase Order/6014617/'" w:xpath="/ns0:NavWordReportXmlPart[1]/ns0:Purchase_Header[1]/ns0:CopyLoop[1]/ns0:PageLoop[1]/ns0:RoundLoop[1]/ns0:UOM_PurchLineCaption[1]" w:storeItemID="{7D164763-0F82-4934-9643-3C9C721E8F3A}"/>
             <w:text/>
           </w:sdtPr>
           <w:sdtEndPr/>
@@ -6389,12 +6389,12 @@
               <w:lang w:eastAsia="en-US"/>
             </w:rPr>
             <w:alias w:val="#Nav: /Purchase_Header/CopyLoop/PageLoop/RoundLoop/DirectUniCostCaption"/>
-            <w:tag w:val="#Nav: NP Purchase Order/6014617"/>
+            <w:tag w:val="#Nav: NPR Purchase Order/6014617"/>
             <w:id w:val="819231233"/>
             <w:placeholder>
               <w:docPart w:val="DA0BC6B041414EA0812FAF69235EAB9D"/>
             </w:placeholder>
-            <w:dataBinding w:prefixMappings="xmlns:ns0='urn:microsoft-dynamics-nav/reports/NP Purchase Order/6014617/'" w:xpath="/ns0:NavWordReportXmlPart[1]/ns0:Purchase_Header[1]/ns0:CopyLoop[1]/ns0:PageLoop[1]/ns0:RoundLoop[1]/ns0:DirectUniCostCaption[1]" w:storeItemID="{7D164763-0F82-4934-9643-3C9C721E8F3A}"/>
+            <w:dataBinding w:prefixMappings="xmlns:ns0='urn:microsoft-dynamics-nav/reports/NPR Purchase Order/6014617/'" w:xpath="/ns0:NavWordReportXmlPart[1]/ns0:Purchase_Header[1]/ns0:CopyLoop[1]/ns0:PageLoop[1]/ns0:RoundLoop[1]/ns0:DirectUniCostCaption[1]" w:storeItemID="{7D164763-0F82-4934-9643-3C9C721E8F3A}"/>
             <w:text/>
           </w:sdtPr>
           <w:sdtEndPr/>
@@ -6438,12 +6438,12 @@
             <w:lang w:val="en-US" w:eastAsia="en-US"/>
           </w:rPr>
           <w:alias w:val="#Nav: /Purchase_Header/CopyLoop/PageLoop/RoundLoop/PurchLineLineDiscCaption"/>
-          <w:tag w:val="#Nav: NP Purchase Order/6014617"/>
+          <w:tag w:val="#Nav: NPR Purchase Order/6014617"/>
           <w:id w:val="-625921730"/>
           <w:placeholder>
             <w:docPart w:val="DefaultPlaceholder_1081868574"/>
           </w:placeholder>
-          <w:dataBinding w:prefixMappings="xmlns:ns0='urn:microsoft-dynamics-nav/reports/NP Purchase Order/6014617/'" w:xpath="/ns0:NavWordReportXmlPart[1]/ns0:Purchase_Header[1]/ns0:CopyLoop[1]/ns0:PageLoop[1]/ns0:RoundLoop[1]/ns0:PurchLineLineDiscCaption[1]" w:storeItemID="{7D164763-0F82-4934-9643-3C9C721E8F3A}"/>
+          <w:dataBinding w:prefixMappings="xmlns:ns0='urn:microsoft-dynamics-nav/reports/NPR Purchase Order/6014617/'" w:xpath="/ns0:NavWordReportXmlPart[1]/ns0:Purchase_Header[1]/ns0:CopyLoop[1]/ns0:PageLoop[1]/ns0:RoundLoop[1]/ns0:PurchLineLineDiscCaption[1]" w:storeItemID="{7D164763-0F82-4934-9643-3C9C721E8F3A}"/>
           <w:text/>
         </w:sdtPr>
         <w:sdtEndPr/>
@@ -6495,12 +6495,12 @@
               <w:lang w:eastAsia="en-US"/>
             </w:rPr>
             <w:alias w:val="#Nav: /Purchase_Header/AmountCaption"/>
-            <w:tag w:val="#Nav: NP Purchase Order/6014617"/>
+            <w:tag w:val="#Nav: NPR Purchase Order/6014617"/>
             <w:id w:val="-564336027"/>
             <w:placeholder>
               <w:docPart w:val="3A353718E1A6488092D1E71A9BA20AC8"/>
             </w:placeholder>
-            <w:dataBinding w:prefixMappings="xmlns:ns0='urn:microsoft-dynamics-nav/reports/NP Purchase Order/6014617/'" w:xpath="/ns0:NavWordReportXmlPart[1]/ns0:Purchase_Header[1]/ns0:AmountCaption[1]" w:storeItemID="{7D164763-0F82-4934-9643-3C9C721E8F3A}"/>
+            <w:dataBinding w:prefixMappings="xmlns:ns0='urn:microsoft-dynamics-nav/reports/NPR Purchase Order/6014617/'" w:xpath="/ns0:NavWordReportXmlPart[1]/ns0:Purchase_Header[1]/ns0:AmountCaption[1]" w:storeItemID="{7D164763-0F82-4934-9643-3C9C721E8F3A}"/>
             <w:text/>
           </w:sdtPr>
           <w:sdtEndPr/>
@@ -9891,7 +9891,7 @@
 
 <file path=customXML/item3.xml>��< ? x m l   v e r s i o n = " 1 . 0 "   e n c o d i n g = " u t f - 1 6 " ? >   
- < N a v W o r d R e p o r t X m l P a r t   x m l n s = " u r n : m i c r o s o f t - d y n a m i c s - n a v / r e p o r t s / N P   P u r c h a s e   O r d e r / 6 0 1 4 6 1 7 / " > + < N a v W o r d R e p o r t X m l P a r t   x m l n s = " u r n : m i c r o s o f t - d y n a m i c s - n a v / r e p o r t s / N P R   P u r c h a s e   O r d e r / 6 0 1 4 6 1 7 / " >   
      < P u r c h a s e _ H e a d e r >   

</xml_diff>

<commit_message>
Merged PR 2850: 421035 new key 'No. series'  and removed Separators on Role center
</commit_message>
<xml_diff>
--- a/src/_Reports/layouts/NP Purchase Order.docx
+++ b/src/_Reports/layouts/NP Purchase Order.docx
@@ -170,9 +170,9 @@
             <w:lang w:eastAsia="en-US"/>
           </w:rPr>
           <w:alias w:val="#Nav: /Purchase_Header/CopyLoop/PageLoop/RoundLoop"/>
-          <w:tag w:val="#Nav: NPR Purchase Order/6014617"/>
+          <w:tag w:val="#Nav: NP Purchase Order/6014617"/>
           <w:id w:val="-1560549007"/>
-          <w15:dataBinding w:prefixMappings="xmlns:ns0='urn:microsoft-dynamics-nav/reports/NPR Purchase Order/6014617/'" w:xpath="/ns0:NavWordReportXmlPart[1]/ns0:Purchase_Header[1]/ns0:CopyLoop[1]/ns0:PageLoop[1]/ns0:RoundLoop" w:storeItemID="{7D164763-0F82-4934-9643-3C9C721E8F3A}"/>
+          <w15:dataBinding w:prefixMappings="xmlns:ns0='urn:microsoft-dynamics-nav/reports/NP Purchase Order/6014617/'" w:xpath="/ns0:NavWordReportXmlPart[1]/ns0:Purchase_Header[1]/ns0:CopyLoop[1]/ns0:PageLoop[1]/ns0:RoundLoop" w:storeItemID="{7D164763-0F82-4934-9643-3C9C721E8F3A}"/>
           <w15:repeatingSection/>
         </w:sdtPr>
         <w:sdtEndPr/>
@@ -220,12 +220,12 @@
                           <w:lang w:eastAsia="en-US"/>
                         </w:rPr>
                         <w:alias w:val="#Nav: /Purchase_Header/CopyLoop/PageLoop/RoundLoop/No_PurchLine"/>
-                        <w:tag w:val="#Nav: NPR Purchase Order/6014617"/>
+                        <w:tag w:val="#Nav: NP Purchase Order/6014617"/>
                         <w:id w:val="-1572729219"/>
                         <w:placeholder>
                           <w:docPart w:val="F5C53815F55B48919B660192A2A3E1FB"/>
                         </w:placeholder>
-                        <w:dataBinding w:prefixMappings="xmlns:ns0='urn:microsoft-dynamics-nav/reports/NPR Purchase Order/6014617/'" w:xpath="/ns0:NavWordReportXmlPart[1]/ns0:Purchase_Header[1]/ns0:CopyLoop[1]/ns0:PageLoop[1]/ns0:RoundLoop[1]/ns0:No_PurchLine[1]" w:storeItemID="{7D164763-0F82-4934-9643-3C9C721E8F3A}"/>
+                        <w:dataBinding w:prefixMappings="xmlns:ns0='urn:microsoft-dynamics-nav/reports/NP Purchase Order/6014617/'" w:xpath="/ns0:NavWordReportXmlPart[1]/ns0:Purchase_Header[1]/ns0:CopyLoop[1]/ns0:PageLoop[1]/ns0:RoundLoop[1]/ns0:No_PurchLine[1]" w:storeItemID="{7D164763-0F82-4934-9643-3C9C721E8F3A}"/>
                         <w:text/>
                       </w:sdtPr>
                       <w:sdtEndPr/>
@@ -256,12 +256,12 @@
                       <w:lang w:val="en-US" w:eastAsia="en-US"/>
                     </w:rPr>
                     <w:alias w:val="#Nav: /Purchase_Header/CopyLoop/PageLoop/RoundLoop/VendorItemNo_PurchLine"/>
-                    <w:tag w:val="#Nav: NPR Purchase Order/6014617"/>
+                    <w:tag w:val="#Nav: NP Purchase Order/6014617"/>
                     <w:id w:val="-201782751"/>
                     <w:placeholder>
                       <w:docPart w:val="D3CD16F1A70D4317997ADE368D02AB9E"/>
                     </w:placeholder>
-                    <w:dataBinding w:prefixMappings="xmlns:ns0='urn:microsoft-dynamics-nav/reports/NPR Purchase Order/6014617/'" w:xpath="/ns0:NavWordReportXmlPart[1]/ns0:Purchase_Header[1]/ns0:CopyLoop[1]/ns0:PageLoop[1]/ns0:RoundLoop[1]/ns0:VendorItemNo_PurchLine[1]" w:storeItemID="{7D164763-0F82-4934-9643-3C9C721E8F3A}"/>
+                    <w:dataBinding w:prefixMappings="xmlns:ns0='urn:microsoft-dynamics-nav/reports/NP Purchase Order/6014617/'" w:xpath="/ns0:NavWordReportXmlPart[1]/ns0:Purchase_Header[1]/ns0:CopyLoop[1]/ns0:PageLoop[1]/ns0:RoundLoop[1]/ns0:VendorItemNo_PurchLine[1]" w:storeItemID="{7D164763-0F82-4934-9643-3C9C721E8F3A}"/>
                     <w:text/>
                   </w:sdtPr>
                   <w:sdtEndPr/>
@@ -310,12 +310,12 @@
                         <w:lang w:val="en-US" w:eastAsia="en-US"/>
                       </w:rPr>
                       <w:alias w:val="#Nav: /Purchase_Header/CopyLoop/PageLoop/RoundLoop/Desc_PurchLine"/>
-                      <w:tag w:val="#Nav: NPR Purchase Order/6014617"/>
+                      <w:tag w:val="#Nav: NP Purchase Order/6014617"/>
                       <w:id w:val="615875841"/>
                       <w:placeholder>
                         <w:docPart w:val="CA43350383E8405F95833641E88FEABF"/>
                       </w:placeholder>
-                      <w:dataBinding w:prefixMappings="xmlns:ns0='urn:microsoft-dynamics-nav/reports/NPR Purchase Order/6014617/'" w:xpath="/ns0:NavWordReportXmlPart[1]/ns0:Purchase_Header[1]/ns0:CopyLoop[1]/ns0:PageLoop[1]/ns0:RoundLoop[1]/ns0:Desc_PurchLine[1]" w:storeItemID="{7D164763-0F82-4934-9643-3C9C721E8F3A}"/>
+                      <w:dataBinding w:prefixMappings="xmlns:ns0='urn:microsoft-dynamics-nav/reports/NP Purchase Order/6014617/'" w:xpath="/ns0:NavWordReportXmlPart[1]/ns0:Purchase_Header[1]/ns0:CopyLoop[1]/ns0:PageLoop[1]/ns0:RoundLoop[1]/ns0:Desc_PurchLine[1]" w:storeItemID="{7D164763-0F82-4934-9643-3C9C721E8F3A}"/>
                       <w:text/>
                     </w:sdtPr>
                     <w:sdtEndPr/>
@@ -372,12 +372,12 @@
                           <w:lang w:eastAsia="en-US"/>
                         </w:rPr>
                         <w:alias w:val="#Nav: /Purchase_Header/CopyLoop/PageLoop/RoundLoop/BlankZero_Qty_PurchLine"/>
-                        <w:tag w:val="#Nav: NPR Purchase Order/6014617"/>
+                        <w:tag w:val="#Nav: NP Purchase Order/6014617"/>
                         <w:id w:val="-473983984"/>
                         <w:placeholder>
                           <w:docPart w:val="4A564A9B9ED44051B9ACEE940B3CE186"/>
                         </w:placeholder>
-                        <w:dataBinding w:prefixMappings="xmlns:ns0='urn:microsoft-dynamics-nav/reports/NPR Purchase Order/6014617/'" w:xpath="/ns0:NavWordReportXmlPart[1]/ns0:Purchase_Header[1]/ns0:CopyLoop[1]/ns0:PageLoop[1]/ns0:RoundLoop[1]/ns0:BlankZero_Qty_PurchLine[1]" w:storeItemID="{7D164763-0F82-4934-9643-3C9C721E8F3A}"/>
+                        <w:dataBinding w:prefixMappings="xmlns:ns0='urn:microsoft-dynamics-nav/reports/NP Purchase Order/6014617/'" w:xpath="/ns0:NavWordReportXmlPart[1]/ns0:Purchase_Header[1]/ns0:CopyLoop[1]/ns0:PageLoop[1]/ns0:RoundLoop[1]/ns0:BlankZero_Qty_PurchLine[1]" w:storeItemID="{7D164763-0F82-4934-9643-3C9C721E8F3A}"/>
                         <w:text/>
                       </w:sdtPr>
                       <w:sdtEndPr/>
@@ -410,12 +410,12 @@
                         <w:lang w:eastAsia="en-US"/>
                       </w:rPr>
                       <w:alias w:val="#Nav: /Purchase_Header/CopyLoop/PageLoop/RoundLoop/UOM_PurchLine"/>
-                      <w:tag w:val="#Nav: NPR Purchase Order/6014617"/>
+                      <w:tag w:val="#Nav: NP Purchase Order/6014617"/>
                       <w:id w:val="45501135"/>
                       <w:placeholder>
                         <w:docPart w:val="CA43350383E8405F95833641E88FEABF"/>
                       </w:placeholder>
-                      <w:dataBinding w:prefixMappings="xmlns:ns0='urn:microsoft-dynamics-nav/reports/NPR Purchase Order/6014617/'" w:xpath="/ns0:NavWordReportXmlPart[1]/ns0:Purchase_Header[1]/ns0:CopyLoop[1]/ns0:PageLoop[1]/ns0:RoundLoop[1]/ns0:UOM_PurchLine[1]" w:storeItemID="{7D164763-0F82-4934-9643-3C9C721E8F3A}"/>
+                      <w:dataBinding w:prefixMappings="xmlns:ns0='urn:microsoft-dynamics-nav/reports/NP Purchase Order/6014617/'" w:xpath="/ns0:NavWordReportXmlPart[1]/ns0:Purchase_Header[1]/ns0:CopyLoop[1]/ns0:PageLoop[1]/ns0:RoundLoop[1]/ns0:UOM_PurchLine[1]" w:storeItemID="{7D164763-0F82-4934-9643-3C9C721E8F3A}"/>
                       <w:text/>
                     </w:sdtPr>
                     <w:sdtEndPr/>
@@ -460,12 +460,12 @@
                         <w:lang w:eastAsia="en-US"/>
                       </w:rPr>
                       <w:alias w:val="#Nav: /Purchase_Header/CopyLoop/PageLoop/RoundLoop/BlankZero_DirUnitCost_PurchLine"/>
-                      <w:tag w:val="#Nav: NPR Purchase Order/6014617"/>
+                      <w:tag w:val="#Nav: NP Purchase Order/6014617"/>
                       <w:id w:val="1067005222"/>
                       <w:placeholder>
                         <w:docPart w:val="CA43350383E8405F95833641E88FEABF"/>
                       </w:placeholder>
-                      <w:dataBinding w:prefixMappings="xmlns:ns0='urn:microsoft-dynamics-nav/reports/NPR Purchase Order/6014617/'" w:xpath="/ns0:NavWordReportXmlPart[1]/ns0:Purchase_Header[1]/ns0:CopyLoop[1]/ns0:PageLoop[1]/ns0:RoundLoop[1]/ns0:BlankZero_DirUnitCost_PurchLine[1]" w:storeItemID="{7D164763-0F82-4934-9643-3C9C721E8F3A}"/>
+                      <w:dataBinding w:prefixMappings="xmlns:ns0='urn:microsoft-dynamics-nav/reports/NP Purchase Order/6014617/'" w:xpath="/ns0:NavWordReportXmlPart[1]/ns0:Purchase_Header[1]/ns0:CopyLoop[1]/ns0:PageLoop[1]/ns0:RoundLoop[1]/ns0:BlankZero_DirUnitCost_PurchLine[1]" w:storeItemID="{7D164763-0F82-4934-9643-3C9C721E8F3A}"/>
                       <w:text/>
                     </w:sdtPr>
                     <w:sdtEndPr/>
@@ -510,12 +510,12 @@
                         <w:lang w:eastAsia="en-US"/>
                       </w:rPr>
                       <w:alias w:val="#Nav: /Purchase_Header/CopyLoop/PageLoop/RoundLoop/BlankZero_LineDisc_PurchLine"/>
-                      <w:tag w:val="#Nav: NPR Purchase Order/6014617"/>
+                      <w:tag w:val="#Nav: NP Purchase Order/6014617"/>
                       <w:id w:val="999167197"/>
                       <w:placeholder>
                         <w:docPart w:val="CA43350383E8405F95833641E88FEABF"/>
                       </w:placeholder>
-                      <w:dataBinding w:prefixMappings="xmlns:ns0='urn:microsoft-dynamics-nav/reports/NPR Purchase Order/6014617/'" w:xpath="/ns0:NavWordReportXmlPart[1]/ns0:Purchase_Header[1]/ns0:CopyLoop[1]/ns0:PageLoop[1]/ns0:RoundLoop[1]/ns0:BlankZero_LineDisc_PurchLine[1]" w:storeItemID="{7D164763-0F82-4934-9643-3C9C721E8F3A}"/>
+                      <w:dataBinding w:prefixMappings="xmlns:ns0='urn:microsoft-dynamics-nav/reports/NP Purchase Order/6014617/'" w:xpath="/ns0:NavWordReportXmlPart[1]/ns0:Purchase_Header[1]/ns0:CopyLoop[1]/ns0:PageLoop[1]/ns0:RoundLoop[1]/ns0:BlankZero_LineDisc_PurchLine[1]" w:storeItemID="{7D164763-0F82-4934-9643-3C9C721E8F3A}"/>
                       <w:text/>
                     </w:sdtPr>
                     <w:sdtEndPr/>
@@ -560,12 +560,12 @@
                         <w:lang w:eastAsia="en-US"/>
                       </w:rPr>
                       <w:alias w:val="#Nav: /Purchase_Header/CopyLoop/PageLoop/RoundLoop/BlankZero_LineAmt_PurchLine"/>
-                      <w:tag w:val="#Nav: NPR Purchase Order/6014617"/>
+                      <w:tag w:val="#Nav: NP Purchase Order/6014617"/>
                       <w:id w:val="-1325506102"/>
                       <w:placeholder>
                         <w:docPart w:val="CA43350383E8405F95833641E88FEABF"/>
                       </w:placeholder>
-                      <w:dataBinding w:prefixMappings="xmlns:ns0='urn:microsoft-dynamics-nav/reports/NPR Purchase Order/6014617/'" w:xpath="/ns0:NavWordReportXmlPart[1]/ns0:Purchase_Header[1]/ns0:CopyLoop[1]/ns0:PageLoop[1]/ns0:RoundLoop[1]/ns0:BlankZero_LineAmt_PurchLine[1]" w:storeItemID="{7D164763-0F82-4934-9643-3C9C721E8F3A}"/>
+                      <w:dataBinding w:prefixMappings="xmlns:ns0='urn:microsoft-dynamics-nav/reports/NP Purchase Order/6014617/'" w:xpath="/ns0:NavWordReportXmlPart[1]/ns0:Purchase_Header[1]/ns0:CopyLoop[1]/ns0:PageLoop[1]/ns0:RoundLoop[1]/ns0:BlankZero_LineAmt_PurchLine[1]" w:storeItemID="{7D164763-0F82-4934-9643-3C9C721E8F3A}"/>
                       <w:text/>
                     </w:sdtPr>
                     <w:sdtEndPr/>
@@ -794,12 +794,12 @@
                 <w:lang w:eastAsia="en-US"/>
               </w:rPr>
               <w:alias w:val="#Nav: /Purchase_Header/PaymentTermsDescCaption"/>
-              <w:tag w:val="#Nav: NPR Purchase Order/6014617"/>
+              <w:tag w:val="#Nav: NP Purchase Order/6014617"/>
               <w:id w:val="515111713"/>
               <w:placeholder>
                 <w:docPart w:val="5ADAF2CFFE324D6493DFE1137B456566"/>
               </w:placeholder>
-              <w:dataBinding w:prefixMappings="xmlns:ns0='urn:microsoft-dynamics-nav/reports/NPR Purchase Order/6014617/'" w:xpath="/ns0:NavWordReportXmlPart[1]/ns0:Purchase_Header[1]/ns0:PaymentTermsDescCaption[1]" w:storeItemID="{7D164763-0F82-4934-9643-3C9C721E8F3A}"/>
+              <w:dataBinding w:prefixMappings="xmlns:ns0='urn:microsoft-dynamics-nav/reports/NP Purchase Order/6014617/'" w:xpath="/ns0:NavWordReportXmlPart[1]/ns0:Purchase_Header[1]/ns0:PaymentTermsDescCaption[1]" w:storeItemID="{7D164763-0F82-4934-9643-3C9C721E8F3A}"/>
               <w:text/>
             </w:sdtPr>
             <w:sdtEndPr/>
@@ -848,12 +848,12 @@
                 <w:lang w:eastAsia="en-US"/>
               </w:rPr>
               <w:alias w:val="#Nav: /Purchase_Header/CopyLoop/PageLoop/PaymentTermsDesc"/>
-              <w:tag w:val="#Nav: NPR Purchase Order/6014617"/>
+              <w:tag w:val="#Nav: NP Purchase Order/6014617"/>
               <w:id w:val="-954093026"/>
               <w:placeholder>
                 <w:docPart w:val="5ADAF2CFFE324D6493DFE1137B456566"/>
               </w:placeholder>
-              <w:dataBinding w:prefixMappings="xmlns:ns0='urn:microsoft-dynamics-nav/reports/NPR Purchase Order/6014617/'" w:xpath="/ns0:NavWordReportXmlPart[1]/ns0:Purchase_Header[1]/ns0:CopyLoop[1]/ns0:PageLoop[1]/ns0:PaymentTermsDesc[1]" w:storeItemID="{7D164763-0F82-4934-9643-3C9C721E8F3A}"/>
+              <w:dataBinding w:prefixMappings="xmlns:ns0='urn:microsoft-dynamics-nav/reports/NP Purchase Order/6014617/'" w:xpath="/ns0:NavWordReportXmlPart[1]/ns0:Purchase_Header[1]/ns0:CopyLoop[1]/ns0:PageLoop[1]/ns0:PaymentTermsDesc[1]" w:storeItemID="{7D164763-0F82-4934-9643-3C9C721E8F3A}"/>
               <w:text/>
             </w:sdtPr>
             <w:sdtEndPr/>
@@ -964,12 +964,12 @@
                 <w:lang w:eastAsia="en-US"/>
               </w:rPr>
               <w:alias w:val="#Nav: /Purchase_Header/CopyLoop/PageLoop/DueDateCaption_PurchaseHeader"/>
-              <w:tag w:val="#Nav: NPR Purchase Order/6014617"/>
+              <w:tag w:val="#Nav: NP Purchase Order/6014617"/>
               <w:id w:val="-493411522"/>
               <w:placeholder>
                 <w:docPart w:val="5ADAF2CFFE324D6493DFE1137B456566"/>
               </w:placeholder>
-              <w:dataBinding w:prefixMappings="xmlns:ns0='urn:microsoft-dynamics-nav/reports/NPR Purchase Order/6014617/'" w:xpath="/ns0:NavWordReportXmlPart[1]/ns0:Purchase_Header[1]/ns0:CopyLoop[1]/ns0:PageLoop[1]/ns0:DueDateCaption_PurchaseHeader[1]" w:storeItemID="{7D164763-0F82-4934-9643-3C9C721E8F3A}"/>
+              <w:dataBinding w:prefixMappings="xmlns:ns0='urn:microsoft-dynamics-nav/reports/NP Purchase Order/6014617/'" w:xpath="/ns0:NavWordReportXmlPart[1]/ns0:Purchase_Header[1]/ns0:CopyLoop[1]/ns0:PageLoop[1]/ns0:DueDateCaption_PurchaseHeader[1]" w:storeItemID="{7D164763-0F82-4934-9643-3C9C721E8F3A}"/>
               <w:text/>
             </w:sdtPr>
             <w:sdtEndPr/>
@@ -1018,12 +1018,12 @@
                 <w:lang w:eastAsia="en-US"/>
               </w:rPr>
               <w:alias w:val="#Nav: /Purchase_Header/CopyLoop/PageLoop/DueDate_PurchaseHeader"/>
-              <w:tag w:val="#Nav: NPR Purchase Order/6014617"/>
+              <w:tag w:val="#Nav: NP Purchase Order/6014617"/>
               <w:id w:val="2068681581"/>
               <w:placeholder>
                 <w:docPart w:val="5ADAF2CFFE324D6493DFE1137B456566"/>
               </w:placeholder>
-              <w:dataBinding w:prefixMappings="xmlns:ns0='urn:microsoft-dynamics-nav/reports/NPR Purchase Order/6014617/'" w:xpath="/ns0:NavWordReportXmlPart[1]/ns0:Purchase_Header[1]/ns0:CopyLoop[1]/ns0:PageLoop[1]/ns0:DueDate_PurchaseHeader[1]" w:storeItemID="{7D164763-0F82-4934-9643-3C9C721E8F3A}"/>
+              <w:dataBinding w:prefixMappings="xmlns:ns0='urn:microsoft-dynamics-nav/reports/NP Purchase Order/6014617/'" w:xpath="/ns0:NavWordReportXmlPart[1]/ns0:Purchase_Header[1]/ns0:CopyLoop[1]/ns0:PageLoop[1]/ns0:DueDate_PurchaseHeader[1]" w:storeItemID="{7D164763-0F82-4934-9643-3C9C721E8F3A}"/>
               <w:text/>
             </w:sdtPr>
             <w:sdtEndPr/>
@@ -1090,12 +1090,12 @@
                 <w:lang w:eastAsia="en-US"/>
               </w:rPr>
               <w:alias w:val="#Nav: /Purchase_Header/CopyLoop/PageLoop/RoundLoop/TotalExclVATText"/>
-              <w:tag w:val="#Nav: NPR Purchase Order/6014617"/>
+              <w:tag w:val="#Nav: NP Purchase Order/6014617"/>
               <w:id w:val="-1547746505"/>
               <w:placeholder>
                 <w:docPart w:val="5ADAF2CFFE324D6493DFE1137B456566"/>
               </w:placeholder>
-              <w:dataBinding w:prefixMappings="xmlns:ns0='urn:microsoft-dynamics-nav/reports/NPR Purchase Order/6014617/'" w:xpath="/ns0:NavWordReportXmlPart[1]/ns0:Purchase_Header[1]/ns0:CopyLoop[1]/ns0:PageLoop[1]/ns0:RoundLoop[1]/ns0:TotalExclVATText[1]" w:storeItemID="{7D164763-0F82-4934-9643-3C9C721E8F3A}"/>
+              <w:dataBinding w:prefixMappings="xmlns:ns0='urn:microsoft-dynamics-nav/reports/NP Purchase Order/6014617/'" w:xpath="/ns0:NavWordReportXmlPart[1]/ns0:Purchase_Header[1]/ns0:CopyLoop[1]/ns0:PageLoop[1]/ns0:RoundLoop[1]/ns0:TotalExclVATText[1]" w:storeItemID="{7D164763-0F82-4934-9643-3C9C721E8F3A}"/>
               <w:text/>
             </w:sdtPr>
             <w:sdtEndPr/>
@@ -1139,12 +1139,12 @@
               <w:lang w:val="en-US" w:eastAsia="en-US"/>
             </w:rPr>
             <w:alias w:val="#Nav: /Purchase_Header/CopyLoop/PageLoop/Totals/TotalNetAmount_Totals"/>
-            <w:tag w:val="#Nav: NPR Purchase Order/6014617"/>
+            <w:tag w:val="#Nav: NP Purchase Order/6014617"/>
             <w:id w:val="1277983049"/>
             <w:placeholder>
               <w:docPart w:val="5ADAF2CFFE324D6493DFE1137B456566"/>
             </w:placeholder>
-            <w:dataBinding w:prefixMappings="xmlns:ns0='urn:microsoft-dynamics-nav/reports/NPR Purchase Order/6014617/'" w:xpath="/ns0:NavWordReportXmlPart[1]/ns0:Purchase_Header[1]/ns0:CopyLoop[1]/ns0:PageLoop[1]/ns0:Totals[1]/ns0:TotalNetAmount_Totals[1]" w:storeItemID="{7D164763-0F82-4934-9643-3C9C721E8F3A}"/>
+            <w:dataBinding w:prefixMappings="xmlns:ns0='urn:microsoft-dynamics-nav/reports/NP Purchase Order/6014617/'" w:xpath="/ns0:NavWordReportXmlPart[1]/ns0:Purchase_Header[1]/ns0:CopyLoop[1]/ns0:PageLoop[1]/ns0:Totals[1]/ns0:TotalNetAmount_Totals[1]" w:storeItemID="{7D164763-0F82-4934-9643-3C9C721E8F3A}"/>
             <w:text/>
           </w:sdtPr>
           <w:sdtEndPr/>
@@ -1202,12 +1202,12 @@
                 <w:lang w:eastAsia="en-US"/>
               </w:rPr>
               <w:alias w:val="#Nav: /Purchase_Header/CopyLoop/PageLoop/CompanyInfoBankAccNoCaption"/>
-              <w:tag w:val="#Nav: NPR Purchase Order/6014617"/>
+              <w:tag w:val="#Nav: NP Purchase Order/6014617"/>
               <w:id w:val="-404600903"/>
               <w:placeholder>
                 <w:docPart w:val="5ADAF2CFFE324D6493DFE1137B456566"/>
               </w:placeholder>
-              <w:dataBinding w:prefixMappings="xmlns:ns0='urn:microsoft-dynamics-nav/reports/NPR Purchase Order/6014617/'" w:xpath="/ns0:NavWordReportXmlPart[1]/ns0:Purchase_Header[1]/ns0:CopyLoop[1]/ns0:PageLoop[1]/ns0:CompanyInfoBankAccNoCaption[1]" w:storeItemID="{7D164763-0F82-4934-9643-3C9C721E8F3A}"/>
+              <w:dataBinding w:prefixMappings="xmlns:ns0='urn:microsoft-dynamics-nav/reports/NP Purchase Order/6014617/'" w:xpath="/ns0:NavWordReportXmlPart[1]/ns0:Purchase_Header[1]/ns0:CopyLoop[1]/ns0:PageLoop[1]/ns0:CompanyInfoBankAccNoCaption[1]" w:storeItemID="{7D164763-0F82-4934-9643-3C9C721E8F3A}"/>
               <w:text/>
             </w:sdtPr>
             <w:sdtEndPr/>
@@ -1269,12 +1269,12 @@
                   <w:lang w:eastAsia="en-US"/>
                 </w:rPr>
                 <w:alias w:val="#Nav: /Purchase_Header/CopyLoop/PageLoop/CompanyInfoBankName"/>
-                <w:tag w:val="#Nav: NPR Purchase Order/6014617"/>
+                <w:tag w:val="#Nav: NP Purchase Order/6014617"/>
                 <w:id w:val="423078618"/>
                 <w:placeholder>
                   <w:docPart w:val="5ADAF2CFFE324D6493DFE1137B456566"/>
                 </w:placeholder>
-                <w:dataBinding w:prefixMappings="xmlns:ns0='urn:microsoft-dynamics-nav/reports/NPR Purchase Order/6014617/'" w:xpath="/ns0:NavWordReportXmlPart[1]/ns0:Purchase_Header[1]/ns0:CopyLoop[1]/ns0:PageLoop[1]/ns0:CompanyInfoBankName[1]" w:storeItemID="{7D164763-0F82-4934-9643-3C9C721E8F3A}"/>
+                <w:dataBinding w:prefixMappings="xmlns:ns0='urn:microsoft-dynamics-nav/reports/NP Purchase Order/6014617/'" w:xpath="/ns0:NavWordReportXmlPart[1]/ns0:Purchase_Header[1]/ns0:CopyLoop[1]/ns0:PageLoop[1]/ns0:CompanyInfoBankName[1]" w:storeItemID="{7D164763-0F82-4934-9643-3C9C721E8F3A}"/>
                 <w:text/>
               </w:sdtPr>
               <w:sdtEndPr/>
@@ -1313,12 +1313,12 @@
                   <w:lang w:eastAsia="en-US"/>
                 </w:rPr>
                 <w:alias w:val="#Nav: /Purchase_Header/CopyLoop/PageLoop/CompanyInfoBankAccNo"/>
-                <w:tag w:val="#Nav: NPR Purchase Order/6014617"/>
+                <w:tag w:val="#Nav: NP Purchase Order/6014617"/>
                 <w:id w:val="-820038231"/>
                 <w:placeholder>
                   <w:docPart w:val="5ADAF2CFFE324D6493DFE1137B456566"/>
                 </w:placeholder>
-                <w:dataBinding w:prefixMappings="xmlns:ns0='urn:microsoft-dynamics-nav/reports/NPR Purchase Order/6014617/'" w:xpath="/ns0:NavWordReportXmlPart[1]/ns0:Purchase_Header[1]/ns0:CopyLoop[1]/ns0:PageLoop[1]/ns0:CompanyInfoBankAccNo[1]" w:storeItemID="{7D164763-0F82-4934-9643-3C9C721E8F3A}"/>
+                <w:dataBinding w:prefixMappings="xmlns:ns0='urn:microsoft-dynamics-nav/reports/NP Purchase Order/6014617/'" w:xpath="/ns0:NavWordReportXmlPart[1]/ns0:Purchase_Header[1]/ns0:CopyLoop[1]/ns0:PageLoop[1]/ns0:CompanyInfoBankAccNo[1]" w:storeItemID="{7D164763-0F82-4934-9643-3C9C721E8F3A}"/>
                 <w:text/>
               </w:sdtPr>
               <w:sdtEndPr/>
@@ -1368,12 +1368,12 @@
               <w:lang w:val="en-US" w:eastAsia="en-US"/>
             </w:rPr>
             <w:alias w:val="#Nav: /Purchase_Header/CopyLoop/PageLoop/RoundLoop/PurchLineLineDiscCaption"/>
-            <w:tag w:val="#Nav: NPR Purchase Order/6014617"/>
+            <w:tag w:val="#Nav: NP Purchase Order/6014617"/>
             <w:id w:val="-109983665"/>
             <w:placeholder>
               <w:docPart w:val="5ADAF2CFFE324D6493DFE1137B456566"/>
             </w:placeholder>
-            <w:dataBinding w:prefixMappings="xmlns:ns0='urn:microsoft-dynamics-nav/reports/NPR Purchase Order/6014617/'" w:xpath="/ns0:NavWordReportXmlPart[1]/ns0:Purchase_Header[1]/ns0:CopyLoop[1]/ns0:PageLoop[1]/ns0:RoundLoop[1]/ns0:PurchLineLineDiscCaption[1]" w:storeItemID="{7D164763-0F82-4934-9643-3C9C721E8F3A}"/>
+            <w:dataBinding w:prefixMappings="xmlns:ns0='urn:microsoft-dynamics-nav/reports/NP Purchase Order/6014617/'" w:xpath="/ns0:NavWordReportXmlPart[1]/ns0:Purchase_Header[1]/ns0:CopyLoop[1]/ns0:PageLoop[1]/ns0:RoundLoop[1]/ns0:PurchLineLineDiscCaption[1]" w:storeItemID="{7D164763-0F82-4934-9643-3C9C721E8F3A}"/>
             <w:text/>
           </w:sdtPr>
           <w:sdtEndPr/>
@@ -1421,12 +1421,12 @@
               <w:lang w:val="en-US" w:eastAsia="en-US"/>
             </w:rPr>
             <w:alias w:val="#Nav: /Purchase_Header/CopyLoop/PageLoop/Totals/TotalInvoiceDiscountAmount_Totals"/>
-            <w:tag w:val="#Nav: NPR Purchase Order/6014617"/>
+            <w:tag w:val="#Nav: NP Purchase Order/6014617"/>
             <w:id w:val="1309510808"/>
             <w:placeholder>
               <w:docPart w:val="5ADAF2CFFE324D6493DFE1137B456566"/>
             </w:placeholder>
-            <w:dataBinding w:prefixMappings="xmlns:ns0='urn:microsoft-dynamics-nav/reports/NPR Purchase Order/6014617/'" w:xpath="/ns0:NavWordReportXmlPart[1]/ns0:Purchase_Header[1]/ns0:CopyLoop[1]/ns0:PageLoop[1]/ns0:Totals[1]/ns0:TotalInvoiceDiscountAmount_Totals[1]" w:storeItemID="{7D164763-0F82-4934-9643-3C9C721E8F3A}"/>
+            <w:dataBinding w:prefixMappings="xmlns:ns0='urn:microsoft-dynamics-nav/reports/NP Purchase Order/6014617/'" w:xpath="/ns0:NavWordReportXmlPart[1]/ns0:Purchase_Header[1]/ns0:CopyLoop[1]/ns0:PageLoop[1]/ns0:Totals[1]/ns0:TotalInvoiceDiscountAmount_Totals[1]" w:storeItemID="{7D164763-0F82-4934-9643-3C9C721E8F3A}"/>
             <w:text/>
           </w:sdtPr>
           <w:sdtEndPr/>
@@ -1484,12 +1484,12 @@
                 <w:lang w:eastAsia="en-US"/>
               </w:rPr>
               <w:alias w:val="#Nav: /Purchase_Header/IBANCaption"/>
-              <w:tag w:val="#Nav: NPR Purchase Order/6014617"/>
+              <w:tag w:val="#Nav: NP Purchase Order/6014617"/>
               <w:id w:val="-305092469"/>
               <w:placeholder>
                 <w:docPart w:val="5ADAF2CFFE324D6493DFE1137B456566"/>
               </w:placeholder>
-              <w:dataBinding w:prefixMappings="xmlns:ns0='urn:microsoft-dynamics-nav/reports/NPR Purchase Order/6014617/'" w:xpath="/ns0:NavWordReportXmlPart[1]/ns0:Purchase_Header[1]/ns0:IBANCaption[1]" w:storeItemID="{7D164763-0F82-4934-9643-3C9C721E8F3A}"/>
+              <w:dataBinding w:prefixMappings="xmlns:ns0='urn:microsoft-dynamics-nav/reports/NP Purchase Order/6014617/'" w:xpath="/ns0:NavWordReportXmlPart[1]/ns0:Purchase_Header[1]/ns0:IBANCaption[1]" w:storeItemID="{7D164763-0F82-4934-9643-3C9C721E8F3A}"/>
               <w:text/>
             </w:sdtPr>
             <w:sdtEndPr/>
@@ -1538,12 +1538,12 @@
                 <w:lang w:eastAsia="en-US"/>
               </w:rPr>
               <w:alias w:val="#Nav: /Purchase_Header/CopyLoop/PageLoop/IBAN_CompanyInfo"/>
-              <w:tag w:val="#Nav: NPR Purchase Order/6014617"/>
+              <w:tag w:val="#Nav: NP Purchase Order/6014617"/>
               <w:id w:val="1159664918"/>
               <w:placeholder>
                 <w:docPart w:val="5ADAF2CFFE324D6493DFE1137B456566"/>
               </w:placeholder>
-              <w:dataBinding w:prefixMappings="xmlns:ns0='urn:microsoft-dynamics-nav/reports/NPR Purchase Order/6014617/'" w:xpath="/ns0:NavWordReportXmlPart[1]/ns0:Purchase_Header[1]/ns0:CopyLoop[1]/ns0:PageLoop[1]/ns0:IBAN_CompanyInfo[1]" w:storeItemID="{7D164763-0F82-4934-9643-3C9C721E8F3A}"/>
+              <w:dataBinding w:prefixMappings="xmlns:ns0='urn:microsoft-dynamics-nav/reports/NP Purchase Order/6014617/'" w:xpath="/ns0:NavWordReportXmlPart[1]/ns0:Purchase_Header[1]/ns0:CopyLoop[1]/ns0:PageLoop[1]/ns0:IBAN_CompanyInfo[1]" w:storeItemID="{7D164763-0F82-4934-9643-3C9C721E8F3A}"/>
               <w:text/>
             </w:sdtPr>
             <w:sdtEndPr/>
@@ -1610,12 +1610,12 @@
                 <w:lang w:eastAsia="en-US"/>
               </w:rPr>
               <w:alias w:val="#Nav: /Purchase_Header/CopyLoop/PageLoop/RoundLoop/VATAmountText"/>
-              <w:tag w:val="#Nav: NPR Purchase Order/6014617"/>
+              <w:tag w:val="#Nav: NP Purchase Order/6014617"/>
               <w:id w:val="-1865439197"/>
               <w:placeholder>
                 <w:docPart w:val="5ADAF2CFFE324D6493DFE1137B456566"/>
               </w:placeholder>
-              <w:dataBinding w:prefixMappings="xmlns:ns0='urn:microsoft-dynamics-nav/reports/NPR Purchase Order/6014617/'" w:xpath="/ns0:NavWordReportXmlPart[1]/ns0:Purchase_Header[1]/ns0:CopyLoop[1]/ns0:PageLoop[1]/ns0:RoundLoop[1]/ns0:VATAmountText[1]" w:storeItemID="{7D164763-0F82-4934-9643-3C9C721E8F3A}"/>
+              <w:dataBinding w:prefixMappings="xmlns:ns0='urn:microsoft-dynamics-nav/reports/NP Purchase Order/6014617/'" w:xpath="/ns0:NavWordReportXmlPart[1]/ns0:Purchase_Header[1]/ns0:CopyLoop[1]/ns0:PageLoop[1]/ns0:RoundLoop[1]/ns0:VATAmountText[1]" w:storeItemID="{7D164763-0F82-4934-9643-3C9C721E8F3A}"/>
               <w:text/>
             </w:sdtPr>
             <w:sdtEndPr/>
@@ -1659,12 +1659,12 @@
               <w:lang w:val="en-US" w:eastAsia="en-US"/>
             </w:rPr>
             <w:alias w:val="#Nav: /Purchase_Header/CopyLoop/PageLoop/Totals/TotalVATAmount_Totals"/>
-            <w:tag w:val="#Nav: NPR Purchase Order/6014617"/>
+            <w:tag w:val="#Nav: NP Purchase Order/6014617"/>
             <w:id w:val="320700140"/>
             <w:placeholder>
               <w:docPart w:val="5ADAF2CFFE324D6493DFE1137B456566"/>
             </w:placeholder>
-            <w:dataBinding w:prefixMappings="xmlns:ns0='urn:microsoft-dynamics-nav/reports/NPR Purchase Order/6014617/'" w:xpath="/ns0:NavWordReportXmlPart[1]/ns0:Purchase_Header[1]/ns0:CopyLoop[1]/ns0:PageLoop[1]/ns0:Totals[1]/ns0:TotalVATAmount_Totals[1]" w:storeItemID="{7D164763-0F82-4934-9643-3C9C721E8F3A}"/>
+            <w:dataBinding w:prefixMappings="xmlns:ns0='urn:microsoft-dynamics-nav/reports/NP Purchase Order/6014617/'" w:xpath="/ns0:NavWordReportXmlPart[1]/ns0:Purchase_Header[1]/ns0:CopyLoop[1]/ns0:PageLoop[1]/ns0:Totals[1]/ns0:TotalVATAmount_Totals[1]" w:storeItemID="{7D164763-0F82-4934-9643-3C9C721E8F3A}"/>
             <w:text/>
           </w:sdtPr>
           <w:sdtEndPr/>
@@ -1722,12 +1722,12 @@
                 <w:lang w:eastAsia="en-US"/>
               </w:rPr>
               <w:alias w:val="#Nav: /Purchase_Header/SWIFTCaption"/>
-              <w:tag w:val="#Nav: NPR Purchase Order/6014617"/>
+              <w:tag w:val="#Nav: NP Purchase Order/6014617"/>
               <w:id w:val="954060915"/>
               <w:placeholder>
                 <w:docPart w:val="5ADAF2CFFE324D6493DFE1137B456566"/>
               </w:placeholder>
-              <w:dataBinding w:prefixMappings="xmlns:ns0='urn:microsoft-dynamics-nav/reports/NPR Purchase Order/6014617/'" w:xpath="/ns0:NavWordReportXmlPart[1]/ns0:Purchase_Header[1]/ns0:SWIFTCaption[1]" w:storeItemID="{7D164763-0F82-4934-9643-3C9C721E8F3A}"/>
+              <w:dataBinding w:prefixMappings="xmlns:ns0='urn:microsoft-dynamics-nav/reports/NP Purchase Order/6014617/'" w:xpath="/ns0:NavWordReportXmlPart[1]/ns0:Purchase_Header[1]/ns0:SWIFTCaption[1]" w:storeItemID="{7D164763-0F82-4934-9643-3C9C721E8F3A}"/>
               <w:text/>
             </w:sdtPr>
             <w:sdtEndPr/>
@@ -1776,12 +1776,12 @@
                 <w:lang w:eastAsia="en-US"/>
               </w:rPr>
               <w:alias w:val="#Nav: /Purchase_Header/CopyLoop/PageLoop/SWIFT_CompanyInfo"/>
-              <w:tag w:val="#Nav: NPR Purchase Order/6014617"/>
+              <w:tag w:val="#Nav: NP Purchase Order/6014617"/>
               <w:id w:val="981501636"/>
               <w:placeholder>
                 <w:docPart w:val="5ADAF2CFFE324D6493DFE1137B456566"/>
               </w:placeholder>
-              <w:dataBinding w:prefixMappings="xmlns:ns0='urn:microsoft-dynamics-nav/reports/NPR Purchase Order/6014617/'" w:xpath="/ns0:NavWordReportXmlPart[1]/ns0:Purchase_Header[1]/ns0:CopyLoop[1]/ns0:PageLoop[1]/ns0:SWIFT_CompanyInfo[1]" w:storeItemID="{7D164763-0F82-4934-9643-3C9C721E8F3A}"/>
+              <w:dataBinding w:prefixMappings="xmlns:ns0='urn:microsoft-dynamics-nav/reports/NP Purchase Order/6014617/'" w:xpath="/ns0:NavWordReportXmlPart[1]/ns0:Purchase_Header[1]/ns0:CopyLoop[1]/ns0:PageLoop[1]/ns0:SWIFT_CompanyInfo[1]" w:storeItemID="{7D164763-0F82-4934-9643-3C9C721E8F3A}"/>
               <w:text/>
             </w:sdtPr>
             <w:sdtEndPr/>
@@ -1848,12 +1848,12 @@
                 <w:lang w:val="en-US" w:eastAsia="en-US"/>
               </w:rPr>
               <w:alias w:val="#Nav: /Purchase_Header/CopyLoop/PageLoop/RoundLoop/TotalInclVATText"/>
-              <w:tag w:val="#Nav: NPR Purchase Order/6014617"/>
+              <w:tag w:val="#Nav: NP Purchase Order/6014617"/>
               <w:id w:val="-762532459"/>
               <w:placeholder>
                 <w:docPart w:val="5ADAF2CFFE324D6493DFE1137B456566"/>
               </w:placeholder>
-              <w:dataBinding w:prefixMappings="xmlns:ns0='urn:microsoft-dynamics-nav/reports/NPR Purchase Order/6014617/'" w:xpath="/ns0:NavWordReportXmlPart[1]/ns0:Purchase_Header[1]/ns0:CopyLoop[1]/ns0:PageLoop[1]/ns0:RoundLoop[1]/ns0:TotalInclVATText[1]" w:storeItemID="{7D164763-0F82-4934-9643-3C9C721E8F3A}"/>
+              <w:dataBinding w:prefixMappings="xmlns:ns0='urn:microsoft-dynamics-nav/reports/NP Purchase Order/6014617/'" w:xpath="/ns0:NavWordReportXmlPart[1]/ns0:Purchase_Header[1]/ns0:CopyLoop[1]/ns0:PageLoop[1]/ns0:RoundLoop[1]/ns0:TotalInclVATText[1]" w:storeItemID="{7D164763-0F82-4934-9643-3C9C721E8F3A}"/>
               <w:text/>
             </w:sdtPr>
             <w:sdtEndPr/>
@@ -1897,12 +1897,12 @@
               <w:lang w:val="en-US" w:eastAsia="en-US"/>
             </w:rPr>
             <w:alias w:val="#Nav: /Purchase_Header/CopyLoop/PageLoop/Totals/TotalAmountIncludingVAT_Totals"/>
-            <w:tag w:val="#Nav: NPR Purchase Order/6014617"/>
+            <w:tag w:val="#Nav: NP Purchase Order/6014617"/>
             <w:id w:val="1962374010"/>
             <w:placeholder>
               <w:docPart w:val="5ADAF2CFFE324D6493DFE1137B456566"/>
             </w:placeholder>
-            <w:dataBinding w:prefixMappings="xmlns:ns0='urn:microsoft-dynamics-nav/reports/NPR Purchase Order/6014617/'" w:xpath="/ns0:NavWordReportXmlPart[1]/ns0:Purchase_Header[1]/ns0:CopyLoop[1]/ns0:PageLoop[1]/ns0:Totals[1]/ns0:TotalAmountIncludingVAT_Totals[1]" w:storeItemID="{7D164763-0F82-4934-9643-3C9C721E8F3A}"/>
+            <w:dataBinding w:prefixMappings="xmlns:ns0='urn:microsoft-dynamics-nav/reports/NP Purchase Order/6014617/'" w:xpath="/ns0:NavWordReportXmlPart[1]/ns0:Purchase_Header[1]/ns0:CopyLoop[1]/ns0:PageLoop[1]/ns0:Totals[1]/ns0:TotalAmountIncludingVAT_Totals[1]" w:storeItemID="{7D164763-0F82-4934-9643-3C9C721E8F3A}"/>
             <w:text/>
           </w:sdtPr>
           <w:sdtEndPr/>
@@ -2159,12 +2159,12 @@
                 <w:lang w:val="en-US" w:eastAsia="en-US"/>
               </w:rPr>
               <w:alias w:val="#Nav: /Purchase_Header/CopyLoop/PageLoop/CompanyAddr1"/>
-              <w:tag w:val="#Nav: NPR Purchase Order/6014617"/>
+              <w:tag w:val="#Nav: NP Purchase Order/6014617"/>
               <w:id w:val="935636921"/>
               <w:placeholder>
                 <w:docPart w:val="01613E6191B44CCD87E5F9B2C89A4F3E"/>
               </w:placeholder>
-              <w:dataBinding w:prefixMappings="xmlns:ns0='urn:microsoft-dynamics-nav/reports/NPR Purchase Order/6014617/'" w:xpath="/ns0:NavWordReportXmlPart[1]/ns0:Purchase_Header[1]/ns0:CopyLoop[1]/ns0:PageLoop[1]/ns0:CompanyAddr1[1]" w:storeItemID="{7D164763-0F82-4934-9643-3C9C721E8F3A}"/>
+              <w:dataBinding w:prefixMappings="xmlns:ns0='urn:microsoft-dynamics-nav/reports/NP Purchase Order/6014617/'" w:xpath="/ns0:NavWordReportXmlPart[1]/ns0:Purchase_Header[1]/ns0:CopyLoop[1]/ns0:PageLoop[1]/ns0:CompanyAddr1[1]" w:storeItemID="{7D164763-0F82-4934-9643-3C9C721E8F3A}"/>
               <w:text/>
             </w:sdtPr>
             <w:sdtEndPr/>
@@ -2204,12 +2204,12 @@
                 <w:lang w:val="en-US" w:eastAsia="en-US"/>
               </w:rPr>
               <w:alias w:val="#Nav: /Purchase_Header/CopyLoop/PageLoop/CompanyAddr2"/>
-              <w:tag w:val="#Nav: NPR Purchase Order/6014617"/>
+              <w:tag w:val="#Nav: NP Purchase Order/6014617"/>
               <w:id w:val="-1399972863"/>
               <w:placeholder>
                 <w:docPart w:val="01613E6191B44CCD87E5F9B2C89A4F3E"/>
               </w:placeholder>
-              <w:dataBinding w:prefixMappings="xmlns:ns0='urn:microsoft-dynamics-nav/reports/NPR Purchase Order/6014617/'" w:xpath="/ns0:NavWordReportXmlPart[1]/ns0:Purchase_Header[1]/ns0:CopyLoop[1]/ns0:PageLoop[1]/ns0:CompanyAddr2[1]" w:storeItemID="{7D164763-0F82-4934-9643-3C9C721E8F3A}"/>
+              <w:dataBinding w:prefixMappings="xmlns:ns0='urn:microsoft-dynamics-nav/reports/NP Purchase Order/6014617/'" w:xpath="/ns0:NavWordReportXmlPart[1]/ns0:Purchase_Header[1]/ns0:CopyLoop[1]/ns0:PageLoop[1]/ns0:CompanyAddr2[1]" w:storeItemID="{7D164763-0F82-4934-9643-3C9C721E8F3A}"/>
               <w:text/>
             </w:sdtPr>
             <w:sdtEndPr/>
@@ -2249,12 +2249,12 @@
                 <w:lang w:val="en-US" w:eastAsia="en-US"/>
               </w:rPr>
               <w:alias w:val="#Nav: /Purchase_Header/CopyLoop/PageLoop/CompanyAddr3"/>
-              <w:tag w:val="#Nav: NPR Purchase Order/6014617"/>
+              <w:tag w:val="#Nav: NP Purchase Order/6014617"/>
               <w:id w:val="-1334607650"/>
               <w:placeholder>
                 <w:docPart w:val="01613E6191B44CCD87E5F9B2C89A4F3E"/>
               </w:placeholder>
-              <w:dataBinding w:prefixMappings="xmlns:ns0='urn:microsoft-dynamics-nav/reports/NPR Purchase Order/6014617/'" w:xpath="/ns0:NavWordReportXmlPart[1]/ns0:Purchase_Header[1]/ns0:CopyLoop[1]/ns0:PageLoop[1]/ns0:CompanyAddr3[1]" w:storeItemID="{7D164763-0F82-4934-9643-3C9C721E8F3A}"/>
+              <w:dataBinding w:prefixMappings="xmlns:ns0='urn:microsoft-dynamics-nav/reports/NP Purchase Order/6014617/'" w:xpath="/ns0:NavWordReportXmlPart[1]/ns0:Purchase_Header[1]/ns0:CopyLoop[1]/ns0:PageLoop[1]/ns0:CompanyAddr3[1]" w:storeItemID="{7D164763-0F82-4934-9643-3C9C721E8F3A}"/>
               <w:text/>
             </w:sdtPr>
             <w:sdtEndPr/>
@@ -2291,12 +2291,12 @@
               <w:lang w:val="en-US" w:eastAsia="en-US"/>
             </w:rPr>
             <w:alias w:val="#Nav: /Purchase_Header/CopyLoop/PageLoop/CompanyInfoPhoneNoCaption"/>
-            <w:tag w:val="#Nav: NPR Purchase Order/6014617"/>
+            <w:tag w:val="#Nav: NP Purchase Order/6014617"/>
             <w:id w:val="581880273"/>
             <w:placeholder>
               <w:docPart w:val="01613E6191B44CCD87E5F9B2C89A4F3E"/>
             </w:placeholder>
-            <w:dataBinding w:prefixMappings="xmlns:ns0='urn:microsoft-dynamics-nav/reports/NPR Purchase Order/6014617/'" w:xpath="/ns0:NavWordReportXmlPart[1]/ns0:Purchase_Header[1]/ns0:CopyLoop[1]/ns0:PageLoop[1]/ns0:CompanyInfoPhoneNoCaption[1]" w:storeItemID="{7D164763-0F82-4934-9643-3C9C721E8F3A}"/>
+            <w:dataBinding w:prefixMappings="xmlns:ns0='urn:microsoft-dynamics-nav/reports/NP Purchase Order/6014617/'" w:xpath="/ns0:NavWordReportXmlPart[1]/ns0:Purchase_Header[1]/ns0:CopyLoop[1]/ns0:PageLoop[1]/ns0:CompanyInfoPhoneNoCaption[1]" w:storeItemID="{7D164763-0F82-4934-9643-3C9C721E8F3A}"/>
             <w:text/>
           </w:sdtPr>
           <w:sdtEndPr/>
@@ -2347,12 +2347,12 @@
               <w:lang w:val="en-US" w:eastAsia="en-US"/>
             </w:rPr>
             <w:alias w:val="#Nav: /Purchase_Header/CopyLoop/PageLoop/CompanyInfoPhoneNo"/>
-            <w:tag w:val="#Nav: NPR Purchase Order/6014617"/>
+            <w:tag w:val="#Nav: NP Purchase Order/6014617"/>
             <w:id w:val="-928346671"/>
             <w:placeholder>
               <w:docPart w:val="01613E6191B44CCD87E5F9B2C89A4F3E"/>
             </w:placeholder>
-            <w:dataBinding w:prefixMappings="xmlns:ns0='urn:microsoft-dynamics-nav/reports/NPR Purchase Order/6014617/'" w:xpath="/ns0:NavWordReportXmlPart[1]/ns0:Purchase_Header[1]/ns0:CopyLoop[1]/ns0:PageLoop[1]/ns0:CompanyInfoPhoneNo[1]" w:storeItemID="{7D164763-0F82-4934-9643-3C9C721E8F3A}"/>
+            <w:dataBinding w:prefixMappings="xmlns:ns0='urn:microsoft-dynamics-nav/reports/NP Purchase Order/6014617/'" w:xpath="/ns0:NavWordReportXmlPart[1]/ns0:Purchase_Header[1]/ns0:CopyLoop[1]/ns0:PageLoop[1]/ns0:CompanyInfoPhoneNo[1]" w:storeItemID="{7D164763-0F82-4934-9643-3C9C721E8F3A}"/>
             <w:text/>
           </w:sdtPr>
           <w:sdtEndPr/>
@@ -2402,12 +2402,12 @@
               <w:lang w:val="en-US" w:eastAsia="en-US"/>
             </w:rPr>
             <w:alias w:val="#Nav: /Purchase_Header/EmailIDCaption"/>
-            <w:tag w:val="#Nav: NPR Purchase Order/6014617"/>
+            <w:tag w:val="#Nav: NP Purchase Order/6014617"/>
             <w:id w:val="-234322253"/>
             <w:placeholder>
               <w:docPart w:val="01613E6191B44CCD87E5F9B2C89A4F3E"/>
             </w:placeholder>
-            <w:dataBinding w:prefixMappings="xmlns:ns0='urn:microsoft-dynamics-nav/reports/NPR Purchase Order/6014617/'" w:xpath="/ns0:NavWordReportXmlPart[1]/ns0:Purchase_Header[1]/ns0:EmailIDCaption[1]" w:storeItemID="{7D164763-0F82-4934-9643-3C9C721E8F3A}"/>
+            <w:dataBinding w:prefixMappings="xmlns:ns0='urn:microsoft-dynamics-nav/reports/NP Purchase Order/6014617/'" w:xpath="/ns0:NavWordReportXmlPart[1]/ns0:Purchase_Header[1]/ns0:EmailIDCaption[1]" w:storeItemID="{7D164763-0F82-4934-9643-3C9C721E8F3A}"/>
             <w:text/>
           </w:sdtPr>
           <w:sdtEndPr/>
@@ -2458,12 +2458,12 @@
               <w:lang w:val="en-US" w:eastAsia="en-US"/>
             </w:rPr>
             <w:alias w:val="#Nav: /Purchase_Header/CopyLoop/PageLoop/CompanyInfoEmail"/>
-            <w:tag w:val="#Nav: NPR Purchase Order/6014617"/>
+            <w:tag w:val="#Nav: NP Purchase Order/6014617"/>
             <w:id w:val="-554082338"/>
             <w:placeholder>
               <w:docPart w:val="01613E6191B44CCD87E5F9B2C89A4F3E"/>
             </w:placeholder>
-            <w:dataBinding w:prefixMappings="xmlns:ns0='urn:microsoft-dynamics-nav/reports/NPR Purchase Order/6014617/'" w:xpath="/ns0:NavWordReportXmlPart[1]/ns0:Purchase_Header[1]/ns0:CopyLoop[1]/ns0:PageLoop[1]/ns0:CompanyInfoEmail[1]" w:storeItemID="{7D164763-0F82-4934-9643-3C9C721E8F3A}"/>
+            <w:dataBinding w:prefixMappings="xmlns:ns0='urn:microsoft-dynamics-nav/reports/NP Purchase Order/6014617/'" w:xpath="/ns0:NavWordReportXmlPart[1]/ns0:Purchase_Header[1]/ns0:CopyLoop[1]/ns0:PageLoop[1]/ns0:CompanyInfoEmail[1]" w:storeItemID="{7D164763-0F82-4934-9643-3C9C721E8F3A}"/>
             <w:text/>
           </w:sdtPr>
           <w:sdtEndPr/>
@@ -2533,12 +2533,12 @@
                 <w:lang w:val="en-US" w:eastAsia="en-US"/>
               </w:rPr>
               <w:alias w:val="#Nav: /Purchase_Header/CopyLoop/PageLoop/CompanyInfoVATRegNoCaption"/>
-              <w:tag w:val="#Nav: NPR Purchase Order/6014617"/>
+              <w:tag w:val="#Nav: NP Purchase Order/6014617"/>
               <w:id w:val="454675497"/>
               <w:placeholder>
                 <w:docPart w:val="01613E6191B44CCD87E5F9B2C89A4F3E"/>
               </w:placeholder>
-              <w:dataBinding w:prefixMappings="xmlns:ns0='urn:microsoft-dynamics-nav/reports/NPR Purchase Order/6014617/'" w:xpath="/ns0:NavWordReportXmlPart[1]/ns0:Purchase_Header[1]/ns0:CopyLoop[1]/ns0:PageLoop[1]/ns0:CompanyInfoVATRegNoCaption[1]" w:storeItemID="{7D164763-0F82-4934-9643-3C9C721E8F3A}"/>
+              <w:dataBinding w:prefixMappings="xmlns:ns0='urn:microsoft-dynamics-nav/reports/NP Purchase Order/6014617/'" w:xpath="/ns0:NavWordReportXmlPart[1]/ns0:Purchase_Header[1]/ns0:CopyLoop[1]/ns0:PageLoop[1]/ns0:CompanyInfoVATRegNoCaption[1]" w:storeItemID="{7D164763-0F82-4934-9643-3C9C721E8F3A}"/>
               <w:text/>
             </w:sdtPr>
             <w:sdtEndPr/>
@@ -2588,12 +2588,12 @@
               <w:lang w:val="en-US" w:eastAsia="en-US"/>
             </w:rPr>
             <w:alias w:val="#Nav: /Purchase_Header/CopyLoop/PageLoop/CompanyInfoVATRegNo"/>
-            <w:tag w:val="#Nav: NPR Purchase Order/6014617"/>
+            <w:tag w:val="#Nav: NP Purchase Order/6014617"/>
             <w:id w:val="-1356418260"/>
             <w:placeholder>
               <w:docPart w:val="01613E6191B44CCD87E5F9B2C89A4F3E"/>
             </w:placeholder>
-            <w:dataBinding w:prefixMappings="xmlns:ns0='urn:microsoft-dynamics-nav/reports/NPR Purchase Order/6014617/'" w:xpath="/ns0:NavWordReportXmlPart[1]/ns0:Purchase_Header[1]/ns0:CopyLoop[1]/ns0:PageLoop[1]/ns0:CompanyInfoVATRegNo[1]" w:storeItemID="{7D164763-0F82-4934-9643-3C9C721E8F3A}"/>
+            <w:dataBinding w:prefixMappings="xmlns:ns0='urn:microsoft-dynamics-nav/reports/NP Purchase Order/6014617/'" w:xpath="/ns0:NavWordReportXmlPart[1]/ns0:Purchase_Header[1]/ns0:CopyLoop[1]/ns0:PageLoop[1]/ns0:CompanyInfoVATRegNo[1]" w:storeItemID="{7D164763-0F82-4934-9643-3C9C721E8F3A}"/>
             <w:text/>
           </w:sdtPr>
           <w:sdtEndPr/>
@@ -2810,12 +2810,12 @@
                 <w:lang w:val="en-US" w:eastAsia="en-US"/>
               </w:rPr>
               <w:alias w:val="#Nav: /Purchase_Header/CopyLoop/PageLoop/CompanyAddr1"/>
-              <w:tag w:val="#Nav: NPR Purchase Order/6014617"/>
+              <w:tag w:val="#Nav: NP Purchase Order/6014617"/>
               <w:id w:val="-386571256"/>
               <w:placeholder>
                 <w:docPart w:val="D8EC0C2CB5784FD2A926FB2B84F5BDF1"/>
               </w:placeholder>
-              <w:dataBinding w:prefixMappings="xmlns:ns0='urn:microsoft-dynamics-nav/reports/NPR Purchase Order/6014617/'" w:xpath="/ns0:NavWordReportXmlPart[1]/ns0:Purchase_Header[1]/ns0:CopyLoop[1]/ns0:PageLoop[1]/ns0:CompanyAddr1[1]" w:storeItemID="{7D164763-0F82-4934-9643-3C9C721E8F3A}"/>
+              <w:dataBinding w:prefixMappings="xmlns:ns0='urn:microsoft-dynamics-nav/reports/NP Purchase Order/6014617/'" w:xpath="/ns0:NavWordReportXmlPart[1]/ns0:Purchase_Header[1]/ns0:CopyLoop[1]/ns0:PageLoop[1]/ns0:CompanyAddr1[1]" w:storeItemID="{7D164763-0F82-4934-9643-3C9C721E8F3A}"/>
               <w:text/>
             </w:sdtPr>
             <w:sdtEndPr/>
@@ -2855,12 +2855,12 @@
                 <w:lang w:val="en-US" w:eastAsia="en-US"/>
               </w:rPr>
               <w:alias w:val="#Nav: /Purchase_Header/CopyLoop/PageLoop/CompanyAddr2"/>
-              <w:tag w:val="#Nav: NPR Purchase Order/6014617"/>
+              <w:tag w:val="#Nav: NP Purchase Order/6014617"/>
               <w:id w:val="-774477789"/>
               <w:placeholder>
                 <w:docPart w:val="D8EC0C2CB5784FD2A926FB2B84F5BDF1"/>
               </w:placeholder>
-              <w:dataBinding w:prefixMappings="xmlns:ns0='urn:microsoft-dynamics-nav/reports/NPR Purchase Order/6014617/'" w:xpath="/ns0:NavWordReportXmlPart[1]/ns0:Purchase_Header[1]/ns0:CopyLoop[1]/ns0:PageLoop[1]/ns0:CompanyAddr2[1]" w:storeItemID="{7D164763-0F82-4934-9643-3C9C721E8F3A}"/>
+              <w:dataBinding w:prefixMappings="xmlns:ns0='urn:microsoft-dynamics-nav/reports/NP Purchase Order/6014617/'" w:xpath="/ns0:NavWordReportXmlPart[1]/ns0:Purchase_Header[1]/ns0:CopyLoop[1]/ns0:PageLoop[1]/ns0:CompanyAddr2[1]" w:storeItemID="{7D164763-0F82-4934-9643-3C9C721E8F3A}"/>
               <w:text/>
             </w:sdtPr>
             <w:sdtEndPr/>
@@ -2900,12 +2900,12 @@
                 <w:lang w:val="en-US" w:eastAsia="en-US"/>
               </w:rPr>
               <w:alias w:val="#Nav: /Purchase_Header/CopyLoop/PageLoop/CompanyAddr3"/>
-              <w:tag w:val="#Nav: NPR Purchase Order/6014617"/>
+              <w:tag w:val="#Nav: NP Purchase Order/6014617"/>
               <w:id w:val="1284779710"/>
               <w:placeholder>
                 <w:docPart w:val="D8EC0C2CB5784FD2A926FB2B84F5BDF1"/>
               </w:placeholder>
-              <w:dataBinding w:prefixMappings="xmlns:ns0='urn:microsoft-dynamics-nav/reports/NPR Purchase Order/6014617/'" w:xpath="/ns0:NavWordReportXmlPart[1]/ns0:Purchase_Header[1]/ns0:CopyLoop[1]/ns0:PageLoop[1]/ns0:CompanyAddr3[1]" w:storeItemID="{7D164763-0F82-4934-9643-3C9C721E8F3A}"/>
+              <w:dataBinding w:prefixMappings="xmlns:ns0='urn:microsoft-dynamics-nav/reports/NP Purchase Order/6014617/'" w:xpath="/ns0:NavWordReportXmlPart[1]/ns0:Purchase_Header[1]/ns0:CopyLoop[1]/ns0:PageLoop[1]/ns0:CompanyAddr3[1]" w:storeItemID="{7D164763-0F82-4934-9643-3C9C721E8F3A}"/>
               <w:text/>
             </w:sdtPr>
             <w:sdtEndPr/>
@@ -2942,12 +2942,12 @@
               <w:lang w:val="en-US" w:eastAsia="en-US"/>
             </w:rPr>
             <w:alias w:val="#Nav: /Purchase_Header/CopyLoop/PageLoop/CompanyInfoPhoneNoCaption"/>
-            <w:tag w:val="#Nav: NPR Purchase Order/6014617"/>
+            <w:tag w:val="#Nav: NP Purchase Order/6014617"/>
             <w:id w:val="-2131386831"/>
             <w:placeholder>
               <w:docPart w:val="D8EC0C2CB5784FD2A926FB2B84F5BDF1"/>
             </w:placeholder>
-            <w:dataBinding w:prefixMappings="xmlns:ns0='urn:microsoft-dynamics-nav/reports/NPR Purchase Order/6014617/'" w:xpath="/ns0:NavWordReportXmlPart[1]/ns0:Purchase_Header[1]/ns0:CopyLoop[1]/ns0:PageLoop[1]/ns0:CompanyInfoPhoneNoCaption[1]" w:storeItemID="{7D164763-0F82-4934-9643-3C9C721E8F3A}"/>
+            <w:dataBinding w:prefixMappings="xmlns:ns0='urn:microsoft-dynamics-nav/reports/NP Purchase Order/6014617/'" w:xpath="/ns0:NavWordReportXmlPart[1]/ns0:Purchase_Header[1]/ns0:CopyLoop[1]/ns0:PageLoop[1]/ns0:CompanyInfoPhoneNoCaption[1]" w:storeItemID="{7D164763-0F82-4934-9643-3C9C721E8F3A}"/>
             <w:text/>
           </w:sdtPr>
           <w:sdtEndPr/>
@@ -2998,12 +2998,12 @@
               <w:lang w:val="en-US" w:eastAsia="en-US"/>
             </w:rPr>
             <w:alias w:val="#Nav: /Purchase_Header/CopyLoop/PageLoop/CompanyInfoPhoneNo"/>
-            <w:tag w:val="#Nav: NPR Purchase Order/6014617"/>
+            <w:tag w:val="#Nav: NP Purchase Order/6014617"/>
             <w:id w:val="312304486"/>
             <w:placeholder>
               <w:docPart w:val="D8EC0C2CB5784FD2A926FB2B84F5BDF1"/>
             </w:placeholder>
-            <w:dataBinding w:prefixMappings="xmlns:ns0='urn:microsoft-dynamics-nav/reports/NPR Purchase Order/6014617/'" w:xpath="/ns0:NavWordReportXmlPart[1]/ns0:Purchase_Header[1]/ns0:CopyLoop[1]/ns0:PageLoop[1]/ns0:CompanyInfoPhoneNo[1]" w:storeItemID="{7D164763-0F82-4934-9643-3C9C721E8F3A}"/>
+            <w:dataBinding w:prefixMappings="xmlns:ns0='urn:microsoft-dynamics-nav/reports/NP Purchase Order/6014617/'" w:xpath="/ns0:NavWordReportXmlPart[1]/ns0:Purchase_Header[1]/ns0:CopyLoop[1]/ns0:PageLoop[1]/ns0:CompanyInfoPhoneNo[1]" w:storeItemID="{7D164763-0F82-4934-9643-3C9C721E8F3A}"/>
             <w:text/>
           </w:sdtPr>
           <w:sdtEndPr/>
@@ -3053,12 +3053,12 @@
               <w:lang w:val="en-US" w:eastAsia="en-US"/>
             </w:rPr>
             <w:alias w:val="#Nav: /Purchase_Header/EmailIDCaption"/>
-            <w:tag w:val="#Nav: NPR Purchase Order/6014617"/>
+            <w:tag w:val="#Nav: NP Purchase Order/6014617"/>
             <w:id w:val="1649007306"/>
             <w:placeholder>
               <w:docPart w:val="D8EC0C2CB5784FD2A926FB2B84F5BDF1"/>
             </w:placeholder>
-            <w:dataBinding w:prefixMappings="xmlns:ns0='urn:microsoft-dynamics-nav/reports/NPR Purchase Order/6014617/'" w:xpath="/ns0:NavWordReportXmlPart[1]/ns0:Purchase_Header[1]/ns0:EmailIDCaption[1]" w:storeItemID="{7D164763-0F82-4934-9643-3C9C721E8F3A}"/>
+            <w:dataBinding w:prefixMappings="xmlns:ns0='urn:microsoft-dynamics-nav/reports/NP Purchase Order/6014617/'" w:xpath="/ns0:NavWordReportXmlPart[1]/ns0:Purchase_Header[1]/ns0:EmailIDCaption[1]" w:storeItemID="{7D164763-0F82-4934-9643-3C9C721E8F3A}"/>
             <w:text/>
           </w:sdtPr>
           <w:sdtEndPr/>
@@ -3109,12 +3109,12 @@
               <w:lang w:val="en-US" w:eastAsia="en-US"/>
             </w:rPr>
             <w:alias w:val="#Nav: /Purchase_Header/CopyLoop/PageLoop/CompanyInfoEmail"/>
-            <w:tag w:val="#Nav: NPR Purchase Order/6014617"/>
+            <w:tag w:val="#Nav: NP Purchase Order/6014617"/>
             <w:id w:val="-860048939"/>
             <w:placeholder>
               <w:docPart w:val="D8EC0C2CB5784FD2A926FB2B84F5BDF1"/>
             </w:placeholder>
-            <w:dataBinding w:prefixMappings="xmlns:ns0='urn:microsoft-dynamics-nav/reports/NPR Purchase Order/6014617/'" w:xpath="/ns0:NavWordReportXmlPart[1]/ns0:Purchase_Header[1]/ns0:CopyLoop[1]/ns0:PageLoop[1]/ns0:CompanyInfoEmail[1]" w:storeItemID="{7D164763-0F82-4934-9643-3C9C721E8F3A}"/>
+            <w:dataBinding w:prefixMappings="xmlns:ns0='urn:microsoft-dynamics-nav/reports/NP Purchase Order/6014617/'" w:xpath="/ns0:NavWordReportXmlPart[1]/ns0:Purchase_Header[1]/ns0:CopyLoop[1]/ns0:PageLoop[1]/ns0:CompanyInfoEmail[1]" w:storeItemID="{7D164763-0F82-4934-9643-3C9C721E8F3A}"/>
             <w:text/>
           </w:sdtPr>
           <w:sdtEndPr/>
@@ -3184,12 +3184,12 @@
                 <w:lang w:val="en-US" w:eastAsia="en-US"/>
               </w:rPr>
               <w:alias w:val="#Nav: /Purchase_Header/CopyLoop/PageLoop/CompanyInfoVATRegNoCaption"/>
-              <w:tag w:val="#Nav: NPR Purchase Order/6014617"/>
+              <w:tag w:val="#Nav: NP Purchase Order/6014617"/>
               <w:id w:val="-1553918075"/>
               <w:placeholder>
                 <w:docPart w:val="D8EC0C2CB5784FD2A926FB2B84F5BDF1"/>
               </w:placeholder>
-              <w:dataBinding w:prefixMappings="xmlns:ns0='urn:microsoft-dynamics-nav/reports/NPR Purchase Order/6014617/'" w:xpath="/ns0:NavWordReportXmlPart[1]/ns0:Purchase_Header[1]/ns0:CopyLoop[1]/ns0:PageLoop[1]/ns0:CompanyInfoVATRegNoCaption[1]" w:storeItemID="{7D164763-0F82-4934-9643-3C9C721E8F3A}"/>
+              <w:dataBinding w:prefixMappings="xmlns:ns0='urn:microsoft-dynamics-nav/reports/NP Purchase Order/6014617/'" w:xpath="/ns0:NavWordReportXmlPart[1]/ns0:Purchase_Header[1]/ns0:CopyLoop[1]/ns0:PageLoop[1]/ns0:CompanyInfoVATRegNoCaption[1]" w:storeItemID="{7D164763-0F82-4934-9643-3C9C721E8F3A}"/>
               <w:text/>
             </w:sdtPr>
             <w:sdtEndPr/>
@@ -3239,12 +3239,12 @@
               <w:lang w:val="en-US" w:eastAsia="en-US"/>
             </w:rPr>
             <w:alias w:val="#Nav: /Purchase_Header/CopyLoop/PageLoop/CompanyInfoVATRegNo"/>
-            <w:tag w:val="#Nav: NPR Purchase Order/6014617"/>
+            <w:tag w:val="#Nav: NP Purchase Order/6014617"/>
             <w:id w:val="-1909375228"/>
             <w:placeholder>
               <w:docPart w:val="D8EC0C2CB5784FD2A926FB2B84F5BDF1"/>
             </w:placeholder>
-            <w:dataBinding w:prefixMappings="xmlns:ns0='urn:microsoft-dynamics-nav/reports/NPR Purchase Order/6014617/'" w:xpath="/ns0:NavWordReportXmlPart[1]/ns0:Purchase_Header[1]/ns0:CopyLoop[1]/ns0:PageLoop[1]/ns0:CompanyInfoVATRegNo[1]" w:storeItemID="{7D164763-0F82-4934-9643-3C9C721E8F3A}"/>
+            <w:dataBinding w:prefixMappings="xmlns:ns0='urn:microsoft-dynamics-nav/reports/NP Purchase Order/6014617/'" w:xpath="/ns0:NavWordReportXmlPart[1]/ns0:Purchase_Header[1]/ns0:CopyLoop[1]/ns0:PageLoop[1]/ns0:CompanyInfoVATRegNo[1]" w:storeItemID="{7D164763-0F82-4934-9643-3C9C721E8F3A}"/>
             <w:text/>
           </w:sdtPr>
           <w:sdtEndPr/>
@@ -3373,12 +3373,12 @@
                 <w:lang w:eastAsia="en-US"/>
               </w:rPr>
               <w:alias w:val="#Nav: /Purchase_Header/CopyLoop/PageLoop/RoundLoop/No_PurchLineCaption"/>
-              <w:tag w:val="#Nav: NPR Purchase Order/6014617"/>
+              <w:tag w:val="#Nav: NP Purchase Order/6014617"/>
               <w:id w:val="-620531815"/>
               <w:placeholder>
                 <w:docPart w:val="51C181B599994F2CB4C3C17DA95C63B3"/>
               </w:placeholder>
-              <w:dataBinding w:prefixMappings="xmlns:ns0='urn:microsoft-dynamics-nav/reports/NPR Purchase Order/6014617/'" w:xpath="/ns0:NavWordReportXmlPart[1]/ns0:Purchase_Header[1]/ns0:CopyLoop[1]/ns0:PageLoop[1]/ns0:RoundLoop[1]/ns0:No_PurchLineCaption[1]" w:storeItemID="{7D164763-0F82-4934-9643-3C9C721E8F3A}"/>
+              <w:dataBinding w:prefixMappings="xmlns:ns0='urn:microsoft-dynamics-nav/reports/NP Purchase Order/6014617/'" w:xpath="/ns0:NavWordReportXmlPart[1]/ns0:Purchase_Header[1]/ns0:CopyLoop[1]/ns0:PageLoop[1]/ns0:RoundLoop[1]/ns0:No_PurchLineCaption[1]" w:storeItemID="{7D164763-0F82-4934-9643-3C9C721E8F3A}"/>
               <w:text/>
             </w:sdtPr>
             <w:sdtEndPr/>
@@ -3438,12 +3438,12 @@
                 <w:lang w:eastAsia="en-US"/>
               </w:rPr>
               <w:alias w:val="#Nav: /Purchase_Header/CopyLoop/PageLoop/RoundLoop/VendorItemNoCaption"/>
-              <w:tag w:val="#Nav: NPR Purchase Order/6014617"/>
+              <w:tag w:val="#Nav: NP Purchase Order/6014617"/>
               <w:id w:val="-1457249233"/>
               <w:placeholder>
                 <w:docPart w:val="70CC480CEDD643DFB25A270C1857C0AE"/>
               </w:placeholder>
-              <w:dataBinding w:prefixMappings="xmlns:ns0='urn:microsoft-dynamics-nav/reports/NPR Purchase Order/6014617/'" w:xpath="/ns0:NavWordReportXmlPart[1]/ns0:Purchase_Header[1]/ns0:CopyLoop[1]/ns0:PageLoop[1]/ns0:RoundLoop[1]/ns0:VendorItemNoCaption[1]" w:storeItemID="{7D164763-0F82-4934-9643-3C9C721E8F3A}"/>
+              <w:dataBinding w:prefixMappings="xmlns:ns0='urn:microsoft-dynamics-nav/reports/NP Purchase Order/6014617/'" w:xpath="/ns0:NavWordReportXmlPart[1]/ns0:Purchase_Header[1]/ns0:CopyLoop[1]/ns0:PageLoop[1]/ns0:RoundLoop[1]/ns0:VendorItemNoCaption[1]" w:storeItemID="{7D164763-0F82-4934-9643-3C9C721E8F3A}"/>
               <w:text/>
             </w:sdtPr>
             <w:sdtEndPr/>
@@ -3490,12 +3490,12 @@
                 <w:lang w:eastAsia="en-US"/>
               </w:rPr>
               <w:alias w:val="#Nav: /Purchase_Header/CopyLoop/PageLoop/RoundLoop/Desc_PurchLineCaption"/>
-              <w:tag w:val="#Nav: NPR Purchase Order/6014617"/>
+              <w:tag w:val="#Nav: NP Purchase Order/6014617"/>
               <w:id w:val="1702127053"/>
               <w:placeholder>
                 <w:docPart w:val="305516818D66469F85114A298EDA6A17"/>
               </w:placeholder>
-              <w:dataBinding w:prefixMappings="xmlns:ns0='urn:microsoft-dynamics-nav/reports/NPR Purchase Order/6014617/'" w:xpath="/ns0:NavWordReportXmlPart[1]/ns0:Purchase_Header[1]/ns0:CopyLoop[1]/ns0:PageLoop[1]/ns0:RoundLoop[1]/ns0:Desc_PurchLineCaption[1]" w:storeItemID="{7D164763-0F82-4934-9643-3C9C721E8F3A}"/>
+              <w:dataBinding w:prefixMappings="xmlns:ns0='urn:microsoft-dynamics-nav/reports/NP Purchase Order/6014617/'" w:xpath="/ns0:NavWordReportXmlPart[1]/ns0:Purchase_Header[1]/ns0:CopyLoop[1]/ns0:PageLoop[1]/ns0:RoundLoop[1]/ns0:Desc_PurchLineCaption[1]" w:storeItemID="{7D164763-0F82-4934-9643-3C9C721E8F3A}"/>
               <w:text/>
             </w:sdtPr>
             <w:sdtEndPr/>
@@ -3543,12 +3543,12 @@
                 <w:lang w:eastAsia="en-US"/>
               </w:rPr>
               <w:alias w:val="#Nav: /Purchase_Header/CopyLoop/PageLoop/RoundLoop/Qty_PurchLineCaption"/>
-              <w:tag w:val="#Nav: NPR Purchase Order/6014617"/>
+              <w:tag w:val="#Nav: NP Purchase Order/6014617"/>
               <w:id w:val="-1155520086"/>
               <w:placeholder>
                 <w:docPart w:val="60D4391CB23B4BA28BEB56DF3DB9ECEF"/>
               </w:placeholder>
-              <w:dataBinding w:prefixMappings="xmlns:ns0='urn:microsoft-dynamics-nav/reports/NPR Purchase Order/6014617/'" w:xpath="/ns0:NavWordReportXmlPart[1]/ns0:Purchase_Header[1]/ns0:CopyLoop[1]/ns0:PageLoop[1]/ns0:RoundLoop[1]/ns0:Qty_PurchLineCaption[1]" w:storeItemID="{7D164763-0F82-4934-9643-3C9C721E8F3A}"/>
+              <w:dataBinding w:prefixMappings="xmlns:ns0='urn:microsoft-dynamics-nav/reports/NP Purchase Order/6014617/'" w:xpath="/ns0:NavWordReportXmlPart[1]/ns0:Purchase_Header[1]/ns0:CopyLoop[1]/ns0:PageLoop[1]/ns0:RoundLoop[1]/ns0:Qty_PurchLineCaption[1]" w:storeItemID="{7D164763-0F82-4934-9643-3C9C721E8F3A}"/>
               <w:text/>
             </w:sdtPr>
             <w:sdtEndPr/>
@@ -3583,12 +3583,12 @@
               <w:lang w:eastAsia="en-US"/>
             </w:rPr>
             <w:alias w:val="#Nav: /Purchase_Header/CopyLoop/PageLoop/RoundLoop/UOM_PurchLineCaption"/>
-            <w:tag w:val="#Nav: NPR Purchase Order/6014617"/>
+            <w:tag w:val="#Nav: NP Purchase Order/6014617"/>
             <w:id w:val="-1334825676"/>
             <w:placeholder>
               <w:docPart w:val="0DBCBA56C37F4E2EBFB165048ED11470"/>
             </w:placeholder>
-            <w:dataBinding w:prefixMappings="xmlns:ns0='urn:microsoft-dynamics-nav/reports/NPR Purchase Order/6014617/'" w:xpath="/ns0:NavWordReportXmlPart[1]/ns0:Purchase_Header[1]/ns0:CopyLoop[1]/ns0:PageLoop[1]/ns0:RoundLoop[1]/ns0:UOM_PurchLineCaption[1]" w:storeItemID="{7D164763-0F82-4934-9643-3C9C721E8F3A}"/>
+            <w:dataBinding w:prefixMappings="xmlns:ns0='urn:microsoft-dynamics-nav/reports/NP Purchase Order/6014617/'" w:xpath="/ns0:NavWordReportXmlPart[1]/ns0:Purchase_Header[1]/ns0:CopyLoop[1]/ns0:PageLoop[1]/ns0:RoundLoop[1]/ns0:UOM_PurchLineCaption[1]" w:storeItemID="{7D164763-0F82-4934-9643-3C9C721E8F3A}"/>
             <w:text/>
           </w:sdtPr>
           <w:sdtEndPr/>
@@ -3635,12 +3635,12 @@
               <w:lang w:eastAsia="en-US"/>
             </w:rPr>
             <w:alias w:val="#Nav: /Purchase_Header/CopyLoop/PageLoop/RoundLoop/DirectUniCostCaption"/>
-            <w:tag w:val="#Nav: NPR Purchase Order/6014617"/>
+            <w:tag w:val="#Nav: NP Purchase Order/6014617"/>
             <w:id w:val="2083022447"/>
             <w:placeholder>
               <w:docPart w:val="9B11CDDCFC5C4772AAB08FC9788CA68C"/>
             </w:placeholder>
-            <w:dataBinding w:prefixMappings="xmlns:ns0='urn:microsoft-dynamics-nav/reports/NPR Purchase Order/6014617/'" w:xpath="/ns0:NavWordReportXmlPart[1]/ns0:Purchase_Header[1]/ns0:CopyLoop[1]/ns0:PageLoop[1]/ns0:RoundLoop[1]/ns0:DirectUniCostCaption[1]" w:storeItemID="{7D164763-0F82-4934-9643-3C9C721E8F3A}"/>
+            <w:dataBinding w:prefixMappings="xmlns:ns0='urn:microsoft-dynamics-nav/reports/NP Purchase Order/6014617/'" w:xpath="/ns0:NavWordReportXmlPart[1]/ns0:Purchase_Header[1]/ns0:CopyLoop[1]/ns0:PageLoop[1]/ns0:RoundLoop[1]/ns0:DirectUniCostCaption[1]" w:storeItemID="{7D164763-0F82-4934-9643-3C9C721E8F3A}"/>
             <w:text/>
           </w:sdtPr>
           <w:sdtEndPr/>
@@ -3684,12 +3684,12 @@
             <w:lang w:val="en-US" w:eastAsia="en-US"/>
           </w:rPr>
           <w:alias w:val="#Nav: /Purchase_Header/CopyLoop/PageLoop/RoundLoop/PurchLineLineDiscCaption"/>
-          <w:tag w:val="#Nav: NPR Purchase Order/6014617"/>
+          <w:tag w:val="#Nav: NP Purchase Order/6014617"/>
           <w:id w:val="-126629019"/>
           <w:placeholder>
             <w:docPart w:val="8C4A0D7371D94BCC8B27D1DAC7361442"/>
           </w:placeholder>
-          <w:dataBinding w:prefixMappings="xmlns:ns0='urn:microsoft-dynamics-nav/reports/NPR Purchase Order/6014617/'" w:xpath="/ns0:NavWordReportXmlPart[1]/ns0:Purchase_Header[1]/ns0:CopyLoop[1]/ns0:PageLoop[1]/ns0:RoundLoop[1]/ns0:PurchLineLineDiscCaption[1]" w:storeItemID="{7D164763-0F82-4934-9643-3C9C721E8F3A}"/>
+          <w:dataBinding w:prefixMappings="xmlns:ns0='urn:microsoft-dynamics-nav/reports/NP Purchase Order/6014617/'" w:xpath="/ns0:NavWordReportXmlPart[1]/ns0:Purchase_Header[1]/ns0:CopyLoop[1]/ns0:PageLoop[1]/ns0:RoundLoop[1]/ns0:PurchLineLineDiscCaption[1]" w:storeItemID="{7D164763-0F82-4934-9643-3C9C721E8F3A}"/>
           <w:text/>
         </w:sdtPr>
         <w:sdtEndPr/>
@@ -3741,12 +3741,12 @@
               <w:lang w:eastAsia="en-US"/>
             </w:rPr>
             <w:alias w:val="#Nav: /Purchase_Header/AmountCaption"/>
-            <w:tag w:val="#Nav: NPR Purchase Order/6014617"/>
+            <w:tag w:val="#Nav: NP Purchase Order/6014617"/>
             <w:id w:val="1387520958"/>
             <w:placeholder>
               <w:docPart w:val="E1BDAE1281C04140BC5F0ADC3EF79E54"/>
             </w:placeholder>
-            <w:dataBinding w:prefixMappings="xmlns:ns0='urn:microsoft-dynamics-nav/reports/NPR Purchase Order/6014617/'" w:xpath="/ns0:NavWordReportXmlPart[1]/ns0:Purchase_Header[1]/ns0:AmountCaption[1]" w:storeItemID="{7D164763-0F82-4934-9643-3C9C721E8F3A}"/>
+            <w:dataBinding w:prefixMappings="xmlns:ns0='urn:microsoft-dynamics-nav/reports/NP Purchase Order/6014617/'" w:xpath="/ns0:NavWordReportXmlPart[1]/ns0:Purchase_Header[1]/ns0:AmountCaption[1]" w:storeItemID="{7D164763-0F82-4934-9643-3C9C721E8F3A}"/>
             <w:text/>
           </w:sdtPr>
           <w:sdtEndPr/>
@@ -3832,10 +3832,10 @@
             <w:lang w:val="en-US" w:eastAsia="en-US"/>
           </w:rPr>
           <w:alias w:val="#Nav: /Purchase_Header/CompanyLogo"/>
-          <w:tag w:val="#Nav: NPR Purchase Order/6014617"/>
+          <w:tag w:val="#Nav: NP Purchase Order/6014617"/>
           <w:id w:val="1145699707"/>
           <w:showingPlcHdr/>
-          <w:dataBinding w:prefixMappings="xmlns:ns0='urn:microsoft-dynamics-nav/reports/NPR Purchase Order/6014617/'" w:xpath="/ns0:NavWordReportXmlPart[1]/ns0:Purchase_Header[1]/ns0:CompanyLogo[1]" w:storeItemID="{7D164763-0F82-4934-9643-3C9C721E8F3A}"/>
+          <w:dataBinding w:prefixMappings="xmlns:ns0='urn:microsoft-dynamics-nav/reports/NP Purchase Order/6014617/'" w:xpath="/ns0:NavWordReportXmlPart[1]/ns0:Purchase_Header[1]/ns0:CompanyLogo[1]" w:storeItemID="{7D164763-0F82-4934-9643-3C9C721E8F3A}"/>
           <w:picture/>
         </w:sdtPr>
         <w:sdtEndPr/>
@@ -3930,12 +3930,12 @@
             <w:lang w:eastAsia="en-US"/>
           </w:rPr>
           <w:alias w:val="#Nav: /Purchase_Header/DocCaption"/>
-          <w:tag w:val="#Nav: NPR Purchase Order/6014617"/>
+          <w:tag w:val="#Nav: NP Purchase Order/6014617"/>
           <w:id w:val="8654523"/>
           <w:placeholder>
             <w:docPart w:val="53EDA2235D4B4939814FB8C5B1D0A0FA"/>
           </w:placeholder>
-          <w:dataBinding w:prefixMappings="xmlns:ns0='urn:microsoft-dynamics-nav/reports/NPR Purchase Order/6014617/'" w:xpath="/ns0:NavWordReportXmlPart[1]/ns0:Purchase_Header[1]/ns0:DocCaption[1]" w:storeItemID="{7D164763-0F82-4934-9643-3C9C721E8F3A}"/>
+          <w:dataBinding w:prefixMappings="xmlns:ns0='urn:microsoft-dynamics-nav/reports/NP Purchase Order/6014617/'" w:xpath="/ns0:NavWordReportXmlPart[1]/ns0:Purchase_Header[1]/ns0:DocCaption[1]" w:storeItemID="{7D164763-0F82-4934-9643-3C9C721E8F3A}"/>
           <w:text/>
         </w:sdtPr>
         <w:sdtEndPr/>
@@ -4016,12 +4016,12 @@
               <w:lang w:eastAsia="en-US"/>
             </w:rPr>
             <w:alias w:val="#Nav: /Purchase_Header/CopyLoop/PageLoop/OrderNoCaption"/>
-            <w:tag w:val="#Nav: NPR Purchase Order/6014617"/>
+            <w:tag w:val="#Nav: NP Purchase Order/6014617"/>
             <w:id w:val="-1795753024"/>
             <w:placeholder>
               <w:docPart w:val="B5677FC027A2427E989F7A28E27E5C20"/>
             </w:placeholder>
-            <w:dataBinding w:prefixMappings="xmlns:ns0='urn:microsoft-dynamics-nav/reports/NPR Purchase Order/6014617/'" w:xpath="/ns0:NavWordReportXmlPart[1]/ns0:Purchase_Header[1]/ns0:CopyLoop[1]/ns0:PageLoop[1]/ns0:OrderNoCaption[1]" w:storeItemID="{7D164763-0F82-4934-9643-3C9C721E8F3A}"/>
+            <w:dataBinding w:prefixMappings="xmlns:ns0='urn:microsoft-dynamics-nav/reports/NP Purchase Order/6014617/'" w:xpath="/ns0:NavWordReportXmlPart[1]/ns0:Purchase_Header[1]/ns0:CopyLoop[1]/ns0:PageLoop[1]/ns0:OrderNoCaption[1]" w:storeItemID="{7D164763-0F82-4934-9643-3C9C721E8F3A}"/>
             <w:text/>
           </w:sdtPr>
           <w:sdtEndPr/>
@@ -4067,12 +4067,12 @@
             <w:lang w:val="en-US" w:eastAsia="en-US"/>
           </w:rPr>
           <w:alias w:val="#Nav: /Purchase_Header/No_PurchHeader"/>
-          <w:tag w:val="#Nav: NPR Purchase Order/6014617"/>
+          <w:tag w:val="#Nav: NP Purchase Order/6014617"/>
           <w:id w:val="1641844661"/>
           <w:placeholder>
             <w:docPart w:val="B5677FC027A2427E989F7A28E27E5C20"/>
           </w:placeholder>
-          <w:dataBinding w:prefixMappings="xmlns:ns0='urn:microsoft-dynamics-nav/reports/NPR Purchase Order/6014617/'" w:xpath="/ns0:NavWordReportXmlPart[1]/ns0:Purchase_Header[1]/ns0:No_PurchHeader[1]" w:storeItemID="{7D164763-0F82-4934-9643-3C9C721E8F3A}"/>
+          <w:dataBinding w:prefixMappings="xmlns:ns0='urn:microsoft-dynamics-nav/reports/NP Purchase Order/6014617/'" w:xpath="/ns0:NavWordReportXmlPart[1]/ns0:Purchase_Header[1]/ns0:No_PurchHeader[1]" w:storeItemID="{7D164763-0F82-4934-9643-3C9C721E8F3A}"/>
           <w:text/>
         </w:sdtPr>
         <w:sdtEndPr/>
@@ -4152,12 +4152,12 @@
               <w:lang w:eastAsia="en-US"/>
             </w:rPr>
             <w:alias w:val="#Nav: /Purchase_Header/CopyLoop/PageLoop/DocumentDateCaption"/>
-            <w:tag w:val="#Nav: NPR Purchase Order/6014617"/>
+            <w:tag w:val="#Nav: NP Purchase Order/6014617"/>
             <w:id w:val="1614784420"/>
             <w:placeholder>
               <w:docPart w:val="6AA79F1874F4494AA3C4C958D1547B80"/>
             </w:placeholder>
-            <w:dataBinding w:prefixMappings="xmlns:ns0='urn:microsoft-dynamics-nav/reports/NPR Purchase Order/6014617/'" w:xpath="/ns0:NavWordReportXmlPart[1]/ns0:Purchase_Header[1]/ns0:CopyLoop[1]/ns0:PageLoop[1]/ns0:DocumentDateCaption[1]" w:storeItemID="{7D164763-0F82-4934-9643-3C9C721E8F3A}"/>
+            <w:dataBinding w:prefixMappings="xmlns:ns0='urn:microsoft-dynamics-nav/reports/NP Purchase Order/6014617/'" w:xpath="/ns0:NavWordReportXmlPart[1]/ns0:Purchase_Header[1]/ns0:CopyLoop[1]/ns0:PageLoop[1]/ns0:DocumentDateCaption[1]" w:storeItemID="{7D164763-0F82-4934-9643-3C9C721E8F3A}"/>
             <w:text/>
           </w:sdtPr>
           <w:sdtEndPr/>
@@ -4204,12 +4204,12 @@
               <w:lang w:eastAsia="en-US"/>
             </w:rPr>
             <w:alias w:val="#Nav: /Purchase_Header/CopyLoop/PageLoop/DocDate_PurchHeader"/>
-            <w:tag w:val="#Nav: NPR Purchase Order/6014617"/>
+            <w:tag w:val="#Nav: NP Purchase Order/6014617"/>
             <w:id w:val="-1535177987"/>
             <w:placeholder>
               <w:docPart w:val="6AA79F1874F4494AA3C4C958D1547B80"/>
             </w:placeholder>
-            <w:dataBinding w:prefixMappings="xmlns:ns0='urn:microsoft-dynamics-nav/reports/NPR Purchase Order/6014617/'" w:xpath="/ns0:NavWordReportXmlPart[1]/ns0:Purchase_Header[1]/ns0:CopyLoop[1]/ns0:PageLoop[1]/ns0:DocDate_PurchHeader[1]" w:storeItemID="{7D164763-0F82-4934-9643-3C9C721E8F3A}"/>
+            <w:dataBinding w:prefixMappings="xmlns:ns0='urn:microsoft-dynamics-nav/reports/NP Purchase Order/6014617/'" w:xpath="/ns0:NavWordReportXmlPart[1]/ns0:Purchase_Header[1]/ns0:CopyLoop[1]/ns0:PageLoop[1]/ns0:DocDate_PurchHeader[1]" w:storeItemID="{7D164763-0F82-4934-9643-3C9C721E8F3A}"/>
             <w:text/>
           </w:sdtPr>
           <w:sdtEndPr/>
@@ -4282,12 +4282,12 @@
               <w:lang w:eastAsia="en-US"/>
             </w:rPr>
             <w:alias w:val="#Nav: /Purchase_Header/CopyLoop/PageLoop/BuyFrmVendNo_PurchHeaderCaption"/>
-            <w:tag w:val="#Nav: NPR Purchase Order/6014617"/>
+            <w:tag w:val="#Nav: NP Purchase Order/6014617"/>
             <w:id w:val="412289075"/>
             <w:placeholder>
               <w:docPart w:val="430D9E4DAA87482CAAF65405E05C5224"/>
             </w:placeholder>
-            <w:dataBinding w:prefixMappings="xmlns:ns0='urn:microsoft-dynamics-nav/reports/NPR Purchase Order/6014617/'" w:xpath="/ns0:NavWordReportXmlPart[1]/ns0:Purchase_Header[1]/ns0:CopyLoop[1]/ns0:PageLoop[1]/ns0:BuyFrmVendNo_PurchHeaderCaption[1]" w:storeItemID="{7D164763-0F82-4934-9643-3C9C721E8F3A}"/>
+            <w:dataBinding w:prefixMappings="xmlns:ns0='urn:microsoft-dynamics-nav/reports/NP Purchase Order/6014617/'" w:xpath="/ns0:NavWordReportXmlPart[1]/ns0:Purchase_Header[1]/ns0:CopyLoop[1]/ns0:PageLoop[1]/ns0:BuyFrmVendNo_PurchHeaderCaption[1]" w:storeItemID="{7D164763-0F82-4934-9643-3C9C721E8F3A}"/>
             <w:text/>
           </w:sdtPr>
           <w:sdtEndPr/>
@@ -4334,12 +4334,12 @@
               <w:lang w:eastAsia="en-US"/>
             </w:rPr>
             <w:alias w:val="#Nav: /Purchase_Header/CopyLoop/PageLoop/BuyFrmVendNo_PurchHeader"/>
-            <w:tag w:val="#Nav: NPR Purchase Order/6014617"/>
+            <w:tag w:val="#Nav: NP Purchase Order/6014617"/>
             <w:id w:val="-895195833"/>
             <w:placeholder>
               <w:docPart w:val="87CE059739EE490EA9B8A246D721527C"/>
             </w:placeholder>
-            <w:dataBinding w:prefixMappings="xmlns:ns0='urn:microsoft-dynamics-nav/reports/NPR Purchase Order/6014617/'" w:xpath="/ns0:NavWordReportXmlPart[1]/ns0:Purchase_Header[1]/ns0:CopyLoop[1]/ns0:PageLoop[1]/ns0:BuyFrmVendNo_PurchHeader[1]" w:storeItemID="{7D164763-0F82-4934-9643-3C9C721E8F3A}"/>
+            <w:dataBinding w:prefixMappings="xmlns:ns0='urn:microsoft-dynamics-nav/reports/NP Purchase Order/6014617/'" w:xpath="/ns0:NavWordReportXmlPart[1]/ns0:Purchase_Header[1]/ns0:CopyLoop[1]/ns0:PageLoop[1]/ns0:BuyFrmVendNo_PurchHeader[1]" w:storeItemID="{7D164763-0F82-4934-9643-3C9C721E8F3A}"/>
             <w:text/>
           </w:sdtPr>
           <w:sdtEndPr/>
@@ -4474,12 +4474,12 @@
               <w:lang w:eastAsia="en-US"/>
             </w:rPr>
             <w:alias w:val="#Nav: /Purchase_Header/CopyLoop/PageLoop/CurrencyCodeCaption"/>
-            <w:tag w:val="#Nav: NPR Purchase Order/6014617"/>
+            <w:tag w:val="#Nav: NP Purchase Order/6014617"/>
             <w:id w:val="420066314"/>
             <w:placeholder>
               <w:docPart w:val="C147EA52DF7842499841A5DAF61EA6C6"/>
             </w:placeholder>
-            <w:dataBinding w:prefixMappings="xmlns:ns0='urn:microsoft-dynamics-nav/reports/NPR Purchase Order/6014617/'" w:xpath="/ns0:NavWordReportXmlPart[1]/ns0:Purchase_Header[1]/ns0:CopyLoop[1]/ns0:PageLoop[1]/ns0:CurrencyCodeCaption[1]" w:storeItemID="{7D164763-0F82-4934-9643-3C9C721E8F3A}"/>
+            <w:dataBinding w:prefixMappings="xmlns:ns0='urn:microsoft-dynamics-nav/reports/NP Purchase Order/6014617/'" w:xpath="/ns0:NavWordReportXmlPart[1]/ns0:Purchase_Header[1]/ns0:CopyLoop[1]/ns0:PageLoop[1]/ns0:CurrencyCodeCaption[1]" w:storeItemID="{7D164763-0F82-4934-9643-3C9C721E8F3A}"/>
             <w:text/>
           </w:sdtPr>
           <w:sdtEndPr/>
@@ -4527,12 +4527,12 @@
               <w:lang w:eastAsia="en-US"/>
             </w:rPr>
             <w:alias w:val="#Nav: /Purchase_Header/CopyLoop/PageLoop/CurrencyCode_PurchHeader"/>
-            <w:tag w:val="#Nav: NPR Purchase Order/6014617"/>
+            <w:tag w:val="#Nav: NP Purchase Order/6014617"/>
             <w:id w:val="1265032152"/>
             <w:placeholder>
               <w:docPart w:val="C147EA52DF7842499841A5DAF61EA6C6"/>
             </w:placeholder>
-            <w:dataBinding w:prefixMappings="xmlns:ns0='urn:microsoft-dynamics-nav/reports/NPR Purchase Order/6014617/'" w:xpath="/ns0:NavWordReportXmlPart[1]/ns0:Purchase_Header[1]/ns0:CopyLoop[1]/ns0:PageLoop[1]/ns0:CurrencyCode_PurchHeader[1]" w:storeItemID="{7D164763-0F82-4934-9643-3C9C721E8F3A}"/>
+            <w:dataBinding w:prefixMappings="xmlns:ns0='urn:microsoft-dynamics-nav/reports/NP Purchase Order/6014617/'" w:xpath="/ns0:NavWordReportXmlPart[1]/ns0:Purchase_Header[1]/ns0:CopyLoop[1]/ns0:PageLoop[1]/ns0:CurrencyCode_PurchHeader[1]" w:storeItemID="{7D164763-0F82-4934-9643-3C9C721E8F3A}"/>
             <w:text/>
           </w:sdtPr>
           <w:sdtEndPr/>
@@ -4607,12 +4607,12 @@
               <w:lang w:val="en-US" w:eastAsia="en-US"/>
             </w:rPr>
             <w:alias w:val="#Nav: /Purchase_Header/CopyLoop/PageLoop/VATNoText"/>
-            <w:tag w:val="#Nav: NPR Purchase Order/6014617"/>
+            <w:tag w:val="#Nav: NP Purchase Order/6014617"/>
             <w:id w:val="-1576192617"/>
             <w:placeholder>
               <w:docPart w:val="3FF53C17A2704FBDB10AE0789B184726"/>
             </w:placeholder>
-            <w:dataBinding w:prefixMappings="xmlns:ns0='urn:microsoft-dynamics-nav/reports/NPR Purchase Order/6014617/'" w:xpath="/ns0:NavWordReportXmlPart[1]/ns0:Purchase_Header[1]/ns0:CopyLoop[1]/ns0:PageLoop[1]/ns0:VATNoText[1]" w:storeItemID="{7D164763-0F82-4934-9643-3C9C721E8F3A}"/>
+            <w:dataBinding w:prefixMappings="xmlns:ns0='urn:microsoft-dynamics-nav/reports/NP Purchase Order/6014617/'" w:xpath="/ns0:NavWordReportXmlPart[1]/ns0:Purchase_Header[1]/ns0:CopyLoop[1]/ns0:PageLoop[1]/ns0:VATNoText[1]" w:storeItemID="{7D164763-0F82-4934-9643-3C9C721E8F3A}"/>
             <w:text/>
           </w:sdtPr>
           <w:sdtEndPr/>
@@ -4659,12 +4659,12 @@
               <w:lang w:val="en-US" w:eastAsia="en-US"/>
             </w:rPr>
             <w:alias w:val="#Nav: /Purchase_Header/CopyLoop/PageLoop/VATRegNo_PurchHeader"/>
-            <w:tag w:val="#Nav: NPR Purchase Order/6014617"/>
+            <w:tag w:val="#Nav: NP Purchase Order/6014617"/>
             <w:id w:val="752705950"/>
             <w:placeholder>
               <w:docPart w:val="FDC672BA15C7499E87690644BB70F9A1"/>
             </w:placeholder>
-            <w:dataBinding w:prefixMappings="xmlns:ns0='urn:microsoft-dynamics-nav/reports/NPR Purchase Order/6014617/'" w:xpath="/ns0:NavWordReportXmlPart[1]/ns0:Purchase_Header[1]/ns0:CopyLoop[1]/ns0:PageLoop[1]/ns0:VATRegNo_PurchHeader[1]" w:storeItemID="{7D164763-0F82-4934-9643-3C9C721E8F3A}"/>
+            <w:dataBinding w:prefixMappings="xmlns:ns0='urn:microsoft-dynamics-nav/reports/NP Purchase Order/6014617/'" w:xpath="/ns0:NavWordReportXmlPart[1]/ns0:Purchase_Header[1]/ns0:CopyLoop[1]/ns0:PageLoop[1]/ns0:VATRegNo_PurchHeader[1]" w:storeItemID="{7D164763-0F82-4934-9643-3C9C721E8F3A}"/>
             <w:text/>
           </w:sdtPr>
           <w:sdtEndPr/>
@@ -4737,12 +4737,12 @@
               <w:lang w:eastAsia="en-US"/>
             </w:rPr>
             <w:alias w:val="#Nav: /Purchase_Header/CopyLoop/PageLoop/ReferenceText"/>
-            <w:tag w:val="#Nav: NPR Purchase Order/6014617"/>
+            <w:tag w:val="#Nav: NP Purchase Order/6014617"/>
             <w:id w:val="-1432966128"/>
             <w:placeholder>
               <w:docPart w:val="D70CD909C2DE4226832CC2BEBA0BE7DA"/>
             </w:placeholder>
-            <w:dataBinding w:prefixMappings="xmlns:ns0='urn:microsoft-dynamics-nav/reports/NPR Purchase Order/6014617/'" w:xpath="/ns0:NavWordReportXmlPart[1]/ns0:Purchase_Header[1]/ns0:CopyLoop[1]/ns0:PageLoop[1]/ns0:ReferenceText[1]" w:storeItemID="{7D164763-0F82-4934-9643-3C9C721E8F3A}"/>
+            <w:dataBinding w:prefixMappings="xmlns:ns0='urn:microsoft-dynamics-nav/reports/NP Purchase Order/6014617/'" w:xpath="/ns0:NavWordReportXmlPart[1]/ns0:Purchase_Header[1]/ns0:CopyLoop[1]/ns0:PageLoop[1]/ns0:ReferenceText[1]" w:storeItemID="{7D164763-0F82-4934-9643-3C9C721E8F3A}"/>
             <w:text/>
           </w:sdtPr>
           <w:sdtEndPr/>
@@ -4789,12 +4789,12 @@
               <w:lang w:eastAsia="en-US"/>
             </w:rPr>
             <w:alias w:val="#Nav: /Purchase_Header/CopyLoop/PageLoop/YourRef_PurchHeader"/>
-            <w:tag w:val="#Nav: NPR Purchase Order/6014617"/>
+            <w:tag w:val="#Nav: NP Purchase Order/6014617"/>
             <w:id w:val="1005635675"/>
             <w:placeholder>
               <w:docPart w:val="D6B41B3F50D940F09C3DC0757FD18449"/>
             </w:placeholder>
-            <w:dataBinding w:prefixMappings="xmlns:ns0='urn:microsoft-dynamics-nav/reports/NPR Purchase Order/6014617/'" w:xpath="/ns0:NavWordReportXmlPart[1]/ns0:Purchase_Header[1]/ns0:CopyLoop[1]/ns0:PageLoop[1]/ns0:YourRef_PurchHeader[1]" w:storeItemID="{7D164763-0F82-4934-9643-3C9C721E8F3A}"/>
+            <w:dataBinding w:prefixMappings="xmlns:ns0='urn:microsoft-dynamics-nav/reports/NP Purchase Order/6014617/'" w:xpath="/ns0:NavWordReportXmlPart[1]/ns0:Purchase_Header[1]/ns0:CopyLoop[1]/ns0:PageLoop[1]/ns0:YourRef_PurchHeader[1]" w:storeItemID="{7D164763-0F82-4934-9643-3C9C721E8F3A}"/>
             <w:text/>
           </w:sdtPr>
           <w:sdtEndPr/>
@@ -4869,12 +4869,12 @@
               <w:lang w:eastAsia="en-US"/>
             </w:rPr>
             <w:alias w:val="#Nav: /Purchase_Header/CopyLoop/PageLoop/PageCaption"/>
-            <w:tag w:val="#Nav: NPR Purchase Order/6014617"/>
+            <w:tag w:val="#Nav: NP Purchase Order/6014617"/>
             <w:id w:val="-1656283712"/>
             <w:placeholder>
               <w:docPart w:val="9501B8E3D2CB486F82B19DF9EB8C369D"/>
             </w:placeholder>
-            <w:dataBinding w:prefixMappings="xmlns:ns0='urn:microsoft-dynamics-nav/reports/NPR Purchase Order/6014617/'" w:xpath="/ns0:NavWordReportXmlPart[1]/ns0:Purchase_Header[1]/ns0:CopyLoop[1]/ns0:PageLoop[1]/ns0:PageCaption[1]" w:storeItemID="{7D164763-0F82-4934-9643-3C9C721E8F3A}"/>
+            <w:dataBinding w:prefixMappings="xmlns:ns0='urn:microsoft-dynamics-nav/reports/NP Purchase Order/6014617/'" w:xpath="/ns0:NavWordReportXmlPart[1]/ns0:Purchase_Header[1]/ns0:CopyLoop[1]/ns0:PageLoop[1]/ns0:PageCaption[1]" w:storeItemID="{7D164763-0F82-4934-9643-3C9C721E8F3A}"/>
             <w:text/>
           </w:sdtPr>
           <w:sdtEndPr/>
@@ -5068,12 +5068,12 @@
               <w:lang w:val="en-US" w:eastAsia="en-US"/>
             </w:rPr>
             <w:alias w:val="#Nav: /Purchase_Header/CopyLoop/PageLoop/SupplierAddrLbl"/>
-            <w:tag w:val="#Nav: NPR Purchase Order/6014617"/>
+            <w:tag w:val="#Nav: NP Purchase Order/6014617"/>
             <w:id w:val="1201056146"/>
             <w:placeholder>
               <w:docPart w:val="D0ECE9CF05D84BF89A2A36E72440484D"/>
             </w:placeholder>
-            <w:dataBinding w:prefixMappings="xmlns:ns0='urn:microsoft-dynamics-nav/reports/NPR Purchase Order/6014617/'" w:xpath="/ns0:NavWordReportXmlPart[1]/ns0:Purchase_Header[1]/ns0:CopyLoop[1]/ns0:PageLoop[1]/ns0:SupplierAddrLbl[1]" w:storeItemID="{7D164763-0F82-4934-9643-3C9C721E8F3A}"/>
+            <w:dataBinding w:prefixMappings="xmlns:ns0='urn:microsoft-dynamics-nav/reports/NP Purchase Order/6014617/'" w:xpath="/ns0:NavWordReportXmlPart[1]/ns0:Purchase_Header[1]/ns0:CopyLoop[1]/ns0:PageLoop[1]/ns0:SupplierAddrLbl[1]" w:storeItemID="{7D164763-0F82-4934-9643-3C9C721E8F3A}"/>
             <w:text/>
           </w:sdtPr>
           <w:sdtEndPr/>
@@ -5120,12 +5120,12 @@
               <w:lang w:val="en-US" w:eastAsia="en-US"/>
             </w:rPr>
             <w:alias w:val="#Nav: /Purchase_Header/CopyLoop/PageLoop/BuyFromAddr1"/>
-            <w:tag w:val="#Nav: NPR Purchase Order/6014617"/>
+            <w:tag w:val="#Nav: NP Purchase Order/6014617"/>
             <w:id w:val="-1228300756"/>
             <w:placeholder>
               <w:docPart w:val="D0ECE9CF05D84BF89A2A36E72440484D"/>
             </w:placeholder>
-            <w:dataBinding w:prefixMappings="xmlns:ns0='urn:microsoft-dynamics-nav/reports/NPR Purchase Order/6014617/'" w:xpath="/ns0:NavWordReportXmlPart[1]/ns0:Purchase_Header[1]/ns0:CopyLoop[1]/ns0:PageLoop[1]/ns0:BuyFromAddr1[1]" w:storeItemID="{7D164763-0F82-4934-9643-3C9C721E8F3A}"/>
+            <w:dataBinding w:prefixMappings="xmlns:ns0='urn:microsoft-dynamics-nav/reports/NP Purchase Order/6014617/'" w:xpath="/ns0:NavWordReportXmlPart[1]/ns0:Purchase_Header[1]/ns0:CopyLoop[1]/ns0:PageLoop[1]/ns0:BuyFromAddr1[1]" w:storeItemID="{7D164763-0F82-4934-9643-3C9C721E8F3A}"/>
             <w:text/>
           </w:sdtPr>
           <w:sdtEndPr/>
@@ -5168,12 +5168,12 @@
               <w:lang w:val="en-US" w:eastAsia="en-US"/>
             </w:rPr>
             <w:alias w:val="#Nav: /Purchase_Header/CopyLoop/PageLoop/BuyFromAddr2"/>
-            <w:tag w:val="#Nav: NPR Purchase Order/6014617"/>
+            <w:tag w:val="#Nav: NP Purchase Order/6014617"/>
             <w:id w:val="1305744796"/>
             <w:placeholder>
               <w:docPart w:val="D0ECE9CF05D84BF89A2A36E72440484D"/>
             </w:placeholder>
-            <w:dataBinding w:prefixMappings="xmlns:ns0='urn:microsoft-dynamics-nav/reports/NPR Purchase Order/6014617/'" w:xpath="/ns0:NavWordReportXmlPart[1]/ns0:Purchase_Header[1]/ns0:CopyLoop[1]/ns0:PageLoop[1]/ns0:BuyFromAddr2[1]" w:storeItemID="{7D164763-0F82-4934-9643-3C9C721E8F3A}"/>
+            <w:dataBinding w:prefixMappings="xmlns:ns0='urn:microsoft-dynamics-nav/reports/NP Purchase Order/6014617/'" w:xpath="/ns0:NavWordReportXmlPart[1]/ns0:Purchase_Header[1]/ns0:CopyLoop[1]/ns0:PageLoop[1]/ns0:BuyFromAddr2[1]" w:storeItemID="{7D164763-0F82-4934-9643-3C9C721E8F3A}"/>
             <w:text/>
           </w:sdtPr>
           <w:sdtEndPr/>
@@ -5216,12 +5216,12 @@
               <w:lang w:val="en-US" w:eastAsia="en-US"/>
             </w:rPr>
             <w:alias w:val="#Nav: /Purchase_Header/CopyLoop/PageLoop/BuyFromAddr3"/>
-            <w:tag w:val="#Nav: NPR Purchase Order/6014617"/>
+            <w:tag w:val="#Nav: NP Purchase Order/6014617"/>
             <w:id w:val="1360315652"/>
             <w:placeholder>
               <w:docPart w:val="D0ECE9CF05D84BF89A2A36E72440484D"/>
             </w:placeholder>
-            <w:dataBinding w:prefixMappings="xmlns:ns0='urn:microsoft-dynamics-nav/reports/NPR Purchase Order/6014617/'" w:xpath="/ns0:NavWordReportXmlPart[1]/ns0:Purchase_Header[1]/ns0:CopyLoop[1]/ns0:PageLoop[1]/ns0:BuyFromAddr3[1]" w:storeItemID="{7D164763-0F82-4934-9643-3C9C721E8F3A}"/>
+            <w:dataBinding w:prefixMappings="xmlns:ns0='urn:microsoft-dynamics-nav/reports/NP Purchase Order/6014617/'" w:xpath="/ns0:NavWordReportXmlPart[1]/ns0:Purchase_Header[1]/ns0:CopyLoop[1]/ns0:PageLoop[1]/ns0:BuyFromAddr3[1]" w:storeItemID="{7D164763-0F82-4934-9643-3C9C721E8F3A}"/>
             <w:text/>
           </w:sdtPr>
           <w:sdtEndPr/>
@@ -5264,12 +5264,12 @@
               <w:lang w:val="en-US" w:eastAsia="en-US"/>
             </w:rPr>
             <w:alias w:val="#Nav: /Purchase_Header/CopyLoop/PageLoop/BuyFromAddr4"/>
-            <w:tag w:val="#Nav: NPR Purchase Order/6014617"/>
+            <w:tag w:val="#Nav: NP Purchase Order/6014617"/>
             <w:id w:val="-1761752072"/>
             <w:placeholder>
               <w:docPart w:val="D0ECE9CF05D84BF89A2A36E72440484D"/>
             </w:placeholder>
-            <w:dataBinding w:prefixMappings="xmlns:ns0='urn:microsoft-dynamics-nav/reports/NPR Purchase Order/6014617/'" w:xpath="/ns0:NavWordReportXmlPart[1]/ns0:Purchase_Header[1]/ns0:CopyLoop[1]/ns0:PageLoop[1]/ns0:BuyFromAddr4[1]" w:storeItemID="{7D164763-0F82-4934-9643-3C9C721E8F3A}"/>
+            <w:dataBinding w:prefixMappings="xmlns:ns0='urn:microsoft-dynamics-nav/reports/NP Purchase Order/6014617/'" w:xpath="/ns0:NavWordReportXmlPart[1]/ns0:Purchase_Header[1]/ns0:CopyLoop[1]/ns0:PageLoop[1]/ns0:BuyFromAddr4[1]" w:storeItemID="{7D164763-0F82-4934-9643-3C9C721E8F3A}"/>
             <w:text/>
           </w:sdtPr>
           <w:sdtEndPr/>
@@ -5312,12 +5312,12 @@
               <w:lang w:val="en-US" w:eastAsia="en-US"/>
             </w:rPr>
             <w:alias w:val="#Nav: /Purchase_Header/CopyLoop/PageLoop/BuyFromAddr5"/>
-            <w:tag w:val="#Nav: NPR Purchase Order/6014617"/>
+            <w:tag w:val="#Nav: NP Purchase Order/6014617"/>
             <w:id w:val="1593812658"/>
             <w:placeholder>
               <w:docPart w:val="D0ECE9CF05D84BF89A2A36E72440484D"/>
             </w:placeholder>
-            <w:dataBinding w:prefixMappings="xmlns:ns0='urn:microsoft-dynamics-nav/reports/NPR Purchase Order/6014617/'" w:xpath="/ns0:NavWordReportXmlPart[1]/ns0:Purchase_Header[1]/ns0:CopyLoop[1]/ns0:PageLoop[1]/ns0:BuyFromAddr5[1]" w:storeItemID="{7D164763-0F82-4934-9643-3C9C721E8F3A}"/>
+            <w:dataBinding w:prefixMappings="xmlns:ns0='urn:microsoft-dynamics-nav/reports/NP Purchase Order/6014617/'" w:xpath="/ns0:NavWordReportXmlPart[1]/ns0:Purchase_Header[1]/ns0:CopyLoop[1]/ns0:PageLoop[1]/ns0:BuyFromAddr5[1]" w:storeItemID="{7D164763-0F82-4934-9643-3C9C721E8F3A}"/>
             <w:text/>
           </w:sdtPr>
           <w:sdtEndPr/>
@@ -5360,12 +5360,12 @@
               <w:lang w:val="en-US" w:eastAsia="en-US"/>
             </w:rPr>
             <w:alias w:val="#Nav: /Purchase_Header/CopyLoop/PageLoop/BuyFromAddr6"/>
-            <w:tag w:val="#Nav: NPR Purchase Order/6014617"/>
+            <w:tag w:val="#Nav: NP Purchase Order/6014617"/>
             <w:id w:val="1716768597"/>
             <w:placeholder>
               <w:docPart w:val="D0ECE9CF05D84BF89A2A36E72440484D"/>
             </w:placeholder>
-            <w:dataBinding w:prefixMappings="xmlns:ns0='urn:microsoft-dynamics-nav/reports/NPR Purchase Order/6014617/'" w:xpath="/ns0:NavWordReportXmlPart[1]/ns0:Purchase_Header[1]/ns0:CopyLoop[1]/ns0:PageLoop[1]/ns0:BuyFromAddr6[1]" w:storeItemID="{7D164763-0F82-4934-9643-3C9C721E8F3A}"/>
+            <w:dataBinding w:prefixMappings="xmlns:ns0='urn:microsoft-dynamics-nav/reports/NP Purchase Order/6014617/'" w:xpath="/ns0:NavWordReportXmlPart[1]/ns0:Purchase_Header[1]/ns0:CopyLoop[1]/ns0:PageLoop[1]/ns0:BuyFromAddr6[1]" w:storeItemID="{7D164763-0F82-4934-9643-3C9C721E8F3A}"/>
             <w:text/>
           </w:sdtPr>
           <w:sdtEndPr/>
@@ -5430,12 +5430,12 @@
               <w:lang w:val="en-US" w:eastAsia="en-US"/>
             </w:rPr>
             <w:alias w:val="#Nav: /Purchase_Header/CopyLoop/PageLoop/InvoiceAddrLbl"/>
-            <w:tag w:val="#Nav: NPR Purchase Order/6014617"/>
+            <w:tag w:val="#Nav: NP Purchase Order/6014617"/>
             <w:id w:val="-1716420654"/>
             <w:placeholder>
               <w:docPart w:val="EAC7D27BE36C4E96A9E4881C3E1CC916"/>
             </w:placeholder>
-            <w:dataBinding w:prefixMappings="xmlns:ns0='urn:microsoft-dynamics-nav/reports/NPR Purchase Order/6014617/'" w:xpath="/ns0:NavWordReportXmlPart[1]/ns0:Purchase_Header[1]/ns0:CopyLoop[1]/ns0:PageLoop[1]/ns0:InvoiceAddrLbl[1]" w:storeItemID="{7D164763-0F82-4934-9643-3C9C721E8F3A}"/>
+            <w:dataBinding w:prefixMappings="xmlns:ns0='urn:microsoft-dynamics-nav/reports/NP Purchase Order/6014617/'" w:xpath="/ns0:NavWordReportXmlPart[1]/ns0:Purchase_Header[1]/ns0:CopyLoop[1]/ns0:PageLoop[1]/ns0:InvoiceAddrLbl[1]" w:storeItemID="{7D164763-0F82-4934-9643-3C9C721E8F3A}"/>
             <w:text/>
           </w:sdtPr>
           <w:sdtEndPr/>
@@ -5479,12 +5479,12 @@
               <w:lang w:val="en-US" w:eastAsia="en-US"/>
             </w:rPr>
             <w:alias w:val="#Nav: /Purchase_Header/CopyLoop/PageLoop/CompanyAddr1"/>
-            <w:tag w:val="#Nav: NPR Purchase Order/6014617"/>
+            <w:tag w:val="#Nav: NP Purchase Order/6014617"/>
             <w:id w:val="1920602938"/>
             <w:placeholder>
               <w:docPart w:val="EAC7D27BE36C4E96A9E4881C3E1CC916"/>
             </w:placeholder>
-            <w:dataBinding w:prefixMappings="xmlns:ns0='urn:microsoft-dynamics-nav/reports/NPR Purchase Order/6014617/'" w:xpath="/ns0:NavWordReportXmlPart[1]/ns0:Purchase_Header[1]/ns0:CopyLoop[1]/ns0:PageLoop[1]/ns0:CompanyAddr1[1]" w:storeItemID="{7D164763-0F82-4934-9643-3C9C721E8F3A}"/>
+            <w:dataBinding w:prefixMappings="xmlns:ns0='urn:microsoft-dynamics-nav/reports/NP Purchase Order/6014617/'" w:xpath="/ns0:NavWordReportXmlPart[1]/ns0:Purchase_Header[1]/ns0:CopyLoop[1]/ns0:PageLoop[1]/ns0:CompanyAddr1[1]" w:storeItemID="{7D164763-0F82-4934-9643-3C9C721E8F3A}"/>
             <w:text/>
           </w:sdtPr>
           <w:sdtEndPr/>
@@ -5524,12 +5524,12 @@
               <w:lang w:val="en-US" w:eastAsia="en-US"/>
             </w:rPr>
             <w:alias w:val="#Nav: /Purchase_Header/CopyLoop/PageLoop/CompanyAddr2"/>
-            <w:tag w:val="#Nav: NPR Purchase Order/6014617"/>
+            <w:tag w:val="#Nav: NP Purchase Order/6014617"/>
             <w:id w:val="-416942785"/>
             <w:placeholder>
               <w:docPart w:val="EAC7D27BE36C4E96A9E4881C3E1CC916"/>
             </w:placeholder>
-            <w:dataBinding w:prefixMappings="xmlns:ns0='urn:microsoft-dynamics-nav/reports/NPR Purchase Order/6014617/'" w:xpath="/ns0:NavWordReportXmlPart[1]/ns0:Purchase_Header[1]/ns0:CopyLoop[1]/ns0:PageLoop[1]/ns0:CompanyAddr2[1]" w:storeItemID="{7D164763-0F82-4934-9643-3C9C721E8F3A}"/>
+            <w:dataBinding w:prefixMappings="xmlns:ns0='urn:microsoft-dynamics-nav/reports/NP Purchase Order/6014617/'" w:xpath="/ns0:NavWordReportXmlPart[1]/ns0:Purchase_Header[1]/ns0:CopyLoop[1]/ns0:PageLoop[1]/ns0:CompanyAddr2[1]" w:storeItemID="{7D164763-0F82-4934-9643-3C9C721E8F3A}"/>
             <w:text/>
           </w:sdtPr>
           <w:sdtEndPr/>
@@ -5569,12 +5569,12 @@
               <w:lang w:val="en-US" w:eastAsia="en-US"/>
             </w:rPr>
             <w:alias w:val="#Nav: /Purchase_Header/CopyLoop/PageLoop/CompanyAddr3"/>
-            <w:tag w:val="#Nav: NPR Purchase Order/6014617"/>
+            <w:tag w:val="#Nav: NP Purchase Order/6014617"/>
             <w:id w:val="-725833459"/>
             <w:placeholder>
               <w:docPart w:val="EAC7D27BE36C4E96A9E4881C3E1CC916"/>
             </w:placeholder>
-            <w:dataBinding w:prefixMappings="xmlns:ns0='urn:microsoft-dynamics-nav/reports/NPR Purchase Order/6014617/'" w:xpath="/ns0:NavWordReportXmlPart[1]/ns0:Purchase_Header[1]/ns0:CopyLoop[1]/ns0:PageLoop[1]/ns0:CompanyAddr3[1]" w:storeItemID="{7D164763-0F82-4934-9643-3C9C721E8F3A}"/>
+            <w:dataBinding w:prefixMappings="xmlns:ns0='urn:microsoft-dynamics-nav/reports/NP Purchase Order/6014617/'" w:xpath="/ns0:NavWordReportXmlPart[1]/ns0:Purchase_Header[1]/ns0:CopyLoop[1]/ns0:PageLoop[1]/ns0:CompanyAddr3[1]" w:storeItemID="{7D164763-0F82-4934-9643-3C9C721E8F3A}"/>
             <w:text/>
           </w:sdtPr>
           <w:sdtEndPr/>
@@ -5614,12 +5614,12 @@
               <w:lang w:val="en-US" w:eastAsia="en-US"/>
             </w:rPr>
             <w:alias w:val="#Nav: /Purchase_Header/CopyLoop/PageLoop/CompanyAddr4"/>
-            <w:tag w:val="#Nav: NPR Purchase Order/6014617"/>
+            <w:tag w:val="#Nav: NP Purchase Order/6014617"/>
             <w:id w:val="-1303389613"/>
             <w:placeholder>
               <w:docPart w:val="EAC7D27BE36C4E96A9E4881C3E1CC916"/>
             </w:placeholder>
-            <w:dataBinding w:prefixMappings="xmlns:ns0='urn:microsoft-dynamics-nav/reports/NPR Purchase Order/6014617/'" w:xpath="/ns0:NavWordReportXmlPart[1]/ns0:Purchase_Header[1]/ns0:CopyLoop[1]/ns0:PageLoop[1]/ns0:CompanyAddr4[1]" w:storeItemID="{7D164763-0F82-4934-9643-3C9C721E8F3A}"/>
+            <w:dataBinding w:prefixMappings="xmlns:ns0='urn:microsoft-dynamics-nav/reports/NP Purchase Order/6014617/'" w:xpath="/ns0:NavWordReportXmlPart[1]/ns0:Purchase_Header[1]/ns0:CopyLoop[1]/ns0:PageLoop[1]/ns0:CompanyAddr4[1]" w:storeItemID="{7D164763-0F82-4934-9643-3C9C721E8F3A}"/>
             <w:text/>
           </w:sdtPr>
           <w:sdtEndPr/>
@@ -5659,12 +5659,12 @@
               <w:lang w:val="en-US" w:eastAsia="en-US"/>
             </w:rPr>
             <w:alias w:val="#Nav: /Purchase_Header/CopyLoop/PageLoop/CompanyAddr5"/>
-            <w:tag w:val="#Nav: NPR Purchase Order/6014617"/>
+            <w:tag w:val="#Nav: NP Purchase Order/6014617"/>
             <w:id w:val="29002733"/>
             <w:placeholder>
               <w:docPart w:val="EAC7D27BE36C4E96A9E4881C3E1CC916"/>
             </w:placeholder>
-            <w:dataBinding w:prefixMappings="xmlns:ns0='urn:microsoft-dynamics-nav/reports/NPR Purchase Order/6014617/'" w:xpath="/ns0:NavWordReportXmlPart[1]/ns0:Purchase_Header[1]/ns0:CopyLoop[1]/ns0:PageLoop[1]/ns0:CompanyAddr5[1]" w:storeItemID="{7D164763-0F82-4934-9643-3C9C721E8F3A}"/>
+            <w:dataBinding w:prefixMappings="xmlns:ns0='urn:microsoft-dynamics-nav/reports/NP Purchase Order/6014617/'" w:xpath="/ns0:NavWordReportXmlPart[1]/ns0:Purchase_Header[1]/ns0:CopyLoop[1]/ns0:PageLoop[1]/ns0:CompanyAddr5[1]" w:storeItemID="{7D164763-0F82-4934-9643-3C9C721E8F3A}"/>
             <w:text/>
           </w:sdtPr>
           <w:sdtEndPr/>
@@ -5704,12 +5704,12 @@
               <w:lang w:val="en-US" w:eastAsia="en-US"/>
             </w:rPr>
             <w:alias w:val="#Nav: /Purchase_Header/CopyLoop/PageLoop/CompanyAddr6"/>
-            <w:tag w:val="#Nav: NPR Purchase Order/6014617"/>
+            <w:tag w:val="#Nav: NP Purchase Order/6014617"/>
             <w:id w:val="1569228817"/>
             <w:placeholder>
               <w:docPart w:val="EAC7D27BE36C4E96A9E4881C3E1CC916"/>
             </w:placeholder>
-            <w:dataBinding w:prefixMappings="xmlns:ns0='urn:microsoft-dynamics-nav/reports/NPR Purchase Order/6014617/'" w:xpath="/ns0:NavWordReportXmlPart[1]/ns0:Purchase_Header[1]/ns0:CopyLoop[1]/ns0:PageLoop[1]/ns0:CompanyAddr6[1]" w:storeItemID="{7D164763-0F82-4934-9643-3C9C721E8F3A}"/>
+            <w:dataBinding w:prefixMappings="xmlns:ns0='urn:microsoft-dynamics-nav/reports/NP Purchase Order/6014617/'" w:xpath="/ns0:NavWordReportXmlPart[1]/ns0:Purchase_Header[1]/ns0:CopyLoop[1]/ns0:PageLoop[1]/ns0:CompanyAddr6[1]" w:storeItemID="{7D164763-0F82-4934-9643-3C9C721E8F3A}"/>
             <w:text/>
           </w:sdtPr>
           <w:sdtEndPr/>
@@ -5755,12 +5755,12 @@
               <w:lang w:val="en-US" w:eastAsia="en-US"/>
             </w:rPr>
             <w:alias w:val="#Nav: /Purchase_Header/CopyLoop/PageLoop/DeliveryAddrLbl"/>
-            <w:tag w:val="#Nav: NPR Purchase Order/6014617"/>
+            <w:tag w:val="#Nav: NP Purchase Order/6014617"/>
             <w:id w:val="741065327"/>
             <w:placeholder>
               <w:docPart w:val="34C12D0888104667B0AD536670CB085E"/>
             </w:placeholder>
-            <w:dataBinding w:prefixMappings="xmlns:ns0='urn:microsoft-dynamics-nav/reports/NPR Purchase Order/6014617/'" w:xpath="/ns0:NavWordReportXmlPart[1]/ns0:Purchase_Header[1]/ns0:CopyLoop[1]/ns0:PageLoop[1]/ns0:DeliveryAddrLbl[1]" w:storeItemID="{7D164763-0F82-4934-9643-3C9C721E8F3A}"/>
+            <w:dataBinding w:prefixMappings="xmlns:ns0='urn:microsoft-dynamics-nav/reports/NP Purchase Order/6014617/'" w:xpath="/ns0:NavWordReportXmlPart[1]/ns0:Purchase_Header[1]/ns0:CopyLoop[1]/ns0:PageLoop[1]/ns0:DeliveryAddrLbl[1]" w:storeItemID="{7D164763-0F82-4934-9643-3C9C721E8F3A}"/>
             <w:text/>
           </w:sdtPr>
           <w:sdtEndPr/>
@@ -5804,12 +5804,12 @@
               <w:lang w:val="en-US" w:eastAsia="en-US"/>
             </w:rPr>
             <w:alias w:val="#Nav: /Purchase_Header/CopyLoop/PageLoop/Total3/ShipToAddr1"/>
-            <w:tag w:val="#Nav: NPR Purchase Order/6014617"/>
+            <w:tag w:val="#Nav: NP Purchase Order/6014617"/>
             <w:id w:val="-1839222943"/>
             <w:placeholder>
               <w:docPart w:val="34C12D0888104667B0AD536670CB085E"/>
             </w:placeholder>
-            <w:dataBinding w:prefixMappings="xmlns:ns0='urn:microsoft-dynamics-nav/reports/NPR Purchase Order/6014617/'" w:xpath="/ns0:NavWordReportXmlPart[1]/ns0:Purchase_Header[1]/ns0:CopyLoop[1]/ns0:PageLoop[1]/ns0:Total3[1]/ns0:ShipToAddr1[1]" w:storeItemID="{7D164763-0F82-4934-9643-3C9C721E8F3A}"/>
+            <w:dataBinding w:prefixMappings="xmlns:ns0='urn:microsoft-dynamics-nav/reports/NP Purchase Order/6014617/'" w:xpath="/ns0:NavWordReportXmlPart[1]/ns0:Purchase_Header[1]/ns0:CopyLoop[1]/ns0:PageLoop[1]/ns0:Total3[1]/ns0:ShipToAddr1[1]" w:storeItemID="{7D164763-0F82-4934-9643-3C9C721E8F3A}"/>
             <w:text/>
           </w:sdtPr>
           <w:sdtEndPr/>
@@ -5849,12 +5849,12 @@
               <w:lang w:val="en-US" w:eastAsia="en-US"/>
             </w:rPr>
             <w:alias w:val="#Nav: /Purchase_Header/CopyLoop/PageLoop/Total3/ShipToAddr2"/>
-            <w:tag w:val="#Nav: NPR Purchase Order/6014617"/>
+            <w:tag w:val="#Nav: NP Purchase Order/6014617"/>
             <w:id w:val="-2013601964"/>
             <w:placeholder>
               <w:docPart w:val="34C12D0888104667B0AD536670CB085E"/>
             </w:placeholder>
-            <w:dataBinding w:prefixMappings="xmlns:ns0='urn:microsoft-dynamics-nav/reports/NPR Purchase Order/6014617/'" w:xpath="/ns0:NavWordReportXmlPart[1]/ns0:Purchase_Header[1]/ns0:CopyLoop[1]/ns0:PageLoop[1]/ns0:Total3[1]/ns0:ShipToAddr2[1]" w:storeItemID="{7D164763-0F82-4934-9643-3C9C721E8F3A}"/>
+            <w:dataBinding w:prefixMappings="xmlns:ns0='urn:microsoft-dynamics-nav/reports/NP Purchase Order/6014617/'" w:xpath="/ns0:NavWordReportXmlPart[1]/ns0:Purchase_Header[1]/ns0:CopyLoop[1]/ns0:PageLoop[1]/ns0:Total3[1]/ns0:ShipToAddr2[1]" w:storeItemID="{7D164763-0F82-4934-9643-3C9C721E8F3A}"/>
             <w:text/>
           </w:sdtPr>
           <w:sdtEndPr/>
@@ -5894,12 +5894,12 @@
               <w:lang w:val="en-US" w:eastAsia="en-US"/>
             </w:rPr>
             <w:alias w:val="#Nav: /Purchase_Header/CopyLoop/PageLoop/Total3/ShipToAddr3"/>
-            <w:tag w:val="#Nav: NPR Purchase Order/6014617"/>
+            <w:tag w:val="#Nav: NP Purchase Order/6014617"/>
             <w:id w:val="32012504"/>
             <w:placeholder>
               <w:docPart w:val="34C12D0888104667B0AD536670CB085E"/>
             </w:placeholder>
-            <w:dataBinding w:prefixMappings="xmlns:ns0='urn:microsoft-dynamics-nav/reports/NPR Purchase Order/6014617/'" w:xpath="/ns0:NavWordReportXmlPart[1]/ns0:Purchase_Header[1]/ns0:CopyLoop[1]/ns0:PageLoop[1]/ns0:Total3[1]/ns0:ShipToAddr3[1]" w:storeItemID="{7D164763-0F82-4934-9643-3C9C721E8F3A}"/>
+            <w:dataBinding w:prefixMappings="xmlns:ns0='urn:microsoft-dynamics-nav/reports/NP Purchase Order/6014617/'" w:xpath="/ns0:NavWordReportXmlPart[1]/ns0:Purchase_Header[1]/ns0:CopyLoop[1]/ns0:PageLoop[1]/ns0:Total3[1]/ns0:ShipToAddr3[1]" w:storeItemID="{7D164763-0F82-4934-9643-3C9C721E8F3A}"/>
             <w:text/>
           </w:sdtPr>
           <w:sdtEndPr/>
@@ -5939,12 +5939,12 @@
               <w:lang w:val="en-US" w:eastAsia="en-US"/>
             </w:rPr>
             <w:alias w:val="#Nav: /Purchase_Header/CopyLoop/PageLoop/Total3/ShipToAddr4"/>
-            <w:tag w:val="#Nav: NPR Purchase Order/6014617"/>
+            <w:tag w:val="#Nav: NP Purchase Order/6014617"/>
             <w:id w:val="1556747459"/>
             <w:placeholder>
               <w:docPart w:val="34C12D0888104667B0AD536670CB085E"/>
             </w:placeholder>
-            <w:dataBinding w:prefixMappings="xmlns:ns0='urn:microsoft-dynamics-nav/reports/NPR Purchase Order/6014617/'" w:xpath="/ns0:NavWordReportXmlPart[1]/ns0:Purchase_Header[1]/ns0:CopyLoop[1]/ns0:PageLoop[1]/ns0:Total3[1]/ns0:ShipToAddr4[1]" w:storeItemID="{7D164763-0F82-4934-9643-3C9C721E8F3A}"/>
+            <w:dataBinding w:prefixMappings="xmlns:ns0='urn:microsoft-dynamics-nav/reports/NP Purchase Order/6014617/'" w:xpath="/ns0:NavWordReportXmlPart[1]/ns0:Purchase_Header[1]/ns0:CopyLoop[1]/ns0:PageLoop[1]/ns0:Total3[1]/ns0:ShipToAddr4[1]" w:storeItemID="{7D164763-0F82-4934-9643-3C9C721E8F3A}"/>
             <w:text/>
           </w:sdtPr>
           <w:sdtEndPr/>
@@ -5984,12 +5984,12 @@
               <w:lang w:val="en-US" w:eastAsia="en-US"/>
             </w:rPr>
             <w:alias w:val="#Nav: /Purchase_Header/CopyLoop/PageLoop/Total3/ShipToAddr5"/>
-            <w:tag w:val="#Nav: NPR Purchase Order/6014617"/>
+            <w:tag w:val="#Nav: NP Purchase Order/6014617"/>
             <w:id w:val="-750966774"/>
             <w:placeholder>
               <w:docPart w:val="34C12D0888104667B0AD536670CB085E"/>
             </w:placeholder>
-            <w:dataBinding w:prefixMappings="xmlns:ns0='urn:microsoft-dynamics-nav/reports/NPR Purchase Order/6014617/'" w:xpath="/ns0:NavWordReportXmlPart[1]/ns0:Purchase_Header[1]/ns0:CopyLoop[1]/ns0:PageLoop[1]/ns0:Total3[1]/ns0:ShipToAddr5[1]" w:storeItemID="{7D164763-0F82-4934-9643-3C9C721E8F3A}"/>
+            <w:dataBinding w:prefixMappings="xmlns:ns0='urn:microsoft-dynamics-nav/reports/NP Purchase Order/6014617/'" w:xpath="/ns0:NavWordReportXmlPart[1]/ns0:Purchase_Header[1]/ns0:CopyLoop[1]/ns0:PageLoop[1]/ns0:Total3[1]/ns0:ShipToAddr5[1]" w:storeItemID="{7D164763-0F82-4934-9643-3C9C721E8F3A}"/>
             <w:text/>
           </w:sdtPr>
           <w:sdtEndPr/>
@@ -6029,12 +6029,12 @@
               <w:lang w:val="en-US" w:eastAsia="en-US"/>
             </w:rPr>
             <w:alias w:val="#Nav: /Purchase_Header/CopyLoop/PageLoop/Total3/ShipToAddr6"/>
-            <w:tag w:val="#Nav: NPR Purchase Order/6014617"/>
+            <w:tag w:val="#Nav: NP Purchase Order/6014617"/>
             <w:id w:val="1326481024"/>
             <w:placeholder>
               <w:docPart w:val="34C12D0888104667B0AD536670CB085E"/>
             </w:placeholder>
-            <w:dataBinding w:prefixMappings="xmlns:ns0='urn:microsoft-dynamics-nav/reports/NPR Purchase Order/6014617/'" w:xpath="/ns0:NavWordReportXmlPart[1]/ns0:Purchase_Header[1]/ns0:CopyLoop[1]/ns0:PageLoop[1]/ns0:Total3[1]/ns0:ShipToAddr6[1]" w:storeItemID="{7D164763-0F82-4934-9643-3C9C721E8F3A}"/>
+            <w:dataBinding w:prefixMappings="xmlns:ns0='urn:microsoft-dynamics-nav/reports/NP Purchase Order/6014617/'" w:xpath="/ns0:NavWordReportXmlPart[1]/ns0:Purchase_Header[1]/ns0:CopyLoop[1]/ns0:PageLoop[1]/ns0:Total3[1]/ns0:ShipToAddr6[1]" w:storeItemID="{7D164763-0F82-4934-9643-3C9C721E8F3A}"/>
             <w:text/>
           </w:sdtPr>
           <w:sdtEndPr/>
@@ -6127,12 +6127,12 @@
                 <w:lang w:eastAsia="en-US"/>
               </w:rPr>
               <w:alias w:val="#Nav: /Purchase_Header/CopyLoop/PageLoop/RoundLoop/No_PurchLineCaption"/>
-              <w:tag w:val="#Nav: NPR Purchase Order/6014617"/>
+              <w:tag w:val="#Nav: NP Purchase Order/6014617"/>
               <w:id w:val="1439020597"/>
               <w:placeholder>
                 <w:docPart w:val="1EDE8F11E32D4749859E58BBB8425CF9"/>
               </w:placeholder>
-              <w:dataBinding w:prefixMappings="xmlns:ns0='urn:microsoft-dynamics-nav/reports/NPR Purchase Order/6014617/'" w:xpath="/ns0:NavWordReportXmlPart[1]/ns0:Purchase_Header[1]/ns0:CopyLoop[1]/ns0:PageLoop[1]/ns0:RoundLoop[1]/ns0:No_PurchLineCaption[1]" w:storeItemID="{7D164763-0F82-4934-9643-3C9C721E8F3A}"/>
+              <w:dataBinding w:prefixMappings="xmlns:ns0='urn:microsoft-dynamics-nav/reports/NP Purchase Order/6014617/'" w:xpath="/ns0:NavWordReportXmlPart[1]/ns0:Purchase_Header[1]/ns0:CopyLoop[1]/ns0:PageLoop[1]/ns0:RoundLoop[1]/ns0:No_PurchLineCaption[1]" w:storeItemID="{7D164763-0F82-4934-9643-3C9C721E8F3A}"/>
               <w:text/>
             </w:sdtPr>
             <w:sdtEndPr/>
@@ -6192,12 +6192,12 @@
                 <w:lang w:eastAsia="en-US"/>
               </w:rPr>
               <w:alias w:val="#Nav: /Purchase_Header/CopyLoop/PageLoop/RoundLoop/VendorItemNoCaption"/>
-              <w:tag w:val="#Nav: NPR Purchase Order/6014617"/>
+              <w:tag w:val="#Nav: NP Purchase Order/6014617"/>
               <w:id w:val="-856658069"/>
               <w:placeholder>
                 <w:docPart w:val="FA882FA5C8624B159E00054BE586BBEE"/>
               </w:placeholder>
-              <w:dataBinding w:prefixMappings="xmlns:ns0='urn:microsoft-dynamics-nav/reports/NPR Purchase Order/6014617/'" w:xpath="/ns0:NavWordReportXmlPart[1]/ns0:Purchase_Header[1]/ns0:CopyLoop[1]/ns0:PageLoop[1]/ns0:RoundLoop[1]/ns0:VendorItemNoCaption[1]" w:storeItemID="{7D164763-0F82-4934-9643-3C9C721E8F3A}"/>
+              <w:dataBinding w:prefixMappings="xmlns:ns0='urn:microsoft-dynamics-nav/reports/NP Purchase Order/6014617/'" w:xpath="/ns0:NavWordReportXmlPart[1]/ns0:Purchase_Header[1]/ns0:CopyLoop[1]/ns0:PageLoop[1]/ns0:RoundLoop[1]/ns0:VendorItemNoCaption[1]" w:storeItemID="{7D164763-0F82-4934-9643-3C9C721E8F3A}"/>
               <w:text/>
             </w:sdtPr>
             <w:sdtEndPr/>
@@ -6244,12 +6244,12 @@
                 <w:lang w:eastAsia="en-US"/>
               </w:rPr>
               <w:alias w:val="#Nav: /Purchase_Header/CopyLoop/PageLoop/RoundLoop/Desc_PurchLineCaption"/>
-              <w:tag w:val="#Nav: NPR Purchase Order/6014617"/>
+              <w:tag w:val="#Nav: NP Purchase Order/6014617"/>
               <w:id w:val="-1007520145"/>
               <w:placeholder>
                 <w:docPart w:val="7C0C23E89E4946659227F935998A5B01"/>
               </w:placeholder>
-              <w:dataBinding w:prefixMappings="xmlns:ns0='urn:microsoft-dynamics-nav/reports/NPR Purchase Order/6014617/'" w:xpath="/ns0:NavWordReportXmlPart[1]/ns0:Purchase_Header[1]/ns0:CopyLoop[1]/ns0:PageLoop[1]/ns0:RoundLoop[1]/ns0:Desc_PurchLineCaption[1]" w:storeItemID="{7D164763-0F82-4934-9643-3C9C721E8F3A}"/>
+              <w:dataBinding w:prefixMappings="xmlns:ns0='urn:microsoft-dynamics-nav/reports/NP Purchase Order/6014617/'" w:xpath="/ns0:NavWordReportXmlPart[1]/ns0:Purchase_Header[1]/ns0:CopyLoop[1]/ns0:PageLoop[1]/ns0:RoundLoop[1]/ns0:Desc_PurchLineCaption[1]" w:storeItemID="{7D164763-0F82-4934-9643-3C9C721E8F3A}"/>
               <w:text/>
             </w:sdtPr>
             <w:sdtEndPr/>
@@ -6297,12 +6297,12 @@
                 <w:lang w:eastAsia="en-US"/>
               </w:rPr>
               <w:alias w:val="#Nav: /Purchase_Header/CopyLoop/PageLoop/RoundLoop/Qty_PurchLineCaption"/>
-              <w:tag w:val="#Nav: NPR Purchase Order/6014617"/>
+              <w:tag w:val="#Nav: NP Purchase Order/6014617"/>
               <w:id w:val="1529219379"/>
               <w:placeholder>
                 <w:docPart w:val="03B61F6143D543708ACD7F826448D5A0"/>
               </w:placeholder>
-              <w:dataBinding w:prefixMappings="xmlns:ns0='urn:microsoft-dynamics-nav/reports/NPR Purchase Order/6014617/'" w:xpath="/ns0:NavWordReportXmlPart[1]/ns0:Purchase_Header[1]/ns0:CopyLoop[1]/ns0:PageLoop[1]/ns0:RoundLoop[1]/ns0:Qty_PurchLineCaption[1]" w:storeItemID="{7D164763-0F82-4934-9643-3C9C721E8F3A}"/>
+              <w:dataBinding w:prefixMappings="xmlns:ns0='urn:microsoft-dynamics-nav/reports/NP Purchase Order/6014617/'" w:xpath="/ns0:NavWordReportXmlPart[1]/ns0:Purchase_Header[1]/ns0:CopyLoop[1]/ns0:PageLoop[1]/ns0:RoundLoop[1]/ns0:Qty_PurchLineCaption[1]" w:storeItemID="{7D164763-0F82-4934-9643-3C9C721E8F3A}"/>
               <w:text/>
             </w:sdtPr>
             <w:sdtEndPr/>
@@ -6337,12 +6337,12 @@
               <w:lang w:eastAsia="en-US"/>
             </w:rPr>
             <w:alias w:val="#Nav: /Purchase_Header/CopyLoop/PageLoop/RoundLoop/UOM_PurchLineCaption"/>
-            <w:tag w:val="#Nav: NPR Purchase Order/6014617"/>
+            <w:tag w:val="#Nav: NP Purchase Order/6014617"/>
             <w:id w:val="352768920"/>
             <w:placeholder>
               <w:docPart w:val="DA3FB48212F64D8A8FB5ED9FA7AEC824"/>
             </w:placeholder>
-            <w:dataBinding w:prefixMappings="xmlns:ns0='urn:microsoft-dynamics-nav/reports/NPR Purchase Order/6014617/'" w:xpath="/ns0:NavWordReportXmlPart[1]/ns0:Purchase_Header[1]/ns0:CopyLoop[1]/ns0:PageLoop[1]/ns0:RoundLoop[1]/ns0:UOM_PurchLineCaption[1]" w:storeItemID="{7D164763-0F82-4934-9643-3C9C721E8F3A}"/>
+            <w:dataBinding w:prefixMappings="xmlns:ns0='urn:microsoft-dynamics-nav/reports/NP Purchase Order/6014617/'" w:xpath="/ns0:NavWordReportXmlPart[1]/ns0:Purchase_Header[1]/ns0:CopyLoop[1]/ns0:PageLoop[1]/ns0:RoundLoop[1]/ns0:UOM_PurchLineCaption[1]" w:storeItemID="{7D164763-0F82-4934-9643-3C9C721E8F3A}"/>
             <w:text/>
           </w:sdtPr>
           <w:sdtEndPr/>
@@ -6389,12 +6389,12 @@
               <w:lang w:eastAsia="en-US"/>
             </w:rPr>
             <w:alias w:val="#Nav: /Purchase_Header/CopyLoop/PageLoop/RoundLoop/DirectUniCostCaption"/>
-            <w:tag w:val="#Nav: NPR Purchase Order/6014617"/>
+            <w:tag w:val="#Nav: NP Purchase Order/6014617"/>
             <w:id w:val="819231233"/>
             <w:placeholder>
               <w:docPart w:val="DA0BC6B041414EA0812FAF69235EAB9D"/>
             </w:placeholder>
-            <w:dataBinding w:prefixMappings="xmlns:ns0='urn:microsoft-dynamics-nav/reports/NPR Purchase Order/6014617/'" w:xpath="/ns0:NavWordReportXmlPart[1]/ns0:Purchase_Header[1]/ns0:CopyLoop[1]/ns0:PageLoop[1]/ns0:RoundLoop[1]/ns0:DirectUniCostCaption[1]" w:storeItemID="{7D164763-0F82-4934-9643-3C9C721E8F3A}"/>
+            <w:dataBinding w:prefixMappings="xmlns:ns0='urn:microsoft-dynamics-nav/reports/NP Purchase Order/6014617/'" w:xpath="/ns0:NavWordReportXmlPart[1]/ns0:Purchase_Header[1]/ns0:CopyLoop[1]/ns0:PageLoop[1]/ns0:RoundLoop[1]/ns0:DirectUniCostCaption[1]" w:storeItemID="{7D164763-0F82-4934-9643-3C9C721E8F3A}"/>
             <w:text/>
           </w:sdtPr>
           <w:sdtEndPr/>
@@ -6438,12 +6438,12 @@
             <w:lang w:val="en-US" w:eastAsia="en-US"/>
           </w:rPr>
           <w:alias w:val="#Nav: /Purchase_Header/CopyLoop/PageLoop/RoundLoop/PurchLineLineDiscCaption"/>
-          <w:tag w:val="#Nav: NPR Purchase Order/6014617"/>
+          <w:tag w:val="#Nav: NP Purchase Order/6014617"/>
           <w:id w:val="-625921730"/>
           <w:placeholder>
             <w:docPart w:val="DefaultPlaceholder_1081868574"/>
           </w:placeholder>
-          <w:dataBinding w:prefixMappings="xmlns:ns0='urn:microsoft-dynamics-nav/reports/NPR Purchase Order/6014617/'" w:xpath="/ns0:NavWordReportXmlPart[1]/ns0:Purchase_Header[1]/ns0:CopyLoop[1]/ns0:PageLoop[1]/ns0:RoundLoop[1]/ns0:PurchLineLineDiscCaption[1]" w:storeItemID="{7D164763-0F82-4934-9643-3C9C721E8F3A}"/>
+          <w:dataBinding w:prefixMappings="xmlns:ns0='urn:microsoft-dynamics-nav/reports/NP Purchase Order/6014617/'" w:xpath="/ns0:NavWordReportXmlPart[1]/ns0:Purchase_Header[1]/ns0:CopyLoop[1]/ns0:PageLoop[1]/ns0:RoundLoop[1]/ns0:PurchLineLineDiscCaption[1]" w:storeItemID="{7D164763-0F82-4934-9643-3C9C721E8F3A}"/>
           <w:text/>
         </w:sdtPr>
         <w:sdtEndPr/>
@@ -6495,12 +6495,12 @@
               <w:lang w:eastAsia="en-US"/>
             </w:rPr>
             <w:alias w:val="#Nav: /Purchase_Header/AmountCaption"/>
-            <w:tag w:val="#Nav: NPR Purchase Order/6014617"/>
+            <w:tag w:val="#Nav: NP Purchase Order/6014617"/>
             <w:id w:val="-564336027"/>
             <w:placeholder>
               <w:docPart w:val="3A353718E1A6488092D1E71A9BA20AC8"/>
             </w:placeholder>
-            <w:dataBinding w:prefixMappings="xmlns:ns0='urn:microsoft-dynamics-nav/reports/NPR Purchase Order/6014617/'" w:xpath="/ns0:NavWordReportXmlPart[1]/ns0:Purchase_Header[1]/ns0:AmountCaption[1]" w:storeItemID="{7D164763-0F82-4934-9643-3C9C721E8F3A}"/>
+            <w:dataBinding w:prefixMappings="xmlns:ns0='urn:microsoft-dynamics-nav/reports/NP Purchase Order/6014617/'" w:xpath="/ns0:NavWordReportXmlPart[1]/ns0:Purchase_Header[1]/ns0:AmountCaption[1]" w:storeItemID="{7D164763-0F82-4934-9643-3C9C721E8F3A}"/>
             <w:text/>
           </w:sdtPr>
           <w:sdtEndPr/>
@@ -9891,7 +9891,7 @@
 
 <file path=customXML/item3.xml>��< ? x m l   v e r s i o n = " 1 . 0 "   e n c o d i n g = " u t f - 1 6 " ? >   
- < N a v W o r d R e p o r t X m l P a r t   x m l n s = " u r n : m i c r o s o f t - d y n a m i c s - n a v / r e p o r t s / N P R   P u r c h a s e   O r d e r / 6 0 1 4 6 1 7 / " > + < N a v W o r d R e p o r t X m l P a r t   x m l n s = " u r n : m i c r o s o f t - d y n a m i c s - n a v / r e p o r t s / N P   P u r c h a s e   O r d e r / 6 0 1 4 6 1 7 / " >   
      < P u r c h a s e _ H e a d e r >   

</xml_diff>

<commit_message>
Merged PR 3021: Ticket Module Application Area
</commit_message>
<xml_diff>
--- a/src/_Reports/layouts/NP Purchase Order.docx
+++ b/src/_Reports/layouts/NP Purchase Order.docx
@@ -170,9 +170,9 @@
             <w:lang w:eastAsia="en-US"/>
           </w:rPr>
           <w:alias w:val="#Nav: /Purchase_Header/CopyLoop/PageLoop/RoundLoop"/>
-          <w:tag w:val="#Nav: NP Purchase Order/6014617"/>
+          <w:tag w:val="#Nav: NPR Purchase Order/6014617"/>
           <w:id w:val="-1560549007"/>
-          <w15:dataBinding w:prefixMappings="xmlns:ns0='urn:microsoft-dynamics-nav/reports/NP Purchase Order/6014617/'" w:xpath="/ns0:NavWordReportXmlPart[1]/ns0:Purchase_Header[1]/ns0:CopyLoop[1]/ns0:PageLoop[1]/ns0:RoundLoop" w:storeItemID="{7D164763-0F82-4934-9643-3C9C721E8F3A}"/>
+          <w15:dataBinding w:prefixMappings="xmlns:ns0='urn:microsoft-dynamics-nav/reports/NPR Purchase Order/6014617/'" w:xpath="/ns0:NavWordReportXmlPart[1]/ns0:Purchase_Header[1]/ns0:CopyLoop[1]/ns0:PageLoop[1]/ns0:RoundLoop" w:storeItemID="{7D164763-0F82-4934-9643-3C9C721E8F3A}"/>
           <w15:repeatingSection/>
         </w:sdtPr>
         <w:sdtEndPr/>
@@ -220,12 +220,12 @@
                           <w:lang w:eastAsia="en-US"/>
                         </w:rPr>
                         <w:alias w:val="#Nav: /Purchase_Header/CopyLoop/PageLoop/RoundLoop/No_PurchLine"/>
-                        <w:tag w:val="#Nav: NP Purchase Order/6014617"/>
+                        <w:tag w:val="#Nav: NPR Purchase Order/6014617"/>
                         <w:id w:val="-1572729219"/>
                         <w:placeholder>
                           <w:docPart w:val="F5C53815F55B48919B660192A2A3E1FB"/>
                         </w:placeholder>
-                        <w:dataBinding w:prefixMappings="xmlns:ns0='urn:microsoft-dynamics-nav/reports/NP Purchase Order/6014617/'" w:xpath="/ns0:NavWordReportXmlPart[1]/ns0:Purchase_Header[1]/ns0:CopyLoop[1]/ns0:PageLoop[1]/ns0:RoundLoop[1]/ns0:No_PurchLine[1]" w:storeItemID="{7D164763-0F82-4934-9643-3C9C721E8F3A}"/>
+                        <w:dataBinding w:prefixMappings="xmlns:ns0='urn:microsoft-dynamics-nav/reports/NPR Purchase Order/6014617/'" w:xpath="/ns0:NavWordReportXmlPart[1]/ns0:Purchase_Header[1]/ns0:CopyLoop[1]/ns0:PageLoop[1]/ns0:RoundLoop[1]/ns0:No_PurchLine[1]" w:storeItemID="{7D164763-0F82-4934-9643-3C9C721E8F3A}"/>
                         <w:text/>
                       </w:sdtPr>
                       <w:sdtEndPr/>
@@ -256,12 +256,12 @@
                       <w:lang w:val="en-US" w:eastAsia="en-US"/>
                     </w:rPr>
                     <w:alias w:val="#Nav: /Purchase_Header/CopyLoop/PageLoop/RoundLoop/VendorItemNo_PurchLine"/>
-                    <w:tag w:val="#Nav: NP Purchase Order/6014617"/>
+                    <w:tag w:val="#Nav: NPR Purchase Order/6014617"/>
                     <w:id w:val="-201782751"/>
                     <w:placeholder>
                       <w:docPart w:val="D3CD16F1A70D4317997ADE368D02AB9E"/>
                     </w:placeholder>
-                    <w:dataBinding w:prefixMappings="xmlns:ns0='urn:microsoft-dynamics-nav/reports/NP Purchase Order/6014617/'" w:xpath="/ns0:NavWordReportXmlPart[1]/ns0:Purchase_Header[1]/ns0:CopyLoop[1]/ns0:PageLoop[1]/ns0:RoundLoop[1]/ns0:VendorItemNo_PurchLine[1]" w:storeItemID="{7D164763-0F82-4934-9643-3C9C721E8F3A}"/>
+                    <w:dataBinding w:prefixMappings="xmlns:ns0='urn:microsoft-dynamics-nav/reports/NPR Purchase Order/6014617/'" w:xpath="/ns0:NavWordReportXmlPart[1]/ns0:Purchase_Header[1]/ns0:CopyLoop[1]/ns0:PageLoop[1]/ns0:RoundLoop[1]/ns0:VendorItemNo_PurchLine[1]" w:storeItemID="{7D164763-0F82-4934-9643-3C9C721E8F3A}"/>
                     <w:text/>
                   </w:sdtPr>
                   <w:sdtEndPr/>
@@ -310,12 +310,12 @@
                         <w:lang w:val="en-US" w:eastAsia="en-US"/>
                       </w:rPr>
                       <w:alias w:val="#Nav: /Purchase_Header/CopyLoop/PageLoop/RoundLoop/Desc_PurchLine"/>
-                      <w:tag w:val="#Nav: NP Purchase Order/6014617"/>
+                      <w:tag w:val="#Nav: NPR Purchase Order/6014617"/>
                       <w:id w:val="615875841"/>
                       <w:placeholder>
                         <w:docPart w:val="CA43350383E8405F95833641E88FEABF"/>
                       </w:placeholder>
-                      <w:dataBinding w:prefixMappings="xmlns:ns0='urn:microsoft-dynamics-nav/reports/NP Purchase Order/6014617/'" w:xpath="/ns0:NavWordReportXmlPart[1]/ns0:Purchase_Header[1]/ns0:CopyLoop[1]/ns0:PageLoop[1]/ns0:RoundLoop[1]/ns0:Desc_PurchLine[1]" w:storeItemID="{7D164763-0F82-4934-9643-3C9C721E8F3A}"/>
+                      <w:dataBinding w:prefixMappings="xmlns:ns0='urn:microsoft-dynamics-nav/reports/NPR Purchase Order/6014617/'" w:xpath="/ns0:NavWordReportXmlPart[1]/ns0:Purchase_Header[1]/ns0:CopyLoop[1]/ns0:PageLoop[1]/ns0:RoundLoop[1]/ns0:Desc_PurchLine[1]" w:storeItemID="{7D164763-0F82-4934-9643-3C9C721E8F3A}"/>
                       <w:text/>
                     </w:sdtPr>
                     <w:sdtEndPr/>
@@ -372,12 +372,12 @@
                           <w:lang w:eastAsia="en-US"/>
                         </w:rPr>
                         <w:alias w:val="#Nav: /Purchase_Header/CopyLoop/PageLoop/RoundLoop/BlankZero_Qty_PurchLine"/>
-                        <w:tag w:val="#Nav: NP Purchase Order/6014617"/>
+                        <w:tag w:val="#Nav: NPR Purchase Order/6014617"/>
                         <w:id w:val="-473983984"/>
                         <w:placeholder>
                           <w:docPart w:val="4A564A9B9ED44051B9ACEE940B3CE186"/>
                         </w:placeholder>
-                        <w:dataBinding w:prefixMappings="xmlns:ns0='urn:microsoft-dynamics-nav/reports/NP Purchase Order/6014617/'" w:xpath="/ns0:NavWordReportXmlPart[1]/ns0:Purchase_Header[1]/ns0:CopyLoop[1]/ns0:PageLoop[1]/ns0:RoundLoop[1]/ns0:BlankZero_Qty_PurchLine[1]" w:storeItemID="{7D164763-0F82-4934-9643-3C9C721E8F3A}"/>
+                        <w:dataBinding w:prefixMappings="xmlns:ns0='urn:microsoft-dynamics-nav/reports/NPR Purchase Order/6014617/'" w:xpath="/ns0:NavWordReportXmlPart[1]/ns0:Purchase_Header[1]/ns0:CopyLoop[1]/ns0:PageLoop[1]/ns0:RoundLoop[1]/ns0:BlankZero_Qty_PurchLine[1]" w:storeItemID="{7D164763-0F82-4934-9643-3C9C721E8F3A}"/>
                         <w:text/>
                       </w:sdtPr>
                       <w:sdtEndPr/>
@@ -410,12 +410,12 @@
                         <w:lang w:eastAsia="en-US"/>
                       </w:rPr>
                       <w:alias w:val="#Nav: /Purchase_Header/CopyLoop/PageLoop/RoundLoop/UOM_PurchLine"/>
-                      <w:tag w:val="#Nav: NP Purchase Order/6014617"/>
+                      <w:tag w:val="#Nav: NPR Purchase Order/6014617"/>
                       <w:id w:val="45501135"/>
                       <w:placeholder>
                         <w:docPart w:val="CA43350383E8405F95833641E88FEABF"/>
                       </w:placeholder>
-                      <w:dataBinding w:prefixMappings="xmlns:ns0='urn:microsoft-dynamics-nav/reports/NP Purchase Order/6014617/'" w:xpath="/ns0:NavWordReportXmlPart[1]/ns0:Purchase_Header[1]/ns0:CopyLoop[1]/ns0:PageLoop[1]/ns0:RoundLoop[1]/ns0:UOM_PurchLine[1]" w:storeItemID="{7D164763-0F82-4934-9643-3C9C721E8F3A}"/>
+                      <w:dataBinding w:prefixMappings="xmlns:ns0='urn:microsoft-dynamics-nav/reports/NPR Purchase Order/6014617/'" w:xpath="/ns0:NavWordReportXmlPart[1]/ns0:Purchase_Header[1]/ns0:CopyLoop[1]/ns0:PageLoop[1]/ns0:RoundLoop[1]/ns0:UOM_PurchLine[1]" w:storeItemID="{7D164763-0F82-4934-9643-3C9C721E8F3A}"/>
                       <w:text/>
                     </w:sdtPr>
                     <w:sdtEndPr/>
@@ -460,12 +460,12 @@
                         <w:lang w:eastAsia="en-US"/>
                       </w:rPr>
                       <w:alias w:val="#Nav: /Purchase_Header/CopyLoop/PageLoop/RoundLoop/BlankZero_DirUnitCost_PurchLine"/>
-                      <w:tag w:val="#Nav: NP Purchase Order/6014617"/>
+                      <w:tag w:val="#Nav: NPR Purchase Order/6014617"/>
                       <w:id w:val="1067005222"/>
                       <w:placeholder>
                         <w:docPart w:val="CA43350383E8405F95833641E88FEABF"/>
                       </w:placeholder>
-                      <w:dataBinding w:prefixMappings="xmlns:ns0='urn:microsoft-dynamics-nav/reports/NP Purchase Order/6014617/'" w:xpath="/ns0:NavWordReportXmlPart[1]/ns0:Purchase_Header[1]/ns0:CopyLoop[1]/ns0:PageLoop[1]/ns0:RoundLoop[1]/ns0:BlankZero_DirUnitCost_PurchLine[1]" w:storeItemID="{7D164763-0F82-4934-9643-3C9C721E8F3A}"/>
+                      <w:dataBinding w:prefixMappings="xmlns:ns0='urn:microsoft-dynamics-nav/reports/NPR Purchase Order/6014617/'" w:xpath="/ns0:NavWordReportXmlPart[1]/ns0:Purchase_Header[1]/ns0:CopyLoop[1]/ns0:PageLoop[1]/ns0:RoundLoop[1]/ns0:BlankZero_DirUnitCost_PurchLine[1]" w:storeItemID="{7D164763-0F82-4934-9643-3C9C721E8F3A}"/>
                       <w:text/>
                     </w:sdtPr>
                     <w:sdtEndPr/>
@@ -510,12 +510,12 @@
                         <w:lang w:eastAsia="en-US"/>
                       </w:rPr>
                       <w:alias w:val="#Nav: /Purchase_Header/CopyLoop/PageLoop/RoundLoop/BlankZero_LineDisc_PurchLine"/>
-                      <w:tag w:val="#Nav: NP Purchase Order/6014617"/>
+                      <w:tag w:val="#Nav: NPR Purchase Order/6014617"/>
                       <w:id w:val="999167197"/>
                       <w:placeholder>
                         <w:docPart w:val="CA43350383E8405F95833641E88FEABF"/>
                       </w:placeholder>
-                      <w:dataBinding w:prefixMappings="xmlns:ns0='urn:microsoft-dynamics-nav/reports/NP Purchase Order/6014617/'" w:xpath="/ns0:NavWordReportXmlPart[1]/ns0:Purchase_Header[1]/ns0:CopyLoop[1]/ns0:PageLoop[1]/ns0:RoundLoop[1]/ns0:BlankZero_LineDisc_PurchLine[1]" w:storeItemID="{7D164763-0F82-4934-9643-3C9C721E8F3A}"/>
+                      <w:dataBinding w:prefixMappings="xmlns:ns0='urn:microsoft-dynamics-nav/reports/NPR Purchase Order/6014617/'" w:xpath="/ns0:NavWordReportXmlPart[1]/ns0:Purchase_Header[1]/ns0:CopyLoop[1]/ns0:PageLoop[1]/ns0:RoundLoop[1]/ns0:BlankZero_LineDisc_PurchLine[1]" w:storeItemID="{7D164763-0F82-4934-9643-3C9C721E8F3A}"/>
                       <w:text/>
                     </w:sdtPr>
                     <w:sdtEndPr/>
@@ -560,12 +560,12 @@
                         <w:lang w:eastAsia="en-US"/>
                       </w:rPr>
                       <w:alias w:val="#Nav: /Purchase_Header/CopyLoop/PageLoop/RoundLoop/BlankZero_LineAmt_PurchLine"/>
-                      <w:tag w:val="#Nav: NP Purchase Order/6014617"/>
+                      <w:tag w:val="#Nav: NPR Purchase Order/6014617"/>
                       <w:id w:val="-1325506102"/>
                       <w:placeholder>
                         <w:docPart w:val="CA43350383E8405F95833641E88FEABF"/>
                       </w:placeholder>
-                      <w:dataBinding w:prefixMappings="xmlns:ns0='urn:microsoft-dynamics-nav/reports/NP Purchase Order/6014617/'" w:xpath="/ns0:NavWordReportXmlPart[1]/ns0:Purchase_Header[1]/ns0:CopyLoop[1]/ns0:PageLoop[1]/ns0:RoundLoop[1]/ns0:BlankZero_LineAmt_PurchLine[1]" w:storeItemID="{7D164763-0F82-4934-9643-3C9C721E8F3A}"/>
+                      <w:dataBinding w:prefixMappings="xmlns:ns0='urn:microsoft-dynamics-nav/reports/NPR Purchase Order/6014617/'" w:xpath="/ns0:NavWordReportXmlPart[1]/ns0:Purchase_Header[1]/ns0:CopyLoop[1]/ns0:PageLoop[1]/ns0:RoundLoop[1]/ns0:BlankZero_LineAmt_PurchLine[1]" w:storeItemID="{7D164763-0F82-4934-9643-3C9C721E8F3A}"/>
                       <w:text/>
                     </w:sdtPr>
                     <w:sdtEndPr/>
@@ -794,12 +794,12 @@
                 <w:lang w:eastAsia="en-US"/>
               </w:rPr>
               <w:alias w:val="#Nav: /Purchase_Header/PaymentTermsDescCaption"/>
-              <w:tag w:val="#Nav: NP Purchase Order/6014617"/>
+              <w:tag w:val="#Nav: NPR Purchase Order/6014617"/>
               <w:id w:val="515111713"/>
               <w:placeholder>
                 <w:docPart w:val="5ADAF2CFFE324D6493DFE1137B456566"/>
               </w:placeholder>
-              <w:dataBinding w:prefixMappings="xmlns:ns0='urn:microsoft-dynamics-nav/reports/NP Purchase Order/6014617/'" w:xpath="/ns0:NavWordReportXmlPart[1]/ns0:Purchase_Header[1]/ns0:PaymentTermsDescCaption[1]" w:storeItemID="{7D164763-0F82-4934-9643-3C9C721E8F3A}"/>
+              <w:dataBinding w:prefixMappings="xmlns:ns0='urn:microsoft-dynamics-nav/reports/NPR Purchase Order/6014617/'" w:xpath="/ns0:NavWordReportXmlPart[1]/ns0:Purchase_Header[1]/ns0:PaymentTermsDescCaption[1]" w:storeItemID="{7D164763-0F82-4934-9643-3C9C721E8F3A}"/>
               <w:text/>
             </w:sdtPr>
             <w:sdtEndPr/>
@@ -848,12 +848,12 @@
                 <w:lang w:eastAsia="en-US"/>
               </w:rPr>
               <w:alias w:val="#Nav: /Purchase_Header/CopyLoop/PageLoop/PaymentTermsDesc"/>
-              <w:tag w:val="#Nav: NP Purchase Order/6014617"/>
+              <w:tag w:val="#Nav: NPR Purchase Order/6014617"/>
               <w:id w:val="-954093026"/>
               <w:placeholder>
                 <w:docPart w:val="5ADAF2CFFE324D6493DFE1137B456566"/>
               </w:placeholder>
-              <w:dataBinding w:prefixMappings="xmlns:ns0='urn:microsoft-dynamics-nav/reports/NP Purchase Order/6014617/'" w:xpath="/ns0:NavWordReportXmlPart[1]/ns0:Purchase_Header[1]/ns0:CopyLoop[1]/ns0:PageLoop[1]/ns0:PaymentTermsDesc[1]" w:storeItemID="{7D164763-0F82-4934-9643-3C9C721E8F3A}"/>
+              <w:dataBinding w:prefixMappings="xmlns:ns0='urn:microsoft-dynamics-nav/reports/NPR Purchase Order/6014617/'" w:xpath="/ns0:NavWordReportXmlPart[1]/ns0:Purchase_Header[1]/ns0:CopyLoop[1]/ns0:PageLoop[1]/ns0:PaymentTermsDesc[1]" w:storeItemID="{7D164763-0F82-4934-9643-3C9C721E8F3A}"/>
               <w:text/>
             </w:sdtPr>
             <w:sdtEndPr/>
@@ -964,12 +964,12 @@
                 <w:lang w:eastAsia="en-US"/>
               </w:rPr>
               <w:alias w:val="#Nav: /Purchase_Header/CopyLoop/PageLoop/DueDateCaption_PurchaseHeader"/>
-              <w:tag w:val="#Nav: NP Purchase Order/6014617"/>
+              <w:tag w:val="#Nav: NPR Purchase Order/6014617"/>
               <w:id w:val="-493411522"/>
               <w:placeholder>
                 <w:docPart w:val="5ADAF2CFFE324D6493DFE1137B456566"/>
               </w:placeholder>
-              <w:dataBinding w:prefixMappings="xmlns:ns0='urn:microsoft-dynamics-nav/reports/NP Purchase Order/6014617/'" w:xpath="/ns0:NavWordReportXmlPart[1]/ns0:Purchase_Header[1]/ns0:CopyLoop[1]/ns0:PageLoop[1]/ns0:DueDateCaption_PurchaseHeader[1]" w:storeItemID="{7D164763-0F82-4934-9643-3C9C721E8F3A}"/>
+              <w:dataBinding w:prefixMappings="xmlns:ns0='urn:microsoft-dynamics-nav/reports/NPR Purchase Order/6014617/'" w:xpath="/ns0:NavWordReportXmlPart[1]/ns0:Purchase_Header[1]/ns0:CopyLoop[1]/ns0:PageLoop[1]/ns0:DueDateCaption_PurchaseHeader[1]" w:storeItemID="{7D164763-0F82-4934-9643-3C9C721E8F3A}"/>
               <w:text/>
             </w:sdtPr>
             <w:sdtEndPr/>
@@ -1018,12 +1018,12 @@
                 <w:lang w:eastAsia="en-US"/>
               </w:rPr>
               <w:alias w:val="#Nav: /Purchase_Header/CopyLoop/PageLoop/DueDate_PurchaseHeader"/>
-              <w:tag w:val="#Nav: NP Purchase Order/6014617"/>
+              <w:tag w:val="#Nav: NPR Purchase Order/6014617"/>
               <w:id w:val="2068681581"/>
               <w:placeholder>
                 <w:docPart w:val="5ADAF2CFFE324D6493DFE1137B456566"/>
               </w:placeholder>
-              <w:dataBinding w:prefixMappings="xmlns:ns0='urn:microsoft-dynamics-nav/reports/NP Purchase Order/6014617/'" w:xpath="/ns0:NavWordReportXmlPart[1]/ns0:Purchase_Header[1]/ns0:CopyLoop[1]/ns0:PageLoop[1]/ns0:DueDate_PurchaseHeader[1]" w:storeItemID="{7D164763-0F82-4934-9643-3C9C721E8F3A}"/>
+              <w:dataBinding w:prefixMappings="xmlns:ns0='urn:microsoft-dynamics-nav/reports/NPR Purchase Order/6014617/'" w:xpath="/ns0:NavWordReportXmlPart[1]/ns0:Purchase_Header[1]/ns0:CopyLoop[1]/ns0:PageLoop[1]/ns0:DueDate_PurchaseHeader[1]" w:storeItemID="{7D164763-0F82-4934-9643-3C9C721E8F3A}"/>
               <w:text/>
             </w:sdtPr>
             <w:sdtEndPr/>
@@ -1090,12 +1090,12 @@
                 <w:lang w:eastAsia="en-US"/>
               </w:rPr>
               <w:alias w:val="#Nav: /Purchase_Header/CopyLoop/PageLoop/RoundLoop/TotalExclVATText"/>
-              <w:tag w:val="#Nav: NP Purchase Order/6014617"/>
+              <w:tag w:val="#Nav: NPR Purchase Order/6014617"/>
               <w:id w:val="-1547746505"/>
               <w:placeholder>
                 <w:docPart w:val="5ADAF2CFFE324D6493DFE1137B456566"/>
               </w:placeholder>
-              <w:dataBinding w:prefixMappings="xmlns:ns0='urn:microsoft-dynamics-nav/reports/NP Purchase Order/6014617/'" w:xpath="/ns0:NavWordReportXmlPart[1]/ns0:Purchase_Header[1]/ns0:CopyLoop[1]/ns0:PageLoop[1]/ns0:RoundLoop[1]/ns0:TotalExclVATText[1]" w:storeItemID="{7D164763-0F82-4934-9643-3C9C721E8F3A}"/>
+              <w:dataBinding w:prefixMappings="xmlns:ns0='urn:microsoft-dynamics-nav/reports/NPR Purchase Order/6014617/'" w:xpath="/ns0:NavWordReportXmlPart[1]/ns0:Purchase_Header[1]/ns0:CopyLoop[1]/ns0:PageLoop[1]/ns0:RoundLoop[1]/ns0:TotalExclVATText[1]" w:storeItemID="{7D164763-0F82-4934-9643-3C9C721E8F3A}"/>
               <w:text/>
             </w:sdtPr>
             <w:sdtEndPr/>
@@ -1139,12 +1139,12 @@
               <w:lang w:val="en-US" w:eastAsia="en-US"/>
             </w:rPr>
             <w:alias w:val="#Nav: /Purchase_Header/CopyLoop/PageLoop/Totals/TotalNetAmount_Totals"/>
-            <w:tag w:val="#Nav: NP Purchase Order/6014617"/>
+            <w:tag w:val="#Nav: NPR Purchase Order/6014617"/>
             <w:id w:val="1277983049"/>
             <w:placeholder>
               <w:docPart w:val="5ADAF2CFFE324D6493DFE1137B456566"/>
             </w:placeholder>
-            <w:dataBinding w:prefixMappings="xmlns:ns0='urn:microsoft-dynamics-nav/reports/NP Purchase Order/6014617/'" w:xpath="/ns0:NavWordReportXmlPart[1]/ns0:Purchase_Header[1]/ns0:CopyLoop[1]/ns0:PageLoop[1]/ns0:Totals[1]/ns0:TotalNetAmount_Totals[1]" w:storeItemID="{7D164763-0F82-4934-9643-3C9C721E8F3A}"/>
+            <w:dataBinding w:prefixMappings="xmlns:ns0='urn:microsoft-dynamics-nav/reports/NPR Purchase Order/6014617/'" w:xpath="/ns0:NavWordReportXmlPart[1]/ns0:Purchase_Header[1]/ns0:CopyLoop[1]/ns0:PageLoop[1]/ns0:Totals[1]/ns0:TotalNetAmount_Totals[1]" w:storeItemID="{7D164763-0F82-4934-9643-3C9C721E8F3A}"/>
             <w:text/>
           </w:sdtPr>
           <w:sdtEndPr/>
@@ -1202,12 +1202,12 @@
                 <w:lang w:eastAsia="en-US"/>
               </w:rPr>
               <w:alias w:val="#Nav: /Purchase_Header/CopyLoop/PageLoop/CompanyInfoBankAccNoCaption"/>
-              <w:tag w:val="#Nav: NP Purchase Order/6014617"/>
+              <w:tag w:val="#Nav: NPR Purchase Order/6014617"/>
               <w:id w:val="-404600903"/>
               <w:placeholder>
                 <w:docPart w:val="5ADAF2CFFE324D6493DFE1137B456566"/>
               </w:placeholder>
-              <w:dataBinding w:prefixMappings="xmlns:ns0='urn:microsoft-dynamics-nav/reports/NP Purchase Order/6014617/'" w:xpath="/ns0:NavWordReportXmlPart[1]/ns0:Purchase_Header[1]/ns0:CopyLoop[1]/ns0:PageLoop[1]/ns0:CompanyInfoBankAccNoCaption[1]" w:storeItemID="{7D164763-0F82-4934-9643-3C9C721E8F3A}"/>
+              <w:dataBinding w:prefixMappings="xmlns:ns0='urn:microsoft-dynamics-nav/reports/NPR Purchase Order/6014617/'" w:xpath="/ns0:NavWordReportXmlPart[1]/ns0:Purchase_Header[1]/ns0:CopyLoop[1]/ns0:PageLoop[1]/ns0:CompanyInfoBankAccNoCaption[1]" w:storeItemID="{7D164763-0F82-4934-9643-3C9C721E8F3A}"/>
               <w:text/>
             </w:sdtPr>
             <w:sdtEndPr/>
@@ -1269,12 +1269,12 @@
                   <w:lang w:eastAsia="en-US"/>
                 </w:rPr>
                 <w:alias w:val="#Nav: /Purchase_Header/CopyLoop/PageLoop/CompanyInfoBankName"/>
-                <w:tag w:val="#Nav: NP Purchase Order/6014617"/>
+                <w:tag w:val="#Nav: NPR Purchase Order/6014617"/>
                 <w:id w:val="423078618"/>
                 <w:placeholder>
                   <w:docPart w:val="5ADAF2CFFE324D6493DFE1137B456566"/>
                 </w:placeholder>
-                <w:dataBinding w:prefixMappings="xmlns:ns0='urn:microsoft-dynamics-nav/reports/NP Purchase Order/6014617/'" w:xpath="/ns0:NavWordReportXmlPart[1]/ns0:Purchase_Header[1]/ns0:CopyLoop[1]/ns0:PageLoop[1]/ns0:CompanyInfoBankName[1]" w:storeItemID="{7D164763-0F82-4934-9643-3C9C721E8F3A}"/>
+                <w:dataBinding w:prefixMappings="xmlns:ns0='urn:microsoft-dynamics-nav/reports/NPR Purchase Order/6014617/'" w:xpath="/ns0:NavWordReportXmlPart[1]/ns0:Purchase_Header[1]/ns0:CopyLoop[1]/ns0:PageLoop[1]/ns0:CompanyInfoBankName[1]" w:storeItemID="{7D164763-0F82-4934-9643-3C9C721E8F3A}"/>
                 <w:text/>
               </w:sdtPr>
               <w:sdtEndPr/>
@@ -1313,12 +1313,12 @@
                   <w:lang w:eastAsia="en-US"/>
                 </w:rPr>
                 <w:alias w:val="#Nav: /Purchase_Header/CopyLoop/PageLoop/CompanyInfoBankAccNo"/>
-                <w:tag w:val="#Nav: NP Purchase Order/6014617"/>
+                <w:tag w:val="#Nav: NPR Purchase Order/6014617"/>
                 <w:id w:val="-820038231"/>
                 <w:placeholder>
                   <w:docPart w:val="5ADAF2CFFE324D6493DFE1137B456566"/>
                 </w:placeholder>
-                <w:dataBinding w:prefixMappings="xmlns:ns0='urn:microsoft-dynamics-nav/reports/NP Purchase Order/6014617/'" w:xpath="/ns0:NavWordReportXmlPart[1]/ns0:Purchase_Header[1]/ns0:CopyLoop[1]/ns0:PageLoop[1]/ns0:CompanyInfoBankAccNo[1]" w:storeItemID="{7D164763-0F82-4934-9643-3C9C721E8F3A}"/>
+                <w:dataBinding w:prefixMappings="xmlns:ns0='urn:microsoft-dynamics-nav/reports/NPR Purchase Order/6014617/'" w:xpath="/ns0:NavWordReportXmlPart[1]/ns0:Purchase_Header[1]/ns0:CopyLoop[1]/ns0:PageLoop[1]/ns0:CompanyInfoBankAccNo[1]" w:storeItemID="{7D164763-0F82-4934-9643-3C9C721E8F3A}"/>
                 <w:text/>
               </w:sdtPr>
               <w:sdtEndPr/>
@@ -1368,12 +1368,12 @@
               <w:lang w:val="en-US" w:eastAsia="en-US"/>
             </w:rPr>
             <w:alias w:val="#Nav: /Purchase_Header/CopyLoop/PageLoop/RoundLoop/PurchLineLineDiscCaption"/>
-            <w:tag w:val="#Nav: NP Purchase Order/6014617"/>
+            <w:tag w:val="#Nav: NPR Purchase Order/6014617"/>
             <w:id w:val="-109983665"/>
             <w:placeholder>
               <w:docPart w:val="5ADAF2CFFE324D6493DFE1137B456566"/>
             </w:placeholder>
-            <w:dataBinding w:prefixMappings="xmlns:ns0='urn:microsoft-dynamics-nav/reports/NP Purchase Order/6014617/'" w:xpath="/ns0:NavWordReportXmlPart[1]/ns0:Purchase_Header[1]/ns0:CopyLoop[1]/ns0:PageLoop[1]/ns0:RoundLoop[1]/ns0:PurchLineLineDiscCaption[1]" w:storeItemID="{7D164763-0F82-4934-9643-3C9C721E8F3A}"/>
+            <w:dataBinding w:prefixMappings="xmlns:ns0='urn:microsoft-dynamics-nav/reports/NPR Purchase Order/6014617/'" w:xpath="/ns0:NavWordReportXmlPart[1]/ns0:Purchase_Header[1]/ns0:CopyLoop[1]/ns0:PageLoop[1]/ns0:RoundLoop[1]/ns0:PurchLineLineDiscCaption[1]" w:storeItemID="{7D164763-0F82-4934-9643-3C9C721E8F3A}"/>
             <w:text/>
           </w:sdtPr>
           <w:sdtEndPr/>
@@ -1421,12 +1421,12 @@
               <w:lang w:val="en-US" w:eastAsia="en-US"/>
             </w:rPr>
             <w:alias w:val="#Nav: /Purchase_Header/CopyLoop/PageLoop/Totals/TotalInvoiceDiscountAmount_Totals"/>
-            <w:tag w:val="#Nav: NP Purchase Order/6014617"/>
+            <w:tag w:val="#Nav: NPR Purchase Order/6014617"/>
             <w:id w:val="1309510808"/>
             <w:placeholder>
               <w:docPart w:val="5ADAF2CFFE324D6493DFE1137B456566"/>
             </w:placeholder>
-            <w:dataBinding w:prefixMappings="xmlns:ns0='urn:microsoft-dynamics-nav/reports/NP Purchase Order/6014617/'" w:xpath="/ns0:NavWordReportXmlPart[1]/ns0:Purchase_Header[1]/ns0:CopyLoop[1]/ns0:PageLoop[1]/ns0:Totals[1]/ns0:TotalInvoiceDiscountAmount_Totals[1]" w:storeItemID="{7D164763-0F82-4934-9643-3C9C721E8F3A}"/>
+            <w:dataBinding w:prefixMappings="xmlns:ns0='urn:microsoft-dynamics-nav/reports/NPR Purchase Order/6014617/'" w:xpath="/ns0:NavWordReportXmlPart[1]/ns0:Purchase_Header[1]/ns0:CopyLoop[1]/ns0:PageLoop[1]/ns0:Totals[1]/ns0:TotalInvoiceDiscountAmount_Totals[1]" w:storeItemID="{7D164763-0F82-4934-9643-3C9C721E8F3A}"/>
             <w:text/>
           </w:sdtPr>
           <w:sdtEndPr/>
@@ -1484,12 +1484,12 @@
                 <w:lang w:eastAsia="en-US"/>
               </w:rPr>
               <w:alias w:val="#Nav: /Purchase_Header/IBANCaption"/>
-              <w:tag w:val="#Nav: NP Purchase Order/6014617"/>
+              <w:tag w:val="#Nav: NPR Purchase Order/6014617"/>
               <w:id w:val="-305092469"/>
               <w:placeholder>
                 <w:docPart w:val="5ADAF2CFFE324D6493DFE1137B456566"/>
               </w:placeholder>
-              <w:dataBinding w:prefixMappings="xmlns:ns0='urn:microsoft-dynamics-nav/reports/NP Purchase Order/6014617/'" w:xpath="/ns0:NavWordReportXmlPart[1]/ns0:Purchase_Header[1]/ns0:IBANCaption[1]" w:storeItemID="{7D164763-0F82-4934-9643-3C9C721E8F3A}"/>
+              <w:dataBinding w:prefixMappings="xmlns:ns0='urn:microsoft-dynamics-nav/reports/NPR Purchase Order/6014617/'" w:xpath="/ns0:NavWordReportXmlPart[1]/ns0:Purchase_Header[1]/ns0:IBANCaption[1]" w:storeItemID="{7D164763-0F82-4934-9643-3C9C721E8F3A}"/>
               <w:text/>
             </w:sdtPr>
             <w:sdtEndPr/>
@@ -1538,12 +1538,12 @@
                 <w:lang w:eastAsia="en-US"/>
               </w:rPr>
               <w:alias w:val="#Nav: /Purchase_Header/CopyLoop/PageLoop/IBAN_CompanyInfo"/>
-              <w:tag w:val="#Nav: NP Purchase Order/6014617"/>
+              <w:tag w:val="#Nav: NPR Purchase Order/6014617"/>
               <w:id w:val="1159664918"/>
               <w:placeholder>
                 <w:docPart w:val="5ADAF2CFFE324D6493DFE1137B456566"/>
               </w:placeholder>
-              <w:dataBinding w:prefixMappings="xmlns:ns0='urn:microsoft-dynamics-nav/reports/NP Purchase Order/6014617/'" w:xpath="/ns0:NavWordReportXmlPart[1]/ns0:Purchase_Header[1]/ns0:CopyLoop[1]/ns0:PageLoop[1]/ns0:IBAN_CompanyInfo[1]" w:storeItemID="{7D164763-0F82-4934-9643-3C9C721E8F3A}"/>
+              <w:dataBinding w:prefixMappings="xmlns:ns0='urn:microsoft-dynamics-nav/reports/NPR Purchase Order/6014617/'" w:xpath="/ns0:NavWordReportXmlPart[1]/ns0:Purchase_Header[1]/ns0:CopyLoop[1]/ns0:PageLoop[1]/ns0:IBAN_CompanyInfo[1]" w:storeItemID="{7D164763-0F82-4934-9643-3C9C721E8F3A}"/>
               <w:text/>
             </w:sdtPr>
             <w:sdtEndPr/>
@@ -1610,12 +1610,12 @@
                 <w:lang w:eastAsia="en-US"/>
               </w:rPr>
               <w:alias w:val="#Nav: /Purchase_Header/CopyLoop/PageLoop/RoundLoop/VATAmountText"/>
-              <w:tag w:val="#Nav: NP Purchase Order/6014617"/>
+              <w:tag w:val="#Nav: NPR Purchase Order/6014617"/>
               <w:id w:val="-1865439197"/>
               <w:placeholder>
                 <w:docPart w:val="5ADAF2CFFE324D6493DFE1137B456566"/>
               </w:placeholder>
-              <w:dataBinding w:prefixMappings="xmlns:ns0='urn:microsoft-dynamics-nav/reports/NP Purchase Order/6014617/'" w:xpath="/ns0:NavWordReportXmlPart[1]/ns0:Purchase_Header[1]/ns0:CopyLoop[1]/ns0:PageLoop[1]/ns0:RoundLoop[1]/ns0:VATAmountText[1]" w:storeItemID="{7D164763-0F82-4934-9643-3C9C721E8F3A}"/>
+              <w:dataBinding w:prefixMappings="xmlns:ns0='urn:microsoft-dynamics-nav/reports/NPR Purchase Order/6014617/'" w:xpath="/ns0:NavWordReportXmlPart[1]/ns0:Purchase_Header[1]/ns0:CopyLoop[1]/ns0:PageLoop[1]/ns0:RoundLoop[1]/ns0:VATAmountText[1]" w:storeItemID="{7D164763-0F82-4934-9643-3C9C721E8F3A}"/>
               <w:text/>
             </w:sdtPr>
             <w:sdtEndPr/>
@@ -1659,12 +1659,12 @@
               <w:lang w:val="en-US" w:eastAsia="en-US"/>
             </w:rPr>
             <w:alias w:val="#Nav: /Purchase_Header/CopyLoop/PageLoop/Totals/TotalVATAmount_Totals"/>
-            <w:tag w:val="#Nav: NP Purchase Order/6014617"/>
+            <w:tag w:val="#Nav: NPR Purchase Order/6014617"/>
             <w:id w:val="320700140"/>
             <w:placeholder>
               <w:docPart w:val="5ADAF2CFFE324D6493DFE1137B456566"/>
             </w:placeholder>
-            <w:dataBinding w:prefixMappings="xmlns:ns0='urn:microsoft-dynamics-nav/reports/NP Purchase Order/6014617/'" w:xpath="/ns0:NavWordReportXmlPart[1]/ns0:Purchase_Header[1]/ns0:CopyLoop[1]/ns0:PageLoop[1]/ns0:Totals[1]/ns0:TotalVATAmount_Totals[1]" w:storeItemID="{7D164763-0F82-4934-9643-3C9C721E8F3A}"/>
+            <w:dataBinding w:prefixMappings="xmlns:ns0='urn:microsoft-dynamics-nav/reports/NPR Purchase Order/6014617/'" w:xpath="/ns0:NavWordReportXmlPart[1]/ns0:Purchase_Header[1]/ns0:CopyLoop[1]/ns0:PageLoop[1]/ns0:Totals[1]/ns0:TotalVATAmount_Totals[1]" w:storeItemID="{7D164763-0F82-4934-9643-3C9C721E8F3A}"/>
             <w:text/>
           </w:sdtPr>
           <w:sdtEndPr/>
@@ -1722,12 +1722,12 @@
                 <w:lang w:eastAsia="en-US"/>
               </w:rPr>
               <w:alias w:val="#Nav: /Purchase_Header/SWIFTCaption"/>
-              <w:tag w:val="#Nav: NP Purchase Order/6014617"/>
+              <w:tag w:val="#Nav: NPR Purchase Order/6014617"/>
               <w:id w:val="954060915"/>
               <w:placeholder>
                 <w:docPart w:val="5ADAF2CFFE324D6493DFE1137B456566"/>
               </w:placeholder>
-              <w:dataBinding w:prefixMappings="xmlns:ns0='urn:microsoft-dynamics-nav/reports/NP Purchase Order/6014617/'" w:xpath="/ns0:NavWordReportXmlPart[1]/ns0:Purchase_Header[1]/ns0:SWIFTCaption[1]" w:storeItemID="{7D164763-0F82-4934-9643-3C9C721E8F3A}"/>
+              <w:dataBinding w:prefixMappings="xmlns:ns0='urn:microsoft-dynamics-nav/reports/NPR Purchase Order/6014617/'" w:xpath="/ns0:NavWordReportXmlPart[1]/ns0:Purchase_Header[1]/ns0:SWIFTCaption[1]" w:storeItemID="{7D164763-0F82-4934-9643-3C9C721E8F3A}"/>
               <w:text/>
             </w:sdtPr>
             <w:sdtEndPr/>
@@ -1776,12 +1776,12 @@
                 <w:lang w:eastAsia="en-US"/>
               </w:rPr>
               <w:alias w:val="#Nav: /Purchase_Header/CopyLoop/PageLoop/SWIFT_CompanyInfo"/>
-              <w:tag w:val="#Nav: NP Purchase Order/6014617"/>
+              <w:tag w:val="#Nav: NPR Purchase Order/6014617"/>
               <w:id w:val="981501636"/>
               <w:placeholder>
                 <w:docPart w:val="5ADAF2CFFE324D6493DFE1137B456566"/>
               </w:placeholder>
-              <w:dataBinding w:prefixMappings="xmlns:ns0='urn:microsoft-dynamics-nav/reports/NP Purchase Order/6014617/'" w:xpath="/ns0:NavWordReportXmlPart[1]/ns0:Purchase_Header[1]/ns0:CopyLoop[1]/ns0:PageLoop[1]/ns0:SWIFT_CompanyInfo[1]" w:storeItemID="{7D164763-0F82-4934-9643-3C9C721E8F3A}"/>
+              <w:dataBinding w:prefixMappings="xmlns:ns0='urn:microsoft-dynamics-nav/reports/NPR Purchase Order/6014617/'" w:xpath="/ns0:NavWordReportXmlPart[1]/ns0:Purchase_Header[1]/ns0:CopyLoop[1]/ns0:PageLoop[1]/ns0:SWIFT_CompanyInfo[1]" w:storeItemID="{7D164763-0F82-4934-9643-3C9C721E8F3A}"/>
               <w:text/>
             </w:sdtPr>
             <w:sdtEndPr/>
@@ -1848,12 +1848,12 @@
                 <w:lang w:val="en-US" w:eastAsia="en-US"/>
               </w:rPr>
               <w:alias w:val="#Nav: /Purchase_Header/CopyLoop/PageLoop/RoundLoop/TotalInclVATText"/>
-              <w:tag w:val="#Nav: NP Purchase Order/6014617"/>
+              <w:tag w:val="#Nav: NPR Purchase Order/6014617"/>
               <w:id w:val="-762532459"/>
               <w:placeholder>
                 <w:docPart w:val="5ADAF2CFFE324D6493DFE1137B456566"/>
               </w:placeholder>
-              <w:dataBinding w:prefixMappings="xmlns:ns0='urn:microsoft-dynamics-nav/reports/NP Purchase Order/6014617/'" w:xpath="/ns0:NavWordReportXmlPart[1]/ns0:Purchase_Header[1]/ns0:CopyLoop[1]/ns0:PageLoop[1]/ns0:RoundLoop[1]/ns0:TotalInclVATText[1]" w:storeItemID="{7D164763-0F82-4934-9643-3C9C721E8F3A}"/>
+              <w:dataBinding w:prefixMappings="xmlns:ns0='urn:microsoft-dynamics-nav/reports/NPR Purchase Order/6014617/'" w:xpath="/ns0:NavWordReportXmlPart[1]/ns0:Purchase_Header[1]/ns0:CopyLoop[1]/ns0:PageLoop[1]/ns0:RoundLoop[1]/ns0:TotalInclVATText[1]" w:storeItemID="{7D164763-0F82-4934-9643-3C9C721E8F3A}"/>
               <w:text/>
             </w:sdtPr>
             <w:sdtEndPr/>
@@ -1897,12 +1897,12 @@
               <w:lang w:val="en-US" w:eastAsia="en-US"/>
             </w:rPr>
             <w:alias w:val="#Nav: /Purchase_Header/CopyLoop/PageLoop/Totals/TotalAmountIncludingVAT_Totals"/>
-            <w:tag w:val="#Nav: NP Purchase Order/6014617"/>
+            <w:tag w:val="#Nav: NPR Purchase Order/6014617"/>
             <w:id w:val="1962374010"/>
             <w:placeholder>
               <w:docPart w:val="5ADAF2CFFE324D6493DFE1137B456566"/>
             </w:placeholder>
-            <w:dataBinding w:prefixMappings="xmlns:ns0='urn:microsoft-dynamics-nav/reports/NP Purchase Order/6014617/'" w:xpath="/ns0:NavWordReportXmlPart[1]/ns0:Purchase_Header[1]/ns0:CopyLoop[1]/ns0:PageLoop[1]/ns0:Totals[1]/ns0:TotalAmountIncludingVAT_Totals[1]" w:storeItemID="{7D164763-0F82-4934-9643-3C9C721E8F3A}"/>
+            <w:dataBinding w:prefixMappings="xmlns:ns0='urn:microsoft-dynamics-nav/reports/NPR Purchase Order/6014617/'" w:xpath="/ns0:NavWordReportXmlPart[1]/ns0:Purchase_Header[1]/ns0:CopyLoop[1]/ns0:PageLoop[1]/ns0:Totals[1]/ns0:TotalAmountIncludingVAT_Totals[1]" w:storeItemID="{7D164763-0F82-4934-9643-3C9C721E8F3A}"/>
             <w:text/>
           </w:sdtPr>
           <w:sdtEndPr/>
@@ -2159,12 +2159,12 @@
                 <w:lang w:val="en-US" w:eastAsia="en-US"/>
               </w:rPr>
               <w:alias w:val="#Nav: /Purchase_Header/CopyLoop/PageLoop/CompanyAddr1"/>
-              <w:tag w:val="#Nav: NP Purchase Order/6014617"/>
+              <w:tag w:val="#Nav: NPR Purchase Order/6014617"/>
               <w:id w:val="935636921"/>
               <w:placeholder>
                 <w:docPart w:val="01613E6191B44CCD87E5F9B2C89A4F3E"/>
               </w:placeholder>
-              <w:dataBinding w:prefixMappings="xmlns:ns0='urn:microsoft-dynamics-nav/reports/NP Purchase Order/6014617/'" w:xpath="/ns0:NavWordReportXmlPart[1]/ns0:Purchase_Header[1]/ns0:CopyLoop[1]/ns0:PageLoop[1]/ns0:CompanyAddr1[1]" w:storeItemID="{7D164763-0F82-4934-9643-3C9C721E8F3A}"/>
+              <w:dataBinding w:prefixMappings="xmlns:ns0='urn:microsoft-dynamics-nav/reports/NPR Purchase Order/6014617/'" w:xpath="/ns0:NavWordReportXmlPart[1]/ns0:Purchase_Header[1]/ns0:CopyLoop[1]/ns0:PageLoop[1]/ns0:CompanyAddr1[1]" w:storeItemID="{7D164763-0F82-4934-9643-3C9C721E8F3A}"/>
               <w:text/>
             </w:sdtPr>
             <w:sdtEndPr/>
@@ -2204,12 +2204,12 @@
                 <w:lang w:val="en-US" w:eastAsia="en-US"/>
               </w:rPr>
               <w:alias w:val="#Nav: /Purchase_Header/CopyLoop/PageLoop/CompanyAddr2"/>
-              <w:tag w:val="#Nav: NP Purchase Order/6014617"/>
+              <w:tag w:val="#Nav: NPR Purchase Order/6014617"/>
               <w:id w:val="-1399972863"/>
               <w:placeholder>
                 <w:docPart w:val="01613E6191B44CCD87E5F9B2C89A4F3E"/>
               </w:placeholder>
-              <w:dataBinding w:prefixMappings="xmlns:ns0='urn:microsoft-dynamics-nav/reports/NP Purchase Order/6014617/'" w:xpath="/ns0:NavWordReportXmlPart[1]/ns0:Purchase_Header[1]/ns0:CopyLoop[1]/ns0:PageLoop[1]/ns0:CompanyAddr2[1]" w:storeItemID="{7D164763-0F82-4934-9643-3C9C721E8F3A}"/>
+              <w:dataBinding w:prefixMappings="xmlns:ns0='urn:microsoft-dynamics-nav/reports/NPR Purchase Order/6014617/'" w:xpath="/ns0:NavWordReportXmlPart[1]/ns0:Purchase_Header[1]/ns0:CopyLoop[1]/ns0:PageLoop[1]/ns0:CompanyAddr2[1]" w:storeItemID="{7D164763-0F82-4934-9643-3C9C721E8F3A}"/>
               <w:text/>
             </w:sdtPr>
             <w:sdtEndPr/>
@@ -2249,12 +2249,12 @@
                 <w:lang w:val="en-US" w:eastAsia="en-US"/>
               </w:rPr>
               <w:alias w:val="#Nav: /Purchase_Header/CopyLoop/PageLoop/CompanyAddr3"/>
-              <w:tag w:val="#Nav: NP Purchase Order/6014617"/>
+              <w:tag w:val="#Nav: NPR Purchase Order/6014617"/>
               <w:id w:val="-1334607650"/>
               <w:placeholder>
                 <w:docPart w:val="01613E6191B44CCD87E5F9B2C89A4F3E"/>
               </w:placeholder>
-              <w:dataBinding w:prefixMappings="xmlns:ns0='urn:microsoft-dynamics-nav/reports/NP Purchase Order/6014617/'" w:xpath="/ns0:NavWordReportXmlPart[1]/ns0:Purchase_Header[1]/ns0:CopyLoop[1]/ns0:PageLoop[1]/ns0:CompanyAddr3[1]" w:storeItemID="{7D164763-0F82-4934-9643-3C9C721E8F3A}"/>
+              <w:dataBinding w:prefixMappings="xmlns:ns0='urn:microsoft-dynamics-nav/reports/NPR Purchase Order/6014617/'" w:xpath="/ns0:NavWordReportXmlPart[1]/ns0:Purchase_Header[1]/ns0:CopyLoop[1]/ns0:PageLoop[1]/ns0:CompanyAddr3[1]" w:storeItemID="{7D164763-0F82-4934-9643-3C9C721E8F3A}"/>
               <w:text/>
             </w:sdtPr>
             <w:sdtEndPr/>
@@ -2291,12 +2291,12 @@
               <w:lang w:val="en-US" w:eastAsia="en-US"/>
             </w:rPr>
             <w:alias w:val="#Nav: /Purchase_Header/CopyLoop/PageLoop/CompanyInfoPhoneNoCaption"/>
-            <w:tag w:val="#Nav: NP Purchase Order/6014617"/>
+            <w:tag w:val="#Nav: NPR Purchase Order/6014617"/>
             <w:id w:val="581880273"/>
             <w:placeholder>
               <w:docPart w:val="01613E6191B44CCD87E5F9B2C89A4F3E"/>
             </w:placeholder>
-            <w:dataBinding w:prefixMappings="xmlns:ns0='urn:microsoft-dynamics-nav/reports/NP Purchase Order/6014617/'" w:xpath="/ns0:NavWordReportXmlPart[1]/ns0:Purchase_Header[1]/ns0:CopyLoop[1]/ns0:PageLoop[1]/ns0:CompanyInfoPhoneNoCaption[1]" w:storeItemID="{7D164763-0F82-4934-9643-3C9C721E8F3A}"/>
+            <w:dataBinding w:prefixMappings="xmlns:ns0='urn:microsoft-dynamics-nav/reports/NPR Purchase Order/6014617/'" w:xpath="/ns0:NavWordReportXmlPart[1]/ns0:Purchase_Header[1]/ns0:CopyLoop[1]/ns0:PageLoop[1]/ns0:CompanyInfoPhoneNoCaption[1]" w:storeItemID="{7D164763-0F82-4934-9643-3C9C721E8F3A}"/>
             <w:text/>
           </w:sdtPr>
           <w:sdtEndPr/>
@@ -2347,12 +2347,12 @@
               <w:lang w:val="en-US" w:eastAsia="en-US"/>
             </w:rPr>
             <w:alias w:val="#Nav: /Purchase_Header/CopyLoop/PageLoop/CompanyInfoPhoneNo"/>
-            <w:tag w:val="#Nav: NP Purchase Order/6014617"/>
+            <w:tag w:val="#Nav: NPR Purchase Order/6014617"/>
             <w:id w:val="-928346671"/>
             <w:placeholder>
               <w:docPart w:val="01613E6191B44CCD87E5F9B2C89A4F3E"/>
             </w:placeholder>
-            <w:dataBinding w:prefixMappings="xmlns:ns0='urn:microsoft-dynamics-nav/reports/NP Purchase Order/6014617/'" w:xpath="/ns0:NavWordReportXmlPart[1]/ns0:Purchase_Header[1]/ns0:CopyLoop[1]/ns0:PageLoop[1]/ns0:CompanyInfoPhoneNo[1]" w:storeItemID="{7D164763-0F82-4934-9643-3C9C721E8F3A}"/>
+            <w:dataBinding w:prefixMappings="xmlns:ns0='urn:microsoft-dynamics-nav/reports/NPR Purchase Order/6014617/'" w:xpath="/ns0:NavWordReportXmlPart[1]/ns0:Purchase_Header[1]/ns0:CopyLoop[1]/ns0:PageLoop[1]/ns0:CompanyInfoPhoneNo[1]" w:storeItemID="{7D164763-0F82-4934-9643-3C9C721E8F3A}"/>
             <w:text/>
           </w:sdtPr>
           <w:sdtEndPr/>
@@ -2402,12 +2402,12 @@
               <w:lang w:val="en-US" w:eastAsia="en-US"/>
             </w:rPr>
             <w:alias w:val="#Nav: /Purchase_Header/EmailIDCaption"/>
-            <w:tag w:val="#Nav: NP Purchase Order/6014617"/>
+            <w:tag w:val="#Nav: NPR Purchase Order/6014617"/>
             <w:id w:val="-234322253"/>
             <w:placeholder>
               <w:docPart w:val="01613E6191B44CCD87E5F9B2C89A4F3E"/>
             </w:placeholder>
-            <w:dataBinding w:prefixMappings="xmlns:ns0='urn:microsoft-dynamics-nav/reports/NP Purchase Order/6014617/'" w:xpath="/ns0:NavWordReportXmlPart[1]/ns0:Purchase_Header[1]/ns0:EmailIDCaption[1]" w:storeItemID="{7D164763-0F82-4934-9643-3C9C721E8F3A}"/>
+            <w:dataBinding w:prefixMappings="xmlns:ns0='urn:microsoft-dynamics-nav/reports/NPR Purchase Order/6014617/'" w:xpath="/ns0:NavWordReportXmlPart[1]/ns0:Purchase_Header[1]/ns0:EmailIDCaption[1]" w:storeItemID="{7D164763-0F82-4934-9643-3C9C721E8F3A}"/>
             <w:text/>
           </w:sdtPr>
           <w:sdtEndPr/>
@@ -2458,12 +2458,12 @@
               <w:lang w:val="en-US" w:eastAsia="en-US"/>
             </w:rPr>
             <w:alias w:val="#Nav: /Purchase_Header/CopyLoop/PageLoop/CompanyInfoEmail"/>
-            <w:tag w:val="#Nav: NP Purchase Order/6014617"/>
+            <w:tag w:val="#Nav: NPR Purchase Order/6014617"/>
             <w:id w:val="-554082338"/>
             <w:placeholder>
               <w:docPart w:val="01613E6191B44CCD87E5F9B2C89A4F3E"/>
             </w:placeholder>
-            <w:dataBinding w:prefixMappings="xmlns:ns0='urn:microsoft-dynamics-nav/reports/NP Purchase Order/6014617/'" w:xpath="/ns0:NavWordReportXmlPart[1]/ns0:Purchase_Header[1]/ns0:CopyLoop[1]/ns0:PageLoop[1]/ns0:CompanyInfoEmail[1]" w:storeItemID="{7D164763-0F82-4934-9643-3C9C721E8F3A}"/>
+            <w:dataBinding w:prefixMappings="xmlns:ns0='urn:microsoft-dynamics-nav/reports/NPR Purchase Order/6014617/'" w:xpath="/ns0:NavWordReportXmlPart[1]/ns0:Purchase_Header[1]/ns0:CopyLoop[1]/ns0:PageLoop[1]/ns0:CompanyInfoEmail[1]" w:storeItemID="{7D164763-0F82-4934-9643-3C9C721E8F3A}"/>
             <w:text/>
           </w:sdtPr>
           <w:sdtEndPr/>
@@ -2533,12 +2533,12 @@
                 <w:lang w:val="en-US" w:eastAsia="en-US"/>
               </w:rPr>
               <w:alias w:val="#Nav: /Purchase_Header/CopyLoop/PageLoop/CompanyInfoVATRegNoCaption"/>
-              <w:tag w:val="#Nav: NP Purchase Order/6014617"/>
+              <w:tag w:val="#Nav: NPR Purchase Order/6014617"/>
               <w:id w:val="454675497"/>
               <w:placeholder>
                 <w:docPart w:val="01613E6191B44CCD87E5F9B2C89A4F3E"/>
               </w:placeholder>
-              <w:dataBinding w:prefixMappings="xmlns:ns0='urn:microsoft-dynamics-nav/reports/NP Purchase Order/6014617/'" w:xpath="/ns0:NavWordReportXmlPart[1]/ns0:Purchase_Header[1]/ns0:CopyLoop[1]/ns0:PageLoop[1]/ns0:CompanyInfoVATRegNoCaption[1]" w:storeItemID="{7D164763-0F82-4934-9643-3C9C721E8F3A}"/>
+              <w:dataBinding w:prefixMappings="xmlns:ns0='urn:microsoft-dynamics-nav/reports/NPR Purchase Order/6014617/'" w:xpath="/ns0:NavWordReportXmlPart[1]/ns0:Purchase_Header[1]/ns0:CopyLoop[1]/ns0:PageLoop[1]/ns0:CompanyInfoVATRegNoCaption[1]" w:storeItemID="{7D164763-0F82-4934-9643-3C9C721E8F3A}"/>
               <w:text/>
             </w:sdtPr>
             <w:sdtEndPr/>
@@ -2588,12 +2588,12 @@
               <w:lang w:val="en-US" w:eastAsia="en-US"/>
             </w:rPr>
             <w:alias w:val="#Nav: /Purchase_Header/CopyLoop/PageLoop/CompanyInfoVATRegNo"/>
-            <w:tag w:val="#Nav: NP Purchase Order/6014617"/>
+            <w:tag w:val="#Nav: NPR Purchase Order/6014617"/>
             <w:id w:val="-1356418260"/>
             <w:placeholder>
               <w:docPart w:val="01613E6191B44CCD87E5F9B2C89A4F3E"/>
             </w:placeholder>
-            <w:dataBinding w:prefixMappings="xmlns:ns0='urn:microsoft-dynamics-nav/reports/NP Purchase Order/6014617/'" w:xpath="/ns0:NavWordReportXmlPart[1]/ns0:Purchase_Header[1]/ns0:CopyLoop[1]/ns0:PageLoop[1]/ns0:CompanyInfoVATRegNo[1]" w:storeItemID="{7D164763-0F82-4934-9643-3C9C721E8F3A}"/>
+            <w:dataBinding w:prefixMappings="xmlns:ns0='urn:microsoft-dynamics-nav/reports/NPR Purchase Order/6014617/'" w:xpath="/ns0:NavWordReportXmlPart[1]/ns0:Purchase_Header[1]/ns0:CopyLoop[1]/ns0:PageLoop[1]/ns0:CompanyInfoVATRegNo[1]" w:storeItemID="{7D164763-0F82-4934-9643-3C9C721E8F3A}"/>
             <w:text/>
           </w:sdtPr>
           <w:sdtEndPr/>
@@ -2810,12 +2810,12 @@
                 <w:lang w:val="en-US" w:eastAsia="en-US"/>
               </w:rPr>
               <w:alias w:val="#Nav: /Purchase_Header/CopyLoop/PageLoop/CompanyAddr1"/>
-              <w:tag w:val="#Nav: NP Purchase Order/6014617"/>
+              <w:tag w:val="#Nav: NPR Purchase Order/6014617"/>
               <w:id w:val="-386571256"/>
               <w:placeholder>
                 <w:docPart w:val="D8EC0C2CB5784FD2A926FB2B84F5BDF1"/>
               </w:placeholder>
-              <w:dataBinding w:prefixMappings="xmlns:ns0='urn:microsoft-dynamics-nav/reports/NP Purchase Order/6014617/'" w:xpath="/ns0:NavWordReportXmlPart[1]/ns0:Purchase_Header[1]/ns0:CopyLoop[1]/ns0:PageLoop[1]/ns0:CompanyAddr1[1]" w:storeItemID="{7D164763-0F82-4934-9643-3C9C721E8F3A}"/>
+              <w:dataBinding w:prefixMappings="xmlns:ns0='urn:microsoft-dynamics-nav/reports/NPR Purchase Order/6014617/'" w:xpath="/ns0:NavWordReportXmlPart[1]/ns0:Purchase_Header[1]/ns0:CopyLoop[1]/ns0:PageLoop[1]/ns0:CompanyAddr1[1]" w:storeItemID="{7D164763-0F82-4934-9643-3C9C721E8F3A}"/>
               <w:text/>
             </w:sdtPr>
             <w:sdtEndPr/>
@@ -2855,12 +2855,12 @@
                 <w:lang w:val="en-US" w:eastAsia="en-US"/>
               </w:rPr>
               <w:alias w:val="#Nav: /Purchase_Header/CopyLoop/PageLoop/CompanyAddr2"/>
-              <w:tag w:val="#Nav: NP Purchase Order/6014617"/>
+              <w:tag w:val="#Nav: NPR Purchase Order/6014617"/>
               <w:id w:val="-774477789"/>
               <w:placeholder>
                 <w:docPart w:val="D8EC0C2CB5784FD2A926FB2B84F5BDF1"/>
               </w:placeholder>
-              <w:dataBinding w:prefixMappings="xmlns:ns0='urn:microsoft-dynamics-nav/reports/NP Purchase Order/6014617/'" w:xpath="/ns0:NavWordReportXmlPart[1]/ns0:Purchase_Header[1]/ns0:CopyLoop[1]/ns0:PageLoop[1]/ns0:CompanyAddr2[1]" w:storeItemID="{7D164763-0F82-4934-9643-3C9C721E8F3A}"/>
+              <w:dataBinding w:prefixMappings="xmlns:ns0='urn:microsoft-dynamics-nav/reports/NPR Purchase Order/6014617/'" w:xpath="/ns0:NavWordReportXmlPart[1]/ns0:Purchase_Header[1]/ns0:CopyLoop[1]/ns0:PageLoop[1]/ns0:CompanyAddr2[1]" w:storeItemID="{7D164763-0F82-4934-9643-3C9C721E8F3A}"/>
               <w:text/>
             </w:sdtPr>
             <w:sdtEndPr/>
@@ -2900,12 +2900,12 @@
                 <w:lang w:val="en-US" w:eastAsia="en-US"/>
               </w:rPr>
               <w:alias w:val="#Nav: /Purchase_Header/CopyLoop/PageLoop/CompanyAddr3"/>
-              <w:tag w:val="#Nav: NP Purchase Order/6014617"/>
+              <w:tag w:val="#Nav: NPR Purchase Order/6014617"/>
               <w:id w:val="1284779710"/>
               <w:placeholder>
                 <w:docPart w:val="D8EC0C2CB5784FD2A926FB2B84F5BDF1"/>
               </w:placeholder>
-              <w:dataBinding w:prefixMappings="xmlns:ns0='urn:microsoft-dynamics-nav/reports/NP Purchase Order/6014617/'" w:xpath="/ns0:NavWordReportXmlPart[1]/ns0:Purchase_Header[1]/ns0:CopyLoop[1]/ns0:PageLoop[1]/ns0:CompanyAddr3[1]" w:storeItemID="{7D164763-0F82-4934-9643-3C9C721E8F3A}"/>
+              <w:dataBinding w:prefixMappings="xmlns:ns0='urn:microsoft-dynamics-nav/reports/NPR Purchase Order/6014617/'" w:xpath="/ns0:NavWordReportXmlPart[1]/ns0:Purchase_Header[1]/ns0:CopyLoop[1]/ns0:PageLoop[1]/ns0:CompanyAddr3[1]" w:storeItemID="{7D164763-0F82-4934-9643-3C9C721E8F3A}"/>
               <w:text/>
             </w:sdtPr>
             <w:sdtEndPr/>
@@ -2942,12 +2942,12 @@
               <w:lang w:val="en-US" w:eastAsia="en-US"/>
             </w:rPr>
             <w:alias w:val="#Nav: /Purchase_Header/CopyLoop/PageLoop/CompanyInfoPhoneNoCaption"/>
-            <w:tag w:val="#Nav: NP Purchase Order/6014617"/>
+            <w:tag w:val="#Nav: NPR Purchase Order/6014617"/>
             <w:id w:val="-2131386831"/>
             <w:placeholder>
               <w:docPart w:val="D8EC0C2CB5784FD2A926FB2B84F5BDF1"/>
             </w:placeholder>
-            <w:dataBinding w:prefixMappings="xmlns:ns0='urn:microsoft-dynamics-nav/reports/NP Purchase Order/6014617/'" w:xpath="/ns0:NavWordReportXmlPart[1]/ns0:Purchase_Header[1]/ns0:CopyLoop[1]/ns0:PageLoop[1]/ns0:CompanyInfoPhoneNoCaption[1]" w:storeItemID="{7D164763-0F82-4934-9643-3C9C721E8F3A}"/>
+            <w:dataBinding w:prefixMappings="xmlns:ns0='urn:microsoft-dynamics-nav/reports/NPR Purchase Order/6014617/'" w:xpath="/ns0:NavWordReportXmlPart[1]/ns0:Purchase_Header[1]/ns0:CopyLoop[1]/ns0:PageLoop[1]/ns0:CompanyInfoPhoneNoCaption[1]" w:storeItemID="{7D164763-0F82-4934-9643-3C9C721E8F3A}"/>
             <w:text/>
           </w:sdtPr>
           <w:sdtEndPr/>
@@ -2998,12 +2998,12 @@
               <w:lang w:val="en-US" w:eastAsia="en-US"/>
             </w:rPr>
             <w:alias w:val="#Nav: /Purchase_Header/CopyLoop/PageLoop/CompanyInfoPhoneNo"/>
-            <w:tag w:val="#Nav: NP Purchase Order/6014617"/>
+            <w:tag w:val="#Nav: NPR Purchase Order/6014617"/>
             <w:id w:val="312304486"/>
             <w:placeholder>
               <w:docPart w:val="D8EC0C2CB5784FD2A926FB2B84F5BDF1"/>
             </w:placeholder>
-            <w:dataBinding w:prefixMappings="xmlns:ns0='urn:microsoft-dynamics-nav/reports/NP Purchase Order/6014617/'" w:xpath="/ns0:NavWordReportXmlPart[1]/ns0:Purchase_Header[1]/ns0:CopyLoop[1]/ns0:PageLoop[1]/ns0:CompanyInfoPhoneNo[1]" w:storeItemID="{7D164763-0F82-4934-9643-3C9C721E8F3A}"/>
+            <w:dataBinding w:prefixMappings="xmlns:ns0='urn:microsoft-dynamics-nav/reports/NPR Purchase Order/6014617/'" w:xpath="/ns0:NavWordReportXmlPart[1]/ns0:Purchase_Header[1]/ns0:CopyLoop[1]/ns0:PageLoop[1]/ns0:CompanyInfoPhoneNo[1]" w:storeItemID="{7D164763-0F82-4934-9643-3C9C721E8F3A}"/>
             <w:text/>
           </w:sdtPr>
           <w:sdtEndPr/>
@@ -3053,12 +3053,12 @@
               <w:lang w:val="en-US" w:eastAsia="en-US"/>
             </w:rPr>
             <w:alias w:val="#Nav: /Purchase_Header/EmailIDCaption"/>
-            <w:tag w:val="#Nav: NP Purchase Order/6014617"/>
+            <w:tag w:val="#Nav: NPR Purchase Order/6014617"/>
             <w:id w:val="1649007306"/>
             <w:placeholder>
               <w:docPart w:val="D8EC0C2CB5784FD2A926FB2B84F5BDF1"/>
             </w:placeholder>
-            <w:dataBinding w:prefixMappings="xmlns:ns0='urn:microsoft-dynamics-nav/reports/NP Purchase Order/6014617/'" w:xpath="/ns0:NavWordReportXmlPart[1]/ns0:Purchase_Header[1]/ns0:EmailIDCaption[1]" w:storeItemID="{7D164763-0F82-4934-9643-3C9C721E8F3A}"/>
+            <w:dataBinding w:prefixMappings="xmlns:ns0='urn:microsoft-dynamics-nav/reports/NPR Purchase Order/6014617/'" w:xpath="/ns0:NavWordReportXmlPart[1]/ns0:Purchase_Header[1]/ns0:EmailIDCaption[1]" w:storeItemID="{7D164763-0F82-4934-9643-3C9C721E8F3A}"/>
             <w:text/>
           </w:sdtPr>
           <w:sdtEndPr/>
@@ -3109,12 +3109,12 @@
               <w:lang w:val="en-US" w:eastAsia="en-US"/>
             </w:rPr>
             <w:alias w:val="#Nav: /Purchase_Header/CopyLoop/PageLoop/CompanyInfoEmail"/>
-            <w:tag w:val="#Nav: NP Purchase Order/6014617"/>
+            <w:tag w:val="#Nav: NPR Purchase Order/6014617"/>
             <w:id w:val="-860048939"/>
             <w:placeholder>
               <w:docPart w:val="D8EC0C2CB5784FD2A926FB2B84F5BDF1"/>
             </w:placeholder>
-            <w:dataBinding w:prefixMappings="xmlns:ns0='urn:microsoft-dynamics-nav/reports/NP Purchase Order/6014617/'" w:xpath="/ns0:NavWordReportXmlPart[1]/ns0:Purchase_Header[1]/ns0:CopyLoop[1]/ns0:PageLoop[1]/ns0:CompanyInfoEmail[1]" w:storeItemID="{7D164763-0F82-4934-9643-3C9C721E8F3A}"/>
+            <w:dataBinding w:prefixMappings="xmlns:ns0='urn:microsoft-dynamics-nav/reports/NPR Purchase Order/6014617/'" w:xpath="/ns0:NavWordReportXmlPart[1]/ns0:Purchase_Header[1]/ns0:CopyLoop[1]/ns0:PageLoop[1]/ns0:CompanyInfoEmail[1]" w:storeItemID="{7D164763-0F82-4934-9643-3C9C721E8F3A}"/>
             <w:text/>
           </w:sdtPr>
           <w:sdtEndPr/>
@@ -3184,12 +3184,12 @@
                 <w:lang w:val="en-US" w:eastAsia="en-US"/>
               </w:rPr>
               <w:alias w:val="#Nav: /Purchase_Header/CopyLoop/PageLoop/CompanyInfoVATRegNoCaption"/>
-              <w:tag w:val="#Nav: NP Purchase Order/6014617"/>
+              <w:tag w:val="#Nav: NPR Purchase Order/6014617"/>
               <w:id w:val="-1553918075"/>
               <w:placeholder>
                 <w:docPart w:val="D8EC0C2CB5784FD2A926FB2B84F5BDF1"/>
               </w:placeholder>
-              <w:dataBinding w:prefixMappings="xmlns:ns0='urn:microsoft-dynamics-nav/reports/NP Purchase Order/6014617/'" w:xpath="/ns0:NavWordReportXmlPart[1]/ns0:Purchase_Header[1]/ns0:CopyLoop[1]/ns0:PageLoop[1]/ns0:CompanyInfoVATRegNoCaption[1]" w:storeItemID="{7D164763-0F82-4934-9643-3C9C721E8F3A}"/>
+              <w:dataBinding w:prefixMappings="xmlns:ns0='urn:microsoft-dynamics-nav/reports/NPR Purchase Order/6014617/'" w:xpath="/ns0:NavWordReportXmlPart[1]/ns0:Purchase_Header[1]/ns0:CopyLoop[1]/ns0:PageLoop[1]/ns0:CompanyInfoVATRegNoCaption[1]" w:storeItemID="{7D164763-0F82-4934-9643-3C9C721E8F3A}"/>
               <w:text/>
             </w:sdtPr>
             <w:sdtEndPr/>
@@ -3239,12 +3239,12 @@
               <w:lang w:val="en-US" w:eastAsia="en-US"/>
             </w:rPr>
             <w:alias w:val="#Nav: /Purchase_Header/CopyLoop/PageLoop/CompanyInfoVATRegNo"/>
-            <w:tag w:val="#Nav: NP Purchase Order/6014617"/>
+            <w:tag w:val="#Nav: NPR Purchase Order/6014617"/>
             <w:id w:val="-1909375228"/>
             <w:placeholder>
               <w:docPart w:val="D8EC0C2CB5784FD2A926FB2B84F5BDF1"/>
             </w:placeholder>
-            <w:dataBinding w:prefixMappings="xmlns:ns0='urn:microsoft-dynamics-nav/reports/NP Purchase Order/6014617/'" w:xpath="/ns0:NavWordReportXmlPart[1]/ns0:Purchase_Header[1]/ns0:CopyLoop[1]/ns0:PageLoop[1]/ns0:CompanyInfoVATRegNo[1]" w:storeItemID="{7D164763-0F82-4934-9643-3C9C721E8F3A}"/>
+            <w:dataBinding w:prefixMappings="xmlns:ns0='urn:microsoft-dynamics-nav/reports/NPR Purchase Order/6014617/'" w:xpath="/ns0:NavWordReportXmlPart[1]/ns0:Purchase_Header[1]/ns0:CopyLoop[1]/ns0:PageLoop[1]/ns0:CompanyInfoVATRegNo[1]" w:storeItemID="{7D164763-0F82-4934-9643-3C9C721E8F3A}"/>
             <w:text/>
           </w:sdtPr>
           <w:sdtEndPr/>
@@ -3373,12 +3373,12 @@
                 <w:lang w:eastAsia="en-US"/>
               </w:rPr>
               <w:alias w:val="#Nav: /Purchase_Header/CopyLoop/PageLoop/RoundLoop/No_PurchLineCaption"/>
-              <w:tag w:val="#Nav: NP Purchase Order/6014617"/>
+              <w:tag w:val="#Nav: NPR Purchase Order/6014617"/>
               <w:id w:val="-620531815"/>
               <w:placeholder>
                 <w:docPart w:val="51C181B599994F2CB4C3C17DA95C63B3"/>
               </w:placeholder>
-              <w:dataBinding w:prefixMappings="xmlns:ns0='urn:microsoft-dynamics-nav/reports/NP Purchase Order/6014617/'" w:xpath="/ns0:NavWordReportXmlPart[1]/ns0:Purchase_Header[1]/ns0:CopyLoop[1]/ns0:PageLoop[1]/ns0:RoundLoop[1]/ns0:No_PurchLineCaption[1]" w:storeItemID="{7D164763-0F82-4934-9643-3C9C721E8F3A}"/>
+              <w:dataBinding w:prefixMappings="xmlns:ns0='urn:microsoft-dynamics-nav/reports/NPR Purchase Order/6014617/'" w:xpath="/ns0:NavWordReportXmlPart[1]/ns0:Purchase_Header[1]/ns0:CopyLoop[1]/ns0:PageLoop[1]/ns0:RoundLoop[1]/ns0:No_PurchLineCaption[1]" w:storeItemID="{7D164763-0F82-4934-9643-3C9C721E8F3A}"/>
               <w:text/>
             </w:sdtPr>
             <w:sdtEndPr/>
@@ -3438,12 +3438,12 @@
                 <w:lang w:eastAsia="en-US"/>
               </w:rPr>
               <w:alias w:val="#Nav: /Purchase_Header/CopyLoop/PageLoop/RoundLoop/VendorItemNoCaption"/>
-              <w:tag w:val="#Nav: NP Purchase Order/6014617"/>
+              <w:tag w:val="#Nav: NPR Purchase Order/6014617"/>
               <w:id w:val="-1457249233"/>
               <w:placeholder>
                 <w:docPart w:val="70CC480CEDD643DFB25A270C1857C0AE"/>
               </w:placeholder>
-              <w:dataBinding w:prefixMappings="xmlns:ns0='urn:microsoft-dynamics-nav/reports/NP Purchase Order/6014617/'" w:xpath="/ns0:NavWordReportXmlPart[1]/ns0:Purchase_Header[1]/ns0:CopyLoop[1]/ns0:PageLoop[1]/ns0:RoundLoop[1]/ns0:VendorItemNoCaption[1]" w:storeItemID="{7D164763-0F82-4934-9643-3C9C721E8F3A}"/>
+              <w:dataBinding w:prefixMappings="xmlns:ns0='urn:microsoft-dynamics-nav/reports/NPR Purchase Order/6014617/'" w:xpath="/ns0:NavWordReportXmlPart[1]/ns0:Purchase_Header[1]/ns0:CopyLoop[1]/ns0:PageLoop[1]/ns0:RoundLoop[1]/ns0:VendorItemNoCaption[1]" w:storeItemID="{7D164763-0F82-4934-9643-3C9C721E8F3A}"/>
               <w:text/>
             </w:sdtPr>
             <w:sdtEndPr/>
@@ -3490,12 +3490,12 @@
                 <w:lang w:eastAsia="en-US"/>
               </w:rPr>
               <w:alias w:val="#Nav: /Purchase_Header/CopyLoop/PageLoop/RoundLoop/Desc_PurchLineCaption"/>
-              <w:tag w:val="#Nav: NP Purchase Order/6014617"/>
+              <w:tag w:val="#Nav: NPR Purchase Order/6014617"/>
               <w:id w:val="1702127053"/>
               <w:placeholder>
                 <w:docPart w:val="305516818D66469F85114A298EDA6A17"/>
               </w:placeholder>
-              <w:dataBinding w:prefixMappings="xmlns:ns0='urn:microsoft-dynamics-nav/reports/NP Purchase Order/6014617/'" w:xpath="/ns0:NavWordReportXmlPart[1]/ns0:Purchase_Header[1]/ns0:CopyLoop[1]/ns0:PageLoop[1]/ns0:RoundLoop[1]/ns0:Desc_PurchLineCaption[1]" w:storeItemID="{7D164763-0F82-4934-9643-3C9C721E8F3A}"/>
+              <w:dataBinding w:prefixMappings="xmlns:ns0='urn:microsoft-dynamics-nav/reports/NPR Purchase Order/6014617/'" w:xpath="/ns0:NavWordReportXmlPart[1]/ns0:Purchase_Header[1]/ns0:CopyLoop[1]/ns0:PageLoop[1]/ns0:RoundLoop[1]/ns0:Desc_PurchLineCaption[1]" w:storeItemID="{7D164763-0F82-4934-9643-3C9C721E8F3A}"/>
               <w:text/>
             </w:sdtPr>
             <w:sdtEndPr/>
@@ -3543,12 +3543,12 @@
                 <w:lang w:eastAsia="en-US"/>
               </w:rPr>
               <w:alias w:val="#Nav: /Purchase_Header/CopyLoop/PageLoop/RoundLoop/Qty_PurchLineCaption"/>
-              <w:tag w:val="#Nav: NP Purchase Order/6014617"/>
+              <w:tag w:val="#Nav: NPR Purchase Order/6014617"/>
               <w:id w:val="-1155520086"/>
               <w:placeholder>
                 <w:docPart w:val="60D4391CB23B4BA28BEB56DF3DB9ECEF"/>
               </w:placeholder>
-              <w:dataBinding w:prefixMappings="xmlns:ns0='urn:microsoft-dynamics-nav/reports/NP Purchase Order/6014617/'" w:xpath="/ns0:NavWordReportXmlPart[1]/ns0:Purchase_Header[1]/ns0:CopyLoop[1]/ns0:PageLoop[1]/ns0:RoundLoop[1]/ns0:Qty_PurchLineCaption[1]" w:storeItemID="{7D164763-0F82-4934-9643-3C9C721E8F3A}"/>
+              <w:dataBinding w:prefixMappings="xmlns:ns0='urn:microsoft-dynamics-nav/reports/NPR Purchase Order/6014617/'" w:xpath="/ns0:NavWordReportXmlPart[1]/ns0:Purchase_Header[1]/ns0:CopyLoop[1]/ns0:PageLoop[1]/ns0:RoundLoop[1]/ns0:Qty_PurchLineCaption[1]" w:storeItemID="{7D164763-0F82-4934-9643-3C9C721E8F3A}"/>
               <w:text/>
             </w:sdtPr>
             <w:sdtEndPr/>
@@ -3583,12 +3583,12 @@
               <w:lang w:eastAsia="en-US"/>
             </w:rPr>
             <w:alias w:val="#Nav: /Purchase_Header/CopyLoop/PageLoop/RoundLoop/UOM_PurchLineCaption"/>
-            <w:tag w:val="#Nav: NP Purchase Order/6014617"/>
+            <w:tag w:val="#Nav: NPR Purchase Order/6014617"/>
             <w:id w:val="-1334825676"/>
             <w:placeholder>
               <w:docPart w:val="0DBCBA56C37F4E2EBFB165048ED11470"/>
             </w:placeholder>
-            <w:dataBinding w:prefixMappings="xmlns:ns0='urn:microsoft-dynamics-nav/reports/NP Purchase Order/6014617/'" w:xpath="/ns0:NavWordReportXmlPart[1]/ns0:Purchase_Header[1]/ns0:CopyLoop[1]/ns0:PageLoop[1]/ns0:RoundLoop[1]/ns0:UOM_PurchLineCaption[1]" w:storeItemID="{7D164763-0F82-4934-9643-3C9C721E8F3A}"/>
+            <w:dataBinding w:prefixMappings="xmlns:ns0='urn:microsoft-dynamics-nav/reports/NPR Purchase Order/6014617/'" w:xpath="/ns0:NavWordReportXmlPart[1]/ns0:Purchase_Header[1]/ns0:CopyLoop[1]/ns0:PageLoop[1]/ns0:RoundLoop[1]/ns0:UOM_PurchLineCaption[1]" w:storeItemID="{7D164763-0F82-4934-9643-3C9C721E8F3A}"/>
             <w:text/>
           </w:sdtPr>
           <w:sdtEndPr/>
@@ -3635,12 +3635,12 @@
               <w:lang w:eastAsia="en-US"/>
             </w:rPr>
             <w:alias w:val="#Nav: /Purchase_Header/CopyLoop/PageLoop/RoundLoop/DirectUniCostCaption"/>
-            <w:tag w:val="#Nav: NP Purchase Order/6014617"/>
+            <w:tag w:val="#Nav: NPR Purchase Order/6014617"/>
             <w:id w:val="2083022447"/>
             <w:placeholder>
               <w:docPart w:val="9B11CDDCFC5C4772AAB08FC9788CA68C"/>
             </w:placeholder>
-            <w:dataBinding w:prefixMappings="xmlns:ns0='urn:microsoft-dynamics-nav/reports/NP Purchase Order/6014617/'" w:xpath="/ns0:NavWordReportXmlPart[1]/ns0:Purchase_Header[1]/ns0:CopyLoop[1]/ns0:PageLoop[1]/ns0:RoundLoop[1]/ns0:DirectUniCostCaption[1]" w:storeItemID="{7D164763-0F82-4934-9643-3C9C721E8F3A}"/>
+            <w:dataBinding w:prefixMappings="xmlns:ns0='urn:microsoft-dynamics-nav/reports/NPR Purchase Order/6014617/'" w:xpath="/ns0:NavWordReportXmlPart[1]/ns0:Purchase_Header[1]/ns0:CopyLoop[1]/ns0:PageLoop[1]/ns0:RoundLoop[1]/ns0:DirectUniCostCaption[1]" w:storeItemID="{7D164763-0F82-4934-9643-3C9C721E8F3A}"/>
             <w:text/>
           </w:sdtPr>
           <w:sdtEndPr/>
@@ -3684,12 +3684,12 @@
             <w:lang w:val="en-US" w:eastAsia="en-US"/>
           </w:rPr>
           <w:alias w:val="#Nav: /Purchase_Header/CopyLoop/PageLoop/RoundLoop/PurchLineLineDiscCaption"/>
-          <w:tag w:val="#Nav: NP Purchase Order/6014617"/>
+          <w:tag w:val="#Nav: NPR Purchase Order/6014617"/>
           <w:id w:val="-126629019"/>
           <w:placeholder>
             <w:docPart w:val="8C4A0D7371D94BCC8B27D1DAC7361442"/>
           </w:placeholder>
-          <w:dataBinding w:prefixMappings="xmlns:ns0='urn:microsoft-dynamics-nav/reports/NP Purchase Order/6014617/'" w:xpath="/ns0:NavWordReportXmlPart[1]/ns0:Purchase_Header[1]/ns0:CopyLoop[1]/ns0:PageLoop[1]/ns0:RoundLoop[1]/ns0:PurchLineLineDiscCaption[1]" w:storeItemID="{7D164763-0F82-4934-9643-3C9C721E8F3A}"/>
+          <w:dataBinding w:prefixMappings="xmlns:ns0='urn:microsoft-dynamics-nav/reports/NPR Purchase Order/6014617/'" w:xpath="/ns0:NavWordReportXmlPart[1]/ns0:Purchase_Header[1]/ns0:CopyLoop[1]/ns0:PageLoop[1]/ns0:RoundLoop[1]/ns0:PurchLineLineDiscCaption[1]" w:storeItemID="{7D164763-0F82-4934-9643-3C9C721E8F3A}"/>
           <w:text/>
         </w:sdtPr>
         <w:sdtEndPr/>
@@ -3741,12 +3741,12 @@
               <w:lang w:eastAsia="en-US"/>
             </w:rPr>
             <w:alias w:val="#Nav: /Purchase_Header/AmountCaption"/>
-            <w:tag w:val="#Nav: NP Purchase Order/6014617"/>
+            <w:tag w:val="#Nav: NPR Purchase Order/6014617"/>
             <w:id w:val="1387520958"/>
             <w:placeholder>
               <w:docPart w:val="E1BDAE1281C04140BC5F0ADC3EF79E54"/>
             </w:placeholder>
-            <w:dataBinding w:prefixMappings="xmlns:ns0='urn:microsoft-dynamics-nav/reports/NP Purchase Order/6014617/'" w:xpath="/ns0:NavWordReportXmlPart[1]/ns0:Purchase_Header[1]/ns0:AmountCaption[1]" w:storeItemID="{7D164763-0F82-4934-9643-3C9C721E8F3A}"/>
+            <w:dataBinding w:prefixMappings="xmlns:ns0='urn:microsoft-dynamics-nav/reports/NPR Purchase Order/6014617/'" w:xpath="/ns0:NavWordReportXmlPart[1]/ns0:Purchase_Header[1]/ns0:AmountCaption[1]" w:storeItemID="{7D164763-0F82-4934-9643-3C9C721E8F3A}"/>
             <w:text/>
           </w:sdtPr>
           <w:sdtEndPr/>
@@ -3832,10 +3832,10 @@
             <w:lang w:val="en-US" w:eastAsia="en-US"/>
           </w:rPr>
           <w:alias w:val="#Nav: /Purchase_Header/CompanyLogo"/>
-          <w:tag w:val="#Nav: NP Purchase Order/6014617"/>
+          <w:tag w:val="#Nav: NPR Purchase Order/6014617"/>
           <w:id w:val="1145699707"/>
           <w:showingPlcHdr/>
-          <w:dataBinding w:prefixMappings="xmlns:ns0='urn:microsoft-dynamics-nav/reports/NP Purchase Order/6014617/'" w:xpath="/ns0:NavWordReportXmlPart[1]/ns0:Purchase_Header[1]/ns0:CompanyLogo[1]" w:storeItemID="{7D164763-0F82-4934-9643-3C9C721E8F3A}"/>
+          <w:dataBinding w:prefixMappings="xmlns:ns0='urn:microsoft-dynamics-nav/reports/NPR Purchase Order/6014617/'" w:xpath="/ns0:NavWordReportXmlPart[1]/ns0:Purchase_Header[1]/ns0:CompanyLogo[1]" w:storeItemID="{7D164763-0F82-4934-9643-3C9C721E8F3A}"/>
           <w:picture/>
         </w:sdtPr>
         <w:sdtEndPr/>
@@ -3930,12 +3930,12 @@
             <w:lang w:eastAsia="en-US"/>
           </w:rPr>
           <w:alias w:val="#Nav: /Purchase_Header/DocCaption"/>
-          <w:tag w:val="#Nav: NP Purchase Order/6014617"/>
+          <w:tag w:val="#Nav: NPR Purchase Order/6014617"/>
           <w:id w:val="8654523"/>
           <w:placeholder>
             <w:docPart w:val="53EDA2235D4B4939814FB8C5B1D0A0FA"/>
           </w:placeholder>
-          <w:dataBinding w:prefixMappings="xmlns:ns0='urn:microsoft-dynamics-nav/reports/NP Purchase Order/6014617/'" w:xpath="/ns0:NavWordReportXmlPart[1]/ns0:Purchase_Header[1]/ns0:DocCaption[1]" w:storeItemID="{7D164763-0F82-4934-9643-3C9C721E8F3A}"/>
+          <w:dataBinding w:prefixMappings="xmlns:ns0='urn:microsoft-dynamics-nav/reports/NPR Purchase Order/6014617/'" w:xpath="/ns0:NavWordReportXmlPart[1]/ns0:Purchase_Header[1]/ns0:DocCaption[1]" w:storeItemID="{7D164763-0F82-4934-9643-3C9C721E8F3A}"/>
           <w:text/>
         </w:sdtPr>
         <w:sdtEndPr/>
@@ -4016,12 +4016,12 @@
               <w:lang w:eastAsia="en-US"/>
             </w:rPr>
             <w:alias w:val="#Nav: /Purchase_Header/CopyLoop/PageLoop/OrderNoCaption"/>
-            <w:tag w:val="#Nav: NP Purchase Order/6014617"/>
+            <w:tag w:val="#Nav: NPR Purchase Order/6014617"/>
             <w:id w:val="-1795753024"/>
             <w:placeholder>
               <w:docPart w:val="B5677FC027A2427E989F7A28E27E5C20"/>
             </w:placeholder>
-            <w:dataBinding w:prefixMappings="xmlns:ns0='urn:microsoft-dynamics-nav/reports/NP Purchase Order/6014617/'" w:xpath="/ns0:NavWordReportXmlPart[1]/ns0:Purchase_Header[1]/ns0:CopyLoop[1]/ns0:PageLoop[1]/ns0:OrderNoCaption[1]" w:storeItemID="{7D164763-0F82-4934-9643-3C9C721E8F3A}"/>
+            <w:dataBinding w:prefixMappings="xmlns:ns0='urn:microsoft-dynamics-nav/reports/NPR Purchase Order/6014617/'" w:xpath="/ns0:NavWordReportXmlPart[1]/ns0:Purchase_Header[1]/ns0:CopyLoop[1]/ns0:PageLoop[1]/ns0:OrderNoCaption[1]" w:storeItemID="{7D164763-0F82-4934-9643-3C9C721E8F3A}"/>
             <w:text/>
           </w:sdtPr>
           <w:sdtEndPr/>
@@ -4067,12 +4067,12 @@
             <w:lang w:val="en-US" w:eastAsia="en-US"/>
           </w:rPr>
           <w:alias w:val="#Nav: /Purchase_Header/No_PurchHeader"/>
-          <w:tag w:val="#Nav: NP Purchase Order/6014617"/>
+          <w:tag w:val="#Nav: NPR Purchase Order/6014617"/>
           <w:id w:val="1641844661"/>
           <w:placeholder>
             <w:docPart w:val="B5677FC027A2427E989F7A28E27E5C20"/>
           </w:placeholder>
-          <w:dataBinding w:prefixMappings="xmlns:ns0='urn:microsoft-dynamics-nav/reports/NP Purchase Order/6014617/'" w:xpath="/ns0:NavWordReportXmlPart[1]/ns0:Purchase_Header[1]/ns0:No_PurchHeader[1]" w:storeItemID="{7D164763-0F82-4934-9643-3C9C721E8F3A}"/>
+          <w:dataBinding w:prefixMappings="xmlns:ns0='urn:microsoft-dynamics-nav/reports/NPR Purchase Order/6014617/'" w:xpath="/ns0:NavWordReportXmlPart[1]/ns0:Purchase_Header[1]/ns0:No_PurchHeader[1]" w:storeItemID="{7D164763-0F82-4934-9643-3C9C721E8F3A}"/>
           <w:text/>
         </w:sdtPr>
         <w:sdtEndPr/>
@@ -4152,12 +4152,12 @@
               <w:lang w:eastAsia="en-US"/>
             </w:rPr>
             <w:alias w:val="#Nav: /Purchase_Header/CopyLoop/PageLoop/DocumentDateCaption"/>
-            <w:tag w:val="#Nav: NP Purchase Order/6014617"/>
+            <w:tag w:val="#Nav: NPR Purchase Order/6014617"/>
             <w:id w:val="1614784420"/>
             <w:placeholder>
               <w:docPart w:val="6AA79F1874F4494AA3C4C958D1547B80"/>
             </w:placeholder>
-            <w:dataBinding w:prefixMappings="xmlns:ns0='urn:microsoft-dynamics-nav/reports/NP Purchase Order/6014617/'" w:xpath="/ns0:NavWordReportXmlPart[1]/ns0:Purchase_Header[1]/ns0:CopyLoop[1]/ns0:PageLoop[1]/ns0:DocumentDateCaption[1]" w:storeItemID="{7D164763-0F82-4934-9643-3C9C721E8F3A}"/>
+            <w:dataBinding w:prefixMappings="xmlns:ns0='urn:microsoft-dynamics-nav/reports/NPR Purchase Order/6014617/'" w:xpath="/ns0:NavWordReportXmlPart[1]/ns0:Purchase_Header[1]/ns0:CopyLoop[1]/ns0:PageLoop[1]/ns0:DocumentDateCaption[1]" w:storeItemID="{7D164763-0F82-4934-9643-3C9C721E8F3A}"/>
             <w:text/>
           </w:sdtPr>
           <w:sdtEndPr/>
@@ -4204,12 +4204,12 @@
               <w:lang w:eastAsia="en-US"/>
             </w:rPr>
             <w:alias w:val="#Nav: /Purchase_Header/CopyLoop/PageLoop/DocDate_PurchHeader"/>
-            <w:tag w:val="#Nav: NP Purchase Order/6014617"/>
+            <w:tag w:val="#Nav: NPR Purchase Order/6014617"/>
             <w:id w:val="-1535177987"/>
             <w:placeholder>
               <w:docPart w:val="6AA79F1874F4494AA3C4C958D1547B80"/>
             </w:placeholder>
-            <w:dataBinding w:prefixMappings="xmlns:ns0='urn:microsoft-dynamics-nav/reports/NP Purchase Order/6014617/'" w:xpath="/ns0:NavWordReportXmlPart[1]/ns0:Purchase_Header[1]/ns0:CopyLoop[1]/ns0:PageLoop[1]/ns0:DocDate_PurchHeader[1]" w:storeItemID="{7D164763-0F82-4934-9643-3C9C721E8F3A}"/>
+            <w:dataBinding w:prefixMappings="xmlns:ns0='urn:microsoft-dynamics-nav/reports/NPR Purchase Order/6014617/'" w:xpath="/ns0:NavWordReportXmlPart[1]/ns0:Purchase_Header[1]/ns0:CopyLoop[1]/ns0:PageLoop[1]/ns0:DocDate_PurchHeader[1]" w:storeItemID="{7D164763-0F82-4934-9643-3C9C721E8F3A}"/>
             <w:text/>
           </w:sdtPr>
           <w:sdtEndPr/>
@@ -4282,12 +4282,12 @@
               <w:lang w:eastAsia="en-US"/>
             </w:rPr>
             <w:alias w:val="#Nav: /Purchase_Header/CopyLoop/PageLoop/BuyFrmVendNo_PurchHeaderCaption"/>
-            <w:tag w:val="#Nav: NP Purchase Order/6014617"/>
+            <w:tag w:val="#Nav: NPR Purchase Order/6014617"/>
             <w:id w:val="412289075"/>
             <w:placeholder>
               <w:docPart w:val="430D9E4DAA87482CAAF65405E05C5224"/>
             </w:placeholder>
-            <w:dataBinding w:prefixMappings="xmlns:ns0='urn:microsoft-dynamics-nav/reports/NP Purchase Order/6014617/'" w:xpath="/ns0:NavWordReportXmlPart[1]/ns0:Purchase_Header[1]/ns0:CopyLoop[1]/ns0:PageLoop[1]/ns0:BuyFrmVendNo_PurchHeaderCaption[1]" w:storeItemID="{7D164763-0F82-4934-9643-3C9C721E8F3A}"/>
+            <w:dataBinding w:prefixMappings="xmlns:ns0='urn:microsoft-dynamics-nav/reports/NPR Purchase Order/6014617/'" w:xpath="/ns0:NavWordReportXmlPart[1]/ns0:Purchase_Header[1]/ns0:CopyLoop[1]/ns0:PageLoop[1]/ns0:BuyFrmVendNo_PurchHeaderCaption[1]" w:storeItemID="{7D164763-0F82-4934-9643-3C9C721E8F3A}"/>
             <w:text/>
           </w:sdtPr>
           <w:sdtEndPr/>
@@ -4334,12 +4334,12 @@
               <w:lang w:eastAsia="en-US"/>
             </w:rPr>
             <w:alias w:val="#Nav: /Purchase_Header/CopyLoop/PageLoop/BuyFrmVendNo_PurchHeader"/>
-            <w:tag w:val="#Nav: NP Purchase Order/6014617"/>
+            <w:tag w:val="#Nav: NPR Purchase Order/6014617"/>
             <w:id w:val="-895195833"/>
             <w:placeholder>
               <w:docPart w:val="87CE059739EE490EA9B8A246D721527C"/>
             </w:placeholder>
-            <w:dataBinding w:prefixMappings="xmlns:ns0='urn:microsoft-dynamics-nav/reports/NP Purchase Order/6014617/'" w:xpath="/ns0:NavWordReportXmlPart[1]/ns0:Purchase_Header[1]/ns0:CopyLoop[1]/ns0:PageLoop[1]/ns0:BuyFrmVendNo_PurchHeader[1]" w:storeItemID="{7D164763-0F82-4934-9643-3C9C721E8F3A}"/>
+            <w:dataBinding w:prefixMappings="xmlns:ns0='urn:microsoft-dynamics-nav/reports/NPR Purchase Order/6014617/'" w:xpath="/ns0:NavWordReportXmlPart[1]/ns0:Purchase_Header[1]/ns0:CopyLoop[1]/ns0:PageLoop[1]/ns0:BuyFrmVendNo_PurchHeader[1]" w:storeItemID="{7D164763-0F82-4934-9643-3C9C721E8F3A}"/>
             <w:text/>
           </w:sdtPr>
           <w:sdtEndPr/>
@@ -4474,12 +4474,12 @@
               <w:lang w:eastAsia="en-US"/>
             </w:rPr>
             <w:alias w:val="#Nav: /Purchase_Header/CopyLoop/PageLoop/CurrencyCodeCaption"/>
-            <w:tag w:val="#Nav: NP Purchase Order/6014617"/>
+            <w:tag w:val="#Nav: NPR Purchase Order/6014617"/>
             <w:id w:val="420066314"/>
             <w:placeholder>
               <w:docPart w:val="C147EA52DF7842499841A5DAF61EA6C6"/>
             </w:placeholder>
-            <w:dataBinding w:prefixMappings="xmlns:ns0='urn:microsoft-dynamics-nav/reports/NP Purchase Order/6014617/'" w:xpath="/ns0:NavWordReportXmlPart[1]/ns0:Purchase_Header[1]/ns0:CopyLoop[1]/ns0:PageLoop[1]/ns0:CurrencyCodeCaption[1]" w:storeItemID="{7D164763-0F82-4934-9643-3C9C721E8F3A}"/>
+            <w:dataBinding w:prefixMappings="xmlns:ns0='urn:microsoft-dynamics-nav/reports/NPR Purchase Order/6014617/'" w:xpath="/ns0:NavWordReportXmlPart[1]/ns0:Purchase_Header[1]/ns0:CopyLoop[1]/ns0:PageLoop[1]/ns0:CurrencyCodeCaption[1]" w:storeItemID="{7D164763-0F82-4934-9643-3C9C721E8F3A}"/>
             <w:text/>
           </w:sdtPr>
           <w:sdtEndPr/>
@@ -4527,12 +4527,12 @@
               <w:lang w:eastAsia="en-US"/>
             </w:rPr>
             <w:alias w:val="#Nav: /Purchase_Header/CopyLoop/PageLoop/CurrencyCode_PurchHeader"/>
-            <w:tag w:val="#Nav: NP Purchase Order/6014617"/>
+            <w:tag w:val="#Nav: NPR Purchase Order/6014617"/>
             <w:id w:val="1265032152"/>
             <w:placeholder>
               <w:docPart w:val="C147EA52DF7842499841A5DAF61EA6C6"/>
             </w:placeholder>
-            <w:dataBinding w:prefixMappings="xmlns:ns0='urn:microsoft-dynamics-nav/reports/NP Purchase Order/6014617/'" w:xpath="/ns0:NavWordReportXmlPart[1]/ns0:Purchase_Header[1]/ns0:CopyLoop[1]/ns0:PageLoop[1]/ns0:CurrencyCode_PurchHeader[1]" w:storeItemID="{7D164763-0F82-4934-9643-3C9C721E8F3A}"/>
+            <w:dataBinding w:prefixMappings="xmlns:ns0='urn:microsoft-dynamics-nav/reports/NPR Purchase Order/6014617/'" w:xpath="/ns0:NavWordReportXmlPart[1]/ns0:Purchase_Header[1]/ns0:CopyLoop[1]/ns0:PageLoop[1]/ns0:CurrencyCode_PurchHeader[1]" w:storeItemID="{7D164763-0F82-4934-9643-3C9C721E8F3A}"/>
             <w:text/>
           </w:sdtPr>
           <w:sdtEndPr/>
@@ -4607,12 +4607,12 @@
               <w:lang w:val="en-US" w:eastAsia="en-US"/>
             </w:rPr>
             <w:alias w:val="#Nav: /Purchase_Header/CopyLoop/PageLoop/VATNoText"/>
-            <w:tag w:val="#Nav: NP Purchase Order/6014617"/>
+            <w:tag w:val="#Nav: NPR Purchase Order/6014617"/>
             <w:id w:val="-1576192617"/>
             <w:placeholder>
               <w:docPart w:val="3FF53C17A2704FBDB10AE0789B184726"/>
             </w:placeholder>
-            <w:dataBinding w:prefixMappings="xmlns:ns0='urn:microsoft-dynamics-nav/reports/NP Purchase Order/6014617/'" w:xpath="/ns0:NavWordReportXmlPart[1]/ns0:Purchase_Header[1]/ns0:CopyLoop[1]/ns0:PageLoop[1]/ns0:VATNoText[1]" w:storeItemID="{7D164763-0F82-4934-9643-3C9C721E8F3A}"/>
+            <w:dataBinding w:prefixMappings="xmlns:ns0='urn:microsoft-dynamics-nav/reports/NPR Purchase Order/6014617/'" w:xpath="/ns0:NavWordReportXmlPart[1]/ns0:Purchase_Header[1]/ns0:CopyLoop[1]/ns0:PageLoop[1]/ns0:VATNoText[1]" w:storeItemID="{7D164763-0F82-4934-9643-3C9C721E8F3A}"/>
             <w:text/>
           </w:sdtPr>
           <w:sdtEndPr/>
@@ -4659,12 +4659,12 @@
               <w:lang w:val="en-US" w:eastAsia="en-US"/>
             </w:rPr>
             <w:alias w:val="#Nav: /Purchase_Header/CopyLoop/PageLoop/VATRegNo_PurchHeader"/>
-            <w:tag w:val="#Nav: NP Purchase Order/6014617"/>
+            <w:tag w:val="#Nav: NPR Purchase Order/6014617"/>
             <w:id w:val="752705950"/>
             <w:placeholder>
               <w:docPart w:val="FDC672BA15C7499E87690644BB70F9A1"/>
             </w:placeholder>
-            <w:dataBinding w:prefixMappings="xmlns:ns0='urn:microsoft-dynamics-nav/reports/NP Purchase Order/6014617/'" w:xpath="/ns0:NavWordReportXmlPart[1]/ns0:Purchase_Header[1]/ns0:CopyLoop[1]/ns0:PageLoop[1]/ns0:VATRegNo_PurchHeader[1]" w:storeItemID="{7D164763-0F82-4934-9643-3C9C721E8F3A}"/>
+            <w:dataBinding w:prefixMappings="xmlns:ns0='urn:microsoft-dynamics-nav/reports/NPR Purchase Order/6014617/'" w:xpath="/ns0:NavWordReportXmlPart[1]/ns0:Purchase_Header[1]/ns0:CopyLoop[1]/ns0:PageLoop[1]/ns0:VATRegNo_PurchHeader[1]" w:storeItemID="{7D164763-0F82-4934-9643-3C9C721E8F3A}"/>
             <w:text/>
           </w:sdtPr>
           <w:sdtEndPr/>
@@ -4737,12 +4737,12 @@
               <w:lang w:eastAsia="en-US"/>
             </w:rPr>
             <w:alias w:val="#Nav: /Purchase_Header/CopyLoop/PageLoop/ReferenceText"/>
-            <w:tag w:val="#Nav: NP Purchase Order/6014617"/>
+            <w:tag w:val="#Nav: NPR Purchase Order/6014617"/>
             <w:id w:val="-1432966128"/>
             <w:placeholder>
               <w:docPart w:val="D70CD909C2DE4226832CC2BEBA0BE7DA"/>
             </w:placeholder>
-            <w:dataBinding w:prefixMappings="xmlns:ns0='urn:microsoft-dynamics-nav/reports/NP Purchase Order/6014617/'" w:xpath="/ns0:NavWordReportXmlPart[1]/ns0:Purchase_Header[1]/ns0:CopyLoop[1]/ns0:PageLoop[1]/ns0:ReferenceText[1]" w:storeItemID="{7D164763-0F82-4934-9643-3C9C721E8F3A}"/>
+            <w:dataBinding w:prefixMappings="xmlns:ns0='urn:microsoft-dynamics-nav/reports/NPR Purchase Order/6014617/'" w:xpath="/ns0:NavWordReportXmlPart[1]/ns0:Purchase_Header[1]/ns0:CopyLoop[1]/ns0:PageLoop[1]/ns0:ReferenceText[1]" w:storeItemID="{7D164763-0F82-4934-9643-3C9C721E8F3A}"/>
             <w:text/>
           </w:sdtPr>
           <w:sdtEndPr/>
@@ -4789,12 +4789,12 @@
               <w:lang w:eastAsia="en-US"/>
             </w:rPr>
             <w:alias w:val="#Nav: /Purchase_Header/CopyLoop/PageLoop/YourRef_PurchHeader"/>
-            <w:tag w:val="#Nav: NP Purchase Order/6014617"/>
+            <w:tag w:val="#Nav: NPR Purchase Order/6014617"/>
             <w:id w:val="1005635675"/>
             <w:placeholder>
               <w:docPart w:val="D6B41B3F50D940F09C3DC0757FD18449"/>
             </w:placeholder>
-            <w:dataBinding w:prefixMappings="xmlns:ns0='urn:microsoft-dynamics-nav/reports/NP Purchase Order/6014617/'" w:xpath="/ns0:NavWordReportXmlPart[1]/ns0:Purchase_Header[1]/ns0:CopyLoop[1]/ns0:PageLoop[1]/ns0:YourRef_PurchHeader[1]" w:storeItemID="{7D164763-0F82-4934-9643-3C9C721E8F3A}"/>
+            <w:dataBinding w:prefixMappings="xmlns:ns0='urn:microsoft-dynamics-nav/reports/NPR Purchase Order/6014617/'" w:xpath="/ns0:NavWordReportXmlPart[1]/ns0:Purchase_Header[1]/ns0:CopyLoop[1]/ns0:PageLoop[1]/ns0:YourRef_PurchHeader[1]" w:storeItemID="{7D164763-0F82-4934-9643-3C9C721E8F3A}"/>
             <w:text/>
           </w:sdtPr>
           <w:sdtEndPr/>
@@ -4869,12 +4869,12 @@
               <w:lang w:eastAsia="en-US"/>
             </w:rPr>
             <w:alias w:val="#Nav: /Purchase_Header/CopyLoop/PageLoop/PageCaption"/>
-            <w:tag w:val="#Nav: NP Purchase Order/6014617"/>
+            <w:tag w:val="#Nav: NPR Purchase Order/6014617"/>
             <w:id w:val="-1656283712"/>
             <w:placeholder>
               <w:docPart w:val="9501B8E3D2CB486F82B19DF9EB8C369D"/>
             </w:placeholder>
-            <w:dataBinding w:prefixMappings="xmlns:ns0='urn:microsoft-dynamics-nav/reports/NP Purchase Order/6014617/'" w:xpath="/ns0:NavWordReportXmlPart[1]/ns0:Purchase_Header[1]/ns0:CopyLoop[1]/ns0:PageLoop[1]/ns0:PageCaption[1]" w:storeItemID="{7D164763-0F82-4934-9643-3C9C721E8F3A}"/>
+            <w:dataBinding w:prefixMappings="xmlns:ns0='urn:microsoft-dynamics-nav/reports/NPR Purchase Order/6014617/'" w:xpath="/ns0:NavWordReportXmlPart[1]/ns0:Purchase_Header[1]/ns0:CopyLoop[1]/ns0:PageLoop[1]/ns0:PageCaption[1]" w:storeItemID="{7D164763-0F82-4934-9643-3C9C721E8F3A}"/>
             <w:text/>
           </w:sdtPr>
           <w:sdtEndPr/>
@@ -5068,12 +5068,12 @@
               <w:lang w:val="en-US" w:eastAsia="en-US"/>
             </w:rPr>
             <w:alias w:val="#Nav: /Purchase_Header/CopyLoop/PageLoop/SupplierAddrLbl"/>
-            <w:tag w:val="#Nav: NP Purchase Order/6014617"/>
+            <w:tag w:val="#Nav: NPR Purchase Order/6014617"/>
             <w:id w:val="1201056146"/>
             <w:placeholder>
               <w:docPart w:val="D0ECE9CF05D84BF89A2A36E72440484D"/>
             </w:placeholder>
-            <w:dataBinding w:prefixMappings="xmlns:ns0='urn:microsoft-dynamics-nav/reports/NP Purchase Order/6014617/'" w:xpath="/ns0:NavWordReportXmlPart[1]/ns0:Purchase_Header[1]/ns0:CopyLoop[1]/ns0:PageLoop[1]/ns0:SupplierAddrLbl[1]" w:storeItemID="{7D164763-0F82-4934-9643-3C9C721E8F3A}"/>
+            <w:dataBinding w:prefixMappings="xmlns:ns0='urn:microsoft-dynamics-nav/reports/NPR Purchase Order/6014617/'" w:xpath="/ns0:NavWordReportXmlPart[1]/ns0:Purchase_Header[1]/ns0:CopyLoop[1]/ns0:PageLoop[1]/ns0:SupplierAddrLbl[1]" w:storeItemID="{7D164763-0F82-4934-9643-3C9C721E8F3A}"/>
             <w:text/>
           </w:sdtPr>
           <w:sdtEndPr/>
@@ -5120,12 +5120,12 @@
               <w:lang w:val="en-US" w:eastAsia="en-US"/>
             </w:rPr>
             <w:alias w:val="#Nav: /Purchase_Header/CopyLoop/PageLoop/BuyFromAddr1"/>
-            <w:tag w:val="#Nav: NP Purchase Order/6014617"/>
+            <w:tag w:val="#Nav: NPR Purchase Order/6014617"/>
             <w:id w:val="-1228300756"/>
             <w:placeholder>
               <w:docPart w:val="D0ECE9CF05D84BF89A2A36E72440484D"/>
             </w:placeholder>
-            <w:dataBinding w:prefixMappings="xmlns:ns0='urn:microsoft-dynamics-nav/reports/NP Purchase Order/6014617/'" w:xpath="/ns0:NavWordReportXmlPart[1]/ns0:Purchase_Header[1]/ns0:CopyLoop[1]/ns0:PageLoop[1]/ns0:BuyFromAddr1[1]" w:storeItemID="{7D164763-0F82-4934-9643-3C9C721E8F3A}"/>
+            <w:dataBinding w:prefixMappings="xmlns:ns0='urn:microsoft-dynamics-nav/reports/NPR Purchase Order/6014617/'" w:xpath="/ns0:NavWordReportXmlPart[1]/ns0:Purchase_Header[1]/ns0:CopyLoop[1]/ns0:PageLoop[1]/ns0:BuyFromAddr1[1]" w:storeItemID="{7D164763-0F82-4934-9643-3C9C721E8F3A}"/>
             <w:text/>
           </w:sdtPr>
           <w:sdtEndPr/>
@@ -5168,12 +5168,12 @@
               <w:lang w:val="en-US" w:eastAsia="en-US"/>
             </w:rPr>
             <w:alias w:val="#Nav: /Purchase_Header/CopyLoop/PageLoop/BuyFromAddr2"/>
-            <w:tag w:val="#Nav: NP Purchase Order/6014617"/>
+            <w:tag w:val="#Nav: NPR Purchase Order/6014617"/>
             <w:id w:val="1305744796"/>
             <w:placeholder>
               <w:docPart w:val="D0ECE9CF05D84BF89A2A36E72440484D"/>
             </w:placeholder>
-            <w:dataBinding w:prefixMappings="xmlns:ns0='urn:microsoft-dynamics-nav/reports/NP Purchase Order/6014617/'" w:xpath="/ns0:NavWordReportXmlPart[1]/ns0:Purchase_Header[1]/ns0:CopyLoop[1]/ns0:PageLoop[1]/ns0:BuyFromAddr2[1]" w:storeItemID="{7D164763-0F82-4934-9643-3C9C721E8F3A}"/>
+            <w:dataBinding w:prefixMappings="xmlns:ns0='urn:microsoft-dynamics-nav/reports/NPR Purchase Order/6014617/'" w:xpath="/ns0:NavWordReportXmlPart[1]/ns0:Purchase_Header[1]/ns0:CopyLoop[1]/ns0:PageLoop[1]/ns0:BuyFromAddr2[1]" w:storeItemID="{7D164763-0F82-4934-9643-3C9C721E8F3A}"/>
             <w:text/>
           </w:sdtPr>
           <w:sdtEndPr/>
@@ -5216,12 +5216,12 @@
               <w:lang w:val="en-US" w:eastAsia="en-US"/>
             </w:rPr>
             <w:alias w:val="#Nav: /Purchase_Header/CopyLoop/PageLoop/BuyFromAddr3"/>
-            <w:tag w:val="#Nav: NP Purchase Order/6014617"/>
+            <w:tag w:val="#Nav: NPR Purchase Order/6014617"/>
             <w:id w:val="1360315652"/>
             <w:placeholder>
               <w:docPart w:val="D0ECE9CF05D84BF89A2A36E72440484D"/>
             </w:placeholder>
-            <w:dataBinding w:prefixMappings="xmlns:ns0='urn:microsoft-dynamics-nav/reports/NP Purchase Order/6014617/'" w:xpath="/ns0:NavWordReportXmlPart[1]/ns0:Purchase_Header[1]/ns0:CopyLoop[1]/ns0:PageLoop[1]/ns0:BuyFromAddr3[1]" w:storeItemID="{7D164763-0F82-4934-9643-3C9C721E8F3A}"/>
+            <w:dataBinding w:prefixMappings="xmlns:ns0='urn:microsoft-dynamics-nav/reports/NPR Purchase Order/6014617/'" w:xpath="/ns0:NavWordReportXmlPart[1]/ns0:Purchase_Header[1]/ns0:CopyLoop[1]/ns0:PageLoop[1]/ns0:BuyFromAddr3[1]" w:storeItemID="{7D164763-0F82-4934-9643-3C9C721E8F3A}"/>
             <w:text/>
           </w:sdtPr>
           <w:sdtEndPr/>
@@ -5264,12 +5264,12 @@
               <w:lang w:val="en-US" w:eastAsia="en-US"/>
             </w:rPr>
             <w:alias w:val="#Nav: /Purchase_Header/CopyLoop/PageLoop/BuyFromAddr4"/>
-            <w:tag w:val="#Nav: NP Purchase Order/6014617"/>
+            <w:tag w:val="#Nav: NPR Purchase Order/6014617"/>
             <w:id w:val="-1761752072"/>
             <w:placeholder>
               <w:docPart w:val="D0ECE9CF05D84BF89A2A36E72440484D"/>
             </w:placeholder>
-            <w:dataBinding w:prefixMappings="xmlns:ns0='urn:microsoft-dynamics-nav/reports/NP Purchase Order/6014617/'" w:xpath="/ns0:NavWordReportXmlPart[1]/ns0:Purchase_Header[1]/ns0:CopyLoop[1]/ns0:PageLoop[1]/ns0:BuyFromAddr4[1]" w:storeItemID="{7D164763-0F82-4934-9643-3C9C721E8F3A}"/>
+            <w:dataBinding w:prefixMappings="xmlns:ns0='urn:microsoft-dynamics-nav/reports/NPR Purchase Order/6014617/'" w:xpath="/ns0:NavWordReportXmlPart[1]/ns0:Purchase_Header[1]/ns0:CopyLoop[1]/ns0:PageLoop[1]/ns0:BuyFromAddr4[1]" w:storeItemID="{7D164763-0F82-4934-9643-3C9C721E8F3A}"/>
             <w:text/>
           </w:sdtPr>
           <w:sdtEndPr/>
@@ -5312,12 +5312,12 @@
               <w:lang w:val="en-US" w:eastAsia="en-US"/>
             </w:rPr>
             <w:alias w:val="#Nav: /Purchase_Header/CopyLoop/PageLoop/BuyFromAddr5"/>
-            <w:tag w:val="#Nav: NP Purchase Order/6014617"/>
+            <w:tag w:val="#Nav: NPR Purchase Order/6014617"/>
             <w:id w:val="1593812658"/>
             <w:placeholder>
               <w:docPart w:val="D0ECE9CF05D84BF89A2A36E72440484D"/>
             </w:placeholder>
-            <w:dataBinding w:prefixMappings="xmlns:ns0='urn:microsoft-dynamics-nav/reports/NP Purchase Order/6014617/'" w:xpath="/ns0:NavWordReportXmlPart[1]/ns0:Purchase_Header[1]/ns0:CopyLoop[1]/ns0:PageLoop[1]/ns0:BuyFromAddr5[1]" w:storeItemID="{7D164763-0F82-4934-9643-3C9C721E8F3A}"/>
+            <w:dataBinding w:prefixMappings="xmlns:ns0='urn:microsoft-dynamics-nav/reports/NPR Purchase Order/6014617/'" w:xpath="/ns0:NavWordReportXmlPart[1]/ns0:Purchase_Header[1]/ns0:CopyLoop[1]/ns0:PageLoop[1]/ns0:BuyFromAddr5[1]" w:storeItemID="{7D164763-0F82-4934-9643-3C9C721E8F3A}"/>
             <w:text/>
           </w:sdtPr>
           <w:sdtEndPr/>
@@ -5360,12 +5360,12 @@
               <w:lang w:val="en-US" w:eastAsia="en-US"/>
             </w:rPr>
             <w:alias w:val="#Nav: /Purchase_Header/CopyLoop/PageLoop/BuyFromAddr6"/>
-            <w:tag w:val="#Nav: NP Purchase Order/6014617"/>
+            <w:tag w:val="#Nav: NPR Purchase Order/6014617"/>
             <w:id w:val="1716768597"/>
             <w:placeholder>
               <w:docPart w:val="D0ECE9CF05D84BF89A2A36E72440484D"/>
             </w:placeholder>
-            <w:dataBinding w:prefixMappings="xmlns:ns0='urn:microsoft-dynamics-nav/reports/NP Purchase Order/6014617/'" w:xpath="/ns0:NavWordReportXmlPart[1]/ns0:Purchase_Header[1]/ns0:CopyLoop[1]/ns0:PageLoop[1]/ns0:BuyFromAddr6[1]" w:storeItemID="{7D164763-0F82-4934-9643-3C9C721E8F3A}"/>
+            <w:dataBinding w:prefixMappings="xmlns:ns0='urn:microsoft-dynamics-nav/reports/NPR Purchase Order/6014617/'" w:xpath="/ns0:NavWordReportXmlPart[1]/ns0:Purchase_Header[1]/ns0:CopyLoop[1]/ns0:PageLoop[1]/ns0:BuyFromAddr6[1]" w:storeItemID="{7D164763-0F82-4934-9643-3C9C721E8F3A}"/>
             <w:text/>
           </w:sdtPr>
           <w:sdtEndPr/>
@@ -5430,12 +5430,12 @@
               <w:lang w:val="en-US" w:eastAsia="en-US"/>
             </w:rPr>
             <w:alias w:val="#Nav: /Purchase_Header/CopyLoop/PageLoop/InvoiceAddrLbl"/>
-            <w:tag w:val="#Nav: NP Purchase Order/6014617"/>
+            <w:tag w:val="#Nav: NPR Purchase Order/6014617"/>
             <w:id w:val="-1716420654"/>
             <w:placeholder>
               <w:docPart w:val="EAC7D27BE36C4E96A9E4881C3E1CC916"/>
             </w:placeholder>
-            <w:dataBinding w:prefixMappings="xmlns:ns0='urn:microsoft-dynamics-nav/reports/NP Purchase Order/6014617/'" w:xpath="/ns0:NavWordReportXmlPart[1]/ns0:Purchase_Header[1]/ns0:CopyLoop[1]/ns0:PageLoop[1]/ns0:InvoiceAddrLbl[1]" w:storeItemID="{7D164763-0F82-4934-9643-3C9C721E8F3A}"/>
+            <w:dataBinding w:prefixMappings="xmlns:ns0='urn:microsoft-dynamics-nav/reports/NPR Purchase Order/6014617/'" w:xpath="/ns0:NavWordReportXmlPart[1]/ns0:Purchase_Header[1]/ns0:CopyLoop[1]/ns0:PageLoop[1]/ns0:InvoiceAddrLbl[1]" w:storeItemID="{7D164763-0F82-4934-9643-3C9C721E8F3A}"/>
             <w:text/>
           </w:sdtPr>
           <w:sdtEndPr/>
@@ -5479,12 +5479,12 @@
               <w:lang w:val="en-US" w:eastAsia="en-US"/>
             </w:rPr>
             <w:alias w:val="#Nav: /Purchase_Header/CopyLoop/PageLoop/CompanyAddr1"/>
-            <w:tag w:val="#Nav: NP Purchase Order/6014617"/>
+            <w:tag w:val="#Nav: NPR Purchase Order/6014617"/>
             <w:id w:val="1920602938"/>
             <w:placeholder>
               <w:docPart w:val="EAC7D27BE36C4E96A9E4881C3E1CC916"/>
             </w:placeholder>
-            <w:dataBinding w:prefixMappings="xmlns:ns0='urn:microsoft-dynamics-nav/reports/NP Purchase Order/6014617/'" w:xpath="/ns0:NavWordReportXmlPart[1]/ns0:Purchase_Header[1]/ns0:CopyLoop[1]/ns0:PageLoop[1]/ns0:CompanyAddr1[1]" w:storeItemID="{7D164763-0F82-4934-9643-3C9C721E8F3A}"/>
+            <w:dataBinding w:prefixMappings="xmlns:ns0='urn:microsoft-dynamics-nav/reports/NPR Purchase Order/6014617/'" w:xpath="/ns0:NavWordReportXmlPart[1]/ns0:Purchase_Header[1]/ns0:CopyLoop[1]/ns0:PageLoop[1]/ns0:CompanyAddr1[1]" w:storeItemID="{7D164763-0F82-4934-9643-3C9C721E8F3A}"/>
             <w:text/>
           </w:sdtPr>
           <w:sdtEndPr/>
@@ -5524,12 +5524,12 @@
               <w:lang w:val="en-US" w:eastAsia="en-US"/>
             </w:rPr>
             <w:alias w:val="#Nav: /Purchase_Header/CopyLoop/PageLoop/CompanyAddr2"/>
-            <w:tag w:val="#Nav: NP Purchase Order/6014617"/>
+            <w:tag w:val="#Nav: NPR Purchase Order/6014617"/>
             <w:id w:val="-416942785"/>
             <w:placeholder>
               <w:docPart w:val="EAC7D27BE36C4E96A9E4881C3E1CC916"/>
             </w:placeholder>
-            <w:dataBinding w:prefixMappings="xmlns:ns0='urn:microsoft-dynamics-nav/reports/NP Purchase Order/6014617/'" w:xpath="/ns0:NavWordReportXmlPart[1]/ns0:Purchase_Header[1]/ns0:CopyLoop[1]/ns0:PageLoop[1]/ns0:CompanyAddr2[1]" w:storeItemID="{7D164763-0F82-4934-9643-3C9C721E8F3A}"/>
+            <w:dataBinding w:prefixMappings="xmlns:ns0='urn:microsoft-dynamics-nav/reports/NPR Purchase Order/6014617/'" w:xpath="/ns0:NavWordReportXmlPart[1]/ns0:Purchase_Header[1]/ns0:CopyLoop[1]/ns0:PageLoop[1]/ns0:CompanyAddr2[1]" w:storeItemID="{7D164763-0F82-4934-9643-3C9C721E8F3A}"/>
             <w:text/>
           </w:sdtPr>
           <w:sdtEndPr/>
@@ -5569,12 +5569,12 @@
               <w:lang w:val="en-US" w:eastAsia="en-US"/>
             </w:rPr>
             <w:alias w:val="#Nav: /Purchase_Header/CopyLoop/PageLoop/CompanyAddr3"/>
-            <w:tag w:val="#Nav: NP Purchase Order/6014617"/>
+            <w:tag w:val="#Nav: NPR Purchase Order/6014617"/>
             <w:id w:val="-725833459"/>
             <w:placeholder>
               <w:docPart w:val="EAC7D27BE36C4E96A9E4881C3E1CC916"/>
             </w:placeholder>
-            <w:dataBinding w:prefixMappings="xmlns:ns0='urn:microsoft-dynamics-nav/reports/NP Purchase Order/6014617/'" w:xpath="/ns0:NavWordReportXmlPart[1]/ns0:Purchase_Header[1]/ns0:CopyLoop[1]/ns0:PageLoop[1]/ns0:CompanyAddr3[1]" w:storeItemID="{7D164763-0F82-4934-9643-3C9C721E8F3A}"/>
+            <w:dataBinding w:prefixMappings="xmlns:ns0='urn:microsoft-dynamics-nav/reports/NPR Purchase Order/6014617/'" w:xpath="/ns0:NavWordReportXmlPart[1]/ns0:Purchase_Header[1]/ns0:CopyLoop[1]/ns0:PageLoop[1]/ns0:CompanyAddr3[1]" w:storeItemID="{7D164763-0F82-4934-9643-3C9C721E8F3A}"/>
             <w:text/>
           </w:sdtPr>
           <w:sdtEndPr/>
@@ -5614,12 +5614,12 @@
               <w:lang w:val="en-US" w:eastAsia="en-US"/>
             </w:rPr>
             <w:alias w:val="#Nav: /Purchase_Header/CopyLoop/PageLoop/CompanyAddr4"/>
-            <w:tag w:val="#Nav: NP Purchase Order/6014617"/>
+            <w:tag w:val="#Nav: NPR Purchase Order/6014617"/>
             <w:id w:val="-1303389613"/>
             <w:placeholder>
               <w:docPart w:val="EAC7D27BE36C4E96A9E4881C3E1CC916"/>
             </w:placeholder>
-            <w:dataBinding w:prefixMappings="xmlns:ns0='urn:microsoft-dynamics-nav/reports/NP Purchase Order/6014617/'" w:xpath="/ns0:NavWordReportXmlPart[1]/ns0:Purchase_Header[1]/ns0:CopyLoop[1]/ns0:PageLoop[1]/ns0:CompanyAddr4[1]" w:storeItemID="{7D164763-0F82-4934-9643-3C9C721E8F3A}"/>
+            <w:dataBinding w:prefixMappings="xmlns:ns0='urn:microsoft-dynamics-nav/reports/NPR Purchase Order/6014617/'" w:xpath="/ns0:NavWordReportXmlPart[1]/ns0:Purchase_Header[1]/ns0:CopyLoop[1]/ns0:PageLoop[1]/ns0:CompanyAddr4[1]" w:storeItemID="{7D164763-0F82-4934-9643-3C9C721E8F3A}"/>
             <w:text/>
           </w:sdtPr>
           <w:sdtEndPr/>
@@ -5659,12 +5659,12 @@
               <w:lang w:val="en-US" w:eastAsia="en-US"/>
             </w:rPr>
             <w:alias w:val="#Nav: /Purchase_Header/CopyLoop/PageLoop/CompanyAddr5"/>
-            <w:tag w:val="#Nav: NP Purchase Order/6014617"/>
+            <w:tag w:val="#Nav: NPR Purchase Order/6014617"/>
             <w:id w:val="29002733"/>
             <w:placeholder>
               <w:docPart w:val="EAC7D27BE36C4E96A9E4881C3E1CC916"/>
             </w:placeholder>
-            <w:dataBinding w:prefixMappings="xmlns:ns0='urn:microsoft-dynamics-nav/reports/NP Purchase Order/6014617/'" w:xpath="/ns0:NavWordReportXmlPart[1]/ns0:Purchase_Header[1]/ns0:CopyLoop[1]/ns0:PageLoop[1]/ns0:CompanyAddr5[1]" w:storeItemID="{7D164763-0F82-4934-9643-3C9C721E8F3A}"/>
+            <w:dataBinding w:prefixMappings="xmlns:ns0='urn:microsoft-dynamics-nav/reports/NPR Purchase Order/6014617/'" w:xpath="/ns0:NavWordReportXmlPart[1]/ns0:Purchase_Header[1]/ns0:CopyLoop[1]/ns0:PageLoop[1]/ns0:CompanyAddr5[1]" w:storeItemID="{7D164763-0F82-4934-9643-3C9C721E8F3A}"/>
             <w:text/>
           </w:sdtPr>
           <w:sdtEndPr/>
@@ -5704,12 +5704,12 @@
               <w:lang w:val="en-US" w:eastAsia="en-US"/>
             </w:rPr>
             <w:alias w:val="#Nav: /Purchase_Header/CopyLoop/PageLoop/CompanyAddr6"/>
-            <w:tag w:val="#Nav: NP Purchase Order/6014617"/>
+            <w:tag w:val="#Nav: NPR Purchase Order/6014617"/>
             <w:id w:val="1569228817"/>
             <w:placeholder>
               <w:docPart w:val="EAC7D27BE36C4E96A9E4881C3E1CC916"/>
             </w:placeholder>
-            <w:dataBinding w:prefixMappings="xmlns:ns0='urn:microsoft-dynamics-nav/reports/NP Purchase Order/6014617/'" w:xpath="/ns0:NavWordReportXmlPart[1]/ns0:Purchase_Header[1]/ns0:CopyLoop[1]/ns0:PageLoop[1]/ns0:CompanyAddr6[1]" w:storeItemID="{7D164763-0F82-4934-9643-3C9C721E8F3A}"/>
+            <w:dataBinding w:prefixMappings="xmlns:ns0='urn:microsoft-dynamics-nav/reports/NPR Purchase Order/6014617/'" w:xpath="/ns0:NavWordReportXmlPart[1]/ns0:Purchase_Header[1]/ns0:CopyLoop[1]/ns0:PageLoop[1]/ns0:CompanyAddr6[1]" w:storeItemID="{7D164763-0F82-4934-9643-3C9C721E8F3A}"/>
             <w:text/>
           </w:sdtPr>
           <w:sdtEndPr/>
@@ -5755,12 +5755,12 @@
               <w:lang w:val="en-US" w:eastAsia="en-US"/>
             </w:rPr>
             <w:alias w:val="#Nav: /Purchase_Header/CopyLoop/PageLoop/DeliveryAddrLbl"/>
-            <w:tag w:val="#Nav: NP Purchase Order/6014617"/>
+            <w:tag w:val="#Nav: NPR Purchase Order/6014617"/>
             <w:id w:val="741065327"/>
             <w:placeholder>
               <w:docPart w:val="34C12D0888104667B0AD536670CB085E"/>
             </w:placeholder>
-            <w:dataBinding w:prefixMappings="xmlns:ns0='urn:microsoft-dynamics-nav/reports/NP Purchase Order/6014617/'" w:xpath="/ns0:NavWordReportXmlPart[1]/ns0:Purchase_Header[1]/ns0:CopyLoop[1]/ns0:PageLoop[1]/ns0:DeliveryAddrLbl[1]" w:storeItemID="{7D164763-0F82-4934-9643-3C9C721E8F3A}"/>
+            <w:dataBinding w:prefixMappings="xmlns:ns0='urn:microsoft-dynamics-nav/reports/NPR Purchase Order/6014617/'" w:xpath="/ns0:NavWordReportXmlPart[1]/ns0:Purchase_Header[1]/ns0:CopyLoop[1]/ns0:PageLoop[1]/ns0:DeliveryAddrLbl[1]" w:storeItemID="{7D164763-0F82-4934-9643-3C9C721E8F3A}"/>
             <w:text/>
           </w:sdtPr>
           <w:sdtEndPr/>
@@ -5804,12 +5804,12 @@
               <w:lang w:val="en-US" w:eastAsia="en-US"/>
             </w:rPr>
             <w:alias w:val="#Nav: /Purchase_Header/CopyLoop/PageLoop/Total3/ShipToAddr1"/>
-            <w:tag w:val="#Nav: NP Purchase Order/6014617"/>
+            <w:tag w:val="#Nav: NPR Purchase Order/6014617"/>
             <w:id w:val="-1839222943"/>
             <w:placeholder>
               <w:docPart w:val="34C12D0888104667B0AD536670CB085E"/>
             </w:placeholder>
-            <w:dataBinding w:prefixMappings="xmlns:ns0='urn:microsoft-dynamics-nav/reports/NP Purchase Order/6014617/'" w:xpath="/ns0:NavWordReportXmlPart[1]/ns0:Purchase_Header[1]/ns0:CopyLoop[1]/ns0:PageLoop[1]/ns0:Total3[1]/ns0:ShipToAddr1[1]" w:storeItemID="{7D164763-0F82-4934-9643-3C9C721E8F3A}"/>
+            <w:dataBinding w:prefixMappings="xmlns:ns0='urn:microsoft-dynamics-nav/reports/NPR Purchase Order/6014617/'" w:xpath="/ns0:NavWordReportXmlPart[1]/ns0:Purchase_Header[1]/ns0:CopyLoop[1]/ns0:PageLoop[1]/ns0:Total3[1]/ns0:ShipToAddr1[1]" w:storeItemID="{7D164763-0F82-4934-9643-3C9C721E8F3A}"/>
             <w:text/>
           </w:sdtPr>
           <w:sdtEndPr/>
@@ -5849,12 +5849,12 @@
               <w:lang w:val="en-US" w:eastAsia="en-US"/>
             </w:rPr>
             <w:alias w:val="#Nav: /Purchase_Header/CopyLoop/PageLoop/Total3/ShipToAddr2"/>
-            <w:tag w:val="#Nav: NP Purchase Order/6014617"/>
+            <w:tag w:val="#Nav: NPR Purchase Order/6014617"/>
             <w:id w:val="-2013601964"/>
             <w:placeholder>
               <w:docPart w:val="34C12D0888104667B0AD536670CB085E"/>
             </w:placeholder>
-            <w:dataBinding w:prefixMappings="xmlns:ns0='urn:microsoft-dynamics-nav/reports/NP Purchase Order/6014617/'" w:xpath="/ns0:NavWordReportXmlPart[1]/ns0:Purchase_Header[1]/ns0:CopyLoop[1]/ns0:PageLoop[1]/ns0:Total3[1]/ns0:ShipToAddr2[1]" w:storeItemID="{7D164763-0F82-4934-9643-3C9C721E8F3A}"/>
+            <w:dataBinding w:prefixMappings="xmlns:ns0='urn:microsoft-dynamics-nav/reports/NPR Purchase Order/6014617/'" w:xpath="/ns0:NavWordReportXmlPart[1]/ns0:Purchase_Header[1]/ns0:CopyLoop[1]/ns0:PageLoop[1]/ns0:Total3[1]/ns0:ShipToAddr2[1]" w:storeItemID="{7D164763-0F82-4934-9643-3C9C721E8F3A}"/>
             <w:text/>
           </w:sdtPr>
           <w:sdtEndPr/>
@@ -5894,12 +5894,12 @@
               <w:lang w:val="en-US" w:eastAsia="en-US"/>
             </w:rPr>
             <w:alias w:val="#Nav: /Purchase_Header/CopyLoop/PageLoop/Total3/ShipToAddr3"/>
-            <w:tag w:val="#Nav: NP Purchase Order/6014617"/>
+            <w:tag w:val="#Nav: NPR Purchase Order/6014617"/>
             <w:id w:val="32012504"/>
             <w:placeholder>
               <w:docPart w:val="34C12D0888104667B0AD536670CB085E"/>
             </w:placeholder>
-            <w:dataBinding w:prefixMappings="xmlns:ns0='urn:microsoft-dynamics-nav/reports/NP Purchase Order/6014617/'" w:xpath="/ns0:NavWordReportXmlPart[1]/ns0:Purchase_Header[1]/ns0:CopyLoop[1]/ns0:PageLoop[1]/ns0:Total3[1]/ns0:ShipToAddr3[1]" w:storeItemID="{7D164763-0F82-4934-9643-3C9C721E8F3A}"/>
+            <w:dataBinding w:prefixMappings="xmlns:ns0='urn:microsoft-dynamics-nav/reports/NPR Purchase Order/6014617/'" w:xpath="/ns0:NavWordReportXmlPart[1]/ns0:Purchase_Header[1]/ns0:CopyLoop[1]/ns0:PageLoop[1]/ns0:Total3[1]/ns0:ShipToAddr3[1]" w:storeItemID="{7D164763-0F82-4934-9643-3C9C721E8F3A}"/>
             <w:text/>
           </w:sdtPr>
           <w:sdtEndPr/>
@@ -5939,12 +5939,12 @@
               <w:lang w:val="en-US" w:eastAsia="en-US"/>
             </w:rPr>
             <w:alias w:val="#Nav: /Purchase_Header/CopyLoop/PageLoop/Total3/ShipToAddr4"/>
-            <w:tag w:val="#Nav: NP Purchase Order/6014617"/>
+            <w:tag w:val="#Nav: NPR Purchase Order/6014617"/>
             <w:id w:val="1556747459"/>
             <w:placeholder>
               <w:docPart w:val="34C12D0888104667B0AD536670CB085E"/>
             </w:placeholder>
-            <w:dataBinding w:prefixMappings="xmlns:ns0='urn:microsoft-dynamics-nav/reports/NP Purchase Order/6014617/'" w:xpath="/ns0:NavWordReportXmlPart[1]/ns0:Purchase_Header[1]/ns0:CopyLoop[1]/ns0:PageLoop[1]/ns0:Total3[1]/ns0:ShipToAddr4[1]" w:storeItemID="{7D164763-0F82-4934-9643-3C9C721E8F3A}"/>
+            <w:dataBinding w:prefixMappings="xmlns:ns0='urn:microsoft-dynamics-nav/reports/NPR Purchase Order/6014617/'" w:xpath="/ns0:NavWordReportXmlPart[1]/ns0:Purchase_Header[1]/ns0:CopyLoop[1]/ns0:PageLoop[1]/ns0:Total3[1]/ns0:ShipToAddr4[1]" w:storeItemID="{7D164763-0F82-4934-9643-3C9C721E8F3A}"/>
             <w:text/>
           </w:sdtPr>
           <w:sdtEndPr/>
@@ -5984,12 +5984,12 @@
               <w:lang w:val="en-US" w:eastAsia="en-US"/>
             </w:rPr>
             <w:alias w:val="#Nav: /Purchase_Header/CopyLoop/PageLoop/Total3/ShipToAddr5"/>
-            <w:tag w:val="#Nav: NP Purchase Order/6014617"/>
+            <w:tag w:val="#Nav: NPR Purchase Order/6014617"/>
             <w:id w:val="-750966774"/>
             <w:placeholder>
               <w:docPart w:val="34C12D0888104667B0AD536670CB085E"/>
             </w:placeholder>
-            <w:dataBinding w:prefixMappings="xmlns:ns0='urn:microsoft-dynamics-nav/reports/NP Purchase Order/6014617/'" w:xpath="/ns0:NavWordReportXmlPart[1]/ns0:Purchase_Header[1]/ns0:CopyLoop[1]/ns0:PageLoop[1]/ns0:Total3[1]/ns0:ShipToAddr5[1]" w:storeItemID="{7D164763-0F82-4934-9643-3C9C721E8F3A}"/>
+            <w:dataBinding w:prefixMappings="xmlns:ns0='urn:microsoft-dynamics-nav/reports/NPR Purchase Order/6014617/'" w:xpath="/ns0:NavWordReportXmlPart[1]/ns0:Purchase_Header[1]/ns0:CopyLoop[1]/ns0:PageLoop[1]/ns0:Total3[1]/ns0:ShipToAddr5[1]" w:storeItemID="{7D164763-0F82-4934-9643-3C9C721E8F3A}"/>
             <w:text/>
           </w:sdtPr>
           <w:sdtEndPr/>
@@ -6029,12 +6029,12 @@
               <w:lang w:val="en-US" w:eastAsia="en-US"/>
             </w:rPr>
             <w:alias w:val="#Nav: /Purchase_Header/CopyLoop/PageLoop/Total3/ShipToAddr6"/>
-            <w:tag w:val="#Nav: NP Purchase Order/6014617"/>
+            <w:tag w:val="#Nav: NPR Purchase Order/6014617"/>
             <w:id w:val="1326481024"/>
             <w:placeholder>
               <w:docPart w:val="34C12D0888104667B0AD536670CB085E"/>
             </w:placeholder>
-            <w:dataBinding w:prefixMappings="xmlns:ns0='urn:microsoft-dynamics-nav/reports/NP Purchase Order/6014617/'" w:xpath="/ns0:NavWordReportXmlPart[1]/ns0:Purchase_Header[1]/ns0:CopyLoop[1]/ns0:PageLoop[1]/ns0:Total3[1]/ns0:ShipToAddr6[1]" w:storeItemID="{7D164763-0F82-4934-9643-3C9C721E8F3A}"/>
+            <w:dataBinding w:prefixMappings="xmlns:ns0='urn:microsoft-dynamics-nav/reports/NPR Purchase Order/6014617/'" w:xpath="/ns0:NavWordReportXmlPart[1]/ns0:Purchase_Header[1]/ns0:CopyLoop[1]/ns0:PageLoop[1]/ns0:Total3[1]/ns0:ShipToAddr6[1]" w:storeItemID="{7D164763-0F82-4934-9643-3C9C721E8F3A}"/>
             <w:text/>
           </w:sdtPr>
           <w:sdtEndPr/>
@@ -6127,12 +6127,12 @@
                 <w:lang w:eastAsia="en-US"/>
               </w:rPr>
               <w:alias w:val="#Nav: /Purchase_Header/CopyLoop/PageLoop/RoundLoop/No_PurchLineCaption"/>
-              <w:tag w:val="#Nav: NP Purchase Order/6014617"/>
+              <w:tag w:val="#Nav: NPR Purchase Order/6014617"/>
               <w:id w:val="1439020597"/>
               <w:placeholder>
                 <w:docPart w:val="1EDE8F11E32D4749859E58BBB8425CF9"/>
               </w:placeholder>
-              <w:dataBinding w:prefixMappings="xmlns:ns0='urn:microsoft-dynamics-nav/reports/NP Purchase Order/6014617/'" w:xpath="/ns0:NavWordReportXmlPart[1]/ns0:Purchase_Header[1]/ns0:CopyLoop[1]/ns0:PageLoop[1]/ns0:RoundLoop[1]/ns0:No_PurchLineCaption[1]" w:storeItemID="{7D164763-0F82-4934-9643-3C9C721E8F3A}"/>
+              <w:dataBinding w:prefixMappings="xmlns:ns0='urn:microsoft-dynamics-nav/reports/NPR Purchase Order/6014617/'" w:xpath="/ns0:NavWordReportXmlPart[1]/ns0:Purchase_Header[1]/ns0:CopyLoop[1]/ns0:PageLoop[1]/ns0:RoundLoop[1]/ns0:No_PurchLineCaption[1]" w:storeItemID="{7D164763-0F82-4934-9643-3C9C721E8F3A}"/>
               <w:text/>
             </w:sdtPr>
             <w:sdtEndPr/>
@@ -6192,12 +6192,12 @@
                 <w:lang w:eastAsia="en-US"/>
               </w:rPr>
               <w:alias w:val="#Nav: /Purchase_Header/CopyLoop/PageLoop/RoundLoop/VendorItemNoCaption"/>
-              <w:tag w:val="#Nav: NP Purchase Order/6014617"/>
+              <w:tag w:val="#Nav: NPR Purchase Order/6014617"/>
               <w:id w:val="-856658069"/>
               <w:placeholder>
                 <w:docPart w:val="FA882FA5C8624B159E00054BE586BBEE"/>
               </w:placeholder>
-              <w:dataBinding w:prefixMappings="xmlns:ns0='urn:microsoft-dynamics-nav/reports/NP Purchase Order/6014617/'" w:xpath="/ns0:NavWordReportXmlPart[1]/ns0:Purchase_Header[1]/ns0:CopyLoop[1]/ns0:PageLoop[1]/ns0:RoundLoop[1]/ns0:VendorItemNoCaption[1]" w:storeItemID="{7D164763-0F82-4934-9643-3C9C721E8F3A}"/>
+              <w:dataBinding w:prefixMappings="xmlns:ns0='urn:microsoft-dynamics-nav/reports/NPR Purchase Order/6014617/'" w:xpath="/ns0:NavWordReportXmlPart[1]/ns0:Purchase_Header[1]/ns0:CopyLoop[1]/ns0:PageLoop[1]/ns0:RoundLoop[1]/ns0:VendorItemNoCaption[1]" w:storeItemID="{7D164763-0F82-4934-9643-3C9C721E8F3A}"/>
               <w:text/>
             </w:sdtPr>
             <w:sdtEndPr/>
@@ -6244,12 +6244,12 @@
                 <w:lang w:eastAsia="en-US"/>
               </w:rPr>
               <w:alias w:val="#Nav: /Purchase_Header/CopyLoop/PageLoop/RoundLoop/Desc_PurchLineCaption"/>
-              <w:tag w:val="#Nav: NP Purchase Order/6014617"/>
+              <w:tag w:val="#Nav: NPR Purchase Order/6014617"/>
               <w:id w:val="-1007520145"/>
               <w:placeholder>
                 <w:docPart w:val="7C0C23E89E4946659227F935998A5B01"/>
               </w:placeholder>
-              <w:dataBinding w:prefixMappings="xmlns:ns0='urn:microsoft-dynamics-nav/reports/NP Purchase Order/6014617/'" w:xpath="/ns0:NavWordReportXmlPart[1]/ns0:Purchase_Header[1]/ns0:CopyLoop[1]/ns0:PageLoop[1]/ns0:RoundLoop[1]/ns0:Desc_PurchLineCaption[1]" w:storeItemID="{7D164763-0F82-4934-9643-3C9C721E8F3A}"/>
+              <w:dataBinding w:prefixMappings="xmlns:ns0='urn:microsoft-dynamics-nav/reports/NPR Purchase Order/6014617/'" w:xpath="/ns0:NavWordReportXmlPart[1]/ns0:Purchase_Header[1]/ns0:CopyLoop[1]/ns0:PageLoop[1]/ns0:RoundLoop[1]/ns0:Desc_PurchLineCaption[1]" w:storeItemID="{7D164763-0F82-4934-9643-3C9C721E8F3A}"/>
               <w:text/>
             </w:sdtPr>
             <w:sdtEndPr/>
@@ -6297,12 +6297,12 @@
                 <w:lang w:eastAsia="en-US"/>
               </w:rPr>
               <w:alias w:val="#Nav: /Purchase_Header/CopyLoop/PageLoop/RoundLoop/Qty_PurchLineCaption"/>
-              <w:tag w:val="#Nav: NP Purchase Order/6014617"/>
+              <w:tag w:val="#Nav: NPR Purchase Order/6014617"/>
               <w:id w:val="1529219379"/>
               <w:placeholder>
                 <w:docPart w:val="03B61F6143D543708ACD7F826448D5A0"/>
               </w:placeholder>
-              <w:dataBinding w:prefixMappings="xmlns:ns0='urn:microsoft-dynamics-nav/reports/NP Purchase Order/6014617/'" w:xpath="/ns0:NavWordReportXmlPart[1]/ns0:Purchase_Header[1]/ns0:CopyLoop[1]/ns0:PageLoop[1]/ns0:RoundLoop[1]/ns0:Qty_PurchLineCaption[1]" w:storeItemID="{7D164763-0F82-4934-9643-3C9C721E8F3A}"/>
+              <w:dataBinding w:prefixMappings="xmlns:ns0='urn:microsoft-dynamics-nav/reports/NPR Purchase Order/6014617/'" w:xpath="/ns0:NavWordReportXmlPart[1]/ns0:Purchase_Header[1]/ns0:CopyLoop[1]/ns0:PageLoop[1]/ns0:RoundLoop[1]/ns0:Qty_PurchLineCaption[1]" w:storeItemID="{7D164763-0F82-4934-9643-3C9C721E8F3A}"/>
               <w:text/>
             </w:sdtPr>
             <w:sdtEndPr/>
@@ -6337,12 +6337,12 @@
               <w:lang w:eastAsia="en-US"/>
             </w:rPr>
             <w:alias w:val="#Nav: /Purchase_Header/CopyLoop/PageLoop/RoundLoop/UOM_PurchLineCaption"/>
-            <w:tag w:val="#Nav: NP Purchase Order/6014617"/>
+            <w:tag w:val="#Nav: NPR Purchase Order/6014617"/>
             <w:id w:val="352768920"/>
             <w:placeholder>
               <w:docPart w:val="DA3FB48212F64D8A8FB5ED9FA7AEC824"/>
             </w:placeholder>
-            <w:dataBinding w:prefixMappings="xmlns:ns0='urn:microsoft-dynamics-nav/reports/NP Purchase Order/6014617/'" w:xpath="/ns0:NavWordReportXmlPart[1]/ns0:Purchase_Header[1]/ns0:CopyLoop[1]/ns0:PageLoop[1]/ns0:RoundLoop[1]/ns0:UOM_PurchLineCaption[1]" w:storeItemID="{7D164763-0F82-4934-9643-3C9C721E8F3A}"/>
+            <w:dataBinding w:prefixMappings="xmlns:ns0='urn:microsoft-dynamics-nav/reports/NPR Purchase Order/6014617/'" w:xpath="/ns0:NavWordReportXmlPart[1]/ns0:Purchase_Header[1]/ns0:CopyLoop[1]/ns0:PageLoop[1]/ns0:RoundLoop[1]/ns0:UOM_PurchLineCaption[1]" w:storeItemID="{7D164763-0F82-4934-9643-3C9C721E8F3A}"/>
             <w:text/>
           </w:sdtPr>
           <w:sdtEndPr/>
@@ -6389,12 +6389,12 @@
               <w:lang w:eastAsia="en-US"/>
             </w:rPr>
             <w:alias w:val="#Nav: /Purchase_Header/CopyLoop/PageLoop/RoundLoop/DirectUniCostCaption"/>
-            <w:tag w:val="#Nav: NP Purchase Order/6014617"/>
+            <w:tag w:val="#Nav: NPR Purchase Order/6014617"/>
             <w:id w:val="819231233"/>
             <w:placeholder>
               <w:docPart w:val="DA0BC6B041414EA0812FAF69235EAB9D"/>
             </w:placeholder>
-            <w:dataBinding w:prefixMappings="xmlns:ns0='urn:microsoft-dynamics-nav/reports/NP Purchase Order/6014617/'" w:xpath="/ns0:NavWordReportXmlPart[1]/ns0:Purchase_Header[1]/ns0:CopyLoop[1]/ns0:PageLoop[1]/ns0:RoundLoop[1]/ns0:DirectUniCostCaption[1]" w:storeItemID="{7D164763-0F82-4934-9643-3C9C721E8F3A}"/>
+            <w:dataBinding w:prefixMappings="xmlns:ns0='urn:microsoft-dynamics-nav/reports/NPR Purchase Order/6014617/'" w:xpath="/ns0:NavWordReportXmlPart[1]/ns0:Purchase_Header[1]/ns0:CopyLoop[1]/ns0:PageLoop[1]/ns0:RoundLoop[1]/ns0:DirectUniCostCaption[1]" w:storeItemID="{7D164763-0F82-4934-9643-3C9C721E8F3A}"/>
             <w:text/>
           </w:sdtPr>
           <w:sdtEndPr/>
@@ -6438,12 +6438,12 @@
             <w:lang w:val="en-US" w:eastAsia="en-US"/>
           </w:rPr>
           <w:alias w:val="#Nav: /Purchase_Header/CopyLoop/PageLoop/RoundLoop/PurchLineLineDiscCaption"/>
-          <w:tag w:val="#Nav: NP Purchase Order/6014617"/>
+          <w:tag w:val="#Nav: NPR Purchase Order/6014617"/>
           <w:id w:val="-625921730"/>
           <w:placeholder>
             <w:docPart w:val="DefaultPlaceholder_1081868574"/>
           </w:placeholder>
-          <w:dataBinding w:prefixMappings="xmlns:ns0='urn:microsoft-dynamics-nav/reports/NP Purchase Order/6014617/'" w:xpath="/ns0:NavWordReportXmlPart[1]/ns0:Purchase_Header[1]/ns0:CopyLoop[1]/ns0:PageLoop[1]/ns0:RoundLoop[1]/ns0:PurchLineLineDiscCaption[1]" w:storeItemID="{7D164763-0F82-4934-9643-3C9C721E8F3A}"/>
+          <w:dataBinding w:prefixMappings="xmlns:ns0='urn:microsoft-dynamics-nav/reports/NPR Purchase Order/6014617/'" w:xpath="/ns0:NavWordReportXmlPart[1]/ns0:Purchase_Header[1]/ns0:CopyLoop[1]/ns0:PageLoop[1]/ns0:RoundLoop[1]/ns0:PurchLineLineDiscCaption[1]" w:storeItemID="{7D164763-0F82-4934-9643-3C9C721E8F3A}"/>
           <w:text/>
         </w:sdtPr>
         <w:sdtEndPr/>
@@ -6495,12 +6495,12 @@
               <w:lang w:eastAsia="en-US"/>
             </w:rPr>
             <w:alias w:val="#Nav: /Purchase_Header/AmountCaption"/>
-            <w:tag w:val="#Nav: NP Purchase Order/6014617"/>
+            <w:tag w:val="#Nav: NPR Purchase Order/6014617"/>
             <w:id w:val="-564336027"/>
             <w:placeholder>
               <w:docPart w:val="3A353718E1A6488092D1E71A9BA20AC8"/>
             </w:placeholder>
-            <w:dataBinding w:prefixMappings="xmlns:ns0='urn:microsoft-dynamics-nav/reports/NP Purchase Order/6014617/'" w:xpath="/ns0:NavWordReportXmlPart[1]/ns0:Purchase_Header[1]/ns0:AmountCaption[1]" w:storeItemID="{7D164763-0F82-4934-9643-3C9C721E8F3A}"/>
+            <w:dataBinding w:prefixMappings="xmlns:ns0='urn:microsoft-dynamics-nav/reports/NPR Purchase Order/6014617/'" w:xpath="/ns0:NavWordReportXmlPart[1]/ns0:Purchase_Header[1]/ns0:AmountCaption[1]" w:storeItemID="{7D164763-0F82-4934-9643-3C9C721E8F3A}"/>
             <w:text/>
           </w:sdtPr>
           <w:sdtEndPr/>
@@ -9891,7 +9891,7 @@
 
 <file path=customXML/item3.xml>��< ? x m l   v e r s i o n = " 1 . 0 "   e n c o d i n g = " u t f - 1 6 " ? >   
- < N a v W o r d R e p o r t X m l P a r t   x m l n s = " u r n : m i c r o s o f t - d y n a m i c s - n a v / r e p o r t s / N P   P u r c h a s e   O r d e r / 6 0 1 4 6 1 7 / " > + < N a v W o r d R e p o r t X m l P a r t   x m l n s = " u r n : m i c r o s o f t - d y n a m i c s - n a v / r e p o r t s / N P R   P u r c h a s e   O r d e r / 6 0 1 4 6 1 7 / " >   
      < P u r c h a s e _ H e a d e r >   

</xml_diff>